<commit_message>
update pada bagian materi PDF
</commit_message>
<xml_diff>
--- a/materi-teori-pbo/Materi PBO.docx
+++ b/materi-teori-pbo/Materi PBO.docx
@@ -4999,10 +4999,10 @@
         </w:rPr>
         <w:lastRenderedPageBreak/>
         <w:drawing>
-          <wp:inline distT="0" distB="0" distL="0" distR="0" wp14:anchorId="727E5B7A" wp14:editId="748852A6">
-            <wp:extent cx="7762875" cy="4800600"/>
-            <wp:effectExtent l="0" t="0" r="9525" b="0"/>
-            <wp:docPr id="1842226860" name="Picture 1"/>
+          <wp:inline distT="0" distB="0" distL="0" distR="0" wp14:anchorId="032586BC" wp14:editId="51AE9783">
+            <wp:extent cx="7600950" cy="4791075"/>
+            <wp:effectExtent l="0" t="0" r="0" b="9525"/>
+            <wp:docPr id="411656391" name="Picture 1"/>
             <wp:cNvGraphicFramePr>
               <a:graphicFrameLocks xmlns:a="http://schemas.openxmlformats.org/drawingml/2006/main" noChangeAspect="1"/>
             </wp:cNvGraphicFramePr>
@@ -5010,7 +5010,7 @@
               <a:graphicData uri="http://schemas.openxmlformats.org/drawingml/2006/picture">
                 <pic:pic xmlns:pic="http://schemas.openxmlformats.org/drawingml/2006/picture">
                   <pic:nvPicPr>
-                    <pic:cNvPr id="1842226860" name=""/>
+                    <pic:cNvPr id="411656391" name=""/>
                     <pic:cNvPicPr/>
                   </pic:nvPicPr>
                   <pic:blipFill>
@@ -5022,7 +5022,7 @@
                   <pic:spPr>
                     <a:xfrm>
                       <a:off x="0" y="0"/>
-                      <a:ext cx="7762875" cy="4800600"/>
+                      <a:ext cx="7600950" cy="4791075"/>
                     </a:xfrm>
                     <a:prstGeom prst="rect">
                       <a:avLst/>

</xml_diff>

<commit_message>
constructor dengan variable parameter dan diberi nilai default
</commit_message>
<xml_diff>
--- a/materi-teori-pbo/Materi PBO.docx
+++ b/materi-teori-pbo/Materi PBO.docx
@@ -4,6 +4,7 @@
   <w:body>
     <w:p>
       <w:pPr>
+        <w:spacing w:line="276" w:lineRule="auto"/>
         <w:jc w:val="center"/>
         <w:rPr>
           <w:rFonts w:ascii="Tahoma" w:hAnsi="Tahoma" w:cs="Tahoma"/>
@@ -46,6 +47,7 @@
           </w:tcPr>
           <w:p>
             <w:pPr>
+              <w:spacing w:line="276" w:lineRule="auto"/>
               <w:jc w:val="center"/>
               <w:rPr>
                 <w:rFonts w:ascii="Tahoma" w:hAnsi="Tahoma" w:cs="Tahoma"/>
@@ -75,6 +77,7 @@
           </w:tcPr>
           <w:p>
             <w:pPr>
+              <w:spacing w:line="276" w:lineRule="auto"/>
               <w:jc w:val="center"/>
               <w:rPr>
                 <w:rFonts w:ascii="Tahoma" w:hAnsi="Tahoma" w:cs="Tahoma"/>
@@ -92,6 +95,7 @@
           </w:tcPr>
           <w:p>
             <w:pPr>
+              <w:spacing w:line="276" w:lineRule="auto"/>
               <w:jc w:val="center"/>
               <w:rPr>
                 <w:rFonts w:ascii="Tahoma" w:hAnsi="Tahoma" w:cs="Tahoma"/>
@@ -109,6 +113,7 @@
           </w:tcPr>
           <w:p>
             <w:pPr>
+              <w:spacing w:line="276" w:lineRule="auto"/>
               <w:jc w:val="center"/>
               <w:rPr>
                 <w:rFonts w:ascii="Tahoma" w:hAnsi="Tahoma" w:cs="Tahoma"/>
@@ -126,6 +131,7 @@
           </w:tcPr>
           <w:p>
             <w:pPr>
+              <w:spacing w:line="276" w:lineRule="auto"/>
               <w:jc w:val="center"/>
               <w:rPr>
                 <w:rFonts w:ascii="Tahoma" w:hAnsi="Tahoma" w:cs="Tahoma"/>
@@ -143,6 +149,7 @@
           </w:tcPr>
           <w:p>
             <w:pPr>
+              <w:spacing w:line="276" w:lineRule="auto"/>
               <w:jc w:val="center"/>
               <w:rPr>
                 <w:rFonts w:ascii="Tahoma" w:hAnsi="Tahoma" w:cs="Tahoma"/>
@@ -162,6 +169,7 @@
           </w:tcPr>
           <w:p>
             <w:pPr>
+              <w:spacing w:line="276" w:lineRule="auto"/>
               <w:jc w:val="center"/>
               <w:rPr>
                 <w:rFonts w:ascii="Tahoma" w:hAnsi="Tahoma" w:cs="Tahoma"/>
@@ -179,6 +187,7 @@
           </w:tcPr>
           <w:p>
             <w:pPr>
+              <w:spacing w:line="276" w:lineRule="auto"/>
               <w:jc w:val="center"/>
               <w:rPr>
                 <w:rFonts w:ascii="Tahoma" w:hAnsi="Tahoma" w:cs="Tahoma"/>
@@ -196,6 +205,7 @@
           </w:tcPr>
           <w:p>
             <w:pPr>
+              <w:spacing w:line="276" w:lineRule="auto"/>
               <w:jc w:val="center"/>
               <w:rPr>
                 <w:rFonts w:ascii="Tahoma" w:hAnsi="Tahoma" w:cs="Tahoma"/>
@@ -213,6 +223,7 @@
           </w:tcPr>
           <w:p>
             <w:pPr>
+              <w:spacing w:line="276" w:lineRule="auto"/>
               <w:jc w:val="center"/>
               <w:rPr>
                 <w:rFonts w:ascii="Tahoma" w:hAnsi="Tahoma" w:cs="Tahoma"/>
@@ -230,6 +241,7 @@
           </w:tcPr>
           <w:p>
             <w:pPr>
+              <w:spacing w:line="276" w:lineRule="auto"/>
               <w:jc w:val="center"/>
               <w:rPr>
                 <w:rFonts w:ascii="Tahoma" w:hAnsi="Tahoma" w:cs="Tahoma"/>
@@ -249,6 +261,7 @@
           </w:tcPr>
           <w:p>
             <w:pPr>
+              <w:spacing w:line="276" w:lineRule="auto"/>
               <w:jc w:val="center"/>
               <w:rPr>
                 <w:rFonts w:ascii="Tahoma" w:hAnsi="Tahoma" w:cs="Tahoma"/>
@@ -266,6 +279,7 @@
           </w:tcPr>
           <w:p>
             <w:pPr>
+              <w:spacing w:line="276" w:lineRule="auto"/>
               <w:jc w:val="center"/>
               <w:rPr>
                 <w:rFonts w:ascii="Tahoma" w:hAnsi="Tahoma" w:cs="Tahoma"/>
@@ -283,6 +297,7 @@
           </w:tcPr>
           <w:p>
             <w:pPr>
+              <w:spacing w:line="276" w:lineRule="auto"/>
               <w:jc w:val="center"/>
               <w:rPr>
                 <w:rFonts w:ascii="Tahoma" w:hAnsi="Tahoma" w:cs="Tahoma"/>
@@ -300,6 +315,7 @@
           </w:tcPr>
           <w:p>
             <w:pPr>
+              <w:spacing w:line="276" w:lineRule="auto"/>
               <w:jc w:val="center"/>
               <w:rPr>
                 <w:rFonts w:ascii="Tahoma" w:hAnsi="Tahoma" w:cs="Tahoma"/>
@@ -317,6 +333,7 @@
           </w:tcPr>
           <w:p>
             <w:pPr>
+              <w:spacing w:line="276" w:lineRule="auto"/>
               <w:jc w:val="center"/>
               <w:rPr>
                 <w:rFonts w:ascii="Tahoma" w:hAnsi="Tahoma" w:cs="Tahoma"/>
@@ -336,6 +353,7 @@
           </w:tcPr>
           <w:p>
             <w:pPr>
+              <w:spacing w:line="276" w:lineRule="auto"/>
               <w:jc w:val="center"/>
               <w:rPr>
                 <w:rFonts w:ascii="Tahoma" w:hAnsi="Tahoma" w:cs="Tahoma"/>
@@ -353,6 +371,7 @@
           </w:tcPr>
           <w:p>
             <w:pPr>
+              <w:spacing w:line="276" w:lineRule="auto"/>
               <w:jc w:val="center"/>
               <w:rPr>
                 <w:rFonts w:ascii="Tahoma" w:hAnsi="Tahoma" w:cs="Tahoma"/>
@@ -370,6 +389,7 @@
           </w:tcPr>
           <w:p>
             <w:pPr>
+              <w:spacing w:line="276" w:lineRule="auto"/>
               <w:jc w:val="center"/>
               <w:rPr>
                 <w:rFonts w:ascii="Tahoma" w:hAnsi="Tahoma" w:cs="Tahoma"/>
@@ -387,6 +407,7 @@
           </w:tcPr>
           <w:p>
             <w:pPr>
+              <w:spacing w:line="276" w:lineRule="auto"/>
               <w:jc w:val="center"/>
               <w:rPr>
                 <w:rFonts w:ascii="Tahoma" w:hAnsi="Tahoma" w:cs="Tahoma"/>
@@ -404,6 +425,7 @@
           </w:tcPr>
           <w:p>
             <w:pPr>
+              <w:spacing w:line="276" w:lineRule="auto"/>
               <w:jc w:val="center"/>
               <w:rPr>
                 <w:rFonts w:ascii="Tahoma" w:hAnsi="Tahoma" w:cs="Tahoma"/>
@@ -423,6 +445,7 @@
           </w:tcPr>
           <w:p>
             <w:pPr>
+              <w:spacing w:line="276" w:lineRule="auto"/>
               <w:jc w:val="center"/>
               <w:rPr>
                 <w:rFonts w:ascii="Tahoma" w:hAnsi="Tahoma" w:cs="Tahoma"/>
@@ -440,6 +463,7 @@
           </w:tcPr>
           <w:p>
             <w:pPr>
+              <w:spacing w:line="276" w:lineRule="auto"/>
               <w:jc w:val="center"/>
               <w:rPr>
                 <w:rFonts w:ascii="Tahoma" w:hAnsi="Tahoma" w:cs="Tahoma"/>
@@ -457,6 +481,7 @@
           </w:tcPr>
           <w:p>
             <w:pPr>
+              <w:spacing w:line="276" w:lineRule="auto"/>
               <w:jc w:val="center"/>
               <w:rPr>
                 <w:rFonts w:ascii="Tahoma" w:hAnsi="Tahoma" w:cs="Tahoma"/>
@@ -474,6 +499,7 @@
           </w:tcPr>
           <w:p>
             <w:pPr>
+              <w:spacing w:line="276" w:lineRule="auto"/>
               <w:jc w:val="center"/>
               <w:rPr>
                 <w:rFonts w:ascii="Tahoma" w:hAnsi="Tahoma" w:cs="Tahoma"/>
@@ -491,6 +517,7 @@
           </w:tcPr>
           <w:p>
             <w:pPr>
+              <w:spacing w:line="276" w:lineRule="auto"/>
               <w:jc w:val="center"/>
               <w:rPr>
                 <w:rFonts w:ascii="Tahoma" w:hAnsi="Tahoma" w:cs="Tahoma"/>
@@ -510,6 +537,7 @@
           </w:tcPr>
           <w:p>
             <w:pPr>
+              <w:spacing w:line="276" w:lineRule="auto"/>
               <w:jc w:val="center"/>
               <w:rPr>
                 <w:rFonts w:ascii="Tahoma" w:hAnsi="Tahoma" w:cs="Tahoma"/>
@@ -527,6 +555,7 @@
           </w:tcPr>
           <w:p>
             <w:pPr>
+              <w:spacing w:line="276" w:lineRule="auto"/>
               <w:jc w:val="center"/>
               <w:rPr>
                 <w:rFonts w:ascii="Tahoma" w:hAnsi="Tahoma" w:cs="Tahoma"/>
@@ -544,6 +573,7 @@
           </w:tcPr>
           <w:p>
             <w:pPr>
+              <w:spacing w:line="276" w:lineRule="auto"/>
               <w:jc w:val="center"/>
               <w:rPr>
                 <w:rFonts w:ascii="Tahoma" w:hAnsi="Tahoma" w:cs="Tahoma"/>
@@ -561,6 +591,7 @@
           </w:tcPr>
           <w:p>
             <w:pPr>
+              <w:spacing w:line="276" w:lineRule="auto"/>
               <w:jc w:val="center"/>
               <w:rPr>
                 <w:rFonts w:ascii="Tahoma" w:hAnsi="Tahoma" w:cs="Tahoma"/>
@@ -578,6 +609,7 @@
           </w:tcPr>
           <w:p>
             <w:pPr>
+              <w:spacing w:line="276" w:lineRule="auto"/>
               <w:jc w:val="center"/>
               <w:rPr>
                 <w:rFonts w:ascii="Tahoma" w:hAnsi="Tahoma" w:cs="Tahoma"/>
@@ -597,6 +629,7 @@
           </w:tcPr>
           <w:p>
             <w:pPr>
+              <w:spacing w:line="276" w:lineRule="auto"/>
               <w:jc w:val="center"/>
               <w:rPr>
                 <w:rFonts w:ascii="Tahoma" w:hAnsi="Tahoma" w:cs="Tahoma"/>
@@ -614,6 +647,7 @@
           </w:tcPr>
           <w:p>
             <w:pPr>
+              <w:spacing w:line="276" w:lineRule="auto"/>
               <w:jc w:val="center"/>
               <w:rPr>
                 <w:rFonts w:ascii="Tahoma" w:hAnsi="Tahoma" w:cs="Tahoma"/>
@@ -631,6 +665,7 @@
           </w:tcPr>
           <w:p>
             <w:pPr>
+              <w:spacing w:line="276" w:lineRule="auto"/>
               <w:jc w:val="center"/>
               <w:rPr>
                 <w:rFonts w:ascii="Tahoma" w:hAnsi="Tahoma" w:cs="Tahoma"/>
@@ -648,6 +683,7 @@
           </w:tcPr>
           <w:p>
             <w:pPr>
+              <w:spacing w:line="276" w:lineRule="auto"/>
               <w:jc w:val="center"/>
               <w:rPr>
                 <w:rFonts w:ascii="Tahoma" w:hAnsi="Tahoma" w:cs="Tahoma"/>
@@ -665,6 +701,7 @@
           </w:tcPr>
           <w:p>
             <w:pPr>
+              <w:spacing w:line="276" w:lineRule="auto"/>
               <w:jc w:val="center"/>
               <w:rPr>
                 <w:rFonts w:ascii="Tahoma" w:hAnsi="Tahoma" w:cs="Tahoma"/>
@@ -684,6 +721,7 @@
           </w:tcPr>
           <w:p>
             <w:pPr>
+              <w:spacing w:line="276" w:lineRule="auto"/>
               <w:jc w:val="center"/>
               <w:rPr>
                 <w:rFonts w:ascii="Tahoma" w:hAnsi="Tahoma" w:cs="Tahoma"/>
@@ -701,6 +739,7 @@
           </w:tcPr>
           <w:p>
             <w:pPr>
+              <w:spacing w:line="276" w:lineRule="auto"/>
               <w:jc w:val="center"/>
               <w:rPr>
                 <w:rFonts w:ascii="Tahoma" w:hAnsi="Tahoma" w:cs="Tahoma"/>
@@ -718,6 +757,7 @@
           </w:tcPr>
           <w:p>
             <w:pPr>
+              <w:spacing w:line="276" w:lineRule="auto"/>
               <w:jc w:val="center"/>
               <w:rPr>
                 <w:rFonts w:ascii="Tahoma" w:hAnsi="Tahoma" w:cs="Tahoma"/>
@@ -735,6 +775,7 @@
           </w:tcPr>
           <w:p>
             <w:pPr>
+              <w:spacing w:line="276" w:lineRule="auto"/>
               <w:jc w:val="center"/>
               <w:rPr>
                 <w:rFonts w:ascii="Tahoma" w:hAnsi="Tahoma" w:cs="Tahoma"/>
@@ -752,6 +793,7 @@
           </w:tcPr>
           <w:p>
             <w:pPr>
+              <w:spacing w:line="276" w:lineRule="auto"/>
               <w:jc w:val="center"/>
               <w:rPr>
                 <w:rFonts w:ascii="Tahoma" w:hAnsi="Tahoma" w:cs="Tahoma"/>
@@ -771,6 +813,7 @@
           </w:tcPr>
           <w:p>
             <w:pPr>
+              <w:spacing w:line="276" w:lineRule="auto"/>
               <w:jc w:val="center"/>
               <w:rPr>
                 <w:rFonts w:ascii="Tahoma" w:hAnsi="Tahoma" w:cs="Tahoma"/>
@@ -788,6 +831,7 @@
           </w:tcPr>
           <w:p>
             <w:pPr>
+              <w:spacing w:line="276" w:lineRule="auto"/>
               <w:jc w:val="center"/>
               <w:rPr>
                 <w:rFonts w:ascii="Tahoma" w:hAnsi="Tahoma" w:cs="Tahoma"/>
@@ -805,6 +849,7 @@
           </w:tcPr>
           <w:p>
             <w:pPr>
+              <w:spacing w:line="276" w:lineRule="auto"/>
               <w:jc w:val="center"/>
               <w:rPr>
                 <w:rFonts w:ascii="Tahoma" w:hAnsi="Tahoma" w:cs="Tahoma"/>
@@ -822,6 +867,7 @@
           </w:tcPr>
           <w:p>
             <w:pPr>
+              <w:spacing w:line="276" w:lineRule="auto"/>
               <w:jc w:val="center"/>
               <w:rPr>
                 <w:rFonts w:ascii="Tahoma" w:hAnsi="Tahoma" w:cs="Tahoma"/>
@@ -839,6 +885,7 @@
           </w:tcPr>
           <w:p>
             <w:pPr>
+              <w:spacing w:line="276" w:lineRule="auto"/>
               <w:jc w:val="center"/>
               <w:rPr>
                 <w:rFonts w:ascii="Tahoma" w:hAnsi="Tahoma" w:cs="Tahoma"/>
@@ -858,6 +905,7 @@
           </w:tcPr>
           <w:p>
             <w:pPr>
+              <w:spacing w:line="276" w:lineRule="auto"/>
               <w:jc w:val="center"/>
               <w:rPr>
                 <w:rFonts w:ascii="Tahoma" w:hAnsi="Tahoma" w:cs="Tahoma"/>
@@ -875,6 +923,7 @@
           </w:tcPr>
           <w:p>
             <w:pPr>
+              <w:spacing w:line="276" w:lineRule="auto"/>
               <w:jc w:val="center"/>
               <w:rPr>
                 <w:rFonts w:ascii="Tahoma" w:hAnsi="Tahoma" w:cs="Tahoma"/>
@@ -892,6 +941,7 @@
           </w:tcPr>
           <w:p>
             <w:pPr>
+              <w:spacing w:line="276" w:lineRule="auto"/>
               <w:jc w:val="center"/>
               <w:rPr>
                 <w:rFonts w:ascii="Tahoma" w:hAnsi="Tahoma" w:cs="Tahoma"/>
@@ -909,6 +959,7 @@
           </w:tcPr>
           <w:p>
             <w:pPr>
+              <w:spacing w:line="276" w:lineRule="auto"/>
               <w:jc w:val="center"/>
               <w:rPr>
                 <w:rFonts w:ascii="Tahoma" w:hAnsi="Tahoma" w:cs="Tahoma"/>
@@ -926,6 +977,7 @@
           </w:tcPr>
           <w:p>
             <w:pPr>
+              <w:spacing w:line="276" w:lineRule="auto"/>
               <w:jc w:val="center"/>
               <w:rPr>
                 <w:rFonts w:ascii="Tahoma" w:hAnsi="Tahoma" w:cs="Tahoma"/>
@@ -945,6 +997,7 @@
           </w:tcPr>
           <w:p>
             <w:pPr>
+              <w:spacing w:line="276" w:lineRule="auto"/>
               <w:jc w:val="center"/>
               <w:rPr>
                 <w:rFonts w:ascii="Tahoma" w:hAnsi="Tahoma" w:cs="Tahoma"/>
@@ -962,6 +1015,7 @@
           </w:tcPr>
           <w:p>
             <w:pPr>
+              <w:spacing w:line="276" w:lineRule="auto"/>
               <w:jc w:val="center"/>
               <w:rPr>
                 <w:rFonts w:ascii="Tahoma" w:hAnsi="Tahoma" w:cs="Tahoma"/>
@@ -979,6 +1033,7 @@
           </w:tcPr>
           <w:p>
             <w:pPr>
+              <w:spacing w:line="276" w:lineRule="auto"/>
               <w:jc w:val="center"/>
               <w:rPr>
                 <w:rFonts w:ascii="Tahoma" w:hAnsi="Tahoma" w:cs="Tahoma"/>
@@ -996,6 +1051,7 @@
           </w:tcPr>
           <w:p>
             <w:pPr>
+              <w:spacing w:line="276" w:lineRule="auto"/>
               <w:jc w:val="center"/>
               <w:rPr>
                 <w:rFonts w:ascii="Tahoma" w:hAnsi="Tahoma" w:cs="Tahoma"/>
@@ -1013,6 +1069,7 @@
           </w:tcPr>
           <w:p>
             <w:pPr>
+              <w:spacing w:line="276" w:lineRule="auto"/>
               <w:jc w:val="center"/>
               <w:rPr>
                 <w:rFonts w:ascii="Tahoma" w:hAnsi="Tahoma" w:cs="Tahoma"/>
@@ -1032,6 +1089,7 @@
           </w:tcPr>
           <w:p>
             <w:pPr>
+              <w:spacing w:line="276" w:lineRule="auto"/>
               <w:jc w:val="center"/>
               <w:rPr>
                 <w:rFonts w:ascii="Tahoma" w:hAnsi="Tahoma" w:cs="Tahoma"/>
@@ -1049,6 +1107,7 @@
           </w:tcPr>
           <w:p>
             <w:pPr>
+              <w:spacing w:line="276" w:lineRule="auto"/>
               <w:jc w:val="center"/>
               <w:rPr>
                 <w:rFonts w:ascii="Tahoma" w:hAnsi="Tahoma" w:cs="Tahoma"/>
@@ -1066,6 +1125,7 @@
           </w:tcPr>
           <w:p>
             <w:pPr>
+              <w:spacing w:line="276" w:lineRule="auto"/>
               <w:jc w:val="center"/>
               <w:rPr>
                 <w:rFonts w:ascii="Tahoma" w:hAnsi="Tahoma" w:cs="Tahoma"/>
@@ -1083,6 +1143,7 @@
           </w:tcPr>
           <w:p>
             <w:pPr>
+              <w:spacing w:line="276" w:lineRule="auto"/>
               <w:jc w:val="center"/>
               <w:rPr>
                 <w:rFonts w:ascii="Tahoma" w:hAnsi="Tahoma" w:cs="Tahoma"/>
@@ -1100,6 +1161,7 @@
           </w:tcPr>
           <w:p>
             <w:pPr>
+              <w:spacing w:line="276" w:lineRule="auto"/>
               <w:jc w:val="center"/>
               <w:rPr>
                 <w:rFonts w:ascii="Tahoma" w:hAnsi="Tahoma" w:cs="Tahoma"/>
@@ -1119,6 +1181,7 @@
           </w:tcPr>
           <w:p>
             <w:pPr>
+              <w:spacing w:line="276" w:lineRule="auto"/>
               <w:jc w:val="center"/>
               <w:rPr>
                 <w:rFonts w:ascii="Tahoma" w:hAnsi="Tahoma" w:cs="Tahoma"/>
@@ -1136,6 +1199,7 @@
           </w:tcPr>
           <w:p>
             <w:pPr>
+              <w:spacing w:line="276" w:lineRule="auto"/>
               <w:jc w:val="center"/>
               <w:rPr>
                 <w:rFonts w:ascii="Tahoma" w:hAnsi="Tahoma" w:cs="Tahoma"/>
@@ -1153,6 +1217,7 @@
           </w:tcPr>
           <w:p>
             <w:pPr>
+              <w:spacing w:line="276" w:lineRule="auto"/>
               <w:jc w:val="center"/>
               <w:rPr>
                 <w:rFonts w:ascii="Tahoma" w:hAnsi="Tahoma" w:cs="Tahoma"/>
@@ -1170,6 +1235,7 @@
           </w:tcPr>
           <w:p>
             <w:pPr>
+              <w:spacing w:line="276" w:lineRule="auto"/>
               <w:jc w:val="center"/>
               <w:rPr>
                 <w:rFonts w:ascii="Tahoma" w:hAnsi="Tahoma" w:cs="Tahoma"/>
@@ -1187,6 +1253,7 @@
           </w:tcPr>
           <w:p>
             <w:pPr>
+              <w:spacing w:line="276" w:lineRule="auto"/>
               <w:jc w:val="center"/>
               <w:rPr>
                 <w:rFonts w:ascii="Tahoma" w:hAnsi="Tahoma" w:cs="Tahoma"/>
@@ -1206,6 +1273,7 @@
           </w:tcPr>
           <w:p>
             <w:pPr>
+              <w:spacing w:line="276" w:lineRule="auto"/>
               <w:jc w:val="center"/>
               <w:rPr>
                 <w:rFonts w:ascii="Tahoma" w:hAnsi="Tahoma" w:cs="Tahoma"/>
@@ -1223,6 +1291,7 @@
           </w:tcPr>
           <w:p>
             <w:pPr>
+              <w:spacing w:line="276" w:lineRule="auto"/>
               <w:jc w:val="center"/>
               <w:rPr>
                 <w:rFonts w:ascii="Tahoma" w:hAnsi="Tahoma" w:cs="Tahoma"/>
@@ -1240,6 +1309,7 @@
           </w:tcPr>
           <w:p>
             <w:pPr>
+              <w:spacing w:line="276" w:lineRule="auto"/>
               <w:jc w:val="center"/>
               <w:rPr>
                 <w:rFonts w:ascii="Tahoma" w:hAnsi="Tahoma" w:cs="Tahoma"/>
@@ -1257,6 +1327,7 @@
           </w:tcPr>
           <w:p>
             <w:pPr>
+              <w:spacing w:line="276" w:lineRule="auto"/>
               <w:jc w:val="center"/>
               <w:rPr>
                 <w:rFonts w:ascii="Tahoma" w:hAnsi="Tahoma" w:cs="Tahoma"/>
@@ -1274,6 +1345,7 @@
           </w:tcPr>
           <w:p>
             <w:pPr>
+              <w:spacing w:line="276" w:lineRule="auto"/>
               <w:jc w:val="center"/>
               <w:rPr>
                 <w:rFonts w:ascii="Tahoma" w:hAnsi="Tahoma" w:cs="Tahoma"/>
@@ -1293,6 +1365,7 @@
           </w:tcPr>
           <w:p>
             <w:pPr>
+              <w:spacing w:line="276" w:lineRule="auto"/>
               <w:jc w:val="center"/>
               <w:rPr>
                 <w:rFonts w:ascii="Tahoma" w:hAnsi="Tahoma" w:cs="Tahoma"/>
@@ -1310,6 +1383,7 @@
           </w:tcPr>
           <w:p>
             <w:pPr>
+              <w:spacing w:line="276" w:lineRule="auto"/>
               <w:jc w:val="center"/>
               <w:rPr>
                 <w:rFonts w:ascii="Tahoma" w:hAnsi="Tahoma" w:cs="Tahoma"/>
@@ -1327,6 +1401,7 @@
           </w:tcPr>
           <w:p>
             <w:pPr>
+              <w:spacing w:line="276" w:lineRule="auto"/>
               <w:jc w:val="center"/>
               <w:rPr>
                 <w:rFonts w:ascii="Tahoma" w:hAnsi="Tahoma" w:cs="Tahoma"/>
@@ -1344,6 +1419,7 @@
           </w:tcPr>
           <w:p>
             <w:pPr>
+              <w:spacing w:line="276" w:lineRule="auto"/>
               <w:jc w:val="center"/>
               <w:rPr>
                 <w:rFonts w:ascii="Tahoma" w:hAnsi="Tahoma" w:cs="Tahoma"/>
@@ -1361,6 +1437,7 @@
           </w:tcPr>
           <w:p>
             <w:pPr>
+              <w:spacing w:line="276" w:lineRule="auto"/>
               <w:jc w:val="center"/>
               <w:rPr>
                 <w:rFonts w:ascii="Tahoma" w:hAnsi="Tahoma" w:cs="Tahoma"/>
@@ -1380,6 +1457,7 @@
           </w:tcPr>
           <w:p>
             <w:pPr>
+              <w:spacing w:line="276" w:lineRule="auto"/>
               <w:jc w:val="center"/>
               <w:rPr>
                 <w:rFonts w:ascii="Tahoma" w:hAnsi="Tahoma" w:cs="Tahoma"/>
@@ -1397,6 +1475,7 @@
           </w:tcPr>
           <w:p>
             <w:pPr>
+              <w:spacing w:line="276" w:lineRule="auto"/>
               <w:jc w:val="center"/>
               <w:rPr>
                 <w:rFonts w:ascii="Tahoma" w:hAnsi="Tahoma" w:cs="Tahoma"/>
@@ -1414,6 +1493,7 @@
           </w:tcPr>
           <w:p>
             <w:pPr>
+              <w:spacing w:line="276" w:lineRule="auto"/>
               <w:jc w:val="center"/>
               <w:rPr>
                 <w:rFonts w:ascii="Tahoma" w:hAnsi="Tahoma" w:cs="Tahoma"/>
@@ -1431,6 +1511,7 @@
           </w:tcPr>
           <w:p>
             <w:pPr>
+              <w:spacing w:line="276" w:lineRule="auto"/>
               <w:jc w:val="center"/>
               <w:rPr>
                 <w:rFonts w:ascii="Tahoma" w:hAnsi="Tahoma" w:cs="Tahoma"/>
@@ -1448,6 +1529,7 @@
           </w:tcPr>
           <w:p>
             <w:pPr>
+              <w:spacing w:line="276" w:lineRule="auto"/>
               <w:jc w:val="center"/>
               <w:rPr>
                 <w:rFonts w:ascii="Tahoma" w:hAnsi="Tahoma" w:cs="Tahoma"/>
@@ -1467,6 +1549,7 @@
           </w:tcPr>
           <w:p>
             <w:pPr>
+              <w:spacing w:line="276" w:lineRule="auto"/>
               <w:jc w:val="center"/>
               <w:rPr>
                 <w:rFonts w:ascii="Tahoma" w:hAnsi="Tahoma" w:cs="Tahoma"/>
@@ -1484,6 +1567,7 @@
           </w:tcPr>
           <w:p>
             <w:pPr>
+              <w:spacing w:line="276" w:lineRule="auto"/>
               <w:rPr>
                 <w:rFonts w:ascii="Tahoma" w:hAnsi="Tahoma" w:cs="Tahoma"/>
                 <w:b/>
@@ -1509,6 +1593,7 @@
           </w:tcPr>
           <w:p>
             <w:pPr>
+              <w:spacing w:line="276" w:lineRule="auto"/>
               <w:rPr>
                 <w:rFonts w:ascii="Tahoma" w:hAnsi="Tahoma" w:cs="Tahoma"/>
                 <w:b/>
@@ -1535,6 +1620,7 @@
           </w:tcPr>
           <w:p>
             <w:pPr>
+              <w:spacing w:line="276" w:lineRule="auto"/>
               <w:jc w:val="center"/>
               <w:rPr>
                 <w:rFonts w:ascii="Tahoma" w:hAnsi="Tahoma" w:cs="Tahoma"/>
@@ -1552,6 +1638,7 @@
           </w:tcPr>
           <w:p>
             <w:pPr>
+              <w:spacing w:line="276" w:lineRule="auto"/>
               <w:rPr>
                 <w:rFonts w:ascii="Tahoma" w:hAnsi="Tahoma" w:cs="Tahoma"/>
                 <w:b/>
@@ -1577,6 +1664,7 @@
           </w:tcPr>
           <w:p>
             <w:pPr>
+              <w:spacing w:line="276" w:lineRule="auto"/>
               <w:rPr>
                 <w:rFonts w:ascii="Tahoma" w:hAnsi="Tahoma" w:cs="Tahoma"/>
                 <w:b/>
@@ -1603,6 +1691,7 @@
           </w:tcPr>
           <w:p>
             <w:pPr>
+              <w:spacing w:line="276" w:lineRule="auto"/>
               <w:jc w:val="center"/>
               <w:rPr>
                 <w:rFonts w:ascii="Tahoma" w:hAnsi="Tahoma" w:cs="Tahoma"/>
@@ -1620,6 +1709,7 @@
           </w:tcPr>
           <w:p>
             <w:pPr>
+              <w:spacing w:line="276" w:lineRule="auto"/>
               <w:rPr>
                 <w:rFonts w:ascii="Tahoma" w:hAnsi="Tahoma" w:cs="Tahoma"/>
                 <w:b/>
@@ -1628,23 +1718,13 @@
                 <w:szCs w:val="26"/>
               </w:rPr>
             </w:pPr>
-            <w:proofErr w:type="spellStart"/>
             <w:r>
               <w:rPr>
                 <w:rFonts w:ascii="Tahoma" w:hAnsi="Tahoma" w:cs="Tahoma"/>
                 <w:sz w:val="26"/>
                 <w:szCs w:val="26"/>
               </w:rPr>
-              <w:t>Disusun</w:t>
-            </w:r>
-            <w:proofErr w:type="spellEnd"/>
-            <w:r>
-              <w:rPr>
-                <w:rFonts w:ascii="Tahoma" w:hAnsi="Tahoma" w:cs="Tahoma"/>
-                <w:sz w:val="26"/>
-                <w:szCs w:val="26"/>
-              </w:rPr>
-              <w:t xml:space="preserve"> oleh</w:t>
+              <w:t>Disusun oleh</w:t>
             </w:r>
           </w:p>
         </w:tc>
@@ -1655,6 +1735,7 @@
           </w:tcPr>
           <w:p>
             <w:pPr>
+              <w:spacing w:line="276" w:lineRule="auto"/>
               <w:rPr>
                 <w:rFonts w:ascii="Tahoma" w:hAnsi="Tahoma" w:cs="Tahoma"/>
                 <w:b/>
@@ -1677,6 +1758,7 @@
     </w:tbl>
     <w:p>
       <w:pPr>
+        <w:spacing w:line="276" w:lineRule="auto"/>
         <w:jc w:val="center"/>
         <w:rPr>
           <w:rFonts w:ascii="Tahoma" w:hAnsi="Tahoma" w:cs="Tahoma"/>
@@ -1689,6 +1771,7 @@
     </w:p>
     <w:p>
       <w:pPr>
+        <w:spacing w:line="276" w:lineRule="auto"/>
         <w:jc w:val="center"/>
         <w:rPr>
           <w:rFonts w:ascii="Tahoma" w:hAnsi="Tahoma" w:cs="Tahoma"/>
@@ -1701,6 +1784,7 @@
     </w:p>
     <w:p>
       <w:pPr>
+        <w:spacing w:line="276" w:lineRule="auto"/>
         <w:jc w:val="center"/>
         <w:rPr>
           <w:rFonts w:ascii="Tahoma" w:hAnsi="Tahoma" w:cs="Tahoma"/>
@@ -1733,6 +1817,7 @@
     </w:p>
     <w:p>
       <w:pPr>
+        <w:spacing w:line="276" w:lineRule="auto"/>
         <w:rPr>
           <w:rFonts w:ascii="Tahoma" w:hAnsi="Tahoma" w:cs="Tahoma"/>
           <w:sz w:val="26"/>
@@ -1763,11 +1848,17 @@
       </w:r>
     </w:p>
     <w:p>
+      <w:pPr>
+        <w:spacing w:line="276" w:lineRule="auto"/>
+      </w:pPr>
       <w:r>
         <w:br w:type="textWrapping" w:clear="all"/>
       </w:r>
     </w:p>
     <w:p>
+      <w:pPr>
+        <w:spacing w:line="276" w:lineRule="auto"/>
+      </w:pPr>
       <w:r>
         <w:br w:type="page"/>
       </w:r>
@@ -1790,7 +1881,7 @@
           </w:tcPr>
           <w:p>
             <w:pPr>
-              <w:spacing w:line="480" w:lineRule="auto"/>
+              <w:spacing w:line="276" w:lineRule="auto"/>
               <w:rPr>
                 <w:rFonts w:ascii="Tahoma" w:hAnsi="Tahoma" w:cs="Tahoma"/>
                 <w:b/>
@@ -1818,7 +1909,7 @@
     </w:tbl>
     <w:p>
       <w:pPr>
-        <w:spacing w:line="480" w:lineRule="auto"/>
+        <w:spacing w:line="276" w:lineRule="auto"/>
         <w:ind w:firstLine="720"/>
         <w:jc w:val="both"/>
         <w:rPr>
@@ -1827,581 +1918,13 @@
           <w:szCs w:val="24"/>
         </w:rPr>
       </w:pPr>
-      <w:proofErr w:type="spellStart"/>
       <w:r>
         <w:rPr>
           <w:rFonts w:ascii="Tahoma" w:hAnsi="Tahoma" w:cs="Tahoma"/>
           <w:sz w:val="24"/>
           <w:szCs w:val="24"/>
         </w:rPr>
-        <w:t>Pemrograman</w:t>
-      </w:r>
-      <w:proofErr w:type="spellEnd"/>
-      <w:r>
-        <w:rPr>
-          <w:rFonts w:ascii="Tahoma" w:hAnsi="Tahoma" w:cs="Tahoma"/>
-          <w:sz w:val="24"/>
-          <w:szCs w:val="24"/>
-        </w:rPr>
-        <w:t xml:space="preserve"> </w:t>
-      </w:r>
-      <w:proofErr w:type="spellStart"/>
-      <w:r>
-        <w:rPr>
-          <w:rFonts w:ascii="Tahoma" w:hAnsi="Tahoma" w:cs="Tahoma"/>
-          <w:sz w:val="24"/>
-          <w:szCs w:val="24"/>
-        </w:rPr>
-        <w:t>Berorientasi</w:t>
-      </w:r>
-      <w:proofErr w:type="spellEnd"/>
-      <w:r>
-        <w:rPr>
-          <w:rFonts w:ascii="Tahoma" w:hAnsi="Tahoma" w:cs="Tahoma"/>
-          <w:sz w:val="24"/>
-          <w:szCs w:val="24"/>
-        </w:rPr>
-        <w:t xml:space="preserve"> </w:t>
-      </w:r>
-      <w:proofErr w:type="spellStart"/>
-      <w:r>
-        <w:rPr>
-          <w:rFonts w:ascii="Tahoma" w:hAnsi="Tahoma" w:cs="Tahoma"/>
-          <w:sz w:val="24"/>
-          <w:szCs w:val="24"/>
-        </w:rPr>
-        <w:t>Objek</w:t>
-      </w:r>
-      <w:proofErr w:type="spellEnd"/>
-      <w:r>
-        <w:rPr>
-          <w:rFonts w:ascii="Tahoma" w:hAnsi="Tahoma" w:cs="Tahoma"/>
-          <w:sz w:val="24"/>
-          <w:szCs w:val="24"/>
-        </w:rPr>
-        <w:t xml:space="preserve"> atau Object Oriented Programming (OOP) adalah </w:t>
-      </w:r>
-      <w:proofErr w:type="spellStart"/>
-      <w:r>
-        <w:rPr>
-          <w:rFonts w:ascii="Tahoma" w:hAnsi="Tahoma" w:cs="Tahoma"/>
-          <w:sz w:val="24"/>
-          <w:szCs w:val="24"/>
-        </w:rPr>
-        <w:t>suatu</w:t>
-      </w:r>
-      <w:proofErr w:type="spellEnd"/>
-      <w:r>
-        <w:rPr>
-          <w:rFonts w:ascii="Tahoma" w:hAnsi="Tahoma" w:cs="Tahoma"/>
-          <w:sz w:val="24"/>
-          <w:szCs w:val="24"/>
-        </w:rPr>
-        <w:t xml:space="preserve"> strategi </w:t>
-      </w:r>
-      <w:proofErr w:type="spellStart"/>
-      <w:r>
-        <w:rPr>
-          <w:rFonts w:ascii="Tahoma" w:hAnsi="Tahoma" w:cs="Tahoma"/>
-          <w:sz w:val="24"/>
-          <w:szCs w:val="24"/>
-        </w:rPr>
-        <w:t>pembangunan</w:t>
-      </w:r>
-      <w:proofErr w:type="spellEnd"/>
-      <w:r>
-        <w:rPr>
-          <w:rFonts w:ascii="Tahoma" w:hAnsi="Tahoma" w:cs="Tahoma"/>
-          <w:sz w:val="24"/>
-          <w:szCs w:val="24"/>
-        </w:rPr>
-        <w:t xml:space="preserve"> </w:t>
-      </w:r>
-      <w:proofErr w:type="spellStart"/>
-      <w:r>
-        <w:rPr>
-          <w:rFonts w:ascii="Tahoma" w:hAnsi="Tahoma" w:cs="Tahoma"/>
-          <w:sz w:val="24"/>
-          <w:szCs w:val="24"/>
-        </w:rPr>
-        <w:t>perangkat</w:t>
-      </w:r>
-      <w:proofErr w:type="spellEnd"/>
-      <w:r>
-        <w:rPr>
-          <w:rFonts w:ascii="Tahoma" w:hAnsi="Tahoma" w:cs="Tahoma"/>
-          <w:sz w:val="24"/>
-          <w:szCs w:val="24"/>
-        </w:rPr>
-        <w:t xml:space="preserve"> </w:t>
-      </w:r>
-      <w:proofErr w:type="spellStart"/>
-      <w:r>
-        <w:rPr>
-          <w:rFonts w:ascii="Tahoma" w:hAnsi="Tahoma" w:cs="Tahoma"/>
-          <w:sz w:val="24"/>
-          <w:szCs w:val="24"/>
-        </w:rPr>
-        <w:t>lunak</w:t>
-      </w:r>
-      <w:proofErr w:type="spellEnd"/>
-      <w:r>
-        <w:rPr>
-          <w:rFonts w:ascii="Tahoma" w:hAnsi="Tahoma" w:cs="Tahoma"/>
-          <w:sz w:val="24"/>
-          <w:szCs w:val="24"/>
-        </w:rPr>
-        <w:t xml:space="preserve"> yang </w:t>
-      </w:r>
-      <w:proofErr w:type="spellStart"/>
-      <w:r>
-        <w:rPr>
-          <w:rFonts w:ascii="Tahoma" w:hAnsi="Tahoma" w:cs="Tahoma"/>
-          <w:sz w:val="24"/>
-          <w:szCs w:val="24"/>
-        </w:rPr>
-        <w:t>mengorganisasikan</w:t>
-      </w:r>
-      <w:proofErr w:type="spellEnd"/>
-      <w:r>
-        <w:rPr>
-          <w:rFonts w:ascii="Tahoma" w:hAnsi="Tahoma" w:cs="Tahoma"/>
-          <w:sz w:val="24"/>
-          <w:szCs w:val="24"/>
-        </w:rPr>
-        <w:t xml:space="preserve"> </w:t>
-      </w:r>
-      <w:proofErr w:type="spellStart"/>
-      <w:r>
-        <w:rPr>
-          <w:rFonts w:ascii="Tahoma" w:hAnsi="Tahoma" w:cs="Tahoma"/>
-          <w:sz w:val="24"/>
-          <w:szCs w:val="24"/>
-        </w:rPr>
-        <w:t>perangkat</w:t>
-      </w:r>
-      <w:proofErr w:type="spellEnd"/>
-      <w:r>
-        <w:rPr>
-          <w:rFonts w:ascii="Tahoma" w:hAnsi="Tahoma" w:cs="Tahoma"/>
-          <w:sz w:val="24"/>
-          <w:szCs w:val="24"/>
-        </w:rPr>
-        <w:t xml:space="preserve"> </w:t>
-      </w:r>
-      <w:proofErr w:type="spellStart"/>
-      <w:r>
-        <w:rPr>
-          <w:rFonts w:ascii="Tahoma" w:hAnsi="Tahoma" w:cs="Tahoma"/>
-          <w:sz w:val="24"/>
-          <w:szCs w:val="24"/>
-        </w:rPr>
-        <w:t>lunak</w:t>
-      </w:r>
-      <w:proofErr w:type="spellEnd"/>
-      <w:r>
-        <w:rPr>
-          <w:rFonts w:ascii="Tahoma" w:hAnsi="Tahoma" w:cs="Tahoma"/>
-          <w:sz w:val="24"/>
-          <w:szCs w:val="24"/>
-        </w:rPr>
-        <w:t xml:space="preserve"> sebagai </w:t>
-      </w:r>
-      <w:proofErr w:type="spellStart"/>
-      <w:r>
-        <w:rPr>
-          <w:rFonts w:ascii="Tahoma" w:hAnsi="Tahoma" w:cs="Tahoma"/>
-          <w:sz w:val="24"/>
-          <w:szCs w:val="24"/>
-        </w:rPr>
-        <w:t>kumpulan</w:t>
-      </w:r>
-      <w:proofErr w:type="spellEnd"/>
-      <w:r>
-        <w:rPr>
-          <w:rFonts w:ascii="Tahoma" w:hAnsi="Tahoma" w:cs="Tahoma"/>
-          <w:sz w:val="24"/>
-          <w:szCs w:val="24"/>
-        </w:rPr>
-        <w:t xml:space="preserve"> </w:t>
-      </w:r>
-      <w:proofErr w:type="spellStart"/>
-      <w:r>
-        <w:rPr>
-          <w:rFonts w:ascii="Tahoma" w:hAnsi="Tahoma" w:cs="Tahoma"/>
-          <w:sz w:val="24"/>
-          <w:szCs w:val="24"/>
-        </w:rPr>
-        <w:t>objek</w:t>
-      </w:r>
-      <w:proofErr w:type="spellEnd"/>
-      <w:r>
-        <w:rPr>
-          <w:rFonts w:ascii="Tahoma" w:hAnsi="Tahoma" w:cs="Tahoma"/>
-          <w:sz w:val="24"/>
-          <w:szCs w:val="24"/>
-        </w:rPr>
-        <w:t xml:space="preserve"> yang </w:t>
-      </w:r>
-      <w:proofErr w:type="spellStart"/>
-      <w:r>
-        <w:rPr>
-          <w:rFonts w:ascii="Tahoma" w:hAnsi="Tahoma" w:cs="Tahoma"/>
-          <w:sz w:val="24"/>
-          <w:szCs w:val="24"/>
-        </w:rPr>
-        <w:t>berisi</w:t>
-      </w:r>
-      <w:proofErr w:type="spellEnd"/>
-      <w:r>
-        <w:rPr>
-          <w:rFonts w:ascii="Tahoma" w:hAnsi="Tahoma" w:cs="Tahoma"/>
-          <w:sz w:val="24"/>
-          <w:szCs w:val="24"/>
-        </w:rPr>
-        <w:t xml:space="preserve"> data dan </w:t>
-      </w:r>
-      <w:proofErr w:type="spellStart"/>
-      <w:r>
-        <w:rPr>
-          <w:rFonts w:ascii="Tahoma" w:hAnsi="Tahoma" w:cs="Tahoma"/>
-          <w:sz w:val="24"/>
-          <w:szCs w:val="24"/>
-        </w:rPr>
-        <w:t>operasi</w:t>
-      </w:r>
-      <w:proofErr w:type="spellEnd"/>
-      <w:r>
-        <w:rPr>
-          <w:rFonts w:ascii="Tahoma" w:hAnsi="Tahoma" w:cs="Tahoma"/>
-          <w:sz w:val="24"/>
-          <w:szCs w:val="24"/>
-        </w:rPr>
-        <w:t xml:space="preserve"> yang </w:t>
-      </w:r>
-      <w:proofErr w:type="spellStart"/>
-      <w:r>
-        <w:rPr>
-          <w:rFonts w:ascii="Tahoma" w:hAnsi="Tahoma" w:cs="Tahoma"/>
-          <w:sz w:val="24"/>
-          <w:szCs w:val="24"/>
-        </w:rPr>
-        <w:t>diberlakukan</w:t>
-      </w:r>
-      <w:proofErr w:type="spellEnd"/>
-      <w:r>
-        <w:rPr>
-          <w:rFonts w:ascii="Tahoma" w:hAnsi="Tahoma" w:cs="Tahoma"/>
-          <w:sz w:val="24"/>
-          <w:szCs w:val="24"/>
-        </w:rPr>
-        <w:t xml:space="preserve"> </w:t>
-      </w:r>
-      <w:proofErr w:type="spellStart"/>
-      <w:r>
-        <w:rPr>
-          <w:rFonts w:ascii="Tahoma" w:hAnsi="Tahoma" w:cs="Tahoma"/>
-          <w:sz w:val="24"/>
-          <w:szCs w:val="24"/>
-        </w:rPr>
-        <w:t>terhadapnya</w:t>
-      </w:r>
-      <w:proofErr w:type="spellEnd"/>
-      <w:r>
-        <w:rPr>
-          <w:rFonts w:ascii="Tahoma" w:hAnsi="Tahoma" w:cs="Tahoma"/>
-          <w:sz w:val="24"/>
-          <w:szCs w:val="24"/>
-        </w:rPr>
-        <w:t xml:space="preserve">. </w:t>
-      </w:r>
-      <w:proofErr w:type="spellStart"/>
-      <w:r>
-        <w:rPr>
-          <w:rFonts w:ascii="Tahoma" w:hAnsi="Tahoma" w:cs="Tahoma"/>
-          <w:sz w:val="24"/>
-          <w:szCs w:val="24"/>
-        </w:rPr>
-        <w:t>Pemahaman</w:t>
-      </w:r>
-      <w:proofErr w:type="spellEnd"/>
-      <w:r>
-        <w:rPr>
-          <w:rFonts w:ascii="Tahoma" w:hAnsi="Tahoma" w:cs="Tahoma"/>
-          <w:sz w:val="24"/>
-          <w:szCs w:val="24"/>
-        </w:rPr>
-        <w:t xml:space="preserve"> ini </w:t>
-      </w:r>
-      <w:proofErr w:type="spellStart"/>
-      <w:r>
-        <w:rPr>
-          <w:rFonts w:ascii="Tahoma" w:hAnsi="Tahoma" w:cs="Tahoma"/>
-          <w:sz w:val="24"/>
-          <w:szCs w:val="24"/>
-        </w:rPr>
-        <w:t>mengacu</w:t>
-      </w:r>
-      <w:proofErr w:type="spellEnd"/>
-      <w:r>
-        <w:rPr>
-          <w:rFonts w:ascii="Tahoma" w:hAnsi="Tahoma" w:cs="Tahoma"/>
-          <w:sz w:val="24"/>
-          <w:szCs w:val="24"/>
-        </w:rPr>
-        <w:t xml:space="preserve"> pada </w:t>
-      </w:r>
-      <w:proofErr w:type="spellStart"/>
-      <w:r>
-        <w:rPr>
-          <w:rFonts w:ascii="Tahoma" w:hAnsi="Tahoma" w:cs="Tahoma"/>
-          <w:sz w:val="24"/>
-          <w:szCs w:val="24"/>
-        </w:rPr>
-        <w:t>teknis</w:t>
-      </w:r>
-      <w:proofErr w:type="spellEnd"/>
-      <w:r>
-        <w:rPr>
-          <w:rFonts w:ascii="Tahoma" w:hAnsi="Tahoma" w:cs="Tahoma"/>
-          <w:sz w:val="24"/>
-          <w:szCs w:val="24"/>
-        </w:rPr>
-        <w:t xml:space="preserve"> </w:t>
-      </w:r>
-      <w:proofErr w:type="spellStart"/>
-      <w:r>
-        <w:rPr>
-          <w:rFonts w:ascii="Tahoma" w:hAnsi="Tahoma" w:cs="Tahoma"/>
-          <w:sz w:val="24"/>
-          <w:szCs w:val="24"/>
-        </w:rPr>
-        <w:t>dari</w:t>
-      </w:r>
-      <w:proofErr w:type="spellEnd"/>
-      <w:r>
-        <w:rPr>
-          <w:rFonts w:ascii="Tahoma" w:hAnsi="Tahoma" w:cs="Tahoma"/>
-          <w:sz w:val="24"/>
-          <w:szCs w:val="24"/>
-        </w:rPr>
-        <w:t xml:space="preserve"> </w:t>
-      </w:r>
-      <w:proofErr w:type="spellStart"/>
-      <w:r>
-        <w:rPr>
-          <w:rFonts w:ascii="Tahoma" w:hAnsi="Tahoma" w:cs="Tahoma"/>
-          <w:sz w:val="24"/>
-          <w:szCs w:val="24"/>
-        </w:rPr>
-        <w:t>pemrograman</w:t>
-      </w:r>
-      <w:proofErr w:type="spellEnd"/>
-      <w:r>
-        <w:rPr>
-          <w:rFonts w:ascii="Tahoma" w:hAnsi="Tahoma" w:cs="Tahoma"/>
-          <w:sz w:val="24"/>
-          <w:szCs w:val="24"/>
-        </w:rPr>
-        <w:t xml:space="preserve"> OOP, </w:t>
-      </w:r>
-      <w:proofErr w:type="spellStart"/>
-      <w:r>
-        <w:rPr>
-          <w:rFonts w:ascii="Tahoma" w:hAnsi="Tahoma" w:cs="Tahoma"/>
-          <w:sz w:val="24"/>
-          <w:szCs w:val="24"/>
-        </w:rPr>
-        <w:t>yakni</w:t>
-      </w:r>
-      <w:proofErr w:type="spellEnd"/>
-      <w:r>
-        <w:rPr>
-          <w:rFonts w:ascii="Tahoma" w:hAnsi="Tahoma" w:cs="Tahoma"/>
-          <w:sz w:val="24"/>
-          <w:szCs w:val="24"/>
-        </w:rPr>
-        <w:t xml:space="preserve"> </w:t>
-      </w:r>
-      <w:proofErr w:type="spellStart"/>
-      <w:r>
-        <w:rPr>
-          <w:rFonts w:ascii="Tahoma" w:hAnsi="Tahoma" w:cs="Tahoma"/>
-          <w:sz w:val="24"/>
-          <w:szCs w:val="24"/>
-        </w:rPr>
-        <w:t>menyusun</w:t>
-      </w:r>
-      <w:proofErr w:type="spellEnd"/>
-      <w:r>
-        <w:rPr>
-          <w:rFonts w:ascii="Tahoma" w:hAnsi="Tahoma" w:cs="Tahoma"/>
-          <w:sz w:val="24"/>
-          <w:szCs w:val="24"/>
-        </w:rPr>
-        <w:t xml:space="preserve">, </w:t>
-      </w:r>
-      <w:proofErr w:type="spellStart"/>
-      <w:r>
-        <w:rPr>
-          <w:rFonts w:ascii="Tahoma" w:hAnsi="Tahoma" w:cs="Tahoma"/>
-          <w:sz w:val="24"/>
-          <w:szCs w:val="24"/>
-        </w:rPr>
-        <w:t>mengolah</w:t>
-      </w:r>
-      <w:proofErr w:type="spellEnd"/>
-      <w:r>
-        <w:rPr>
-          <w:rFonts w:ascii="Tahoma" w:hAnsi="Tahoma" w:cs="Tahoma"/>
-          <w:sz w:val="24"/>
-          <w:szCs w:val="24"/>
-        </w:rPr>
-        <w:t xml:space="preserve"> </w:t>
-      </w:r>
-      <w:proofErr w:type="spellStart"/>
-      <w:r>
-        <w:rPr>
-          <w:rFonts w:ascii="Tahoma" w:hAnsi="Tahoma" w:cs="Tahoma"/>
-          <w:sz w:val="24"/>
-          <w:szCs w:val="24"/>
-        </w:rPr>
-        <w:t>objek-objek</w:t>
-      </w:r>
-      <w:proofErr w:type="spellEnd"/>
-      <w:r>
-        <w:rPr>
-          <w:rFonts w:ascii="Tahoma" w:hAnsi="Tahoma" w:cs="Tahoma"/>
-          <w:sz w:val="24"/>
-          <w:szCs w:val="24"/>
-        </w:rPr>
-        <w:t xml:space="preserve"> </w:t>
-      </w:r>
-      <w:proofErr w:type="spellStart"/>
-      <w:r>
-        <w:rPr>
-          <w:rFonts w:ascii="Tahoma" w:hAnsi="Tahoma" w:cs="Tahoma"/>
-          <w:sz w:val="24"/>
-          <w:szCs w:val="24"/>
-        </w:rPr>
-        <w:t>berisi</w:t>
-      </w:r>
-      <w:proofErr w:type="spellEnd"/>
-      <w:r>
-        <w:rPr>
-          <w:rFonts w:ascii="Tahoma" w:hAnsi="Tahoma" w:cs="Tahoma"/>
-          <w:sz w:val="24"/>
-          <w:szCs w:val="24"/>
-        </w:rPr>
-        <w:t xml:space="preserve"> data dan </w:t>
-      </w:r>
-      <w:proofErr w:type="spellStart"/>
-      <w:r>
-        <w:rPr>
-          <w:rFonts w:ascii="Tahoma" w:hAnsi="Tahoma" w:cs="Tahoma"/>
-          <w:sz w:val="24"/>
-          <w:szCs w:val="24"/>
-        </w:rPr>
-        <w:t>operasi</w:t>
-      </w:r>
-      <w:proofErr w:type="spellEnd"/>
-      <w:r>
-        <w:rPr>
-          <w:rFonts w:ascii="Tahoma" w:hAnsi="Tahoma" w:cs="Tahoma"/>
-          <w:sz w:val="24"/>
-          <w:szCs w:val="24"/>
-        </w:rPr>
-        <w:t xml:space="preserve"> yang </w:t>
-      </w:r>
-      <w:proofErr w:type="spellStart"/>
-      <w:r>
-        <w:rPr>
-          <w:rFonts w:ascii="Tahoma" w:hAnsi="Tahoma" w:cs="Tahoma"/>
-          <w:sz w:val="24"/>
-          <w:szCs w:val="24"/>
-        </w:rPr>
-        <w:t>dibutuhkan</w:t>
-      </w:r>
-      <w:proofErr w:type="spellEnd"/>
-      <w:r>
-        <w:rPr>
-          <w:rFonts w:ascii="Tahoma" w:hAnsi="Tahoma" w:cs="Tahoma"/>
-          <w:sz w:val="24"/>
-          <w:szCs w:val="24"/>
-        </w:rPr>
-        <w:t xml:space="preserve"> melalui Class dan Method yang </w:t>
-      </w:r>
-      <w:proofErr w:type="spellStart"/>
-      <w:r>
-        <w:rPr>
-          <w:rFonts w:ascii="Tahoma" w:hAnsi="Tahoma" w:cs="Tahoma"/>
-          <w:sz w:val="24"/>
-          <w:szCs w:val="24"/>
-        </w:rPr>
-        <w:t>dibutuhkan</w:t>
-      </w:r>
-      <w:proofErr w:type="spellEnd"/>
-      <w:r>
-        <w:rPr>
-          <w:rFonts w:ascii="Tahoma" w:hAnsi="Tahoma" w:cs="Tahoma"/>
-          <w:sz w:val="24"/>
-          <w:szCs w:val="24"/>
-        </w:rPr>
-        <w:t xml:space="preserve"> dalam </w:t>
-      </w:r>
-      <w:proofErr w:type="spellStart"/>
-      <w:r>
-        <w:rPr>
-          <w:rFonts w:ascii="Tahoma" w:hAnsi="Tahoma" w:cs="Tahoma"/>
-          <w:sz w:val="24"/>
-          <w:szCs w:val="24"/>
-        </w:rPr>
-        <w:t>suatu</w:t>
-      </w:r>
-      <w:proofErr w:type="spellEnd"/>
-      <w:r>
-        <w:rPr>
-          <w:rFonts w:ascii="Tahoma" w:hAnsi="Tahoma" w:cs="Tahoma"/>
-          <w:sz w:val="24"/>
-          <w:szCs w:val="24"/>
-        </w:rPr>
-        <w:t xml:space="preserve"> </w:t>
-      </w:r>
-      <w:proofErr w:type="spellStart"/>
-      <w:r>
-        <w:rPr>
-          <w:rFonts w:ascii="Tahoma" w:hAnsi="Tahoma" w:cs="Tahoma"/>
-          <w:sz w:val="24"/>
-          <w:szCs w:val="24"/>
-        </w:rPr>
-        <w:t>perangkat</w:t>
-      </w:r>
-      <w:proofErr w:type="spellEnd"/>
-      <w:r>
-        <w:rPr>
-          <w:rFonts w:ascii="Tahoma" w:hAnsi="Tahoma" w:cs="Tahoma"/>
-          <w:sz w:val="24"/>
-          <w:szCs w:val="24"/>
-        </w:rPr>
-        <w:t xml:space="preserve"> </w:t>
-      </w:r>
-      <w:proofErr w:type="spellStart"/>
-      <w:r>
-        <w:rPr>
-          <w:rFonts w:ascii="Tahoma" w:hAnsi="Tahoma" w:cs="Tahoma"/>
-          <w:sz w:val="24"/>
-          <w:szCs w:val="24"/>
-        </w:rPr>
-        <w:t>lunak</w:t>
-      </w:r>
-      <w:proofErr w:type="spellEnd"/>
-      <w:r>
-        <w:rPr>
-          <w:rFonts w:ascii="Tahoma" w:hAnsi="Tahoma" w:cs="Tahoma"/>
-          <w:sz w:val="24"/>
-          <w:szCs w:val="24"/>
-        </w:rPr>
-        <w:t>.</w:t>
+        <w:t>Pemrograman Berorientasi Objek atau Object Oriented Programming (OOP) adalah suatu strategi pembangunan perangkat lunak yang mengorganisasikan perangkat lunak sebagai kumpulan objek yang berisi data dan operasi yang diberlakukan terhadapnya. Pemahaman ini mengacu pada teknis dari pemrograman OOP, yakni menyusun, mengolah objek-objek berisi data dan operasi yang dibutuhkan melalui Class dan Method yang dibutuhkan dalam suatu perangkat lunak.</w:t>
       </w:r>
       <w:r>
         <w:rPr>
@@ -2409,25 +1932,7 @@
           <w:sz w:val="24"/>
           <w:szCs w:val="24"/>
         </w:rPr>
-        <w:t xml:space="preserve"> </w:t>
-      </w:r>
-      <w:proofErr w:type="spellStart"/>
-      <w:r>
-        <w:rPr>
-          <w:rFonts w:ascii="Tahoma" w:hAnsi="Tahoma" w:cs="Tahoma"/>
-          <w:sz w:val="24"/>
-          <w:szCs w:val="24"/>
-        </w:rPr>
-        <w:t>Referensi</w:t>
-      </w:r>
-      <w:proofErr w:type="spellEnd"/>
-      <w:r>
-        <w:rPr>
-          <w:rFonts w:ascii="Tahoma" w:hAnsi="Tahoma" w:cs="Tahoma"/>
-          <w:sz w:val="24"/>
-          <w:szCs w:val="24"/>
-        </w:rPr>
-        <w:t xml:space="preserve">: </w:t>
+        <w:t xml:space="preserve"> Referensi: </w:t>
       </w:r>
       <w:hyperlink r:id="rId18" w:history="1">
         <w:r>
@@ -2443,7 +1948,7 @@
     </w:p>
     <w:p>
       <w:pPr>
-        <w:spacing w:line="480" w:lineRule="auto"/>
+        <w:spacing w:line="276" w:lineRule="auto"/>
         <w:ind w:firstLine="720"/>
         <w:jc w:val="both"/>
         <w:rPr>
@@ -2458,292 +1963,20 @@
           <w:sz w:val="24"/>
           <w:szCs w:val="24"/>
         </w:rPr>
-        <w:t xml:space="preserve">Dengan kata lain </w:t>
+        <w:t xml:space="preserve">Dengan kata lain pemograman berorientasi objek merupakan </w:t>
       </w:r>
-      <w:proofErr w:type="spellStart"/>
       <w:r>
         <w:rPr>
           <w:rFonts w:ascii="Tahoma" w:hAnsi="Tahoma" w:cs="Tahoma"/>
           <w:sz w:val="24"/>
           <w:szCs w:val="24"/>
         </w:rPr>
-        <w:t>pemograman</w:t>
-      </w:r>
-      <w:proofErr w:type="spellEnd"/>
-      <w:r>
-        <w:rPr>
-          <w:rFonts w:ascii="Tahoma" w:hAnsi="Tahoma" w:cs="Tahoma"/>
-          <w:sz w:val="24"/>
-          <w:szCs w:val="24"/>
-        </w:rPr>
-        <w:t xml:space="preserve"> </w:t>
-      </w:r>
-      <w:proofErr w:type="spellStart"/>
-      <w:r>
-        <w:rPr>
-          <w:rFonts w:ascii="Tahoma" w:hAnsi="Tahoma" w:cs="Tahoma"/>
-          <w:sz w:val="24"/>
-          <w:szCs w:val="24"/>
-        </w:rPr>
-        <w:t>berorientasi</w:t>
-      </w:r>
-      <w:proofErr w:type="spellEnd"/>
-      <w:r>
-        <w:rPr>
-          <w:rFonts w:ascii="Tahoma" w:hAnsi="Tahoma" w:cs="Tahoma"/>
-          <w:sz w:val="24"/>
-          <w:szCs w:val="24"/>
-        </w:rPr>
-        <w:t xml:space="preserve"> </w:t>
-      </w:r>
-      <w:proofErr w:type="spellStart"/>
-      <w:r>
-        <w:rPr>
-          <w:rFonts w:ascii="Tahoma" w:hAnsi="Tahoma" w:cs="Tahoma"/>
-          <w:sz w:val="24"/>
-          <w:szCs w:val="24"/>
-        </w:rPr>
-        <w:t>objek</w:t>
-      </w:r>
-      <w:proofErr w:type="spellEnd"/>
-      <w:r>
-        <w:rPr>
-          <w:rFonts w:ascii="Tahoma" w:hAnsi="Tahoma" w:cs="Tahoma"/>
-          <w:sz w:val="24"/>
-          <w:szCs w:val="24"/>
-        </w:rPr>
-        <w:t xml:space="preserve"> </w:t>
-      </w:r>
-      <w:proofErr w:type="spellStart"/>
-      <w:r>
-        <w:rPr>
-          <w:rFonts w:ascii="Tahoma" w:hAnsi="Tahoma" w:cs="Tahoma"/>
-          <w:sz w:val="24"/>
-          <w:szCs w:val="24"/>
-        </w:rPr>
-        <w:t>merupakan</w:t>
-      </w:r>
-      <w:proofErr w:type="spellEnd"/>
-      <w:r>
-        <w:rPr>
-          <w:rFonts w:ascii="Tahoma" w:hAnsi="Tahoma" w:cs="Tahoma"/>
-          <w:sz w:val="24"/>
-          <w:szCs w:val="24"/>
-        </w:rPr>
-        <w:t xml:space="preserve"> </w:t>
-      </w:r>
-      <w:proofErr w:type="spellStart"/>
-      <w:r>
-        <w:rPr>
-          <w:rFonts w:ascii="Tahoma" w:hAnsi="Tahoma" w:cs="Tahoma"/>
-          <w:sz w:val="24"/>
-          <w:szCs w:val="24"/>
-        </w:rPr>
-        <w:t>cara</w:t>
-      </w:r>
-      <w:proofErr w:type="spellEnd"/>
-      <w:r>
-        <w:rPr>
-          <w:rFonts w:ascii="Tahoma" w:hAnsi="Tahoma" w:cs="Tahoma"/>
-          <w:sz w:val="24"/>
-          <w:szCs w:val="24"/>
-        </w:rPr>
-        <w:t xml:space="preserve"> </w:t>
-      </w:r>
-      <w:proofErr w:type="spellStart"/>
-      <w:r>
-        <w:rPr>
-          <w:rFonts w:ascii="Tahoma" w:hAnsi="Tahoma" w:cs="Tahoma"/>
-          <w:sz w:val="24"/>
-          <w:szCs w:val="24"/>
-        </w:rPr>
-        <w:t>berpikir</w:t>
-      </w:r>
-      <w:proofErr w:type="spellEnd"/>
-      <w:r>
-        <w:rPr>
-          <w:rFonts w:ascii="Tahoma" w:hAnsi="Tahoma" w:cs="Tahoma"/>
-          <w:sz w:val="24"/>
-          <w:szCs w:val="24"/>
-        </w:rPr>
-        <w:t xml:space="preserve"> programmer menyelesaikan / </w:t>
-      </w:r>
-      <w:proofErr w:type="spellStart"/>
-      <w:r>
-        <w:rPr>
-          <w:rFonts w:ascii="Tahoma" w:hAnsi="Tahoma" w:cs="Tahoma"/>
-          <w:sz w:val="24"/>
-          <w:szCs w:val="24"/>
-        </w:rPr>
-        <w:t>memcahkan</w:t>
-      </w:r>
-      <w:proofErr w:type="spellEnd"/>
-      <w:r>
-        <w:rPr>
-          <w:rFonts w:ascii="Tahoma" w:hAnsi="Tahoma" w:cs="Tahoma"/>
-          <w:sz w:val="24"/>
-          <w:szCs w:val="24"/>
-        </w:rPr>
-        <w:t xml:space="preserve"> </w:t>
-      </w:r>
-      <w:proofErr w:type="spellStart"/>
-      <w:r>
-        <w:rPr>
-          <w:rFonts w:ascii="Tahoma" w:hAnsi="Tahoma" w:cs="Tahoma"/>
-          <w:sz w:val="24"/>
-          <w:szCs w:val="24"/>
-        </w:rPr>
-        <w:t>masalah</w:t>
-      </w:r>
-      <w:proofErr w:type="spellEnd"/>
-      <w:r>
-        <w:rPr>
-          <w:rFonts w:ascii="Tahoma" w:hAnsi="Tahoma" w:cs="Tahoma"/>
-          <w:sz w:val="24"/>
-          <w:szCs w:val="24"/>
-        </w:rPr>
-        <w:t xml:space="preserve"> </w:t>
-      </w:r>
-      <w:proofErr w:type="spellStart"/>
-      <w:r>
-        <w:rPr>
-          <w:rFonts w:ascii="Tahoma" w:hAnsi="Tahoma" w:cs="Tahoma"/>
-          <w:sz w:val="24"/>
-          <w:szCs w:val="24"/>
-        </w:rPr>
-        <w:t>berorientasi</w:t>
-      </w:r>
-      <w:proofErr w:type="spellEnd"/>
-      <w:r>
-        <w:rPr>
-          <w:rFonts w:ascii="Tahoma" w:hAnsi="Tahoma" w:cs="Tahoma"/>
-          <w:sz w:val="24"/>
-          <w:szCs w:val="24"/>
-        </w:rPr>
-        <w:t xml:space="preserve"> </w:t>
-      </w:r>
-      <w:proofErr w:type="spellStart"/>
-      <w:r>
-        <w:rPr>
-          <w:rFonts w:ascii="Tahoma" w:hAnsi="Tahoma" w:cs="Tahoma"/>
-          <w:sz w:val="24"/>
-          <w:szCs w:val="24"/>
-        </w:rPr>
-        <w:t>dasar</w:t>
-      </w:r>
-      <w:proofErr w:type="spellEnd"/>
-      <w:r>
-        <w:rPr>
-          <w:rFonts w:ascii="Tahoma" w:hAnsi="Tahoma" w:cs="Tahoma"/>
-          <w:sz w:val="24"/>
-          <w:szCs w:val="24"/>
-        </w:rPr>
-        <w:t xml:space="preserve"> </w:t>
-      </w:r>
-      <w:proofErr w:type="spellStart"/>
-      <w:proofErr w:type="gramStart"/>
-      <w:r>
-        <w:rPr>
-          <w:rFonts w:ascii="Tahoma" w:hAnsi="Tahoma" w:cs="Tahoma"/>
-          <w:sz w:val="24"/>
-          <w:szCs w:val="24"/>
-        </w:rPr>
-        <w:t>class,objek</w:t>
-      </w:r>
-      <w:proofErr w:type="gramEnd"/>
-      <w:r>
-        <w:rPr>
-          <w:rFonts w:ascii="Tahoma" w:hAnsi="Tahoma" w:cs="Tahoma"/>
-          <w:sz w:val="24"/>
-          <w:szCs w:val="24"/>
-        </w:rPr>
-        <w:t>-objek</w:t>
-      </w:r>
-      <w:proofErr w:type="spellEnd"/>
-      <w:r>
-        <w:rPr>
-          <w:rFonts w:ascii="Tahoma" w:hAnsi="Tahoma" w:cs="Tahoma"/>
-          <w:sz w:val="24"/>
-          <w:szCs w:val="24"/>
-        </w:rPr>
-        <w:t xml:space="preserve"> </w:t>
-      </w:r>
-      <w:proofErr w:type="spellStart"/>
-      <w:r>
-        <w:rPr>
-          <w:rFonts w:ascii="Tahoma" w:hAnsi="Tahoma" w:cs="Tahoma"/>
-          <w:sz w:val="24"/>
-          <w:szCs w:val="24"/>
-        </w:rPr>
-        <w:t>serta</w:t>
-      </w:r>
-      <w:proofErr w:type="spellEnd"/>
-      <w:r>
-        <w:rPr>
-          <w:rFonts w:ascii="Tahoma" w:hAnsi="Tahoma" w:cs="Tahoma"/>
-          <w:sz w:val="24"/>
-          <w:szCs w:val="24"/>
-        </w:rPr>
-        <w:t xml:space="preserve"> attribute </w:t>
-      </w:r>
-      <w:proofErr w:type="spellStart"/>
-      <w:r>
-        <w:rPr>
-          <w:rFonts w:ascii="Tahoma" w:hAnsi="Tahoma" w:cs="Tahoma"/>
-          <w:sz w:val="24"/>
-          <w:szCs w:val="24"/>
-        </w:rPr>
-        <w:t>pendukung</w:t>
-      </w:r>
-      <w:proofErr w:type="spellEnd"/>
-      <w:r>
-        <w:rPr>
-          <w:rFonts w:ascii="Tahoma" w:hAnsi="Tahoma" w:cs="Tahoma"/>
-          <w:sz w:val="24"/>
-          <w:szCs w:val="24"/>
-        </w:rPr>
-        <w:t xml:space="preserve"> </w:t>
-      </w:r>
-      <w:proofErr w:type="spellStart"/>
-      <w:r>
-        <w:rPr>
-          <w:rFonts w:ascii="Tahoma" w:hAnsi="Tahoma" w:cs="Tahoma"/>
-          <w:sz w:val="24"/>
-          <w:szCs w:val="24"/>
-        </w:rPr>
-        <w:t>lainnya</w:t>
-      </w:r>
-      <w:proofErr w:type="spellEnd"/>
-      <w:r>
-        <w:rPr>
-          <w:rFonts w:ascii="Tahoma" w:hAnsi="Tahoma" w:cs="Tahoma"/>
-          <w:sz w:val="24"/>
-          <w:szCs w:val="24"/>
-        </w:rPr>
-        <w:t xml:space="preserve"> yang </w:t>
-      </w:r>
-      <w:proofErr w:type="spellStart"/>
-      <w:r>
-        <w:rPr>
-          <w:rFonts w:ascii="Tahoma" w:hAnsi="Tahoma" w:cs="Tahoma"/>
-          <w:sz w:val="24"/>
-          <w:szCs w:val="24"/>
-        </w:rPr>
-        <w:t>digunakan</w:t>
-      </w:r>
-      <w:proofErr w:type="spellEnd"/>
-      <w:r>
-        <w:rPr>
-          <w:rFonts w:ascii="Tahoma" w:hAnsi="Tahoma" w:cs="Tahoma"/>
-          <w:sz w:val="24"/>
-          <w:szCs w:val="24"/>
-        </w:rPr>
-        <w:t>.</w:t>
+        <w:t>cara berpikir programmer menyelesaikan / memcahkan masalah berorientasi dasar class,objek-objek serta attribute pendukung lainnya yang digunakan.</w:t>
       </w:r>
     </w:p>
     <w:p>
       <w:pPr>
-        <w:spacing w:line="480" w:lineRule="auto"/>
+        <w:spacing w:line="276" w:lineRule="auto"/>
         <w:jc w:val="both"/>
         <w:rPr>
           <w:rFonts w:ascii="Tahoma" w:hAnsi="Tahoma" w:cs="Tahoma"/>
@@ -2769,7 +2002,7 @@
           </w:tcPr>
           <w:p>
             <w:pPr>
-              <w:spacing w:line="480" w:lineRule="auto"/>
+              <w:spacing w:line="276" w:lineRule="auto"/>
               <w:jc w:val="both"/>
               <w:rPr>
                 <w:rFonts w:ascii="Tahoma" w:hAnsi="Tahoma" w:cs="Tahoma"/>
@@ -2797,7 +2030,7 @@
     </w:tbl>
     <w:p>
       <w:pPr>
-        <w:spacing w:line="480" w:lineRule="auto"/>
+        <w:spacing w:line="276" w:lineRule="auto"/>
         <w:ind w:firstLine="720"/>
         <w:jc w:val="both"/>
         <w:rPr>
@@ -2812,205 +2045,7 @@
           <w:sz w:val="24"/>
           <w:szCs w:val="24"/>
         </w:rPr>
-        <w:t>Class adalah template (</w:t>
-      </w:r>
-      <w:proofErr w:type="spellStart"/>
-      <w:r>
-        <w:rPr>
-          <w:rFonts w:ascii="Tahoma" w:hAnsi="Tahoma" w:cs="Tahoma"/>
-          <w:sz w:val="24"/>
-          <w:szCs w:val="24"/>
-        </w:rPr>
-        <w:t>pola</w:t>
-      </w:r>
-      <w:proofErr w:type="spellEnd"/>
-      <w:r>
-        <w:rPr>
-          <w:rFonts w:ascii="Tahoma" w:hAnsi="Tahoma" w:cs="Tahoma"/>
-          <w:sz w:val="24"/>
-          <w:szCs w:val="24"/>
-        </w:rPr>
-        <w:t xml:space="preserve">) untuk </w:t>
-      </w:r>
-      <w:proofErr w:type="spellStart"/>
-      <w:r>
-        <w:rPr>
-          <w:rFonts w:ascii="Tahoma" w:hAnsi="Tahoma" w:cs="Tahoma"/>
-          <w:sz w:val="24"/>
-          <w:szCs w:val="24"/>
-        </w:rPr>
-        <w:t>berbagai</w:t>
-      </w:r>
-      <w:proofErr w:type="spellEnd"/>
-      <w:r>
-        <w:rPr>
-          <w:rFonts w:ascii="Tahoma" w:hAnsi="Tahoma" w:cs="Tahoma"/>
-          <w:sz w:val="24"/>
-          <w:szCs w:val="24"/>
-        </w:rPr>
-        <w:t xml:space="preserve"> </w:t>
-      </w:r>
-      <w:proofErr w:type="spellStart"/>
-      <w:r>
-        <w:rPr>
-          <w:rFonts w:ascii="Tahoma" w:hAnsi="Tahoma" w:cs="Tahoma"/>
-          <w:sz w:val="24"/>
-          <w:szCs w:val="24"/>
-        </w:rPr>
-        <w:t>obyek</w:t>
-      </w:r>
-      <w:proofErr w:type="spellEnd"/>
-      <w:r>
-        <w:rPr>
-          <w:rFonts w:ascii="Tahoma" w:hAnsi="Tahoma" w:cs="Tahoma"/>
-          <w:sz w:val="24"/>
-          <w:szCs w:val="24"/>
-        </w:rPr>
-        <w:t xml:space="preserve"> dengan </w:t>
-      </w:r>
-      <w:proofErr w:type="spellStart"/>
-      <w:r>
-        <w:rPr>
-          <w:rFonts w:ascii="Tahoma" w:hAnsi="Tahoma" w:cs="Tahoma"/>
-          <w:sz w:val="24"/>
-          <w:szCs w:val="24"/>
-        </w:rPr>
-        <w:t>fitur</w:t>
-      </w:r>
-      <w:proofErr w:type="spellEnd"/>
-      <w:r>
-        <w:rPr>
-          <w:rFonts w:ascii="Tahoma" w:hAnsi="Tahoma" w:cs="Tahoma"/>
-          <w:sz w:val="24"/>
-          <w:szCs w:val="24"/>
-        </w:rPr>
-        <w:t xml:space="preserve"> </w:t>
-      </w:r>
-      <w:proofErr w:type="spellStart"/>
-      <w:r>
-        <w:rPr>
-          <w:rFonts w:ascii="Tahoma" w:hAnsi="Tahoma" w:cs="Tahoma"/>
-          <w:sz w:val="24"/>
-          <w:szCs w:val="24"/>
-        </w:rPr>
-        <w:t>serupa</w:t>
-      </w:r>
-      <w:proofErr w:type="spellEnd"/>
-      <w:r>
-        <w:rPr>
-          <w:rFonts w:ascii="Tahoma" w:hAnsi="Tahoma" w:cs="Tahoma"/>
-          <w:sz w:val="24"/>
-          <w:szCs w:val="24"/>
-        </w:rPr>
-        <w:t xml:space="preserve">. Class </w:t>
-      </w:r>
-      <w:proofErr w:type="spellStart"/>
-      <w:r>
-        <w:rPr>
-          <w:rFonts w:ascii="Tahoma" w:hAnsi="Tahoma" w:cs="Tahoma"/>
-          <w:sz w:val="24"/>
-          <w:szCs w:val="24"/>
-        </w:rPr>
-        <w:t>mewujudkan</w:t>
-      </w:r>
-      <w:proofErr w:type="spellEnd"/>
-      <w:r>
-        <w:rPr>
-          <w:rFonts w:ascii="Tahoma" w:hAnsi="Tahoma" w:cs="Tahoma"/>
-          <w:sz w:val="24"/>
-          <w:szCs w:val="24"/>
-        </w:rPr>
-        <w:t xml:space="preserve"> semua </w:t>
-      </w:r>
-      <w:proofErr w:type="spellStart"/>
-      <w:r>
-        <w:rPr>
-          <w:rFonts w:ascii="Tahoma" w:hAnsi="Tahoma" w:cs="Tahoma"/>
-          <w:sz w:val="24"/>
-          <w:szCs w:val="24"/>
-        </w:rPr>
-        <w:t>kumpulan</w:t>
-      </w:r>
-      <w:proofErr w:type="spellEnd"/>
-      <w:r>
-        <w:rPr>
-          <w:rFonts w:ascii="Tahoma" w:hAnsi="Tahoma" w:cs="Tahoma"/>
-          <w:sz w:val="24"/>
-          <w:szCs w:val="24"/>
-        </w:rPr>
-        <w:t xml:space="preserve">/set </w:t>
-      </w:r>
-      <w:proofErr w:type="spellStart"/>
-      <w:r>
-        <w:rPr>
-          <w:rFonts w:ascii="Tahoma" w:hAnsi="Tahoma" w:cs="Tahoma"/>
-          <w:sz w:val="24"/>
-          <w:szCs w:val="24"/>
-        </w:rPr>
-        <w:t>fitur</w:t>
-      </w:r>
-      <w:proofErr w:type="spellEnd"/>
-      <w:r>
-        <w:rPr>
-          <w:rFonts w:ascii="Tahoma" w:hAnsi="Tahoma" w:cs="Tahoma"/>
-          <w:sz w:val="24"/>
-          <w:szCs w:val="24"/>
-        </w:rPr>
-        <w:t xml:space="preserve"> </w:t>
-      </w:r>
-      <w:proofErr w:type="spellStart"/>
-      <w:r>
-        <w:rPr>
-          <w:rFonts w:ascii="Tahoma" w:hAnsi="Tahoma" w:cs="Tahoma"/>
-          <w:sz w:val="24"/>
-          <w:szCs w:val="24"/>
-        </w:rPr>
-        <w:t>tertentu</w:t>
-      </w:r>
-      <w:proofErr w:type="spellEnd"/>
-      <w:r>
-        <w:rPr>
-          <w:rFonts w:ascii="Tahoma" w:hAnsi="Tahoma" w:cs="Tahoma"/>
-          <w:sz w:val="24"/>
-          <w:szCs w:val="24"/>
-        </w:rPr>
-        <w:t xml:space="preserve"> </w:t>
-      </w:r>
-      <w:proofErr w:type="spellStart"/>
-      <w:r>
-        <w:rPr>
-          <w:rFonts w:ascii="Tahoma" w:hAnsi="Tahoma" w:cs="Tahoma"/>
-          <w:sz w:val="24"/>
-          <w:szCs w:val="24"/>
-        </w:rPr>
-        <w:t>dari</w:t>
-      </w:r>
-      <w:proofErr w:type="spellEnd"/>
-      <w:r>
-        <w:rPr>
-          <w:rFonts w:ascii="Tahoma" w:hAnsi="Tahoma" w:cs="Tahoma"/>
-          <w:sz w:val="24"/>
-          <w:szCs w:val="24"/>
-        </w:rPr>
-        <w:t xml:space="preserve"> </w:t>
-      </w:r>
-      <w:proofErr w:type="spellStart"/>
-      <w:r>
-        <w:rPr>
-          <w:rFonts w:ascii="Tahoma" w:hAnsi="Tahoma" w:cs="Tahoma"/>
-          <w:sz w:val="24"/>
-          <w:szCs w:val="24"/>
-        </w:rPr>
-        <w:t>objek</w:t>
-      </w:r>
-      <w:proofErr w:type="spellEnd"/>
-      <w:r>
-        <w:rPr>
-          <w:rFonts w:ascii="Tahoma" w:hAnsi="Tahoma" w:cs="Tahoma"/>
-          <w:sz w:val="24"/>
-          <w:szCs w:val="24"/>
-        </w:rPr>
-        <w:t>.</w:t>
+        <w:t>Class adalah template (pola) untuk berbagai obyek dengan fitur serupa. Class mewujudkan semua kumpulan/set fitur tertentu dari objek.</w:t>
       </w:r>
       <w:r>
         <w:rPr>
@@ -3018,25 +2053,7 @@
           <w:sz w:val="24"/>
           <w:szCs w:val="24"/>
         </w:rPr>
-        <w:t xml:space="preserve"> </w:t>
-      </w:r>
-      <w:proofErr w:type="spellStart"/>
-      <w:r>
-        <w:rPr>
-          <w:rFonts w:ascii="Tahoma" w:hAnsi="Tahoma" w:cs="Tahoma"/>
-          <w:sz w:val="24"/>
-          <w:szCs w:val="24"/>
-        </w:rPr>
-        <w:t>Referensi</w:t>
-      </w:r>
-      <w:proofErr w:type="spellEnd"/>
-      <w:r>
-        <w:rPr>
-          <w:rFonts w:ascii="Tahoma" w:hAnsi="Tahoma" w:cs="Tahoma"/>
-          <w:sz w:val="24"/>
-          <w:szCs w:val="24"/>
-        </w:rPr>
-        <w:t xml:space="preserve">: </w:t>
+        <w:t xml:space="preserve"> Referensi: </w:t>
       </w:r>
       <w:hyperlink r:id="rId19" w:anchor=":~:text=Class%20adalah%20template%20%28pola%29%20untuk%20berbagai%20obyek%20dengan,Class%20mewujudkan%20semua%20kumpulan%2Fset%20fitur%20tertentu%20dari%20objek" w:history="1">
         <w:r>
@@ -3060,6 +2077,7 @@
     </w:p>
     <w:p>
       <w:pPr>
+        <w:spacing w:line="276" w:lineRule="auto"/>
         <w:ind w:firstLine="720"/>
         <w:rPr>
           <w:rFonts w:ascii="Tahoma" w:hAnsi="Tahoma" w:cs="Tahoma"/>
@@ -3073,19 +2091,8 @@
           <w:sz w:val="24"/>
           <w:szCs w:val="24"/>
         </w:rPr>
-        <w:lastRenderedPageBreak/>
-        <w:t xml:space="preserve">Contoh base-code dan </w:t>
+        <w:t>Contoh base-code dan penggunaannya</w:t>
       </w:r>
-      <w:proofErr w:type="spellStart"/>
-      <w:r>
-        <w:rPr>
-          <w:rFonts w:ascii="Tahoma" w:hAnsi="Tahoma" w:cs="Tahoma"/>
-          <w:sz w:val="24"/>
-          <w:szCs w:val="24"/>
-        </w:rPr>
-        <w:t>penggunaannya</w:t>
-      </w:r>
-      <w:proofErr w:type="spellEnd"/>
       <w:r>
         <w:rPr>
           <w:rFonts w:ascii="Tahoma" w:hAnsi="Tahoma" w:cs="Tahoma"/>
@@ -3106,7 +2113,7 @@
     <w:p>
       <w:pPr>
         <w:keepNext/>
-        <w:spacing w:line="480" w:lineRule="auto"/>
+        <w:spacing w:line="276" w:lineRule="auto"/>
         <w:ind w:firstLine="720"/>
         <w:jc w:val="both"/>
       </w:pPr>
@@ -3114,6 +2121,7 @@
         <w:rPr>
           <w:noProof/>
         </w:rPr>
+        <w:lastRenderedPageBreak/>
         <w:drawing>
           <wp:inline distT="0" distB="0" distL="0" distR="0" wp14:anchorId="44DC882D" wp14:editId="5A9F7954">
             <wp:extent cx="8103981" cy="4645955"/>
@@ -3154,6 +2162,7 @@
     <w:p>
       <w:pPr>
         <w:pStyle w:val="Caption"/>
+        <w:spacing w:line="276" w:lineRule="auto"/>
         <w:jc w:val="center"/>
         <w:rPr>
           <w:rFonts w:ascii="Tahoma" w:hAnsi="Tahoma" w:cs="Tahoma"/>
@@ -3193,23 +2202,12 @@
           <w:sz w:val="20"/>
           <w:szCs w:val="20"/>
         </w:rPr>
-        <w:t xml:space="preserve">class </w:t>
+        <w:t>class User.php</w:t>
       </w:r>
-      <w:proofErr w:type="spellStart"/>
-      <w:r>
-        <w:rPr>
-          <w:rFonts w:ascii="Tahoma" w:hAnsi="Tahoma" w:cs="Tahoma"/>
-          <w:i w:val="0"/>
-          <w:iCs w:val="0"/>
-          <w:sz w:val="20"/>
-          <w:szCs w:val="20"/>
-        </w:rPr>
-        <w:t>User.php</w:t>
-      </w:r>
-      <w:proofErr w:type="spellEnd"/>
     </w:p>
     <w:p>
       <w:pPr>
+        <w:spacing w:line="276" w:lineRule="auto"/>
         <w:rPr>
           <w:rFonts w:ascii="Tahoma" w:hAnsi="Tahoma" w:cs="Tahoma"/>
           <w:sz w:val="24"/>
@@ -3219,6 +2217,7 @@
     </w:p>
     <w:p>
       <w:pPr>
+        <w:spacing w:line="276" w:lineRule="auto"/>
         <w:ind w:firstLine="720"/>
         <w:rPr>
           <w:rFonts w:ascii="Tahoma" w:hAnsi="Tahoma" w:cs="Tahoma"/>
@@ -3232,163 +2231,28 @@
           <w:sz w:val="24"/>
           <w:szCs w:val="24"/>
         </w:rPr>
-        <w:lastRenderedPageBreak/>
-        <w:t xml:space="preserve">Dalam latihan dilakukan, </w:t>
+        <w:t>Dalam latihan dilakukan, dianjurkan untuk memisahkan antara class dengan front-end serta css yang digunakan</w:t>
       </w:r>
-      <w:proofErr w:type="spellStart"/>
       <w:r>
         <w:rPr>
           <w:rFonts w:ascii="Tahoma" w:hAnsi="Tahoma" w:cs="Tahoma"/>
           <w:sz w:val="24"/>
           <w:szCs w:val="24"/>
         </w:rPr>
-        <w:t>dianjurkan</w:t>
-      </w:r>
-      <w:proofErr w:type="spellEnd"/>
-      <w:r>
-        <w:rPr>
-          <w:rFonts w:ascii="Tahoma" w:hAnsi="Tahoma" w:cs="Tahoma"/>
-          <w:sz w:val="24"/>
-          <w:szCs w:val="24"/>
-        </w:rPr>
-        <w:t xml:space="preserve"> untuk </w:t>
-      </w:r>
-      <w:proofErr w:type="spellStart"/>
-      <w:r>
-        <w:rPr>
-          <w:rFonts w:ascii="Tahoma" w:hAnsi="Tahoma" w:cs="Tahoma"/>
-          <w:sz w:val="24"/>
-          <w:szCs w:val="24"/>
-        </w:rPr>
-        <w:t>memisahkan</w:t>
-      </w:r>
-      <w:proofErr w:type="spellEnd"/>
-      <w:r>
-        <w:rPr>
-          <w:rFonts w:ascii="Tahoma" w:hAnsi="Tahoma" w:cs="Tahoma"/>
-          <w:sz w:val="24"/>
-          <w:szCs w:val="24"/>
-        </w:rPr>
-        <w:t xml:space="preserve"> </w:t>
-      </w:r>
-      <w:proofErr w:type="spellStart"/>
-      <w:r>
-        <w:rPr>
-          <w:rFonts w:ascii="Tahoma" w:hAnsi="Tahoma" w:cs="Tahoma"/>
-          <w:sz w:val="24"/>
-          <w:szCs w:val="24"/>
-        </w:rPr>
-        <w:t>antara</w:t>
-      </w:r>
-      <w:proofErr w:type="spellEnd"/>
-      <w:r>
-        <w:rPr>
-          <w:rFonts w:ascii="Tahoma" w:hAnsi="Tahoma" w:cs="Tahoma"/>
-          <w:sz w:val="24"/>
-          <w:szCs w:val="24"/>
-        </w:rPr>
-        <w:t xml:space="preserve"> class dengan front-end </w:t>
-      </w:r>
-      <w:proofErr w:type="spellStart"/>
-      <w:r>
-        <w:rPr>
-          <w:rFonts w:ascii="Tahoma" w:hAnsi="Tahoma" w:cs="Tahoma"/>
-          <w:sz w:val="24"/>
-          <w:szCs w:val="24"/>
-        </w:rPr>
-        <w:t>serta</w:t>
-      </w:r>
-      <w:proofErr w:type="spellEnd"/>
-      <w:r>
-        <w:rPr>
-          <w:rFonts w:ascii="Tahoma" w:hAnsi="Tahoma" w:cs="Tahoma"/>
-          <w:sz w:val="24"/>
-          <w:szCs w:val="24"/>
-        </w:rPr>
-        <w:t xml:space="preserve"> </w:t>
-      </w:r>
-      <w:proofErr w:type="spellStart"/>
-      <w:r>
-        <w:rPr>
-          <w:rFonts w:ascii="Tahoma" w:hAnsi="Tahoma" w:cs="Tahoma"/>
-          <w:sz w:val="24"/>
-          <w:szCs w:val="24"/>
-        </w:rPr>
-        <w:t>css</w:t>
-      </w:r>
-      <w:proofErr w:type="spellEnd"/>
-      <w:r>
-        <w:rPr>
-          <w:rFonts w:ascii="Tahoma" w:hAnsi="Tahoma" w:cs="Tahoma"/>
-          <w:sz w:val="24"/>
-          <w:szCs w:val="24"/>
-        </w:rPr>
-        <w:t xml:space="preserve"> yang </w:t>
-      </w:r>
-      <w:proofErr w:type="spellStart"/>
-      <w:r>
-        <w:rPr>
-          <w:rFonts w:ascii="Tahoma" w:hAnsi="Tahoma" w:cs="Tahoma"/>
-          <w:sz w:val="24"/>
-          <w:szCs w:val="24"/>
-        </w:rPr>
-        <w:t>digunakan</w:t>
-      </w:r>
-      <w:proofErr w:type="spellEnd"/>
-      <w:r>
-        <w:rPr>
-          <w:rFonts w:ascii="Tahoma" w:hAnsi="Tahoma" w:cs="Tahoma"/>
-          <w:sz w:val="24"/>
-          <w:szCs w:val="24"/>
-        </w:rPr>
-        <w:t xml:space="preserve">. </w:t>
-      </w:r>
-      <w:proofErr w:type="spellStart"/>
-      <w:r>
-        <w:rPr>
-          <w:rFonts w:ascii="Tahoma" w:hAnsi="Tahoma" w:cs="Tahoma"/>
-          <w:sz w:val="24"/>
-          <w:szCs w:val="24"/>
-        </w:rPr>
-        <w:t>Berikut</w:t>
-      </w:r>
-      <w:proofErr w:type="spellEnd"/>
-      <w:r>
-        <w:rPr>
-          <w:rFonts w:ascii="Tahoma" w:hAnsi="Tahoma" w:cs="Tahoma"/>
-          <w:sz w:val="24"/>
-          <w:szCs w:val="24"/>
-        </w:rPr>
-        <w:t xml:space="preserve"> gambar </w:t>
-      </w:r>
-      <w:proofErr w:type="spellStart"/>
-      <w:r>
-        <w:rPr>
-          <w:rFonts w:ascii="Tahoma" w:hAnsi="Tahoma" w:cs="Tahoma"/>
-          <w:sz w:val="24"/>
-          <w:szCs w:val="24"/>
-        </w:rPr>
-        <w:t>dari</w:t>
-      </w:r>
-      <w:proofErr w:type="spellEnd"/>
-      <w:r>
-        <w:rPr>
-          <w:rFonts w:ascii="Tahoma" w:hAnsi="Tahoma" w:cs="Tahoma"/>
-          <w:sz w:val="24"/>
-          <w:szCs w:val="24"/>
-        </w:rPr>
-        <w:t xml:space="preserve"> base-code.</w:t>
+        <w:t>. Berikut gambar dari base-code.</w:t>
       </w:r>
     </w:p>
     <w:p>
       <w:pPr>
         <w:keepNext/>
+        <w:spacing w:line="276" w:lineRule="auto"/>
         <w:ind w:firstLine="720"/>
       </w:pPr>
       <w:r>
         <w:rPr>
           <w:noProof/>
         </w:rPr>
+        <w:lastRenderedPageBreak/>
         <w:drawing>
           <wp:inline distT="0" distB="0" distL="0" distR="0" wp14:anchorId="267673CF" wp14:editId="5B870484">
             <wp:extent cx="8229600" cy="4339590"/>
@@ -3429,6 +2293,7 @@
     <w:p>
       <w:pPr>
         <w:pStyle w:val="Caption"/>
+        <w:spacing w:line="276" w:lineRule="auto"/>
         <w:jc w:val="center"/>
         <w:rPr>
           <w:rFonts w:ascii="Tahoma" w:hAnsi="Tahoma" w:cs="Tahoma"/>
@@ -3458,24 +2323,13 @@
           <w:sz w:val="20"/>
           <w:szCs w:val="20"/>
         </w:rPr>
-        <w:t xml:space="preserve"> </w:t>
+        <w:t xml:space="preserve"> index.php</w:t>
       </w:r>
-      <w:proofErr w:type="spellStart"/>
-      <w:r>
-        <w:rPr>
-          <w:rFonts w:ascii="Tahoma" w:hAnsi="Tahoma" w:cs="Tahoma"/>
-          <w:i w:val="0"/>
-          <w:iCs w:val="0"/>
-          <w:sz w:val="20"/>
-          <w:szCs w:val="20"/>
-        </w:rPr>
-        <w:t>index.php</w:t>
-      </w:r>
-      <w:proofErr w:type="spellEnd"/>
     </w:p>
     <w:p>
       <w:pPr>
         <w:keepNext/>
+        <w:spacing w:line="276" w:lineRule="auto"/>
         <w:ind w:firstLine="720"/>
       </w:pPr>
       <w:r>
@@ -3523,6 +2377,7 @@
     <w:p>
       <w:pPr>
         <w:pStyle w:val="Caption"/>
+        <w:spacing w:line="276" w:lineRule="auto"/>
         <w:jc w:val="center"/>
         <w:rPr>
           <w:rFonts w:ascii="Tahoma" w:hAnsi="Tahoma" w:cs="Tahoma"/>
@@ -3552,18 +2407,7 @@
           <w:sz w:val="20"/>
           <w:szCs w:val="20"/>
         </w:rPr>
-        <w:t xml:space="preserve"> Tampilan Halaman </w:t>
-      </w:r>
-      <w:proofErr w:type="spellStart"/>
-      <w:r>
-        <w:rPr>
-          <w:rFonts w:ascii="Tahoma" w:hAnsi="Tahoma" w:cs="Tahoma"/>
-          <w:i w:val="0"/>
-          <w:iCs w:val="0"/>
-          <w:sz w:val="20"/>
-          <w:szCs w:val="20"/>
-        </w:rPr>
-        <w:t>index</w:t>
+        <w:t xml:space="preserve"> Tampilan Halaman index</w:t>
       </w:r>
       <w:r>
         <w:rPr>
@@ -3575,9 +2419,12 @@
         </w:rPr>
         <w:t>.php</w:t>
       </w:r>
-      <w:proofErr w:type="spellEnd"/>
     </w:p>
-    <w:p/>
+    <w:p>
+      <w:pPr>
+        <w:spacing w:line="276" w:lineRule="auto"/>
+      </w:pPr>
+    </w:p>
     <w:tbl>
       <w:tblPr>
         <w:tblStyle w:val="TableGrid"/>
@@ -3596,7 +2443,7 @@
           </w:tcPr>
           <w:p>
             <w:pPr>
-              <w:spacing w:line="480" w:lineRule="auto"/>
+              <w:spacing w:line="276" w:lineRule="auto"/>
               <w:rPr>
                 <w:rFonts w:ascii="Tahoma" w:hAnsi="Tahoma" w:cs="Tahoma"/>
                 <w:b/>
@@ -3623,6 +2470,7 @@
     </w:tbl>
     <w:p>
       <w:pPr>
+        <w:spacing w:line="276" w:lineRule="auto"/>
         <w:ind w:firstLine="720"/>
         <w:rPr>
           <w:rFonts w:ascii="Tahoma" w:hAnsi="Tahoma" w:cs="Tahoma"/>
@@ -3633,7 +2481,7 @@
     </w:p>
     <w:p>
       <w:pPr>
-        <w:spacing w:line="360" w:lineRule="auto"/>
+        <w:spacing w:line="276" w:lineRule="auto"/>
         <w:ind w:firstLine="720"/>
         <w:rPr>
           <w:rFonts w:ascii="Tahoma" w:hAnsi="Tahoma" w:cs="Tahoma"/>
@@ -3647,151 +2495,7 @@
           <w:sz w:val="24"/>
           <w:szCs w:val="24"/>
         </w:rPr>
-        <w:t xml:space="preserve">Constructor adalah </w:t>
-      </w:r>
-      <w:proofErr w:type="spellStart"/>
-      <w:r>
-        <w:rPr>
-          <w:rFonts w:ascii="Tahoma" w:hAnsi="Tahoma" w:cs="Tahoma"/>
-          <w:sz w:val="24"/>
-          <w:szCs w:val="24"/>
-        </w:rPr>
-        <w:t>merupakan</w:t>
-      </w:r>
-      <w:proofErr w:type="spellEnd"/>
-      <w:r>
-        <w:rPr>
-          <w:rFonts w:ascii="Tahoma" w:hAnsi="Tahoma" w:cs="Tahoma"/>
-          <w:sz w:val="24"/>
-          <w:szCs w:val="24"/>
-        </w:rPr>
-        <w:t xml:space="preserve"> </w:t>
-      </w:r>
-      <w:proofErr w:type="spellStart"/>
-      <w:r>
-        <w:rPr>
-          <w:rFonts w:ascii="Tahoma" w:hAnsi="Tahoma" w:cs="Tahoma"/>
-          <w:sz w:val="24"/>
-          <w:szCs w:val="24"/>
-        </w:rPr>
-        <w:t>konsep</w:t>
-      </w:r>
-      <w:proofErr w:type="spellEnd"/>
-      <w:r>
-        <w:rPr>
-          <w:rFonts w:ascii="Tahoma" w:hAnsi="Tahoma" w:cs="Tahoma"/>
-          <w:sz w:val="24"/>
-          <w:szCs w:val="24"/>
-        </w:rPr>
-        <w:t xml:space="preserve"> pembuatan </w:t>
-      </w:r>
-      <w:proofErr w:type="spellStart"/>
-      <w:r>
-        <w:rPr>
-          <w:rFonts w:ascii="Tahoma" w:hAnsi="Tahoma" w:cs="Tahoma"/>
-          <w:sz w:val="24"/>
-          <w:szCs w:val="24"/>
-        </w:rPr>
-        <w:t>konstruksi</w:t>
-      </w:r>
-      <w:proofErr w:type="spellEnd"/>
-      <w:r>
-        <w:rPr>
-          <w:rFonts w:ascii="Tahoma" w:hAnsi="Tahoma" w:cs="Tahoma"/>
-          <w:sz w:val="24"/>
-          <w:szCs w:val="24"/>
-        </w:rPr>
-        <w:t xml:space="preserve"> yang </w:t>
-      </w:r>
-      <w:proofErr w:type="spellStart"/>
-      <w:r>
-        <w:rPr>
-          <w:rFonts w:ascii="Tahoma" w:hAnsi="Tahoma" w:cs="Tahoma"/>
-          <w:sz w:val="24"/>
-          <w:szCs w:val="24"/>
-        </w:rPr>
-        <w:t>memungkinkan</w:t>
-      </w:r>
-      <w:proofErr w:type="spellEnd"/>
-      <w:r>
-        <w:rPr>
-          <w:rFonts w:ascii="Tahoma" w:hAnsi="Tahoma" w:cs="Tahoma"/>
-          <w:sz w:val="24"/>
-          <w:szCs w:val="24"/>
-        </w:rPr>
-        <w:t xml:space="preserve"> </w:t>
-      </w:r>
-      <w:proofErr w:type="spellStart"/>
-      <w:r>
-        <w:rPr>
-          <w:rFonts w:ascii="Tahoma" w:hAnsi="Tahoma" w:cs="Tahoma"/>
-          <w:sz w:val="24"/>
-          <w:szCs w:val="24"/>
-        </w:rPr>
-        <w:t>melakukan</w:t>
-      </w:r>
-      <w:proofErr w:type="spellEnd"/>
-      <w:r>
-        <w:rPr>
-          <w:rFonts w:ascii="Tahoma" w:hAnsi="Tahoma" w:cs="Tahoma"/>
-          <w:sz w:val="24"/>
-          <w:szCs w:val="24"/>
-        </w:rPr>
-        <w:t xml:space="preserve"> </w:t>
-      </w:r>
-      <w:proofErr w:type="spellStart"/>
-      <w:r>
-        <w:rPr>
-          <w:rFonts w:ascii="Tahoma" w:hAnsi="Tahoma" w:cs="Tahoma"/>
-          <w:sz w:val="24"/>
-          <w:szCs w:val="24"/>
-        </w:rPr>
-        <w:t>inisailisasi</w:t>
-      </w:r>
-      <w:proofErr w:type="spellEnd"/>
-      <w:r>
-        <w:rPr>
-          <w:rFonts w:ascii="Tahoma" w:hAnsi="Tahoma" w:cs="Tahoma"/>
-          <w:sz w:val="24"/>
-          <w:szCs w:val="24"/>
-        </w:rPr>
-        <w:t xml:space="preserve"> </w:t>
-      </w:r>
-      <w:proofErr w:type="spellStart"/>
-      <w:r>
-        <w:rPr>
-          <w:rFonts w:ascii="Tahoma" w:hAnsi="Tahoma" w:cs="Tahoma"/>
-          <w:sz w:val="24"/>
-          <w:szCs w:val="24"/>
-        </w:rPr>
-        <w:t>sebuah</w:t>
-      </w:r>
-      <w:proofErr w:type="spellEnd"/>
-      <w:r>
-        <w:rPr>
-          <w:rFonts w:ascii="Tahoma" w:hAnsi="Tahoma" w:cs="Tahoma"/>
-          <w:sz w:val="24"/>
-          <w:szCs w:val="24"/>
-        </w:rPr>
-        <w:t xml:space="preserve"> property yang ketika dilakukan pembuatan </w:t>
-      </w:r>
-      <w:proofErr w:type="spellStart"/>
-      <w:r>
-        <w:rPr>
-          <w:rFonts w:ascii="Tahoma" w:hAnsi="Tahoma" w:cs="Tahoma"/>
-          <w:sz w:val="24"/>
-          <w:szCs w:val="24"/>
-        </w:rPr>
-        <w:t>objek</w:t>
-      </w:r>
-      <w:proofErr w:type="spellEnd"/>
-      <w:r>
-        <w:rPr>
-          <w:rFonts w:ascii="Tahoma" w:hAnsi="Tahoma" w:cs="Tahoma"/>
-          <w:sz w:val="24"/>
-          <w:szCs w:val="24"/>
-        </w:rPr>
-        <w:t xml:space="preserve">. </w:t>
+        <w:t xml:space="preserve">Constructor adalah merupakan konsep pembuatan konstruksi yang memungkinkan melakukan inisailisasi sebuah property yang ketika dilakukan pembuatan objek. </w:t>
       </w:r>
       <w:r>
         <w:rPr>
@@ -3807,43 +2511,7 @@
           <w:sz w:val="24"/>
           <w:szCs w:val="24"/>
         </w:rPr>
-        <w:t xml:space="preserve">embuatan </w:t>
-      </w:r>
-      <w:proofErr w:type="spellStart"/>
-      <w:r>
-        <w:rPr>
-          <w:rFonts w:ascii="Tahoma" w:hAnsi="Tahoma" w:cs="Tahoma"/>
-          <w:sz w:val="24"/>
-          <w:szCs w:val="24"/>
-        </w:rPr>
-        <w:t>Konstruktor</w:t>
-      </w:r>
-      <w:proofErr w:type="spellEnd"/>
-      <w:r>
-        <w:rPr>
-          <w:rFonts w:ascii="Tahoma" w:hAnsi="Tahoma" w:cs="Tahoma"/>
-          <w:sz w:val="24"/>
-          <w:szCs w:val="24"/>
-        </w:rPr>
-        <w:t xml:space="preserve"> </w:t>
-      </w:r>
-      <w:proofErr w:type="spellStart"/>
-      <w:r>
-        <w:rPr>
-          <w:rFonts w:ascii="Tahoma" w:hAnsi="Tahoma" w:cs="Tahoma"/>
-          <w:sz w:val="24"/>
-          <w:szCs w:val="24"/>
-        </w:rPr>
-        <w:t>yaitu</w:t>
-      </w:r>
-      <w:proofErr w:type="spellEnd"/>
-      <w:r>
-        <w:rPr>
-          <w:rFonts w:ascii="Tahoma" w:hAnsi="Tahoma" w:cs="Tahoma"/>
-          <w:sz w:val="24"/>
-          <w:szCs w:val="24"/>
-        </w:rPr>
-        <w:t xml:space="preserve"> dengan</w:t>
+        <w:t>embuatan Konstruktor</w:t>
       </w:r>
       <w:r>
         <w:rPr>
@@ -3851,25 +2519,7 @@
           <w:sz w:val="24"/>
           <w:szCs w:val="24"/>
         </w:rPr>
-        <w:t xml:space="preserve"> menggunakan </w:t>
-      </w:r>
-      <w:proofErr w:type="spellStart"/>
-      <w:r>
-        <w:rPr>
-          <w:rFonts w:ascii="Tahoma" w:hAnsi="Tahoma" w:cs="Tahoma"/>
-          <w:sz w:val="24"/>
-          <w:szCs w:val="24"/>
-        </w:rPr>
-        <w:t>fungsi</w:t>
-      </w:r>
-      <w:proofErr w:type="spellEnd"/>
-      <w:r>
-        <w:rPr>
-          <w:rFonts w:ascii="Tahoma" w:hAnsi="Tahoma" w:cs="Tahoma"/>
-          <w:sz w:val="24"/>
-          <w:szCs w:val="24"/>
-        </w:rPr>
-        <w:t xml:space="preserve"> </w:t>
+        <w:t xml:space="preserve"> yaitu dengan</w:t>
       </w:r>
       <w:r>
         <w:rPr>
@@ -3877,206 +2527,7 @@
           <w:sz w:val="24"/>
           <w:szCs w:val="24"/>
         </w:rPr>
-        <w:lastRenderedPageBreak/>
-        <w:t xml:space="preserve">special </w:t>
-      </w:r>
-      <w:proofErr w:type="spellStart"/>
-      <w:r>
-        <w:rPr>
-          <w:rFonts w:ascii="Tahoma" w:hAnsi="Tahoma" w:cs="Tahoma"/>
-          <w:sz w:val="24"/>
-          <w:szCs w:val="24"/>
-        </w:rPr>
-        <w:t>dari</w:t>
-      </w:r>
-      <w:proofErr w:type="spellEnd"/>
-      <w:r>
-        <w:rPr>
-          <w:rFonts w:ascii="Tahoma" w:hAnsi="Tahoma" w:cs="Tahoma"/>
-          <w:sz w:val="24"/>
-          <w:szCs w:val="24"/>
-        </w:rPr>
-        <w:t xml:space="preserve"> </w:t>
-      </w:r>
-      <w:proofErr w:type="spellStart"/>
-      <w:r>
-        <w:rPr>
-          <w:rFonts w:ascii="Tahoma" w:hAnsi="Tahoma" w:cs="Tahoma"/>
-          <w:sz w:val="24"/>
-          <w:szCs w:val="24"/>
-        </w:rPr>
-        <w:t>php</w:t>
-      </w:r>
-      <w:proofErr w:type="spellEnd"/>
-      <w:r>
-        <w:rPr>
-          <w:rFonts w:ascii="Tahoma" w:hAnsi="Tahoma" w:cs="Tahoma"/>
-          <w:sz w:val="24"/>
-          <w:szCs w:val="24"/>
-        </w:rPr>
-        <w:t xml:space="preserve"> yang </w:t>
-      </w:r>
-      <w:proofErr w:type="spellStart"/>
-      <w:r>
-        <w:rPr>
-          <w:rFonts w:ascii="Tahoma" w:hAnsi="Tahoma" w:cs="Tahoma"/>
-          <w:sz w:val="24"/>
-          <w:szCs w:val="24"/>
-        </w:rPr>
-        <w:t>memudahkan</w:t>
-      </w:r>
-      <w:proofErr w:type="spellEnd"/>
-      <w:r>
-        <w:rPr>
-          <w:rFonts w:ascii="Tahoma" w:hAnsi="Tahoma" w:cs="Tahoma"/>
-          <w:sz w:val="24"/>
-          <w:szCs w:val="24"/>
-        </w:rPr>
-        <w:t xml:space="preserve"> </w:t>
-      </w:r>
-      <w:proofErr w:type="spellStart"/>
-      <w:r>
-        <w:rPr>
-          <w:rFonts w:ascii="Tahoma" w:hAnsi="Tahoma" w:cs="Tahoma"/>
-          <w:sz w:val="24"/>
-          <w:szCs w:val="24"/>
-        </w:rPr>
-        <w:t>inisialisasi</w:t>
-      </w:r>
-      <w:proofErr w:type="spellEnd"/>
-      <w:r>
-        <w:rPr>
-          <w:rFonts w:ascii="Tahoma" w:hAnsi="Tahoma" w:cs="Tahoma"/>
-          <w:sz w:val="24"/>
-          <w:szCs w:val="24"/>
-        </w:rPr>
-        <w:t xml:space="preserve"> yang </w:t>
-      </w:r>
-      <w:proofErr w:type="spellStart"/>
-      <w:r>
-        <w:rPr>
-          <w:rFonts w:ascii="Tahoma" w:hAnsi="Tahoma" w:cs="Tahoma"/>
-          <w:sz w:val="24"/>
-          <w:szCs w:val="24"/>
-        </w:rPr>
-        <w:t>diinginkan</w:t>
-      </w:r>
-      <w:proofErr w:type="spellEnd"/>
-      <w:r>
-        <w:rPr>
-          <w:rFonts w:ascii="Tahoma" w:hAnsi="Tahoma" w:cs="Tahoma"/>
-          <w:sz w:val="24"/>
-          <w:szCs w:val="24"/>
-        </w:rPr>
-        <w:t xml:space="preserve">. </w:t>
-      </w:r>
-      <w:proofErr w:type="spellStart"/>
-      <w:r>
-        <w:rPr>
-          <w:rFonts w:ascii="Tahoma" w:hAnsi="Tahoma" w:cs="Tahoma"/>
-          <w:sz w:val="24"/>
-          <w:szCs w:val="24"/>
-        </w:rPr>
-        <w:t>Berikut</w:t>
-      </w:r>
-      <w:proofErr w:type="spellEnd"/>
-      <w:r>
-        <w:rPr>
-          <w:rFonts w:ascii="Tahoma" w:hAnsi="Tahoma" w:cs="Tahoma"/>
-          <w:sz w:val="24"/>
-          <w:szCs w:val="24"/>
-        </w:rPr>
-        <w:t xml:space="preserve"> </w:t>
-      </w:r>
-      <w:proofErr w:type="spellStart"/>
-      <w:r>
-        <w:rPr>
-          <w:rFonts w:ascii="Tahoma" w:hAnsi="Tahoma" w:cs="Tahoma"/>
-          <w:sz w:val="24"/>
-          <w:szCs w:val="24"/>
-        </w:rPr>
-        <w:t>potongan</w:t>
-      </w:r>
-      <w:proofErr w:type="spellEnd"/>
-      <w:r>
-        <w:rPr>
-          <w:rFonts w:ascii="Tahoma" w:hAnsi="Tahoma" w:cs="Tahoma"/>
-          <w:sz w:val="24"/>
-          <w:szCs w:val="24"/>
-        </w:rPr>
-        <w:t xml:space="preserve"> </w:t>
-      </w:r>
-      <w:proofErr w:type="spellStart"/>
-      <w:r>
-        <w:rPr>
-          <w:rFonts w:ascii="Tahoma" w:hAnsi="Tahoma" w:cs="Tahoma"/>
-          <w:sz w:val="24"/>
-          <w:szCs w:val="24"/>
-        </w:rPr>
-        <w:t>kode</w:t>
-      </w:r>
-      <w:proofErr w:type="spellEnd"/>
-      <w:r>
-        <w:rPr>
-          <w:rFonts w:ascii="Tahoma" w:hAnsi="Tahoma" w:cs="Tahoma"/>
-          <w:sz w:val="24"/>
-          <w:szCs w:val="24"/>
-        </w:rPr>
-        <w:t xml:space="preserve">, penjelasan </w:t>
-      </w:r>
-      <w:proofErr w:type="spellStart"/>
-      <w:r>
-        <w:rPr>
-          <w:rFonts w:ascii="Tahoma" w:hAnsi="Tahoma" w:cs="Tahoma"/>
-          <w:sz w:val="24"/>
-          <w:szCs w:val="24"/>
-        </w:rPr>
-        <w:t>serta</w:t>
-      </w:r>
-      <w:proofErr w:type="spellEnd"/>
-      <w:r>
-        <w:rPr>
-          <w:rFonts w:ascii="Tahoma" w:hAnsi="Tahoma" w:cs="Tahoma"/>
-          <w:sz w:val="24"/>
-          <w:szCs w:val="24"/>
-        </w:rPr>
-        <w:t xml:space="preserve"> beberapa </w:t>
-      </w:r>
-      <w:proofErr w:type="spellStart"/>
-      <w:r>
-        <w:rPr>
-          <w:rFonts w:ascii="Tahoma" w:hAnsi="Tahoma" w:cs="Tahoma"/>
-          <w:sz w:val="24"/>
-          <w:szCs w:val="24"/>
-        </w:rPr>
-        <w:t>jenis</w:t>
-      </w:r>
-      <w:proofErr w:type="spellEnd"/>
-      <w:r>
-        <w:rPr>
-          <w:rFonts w:ascii="Tahoma" w:hAnsi="Tahoma" w:cs="Tahoma"/>
-          <w:sz w:val="24"/>
-          <w:szCs w:val="24"/>
-        </w:rPr>
-        <w:t xml:space="preserve"> construct yang dapat </w:t>
-      </w:r>
-      <w:proofErr w:type="spellStart"/>
-      <w:r>
-        <w:rPr>
-          <w:rFonts w:ascii="Tahoma" w:hAnsi="Tahoma" w:cs="Tahoma"/>
-          <w:sz w:val="24"/>
-          <w:szCs w:val="24"/>
-        </w:rPr>
-        <w:t>dibangun</w:t>
-      </w:r>
-      <w:proofErr w:type="spellEnd"/>
-      <w:r>
-        <w:rPr>
-          <w:rFonts w:ascii="Tahoma" w:hAnsi="Tahoma" w:cs="Tahoma"/>
-          <w:sz w:val="24"/>
-          <w:szCs w:val="24"/>
-        </w:rPr>
-        <w:t xml:space="preserve">. </w:t>
+        <w:t xml:space="preserve"> menggunakan fungsi special dari php yang memudahkan inisialisasi yang diinginkan. Berikut potongan kode, penjelasan serta beberapa jenis construct yang dapat dibangun. </w:t>
       </w:r>
       <w:r>
         <w:rPr>
@@ -4105,7 +2556,7 @@
           </w:tcPr>
           <w:p>
             <w:pPr>
-              <w:spacing w:line="480" w:lineRule="auto"/>
+              <w:spacing w:line="276" w:lineRule="auto"/>
               <w:rPr>
                 <w:rFonts w:ascii="Tahoma" w:hAnsi="Tahoma" w:cs="Tahoma"/>
                 <w:b/>
@@ -4124,6 +2575,7 @@
                 <w:szCs w:val="24"/>
                 <w:u w:val="single"/>
               </w:rPr>
+              <w:lastRenderedPageBreak/>
               <w:t>#Construct</w:t>
             </w:r>
             <w:r>
@@ -4146,55 +2598,7 @@
                 <w:szCs w:val="24"/>
                 <w:u w:val="single"/>
               </w:rPr>
-              <w:t xml:space="preserve"> dengan </w:t>
-            </w:r>
-            <w:proofErr w:type="spellStart"/>
-            <w:r>
-              <w:rPr>
-                <w:rFonts w:ascii="Tahoma" w:hAnsi="Tahoma" w:cs="Tahoma"/>
-                <w:b/>
-                <w:bCs/>
-                <w:sz w:val="24"/>
-                <w:szCs w:val="24"/>
-                <w:u w:val="single"/>
-              </w:rPr>
-              <w:t>nilai</w:t>
-            </w:r>
-            <w:proofErr w:type="spellEnd"/>
-            <w:r>
-              <w:rPr>
-                <w:rFonts w:ascii="Tahoma" w:hAnsi="Tahoma" w:cs="Tahoma"/>
-                <w:b/>
-                <w:bCs/>
-                <w:sz w:val="24"/>
-                <w:szCs w:val="24"/>
-                <w:u w:val="single"/>
-              </w:rPr>
-              <w:t xml:space="preserve"> default tanpa </w:t>
-            </w:r>
-            <w:proofErr w:type="spellStart"/>
-            <w:r>
-              <w:rPr>
-                <w:rFonts w:ascii="Tahoma" w:hAnsi="Tahoma" w:cs="Tahoma"/>
-                <w:b/>
-                <w:bCs/>
-                <w:sz w:val="24"/>
-                <w:szCs w:val="24"/>
-                <w:u w:val="single"/>
-              </w:rPr>
-              <w:t>memberi</w:t>
-            </w:r>
-            <w:proofErr w:type="spellEnd"/>
-            <w:r>
-              <w:rPr>
-                <w:rFonts w:ascii="Tahoma" w:hAnsi="Tahoma" w:cs="Tahoma"/>
-                <w:b/>
-                <w:bCs/>
-                <w:sz w:val="24"/>
-                <w:szCs w:val="24"/>
-                <w:u w:val="single"/>
-              </w:rPr>
-              <w:t xml:space="preserve"> variable parameter</w:t>
+              <w:t xml:space="preserve"> dengan nilai default tanpa memberi variable parameter</w:t>
             </w:r>
           </w:p>
         </w:tc>
@@ -4202,7 +2606,7 @@
     </w:tbl>
     <w:p>
       <w:pPr>
-        <w:spacing w:line="360" w:lineRule="auto"/>
+        <w:spacing w:line="276" w:lineRule="auto"/>
         <w:rPr>
           <w:rFonts w:ascii="Tahoma" w:hAnsi="Tahoma" w:cs="Tahoma"/>
           <w:sz w:val="24"/>
@@ -4213,7 +2617,7 @@
     <w:p>
       <w:pPr>
         <w:keepNext/>
-        <w:spacing w:line="360" w:lineRule="auto"/>
+        <w:spacing w:line="276" w:lineRule="auto"/>
         <w:ind w:firstLine="720"/>
       </w:pPr>
       <w:r>
@@ -4260,6 +2664,7 @@
     <w:p>
       <w:pPr>
         <w:pStyle w:val="Caption"/>
+        <w:spacing w:line="276" w:lineRule="auto"/>
         <w:jc w:val="center"/>
         <w:rPr>
           <w:rFonts w:ascii="Tahoma" w:hAnsi="Tahoma" w:cs="Tahoma"/>
@@ -4377,7 +2782,7 @@
     </w:p>
     <w:p>
       <w:pPr>
-        <w:spacing w:line="480" w:lineRule="auto"/>
+        <w:spacing w:line="276" w:lineRule="auto"/>
         <w:ind w:firstLine="720"/>
         <w:jc w:val="both"/>
         <w:rPr>
@@ -4386,7 +2791,6 @@
           <w:szCs w:val="24"/>
         </w:rPr>
       </w:pPr>
-      <w:proofErr w:type="spellStart"/>
       <w:r>
         <w:rPr>
           <w:rFonts w:ascii="Tahoma" w:hAnsi="Tahoma" w:cs="Tahoma"/>
@@ -4395,89 +2799,7 @@
           <w:sz w:val="24"/>
           <w:szCs w:val="24"/>
         </w:rPr>
-        <w:lastRenderedPageBreak/>
         <w:t>Instansiasi</w:t>
-      </w:r>
-      <w:proofErr w:type="spellEnd"/>
-      <w:r>
-        <w:rPr>
-          <w:rFonts w:ascii="Tahoma" w:hAnsi="Tahoma" w:cs="Tahoma"/>
-          <w:sz w:val="24"/>
-          <w:szCs w:val="24"/>
-        </w:rPr>
-        <w:t xml:space="preserve"> adalah proses pembuatan / </w:t>
-      </w:r>
-      <w:proofErr w:type="spellStart"/>
-      <w:r>
-        <w:rPr>
-          <w:rFonts w:ascii="Tahoma" w:hAnsi="Tahoma" w:cs="Tahoma"/>
-          <w:sz w:val="24"/>
-          <w:szCs w:val="24"/>
-        </w:rPr>
-        <w:t>transformasi</w:t>
-      </w:r>
-      <w:proofErr w:type="spellEnd"/>
-      <w:r>
-        <w:rPr>
-          <w:rFonts w:ascii="Tahoma" w:hAnsi="Tahoma" w:cs="Tahoma"/>
-          <w:sz w:val="24"/>
-          <w:szCs w:val="24"/>
-        </w:rPr>
-        <w:t xml:space="preserve"> </w:t>
-      </w:r>
-      <w:proofErr w:type="spellStart"/>
-      <w:r>
-        <w:rPr>
-          <w:rFonts w:ascii="Tahoma" w:hAnsi="Tahoma" w:cs="Tahoma"/>
-          <w:sz w:val="24"/>
-          <w:szCs w:val="24"/>
-        </w:rPr>
-        <w:t>dari</w:t>
-      </w:r>
-      <w:proofErr w:type="spellEnd"/>
-      <w:r>
-        <w:rPr>
-          <w:rFonts w:ascii="Tahoma" w:hAnsi="Tahoma" w:cs="Tahoma"/>
-          <w:sz w:val="24"/>
-          <w:szCs w:val="24"/>
-        </w:rPr>
-        <w:t xml:space="preserve"> class menjadi </w:t>
-      </w:r>
-      <w:proofErr w:type="spellStart"/>
-      <w:r>
-        <w:rPr>
-          <w:rFonts w:ascii="Tahoma" w:hAnsi="Tahoma" w:cs="Tahoma"/>
-          <w:sz w:val="24"/>
-          <w:szCs w:val="24"/>
-        </w:rPr>
-        <w:t>sebuah</w:t>
-      </w:r>
-      <w:proofErr w:type="spellEnd"/>
-      <w:r>
-        <w:rPr>
-          <w:rFonts w:ascii="Tahoma" w:hAnsi="Tahoma" w:cs="Tahoma"/>
-          <w:sz w:val="24"/>
-          <w:szCs w:val="24"/>
-        </w:rPr>
-        <w:t xml:space="preserve"> </w:t>
-      </w:r>
-      <w:proofErr w:type="spellStart"/>
-      <w:r>
-        <w:rPr>
-          <w:rFonts w:ascii="Tahoma" w:hAnsi="Tahoma" w:cs="Tahoma"/>
-          <w:sz w:val="24"/>
-          <w:szCs w:val="24"/>
-        </w:rPr>
-        <w:t>objek</w:t>
-      </w:r>
-      <w:proofErr w:type="spellEnd"/>
-      <w:r>
-        <w:rPr>
-          <w:rFonts w:ascii="Tahoma" w:hAnsi="Tahoma" w:cs="Tahoma"/>
-          <w:sz w:val="24"/>
-          <w:szCs w:val="24"/>
-        </w:rPr>
-        <w:t>.</w:t>
       </w:r>
       <w:r>
         <w:rPr>
@@ -4485,151 +2807,7 @@
           <w:sz w:val="24"/>
           <w:szCs w:val="24"/>
         </w:rPr>
-        <w:t xml:space="preserve"> Dalam contoh base-code diatas, </w:t>
-      </w:r>
-      <w:proofErr w:type="spellStart"/>
-      <w:r>
-        <w:rPr>
-          <w:rFonts w:ascii="Tahoma" w:hAnsi="Tahoma" w:cs="Tahoma"/>
-          <w:sz w:val="24"/>
-          <w:szCs w:val="24"/>
-        </w:rPr>
-        <w:t>kita</w:t>
-      </w:r>
-      <w:proofErr w:type="spellEnd"/>
-      <w:r>
-        <w:rPr>
-          <w:rFonts w:ascii="Tahoma" w:hAnsi="Tahoma" w:cs="Tahoma"/>
-          <w:sz w:val="24"/>
-          <w:szCs w:val="24"/>
-        </w:rPr>
-        <w:t xml:space="preserve"> </w:t>
-      </w:r>
-      <w:proofErr w:type="spellStart"/>
-      <w:r>
-        <w:rPr>
-          <w:rFonts w:ascii="Tahoma" w:hAnsi="Tahoma" w:cs="Tahoma"/>
-          <w:sz w:val="24"/>
-          <w:szCs w:val="24"/>
-        </w:rPr>
-        <w:t>melakukan</w:t>
-      </w:r>
-      <w:proofErr w:type="spellEnd"/>
-      <w:r>
-        <w:rPr>
-          <w:rFonts w:ascii="Tahoma" w:hAnsi="Tahoma" w:cs="Tahoma"/>
-          <w:sz w:val="24"/>
-          <w:szCs w:val="24"/>
-        </w:rPr>
-        <w:t xml:space="preserve"> </w:t>
-      </w:r>
-      <w:proofErr w:type="spellStart"/>
-      <w:r>
-        <w:rPr>
-          <w:rFonts w:ascii="Tahoma" w:hAnsi="Tahoma" w:cs="Tahoma"/>
-          <w:sz w:val="24"/>
-          <w:szCs w:val="24"/>
-        </w:rPr>
-        <w:t>konstruktor</w:t>
-      </w:r>
-      <w:proofErr w:type="spellEnd"/>
-      <w:r>
-        <w:rPr>
-          <w:rFonts w:ascii="Tahoma" w:hAnsi="Tahoma" w:cs="Tahoma"/>
-          <w:sz w:val="24"/>
-          <w:szCs w:val="24"/>
-        </w:rPr>
-        <w:t xml:space="preserve"> dengan </w:t>
-      </w:r>
-      <w:proofErr w:type="spellStart"/>
-      <w:r>
-        <w:rPr>
-          <w:rFonts w:ascii="Tahoma" w:hAnsi="Tahoma" w:cs="Tahoma"/>
-          <w:sz w:val="24"/>
-          <w:szCs w:val="24"/>
-        </w:rPr>
-        <w:t>nilai</w:t>
-      </w:r>
-      <w:proofErr w:type="spellEnd"/>
-      <w:r>
-        <w:rPr>
-          <w:rFonts w:ascii="Tahoma" w:hAnsi="Tahoma" w:cs="Tahoma"/>
-          <w:sz w:val="24"/>
-          <w:szCs w:val="24"/>
-        </w:rPr>
-        <w:t xml:space="preserve"> default namun tidak </w:t>
-      </w:r>
-      <w:proofErr w:type="spellStart"/>
-      <w:r>
-        <w:rPr>
-          <w:rFonts w:ascii="Tahoma" w:hAnsi="Tahoma" w:cs="Tahoma"/>
-          <w:sz w:val="24"/>
-          <w:szCs w:val="24"/>
-        </w:rPr>
-        <w:t>memiliki</w:t>
-      </w:r>
-      <w:proofErr w:type="spellEnd"/>
-      <w:r>
-        <w:rPr>
-          <w:rFonts w:ascii="Tahoma" w:hAnsi="Tahoma" w:cs="Tahoma"/>
-          <w:sz w:val="24"/>
-          <w:szCs w:val="24"/>
-        </w:rPr>
-        <w:t xml:space="preserve"> variable parameter didalam method </w:t>
-      </w:r>
-      <w:proofErr w:type="spellStart"/>
-      <w:r>
-        <w:rPr>
-          <w:rFonts w:ascii="Tahoma" w:hAnsi="Tahoma" w:cs="Tahoma"/>
-          <w:sz w:val="24"/>
-          <w:szCs w:val="24"/>
-        </w:rPr>
-        <w:t>contruct</w:t>
-      </w:r>
-      <w:proofErr w:type="spellEnd"/>
-      <w:r>
-        <w:rPr>
-          <w:rFonts w:ascii="Tahoma" w:hAnsi="Tahoma" w:cs="Tahoma"/>
-          <w:sz w:val="24"/>
-          <w:szCs w:val="24"/>
-        </w:rPr>
-        <w:t xml:space="preserve"> yang </w:t>
-      </w:r>
-      <w:proofErr w:type="spellStart"/>
-      <w:r>
-        <w:rPr>
-          <w:rFonts w:ascii="Tahoma" w:hAnsi="Tahoma" w:cs="Tahoma"/>
-          <w:sz w:val="24"/>
-          <w:szCs w:val="24"/>
-        </w:rPr>
-        <w:t>kita</w:t>
-      </w:r>
-      <w:proofErr w:type="spellEnd"/>
-      <w:r>
-        <w:rPr>
-          <w:rFonts w:ascii="Tahoma" w:hAnsi="Tahoma" w:cs="Tahoma"/>
-          <w:sz w:val="24"/>
-          <w:szCs w:val="24"/>
-        </w:rPr>
-        <w:t xml:space="preserve"> </w:t>
-      </w:r>
-      <w:proofErr w:type="spellStart"/>
-      <w:r>
-        <w:rPr>
-          <w:rFonts w:ascii="Tahoma" w:hAnsi="Tahoma" w:cs="Tahoma"/>
-          <w:sz w:val="24"/>
-          <w:szCs w:val="24"/>
-        </w:rPr>
-        <w:t>gunakan</w:t>
-      </w:r>
-      <w:proofErr w:type="spellEnd"/>
-      <w:r>
-        <w:rPr>
-          <w:rFonts w:ascii="Tahoma" w:hAnsi="Tahoma" w:cs="Tahoma"/>
-          <w:sz w:val="24"/>
-          <w:szCs w:val="24"/>
-        </w:rPr>
-        <w:t xml:space="preserve">. </w:t>
+        <w:t xml:space="preserve"> adalah proses pembuatan / transformasi dari class menjadi sebuah objek.</w:t>
       </w:r>
       <w:r>
         <w:rPr>
@@ -4637,169 +2815,7 @@
           <w:sz w:val="24"/>
           <w:szCs w:val="24"/>
         </w:rPr>
-        <w:t xml:space="preserve">Setelah itu </w:t>
-      </w:r>
-      <w:proofErr w:type="spellStart"/>
-      <w:r>
-        <w:rPr>
-          <w:rFonts w:ascii="Tahoma" w:hAnsi="Tahoma" w:cs="Tahoma"/>
-          <w:sz w:val="24"/>
-          <w:szCs w:val="24"/>
-        </w:rPr>
-        <w:t>dilanjutkan</w:t>
-      </w:r>
-      <w:proofErr w:type="spellEnd"/>
-      <w:r>
-        <w:rPr>
-          <w:rFonts w:ascii="Tahoma" w:hAnsi="Tahoma" w:cs="Tahoma"/>
-          <w:sz w:val="24"/>
-          <w:szCs w:val="24"/>
-        </w:rPr>
-        <w:t xml:space="preserve"> dengan </w:t>
-      </w:r>
-      <w:proofErr w:type="spellStart"/>
-      <w:r>
-        <w:rPr>
-          <w:rFonts w:ascii="Tahoma" w:hAnsi="Tahoma" w:cs="Tahoma"/>
-          <w:sz w:val="24"/>
-          <w:szCs w:val="24"/>
-        </w:rPr>
-        <w:t>melakukan</w:t>
-      </w:r>
-      <w:proofErr w:type="spellEnd"/>
-      <w:r>
-        <w:rPr>
-          <w:rFonts w:ascii="Tahoma" w:hAnsi="Tahoma" w:cs="Tahoma"/>
-          <w:sz w:val="24"/>
-          <w:szCs w:val="24"/>
-        </w:rPr>
-        <w:t xml:space="preserve"> </w:t>
-      </w:r>
-      <w:proofErr w:type="spellStart"/>
-      <w:r>
-        <w:rPr>
-          <w:rFonts w:ascii="Tahoma" w:hAnsi="Tahoma" w:cs="Tahoma"/>
-          <w:sz w:val="24"/>
-          <w:szCs w:val="24"/>
-        </w:rPr>
-        <w:t>instansiasi</w:t>
-      </w:r>
-      <w:proofErr w:type="spellEnd"/>
-      <w:r>
-        <w:rPr>
-          <w:rFonts w:ascii="Tahoma" w:hAnsi="Tahoma" w:cs="Tahoma"/>
-          <w:sz w:val="24"/>
-          <w:szCs w:val="24"/>
-        </w:rPr>
-        <w:t xml:space="preserve"> class </w:t>
-      </w:r>
-      <w:proofErr w:type="spellStart"/>
-      <w:r>
-        <w:rPr>
-          <w:rFonts w:ascii="Tahoma" w:hAnsi="Tahoma" w:cs="Tahoma"/>
-          <w:sz w:val="24"/>
-          <w:szCs w:val="24"/>
-        </w:rPr>
-        <w:t>objek</w:t>
-      </w:r>
-      <w:proofErr w:type="spellEnd"/>
-      <w:r>
-        <w:rPr>
-          <w:rFonts w:ascii="Tahoma" w:hAnsi="Tahoma" w:cs="Tahoma"/>
-          <w:sz w:val="24"/>
-          <w:szCs w:val="24"/>
-        </w:rPr>
-        <w:t xml:space="preserve"> </w:t>
-      </w:r>
-      <w:proofErr w:type="spellStart"/>
-      <w:r>
-        <w:rPr>
-          <w:rFonts w:ascii="Tahoma" w:hAnsi="Tahoma" w:cs="Tahoma"/>
-          <w:sz w:val="24"/>
-          <w:szCs w:val="24"/>
-        </w:rPr>
-        <w:t>serta</w:t>
-      </w:r>
-      <w:proofErr w:type="spellEnd"/>
-      <w:r>
-        <w:rPr>
-          <w:rFonts w:ascii="Tahoma" w:hAnsi="Tahoma" w:cs="Tahoma"/>
-          <w:sz w:val="24"/>
-          <w:szCs w:val="24"/>
-        </w:rPr>
-        <w:t xml:space="preserve"> </w:t>
-      </w:r>
-      <w:proofErr w:type="spellStart"/>
-      <w:r>
-        <w:rPr>
-          <w:rFonts w:ascii="Tahoma" w:hAnsi="Tahoma" w:cs="Tahoma"/>
-          <w:sz w:val="24"/>
-          <w:szCs w:val="24"/>
-        </w:rPr>
-        <w:t>kita</w:t>
-      </w:r>
-      <w:proofErr w:type="spellEnd"/>
-      <w:r>
-        <w:rPr>
-          <w:rFonts w:ascii="Tahoma" w:hAnsi="Tahoma" w:cs="Tahoma"/>
-          <w:sz w:val="24"/>
-          <w:szCs w:val="24"/>
-        </w:rPr>
-        <w:t xml:space="preserve"> sudah </w:t>
-      </w:r>
-      <w:proofErr w:type="spellStart"/>
-      <w:r>
-        <w:rPr>
-          <w:rFonts w:ascii="Tahoma" w:hAnsi="Tahoma" w:cs="Tahoma"/>
-          <w:sz w:val="24"/>
-          <w:szCs w:val="24"/>
-        </w:rPr>
-        <w:t>memiliki</w:t>
-      </w:r>
-      <w:proofErr w:type="spellEnd"/>
-      <w:r>
-        <w:rPr>
-          <w:rFonts w:ascii="Tahoma" w:hAnsi="Tahoma" w:cs="Tahoma"/>
-          <w:sz w:val="24"/>
-          <w:szCs w:val="24"/>
-        </w:rPr>
-        <w:t xml:space="preserve"> 2 </w:t>
-      </w:r>
-      <w:proofErr w:type="spellStart"/>
-      <w:r>
-        <w:rPr>
-          <w:rFonts w:ascii="Tahoma" w:hAnsi="Tahoma" w:cs="Tahoma"/>
-          <w:sz w:val="24"/>
-          <w:szCs w:val="24"/>
-        </w:rPr>
-        <w:t>objek</w:t>
-      </w:r>
-      <w:proofErr w:type="spellEnd"/>
-      <w:r>
-        <w:rPr>
-          <w:rFonts w:ascii="Tahoma" w:hAnsi="Tahoma" w:cs="Tahoma"/>
-          <w:sz w:val="24"/>
-          <w:szCs w:val="24"/>
-        </w:rPr>
-        <w:t xml:space="preserve"> yang </w:t>
-      </w:r>
-      <w:proofErr w:type="spellStart"/>
-      <w:r>
-        <w:rPr>
-          <w:rFonts w:ascii="Tahoma" w:hAnsi="Tahoma" w:cs="Tahoma"/>
-          <w:sz w:val="24"/>
-          <w:szCs w:val="24"/>
-        </w:rPr>
-        <w:t>dikumpulkan</w:t>
-      </w:r>
-      <w:proofErr w:type="spellEnd"/>
-      <w:r>
-        <w:rPr>
-          <w:rFonts w:ascii="Tahoma" w:hAnsi="Tahoma" w:cs="Tahoma"/>
-          <w:sz w:val="24"/>
-          <w:szCs w:val="24"/>
-        </w:rPr>
-        <w:t xml:space="preserve"> dalam 1 variable array,</w:t>
+        <w:t xml:space="preserve"> Dalam contoh base-code diatas, kita melakukan konstruktor dengan nilai default namun tidak memiliki variable parameter didalam method contruct </w:t>
       </w:r>
       <w:r>
         <w:rPr>
@@ -4807,49 +2823,38 @@
           <w:sz w:val="24"/>
           <w:szCs w:val="24"/>
         </w:rPr>
-        <w:t xml:space="preserve"> </w:t>
+        <w:lastRenderedPageBreak/>
+        <w:t xml:space="preserve">yang kita gunakan. </w:t>
       </w:r>
-      <w:proofErr w:type="spellStart"/>
       <w:r>
         <w:rPr>
           <w:rFonts w:ascii="Tahoma" w:hAnsi="Tahoma" w:cs="Tahoma"/>
           <w:sz w:val="24"/>
           <w:szCs w:val="24"/>
         </w:rPr>
-        <w:t>berikut</w:t>
+        <w:t xml:space="preserve">Setelah itu dilanjutkan dengan melakukan instansiasi class objek serta kita sudah </w:t>
       </w:r>
-      <w:proofErr w:type="spellEnd"/>
       <w:r>
         <w:rPr>
           <w:rFonts w:ascii="Tahoma" w:hAnsi="Tahoma" w:cs="Tahoma"/>
           <w:sz w:val="24"/>
           <w:szCs w:val="24"/>
         </w:rPr>
-        <w:t xml:space="preserve"> base-code untuk </w:t>
+        <w:t>memiliki 2 objek yang dikumpulkan dalam 1 variable array,</w:t>
       </w:r>
-      <w:proofErr w:type="spellStart"/>
       <w:r>
         <w:rPr>
           <w:rFonts w:ascii="Tahoma" w:hAnsi="Tahoma" w:cs="Tahoma"/>
           <w:sz w:val="24"/>
           <w:szCs w:val="24"/>
         </w:rPr>
-        <w:t>menampilkan</w:t>
-      </w:r>
-      <w:proofErr w:type="spellEnd"/>
-      <w:r>
-        <w:rPr>
-          <w:rFonts w:ascii="Tahoma" w:hAnsi="Tahoma" w:cs="Tahoma"/>
-          <w:sz w:val="24"/>
-          <w:szCs w:val="24"/>
-        </w:rPr>
-        <w:t xml:space="preserve"> data user</w:t>
+        <w:t xml:space="preserve"> berikut base-code untuk menampilkan data user</w:t>
       </w:r>
     </w:p>
     <w:p>
       <w:pPr>
         <w:keepNext/>
-        <w:spacing w:line="480" w:lineRule="auto"/>
+        <w:spacing w:line="276" w:lineRule="auto"/>
         <w:ind w:firstLine="720"/>
         <w:jc w:val="both"/>
       </w:pPr>
@@ -4903,6 +2908,7 @@
     <w:p>
       <w:pPr>
         <w:pStyle w:val="Caption"/>
+        <w:spacing w:line="276" w:lineRule="auto"/>
         <w:jc w:val="center"/>
         <w:rPr>
           <w:rFonts w:ascii="Tahoma" w:hAnsi="Tahoma" w:cs="Tahoma"/>
@@ -4942,7 +2948,6 @@
         </w:rPr>
         <w:t xml:space="preserve"> </w:t>
       </w:r>
-      <w:proofErr w:type="spellStart"/>
       <w:r>
         <w:rPr>
           <w:rFonts w:ascii="Tahoma" w:hAnsi="Tahoma" w:cs="Tahoma"/>
@@ -4951,46 +2956,13 @@
           <w:sz w:val="20"/>
           <w:szCs w:val="20"/>
         </w:rPr>
-        <w:t>index.php</w:t>
-      </w:r>
-      <w:proofErr w:type="spellEnd"/>
-      <w:r>
-        <w:rPr>
-          <w:rFonts w:ascii="Tahoma" w:hAnsi="Tahoma" w:cs="Tahoma"/>
-          <w:i w:val="0"/>
-          <w:iCs w:val="0"/>
-          <w:sz w:val="20"/>
-          <w:szCs w:val="20"/>
-        </w:rPr>
-        <w:t xml:space="preserve"> sebagai code </w:t>
-      </w:r>
-      <w:proofErr w:type="spellStart"/>
-      <w:r>
-        <w:rPr>
-          <w:rFonts w:ascii="Tahoma" w:hAnsi="Tahoma" w:cs="Tahoma"/>
-          <w:i w:val="0"/>
-          <w:iCs w:val="0"/>
-          <w:sz w:val="20"/>
-          <w:szCs w:val="20"/>
-        </w:rPr>
-        <w:t>menampilkan</w:t>
-      </w:r>
-      <w:proofErr w:type="spellEnd"/>
-      <w:r>
-        <w:rPr>
-          <w:rFonts w:ascii="Tahoma" w:hAnsi="Tahoma" w:cs="Tahoma"/>
-          <w:i w:val="0"/>
-          <w:iCs w:val="0"/>
-          <w:sz w:val="20"/>
-          <w:szCs w:val="20"/>
-        </w:rPr>
-        <w:t xml:space="preserve"> ke dalam tampilan halaman</w:t>
+        <w:t>index.php sebagai code menampilkan ke dalam tampilan halaman</w:t>
       </w:r>
     </w:p>
     <w:p>
       <w:pPr>
         <w:keepNext/>
-        <w:spacing w:line="480" w:lineRule="auto"/>
+        <w:spacing w:line="276" w:lineRule="auto"/>
         <w:ind w:firstLine="720"/>
       </w:pPr>
       <w:r>
@@ -5038,7 +3010,7 @@
     <w:p>
       <w:pPr>
         <w:keepNext/>
-        <w:spacing w:line="480" w:lineRule="auto"/>
+        <w:spacing w:line="276" w:lineRule="auto"/>
         <w:ind w:firstLine="720"/>
         <w:rPr>
           <w:rFonts w:ascii="Tahoma" w:hAnsi="Tahoma" w:cs="Tahoma"/>
@@ -5048,160 +3020,130 @@
         <w:rPr>
           <w:rFonts w:ascii="Tahoma" w:hAnsi="Tahoma" w:cs="Tahoma"/>
         </w:rPr>
-        <w:t xml:space="preserve">Berdasarkan data user yang ditampilkan, data user </w:t>
+        <w:t>Berdasarkan data user yang ditampilkan, data user ada 2 atau objek yang telah diinstansiasi ada 2 namun data yang ditampilkan sama dikarnakan nilai yang dalam construct telah diberi nilai default.</w:t>
       </w:r>
-      <w:proofErr w:type="spellStart"/>
+    </w:p>
+    <w:p>
+      <w:pPr>
+        <w:rPr>
+          <w:rFonts w:ascii="Tahoma" w:hAnsi="Tahoma" w:cs="Tahoma"/>
+        </w:rPr>
+      </w:pPr>
       <w:r>
         <w:rPr>
           <w:rFonts w:ascii="Tahoma" w:hAnsi="Tahoma" w:cs="Tahoma"/>
         </w:rPr>
-        <w:t>ada</w:t>
+        <w:br w:type="page"/>
       </w:r>
-      <w:proofErr w:type="spellEnd"/>
-      <w:r>
+    </w:p>
+    <w:tbl>
+      <w:tblPr>
+        <w:tblStyle w:val="TableGrid"/>
+        <w:tblW w:w="0" w:type="auto"/>
+        <w:shd w:val="clear" w:color="auto" w:fill="5B9BD5" w:themeFill="accent5"/>
+        <w:tblLook w:val="04A0" w:firstRow="1" w:lastRow="0" w:firstColumn="1" w:lastColumn="0" w:noHBand="0" w:noVBand="1"/>
+      </w:tblPr>
+      <w:tblGrid>
+        <w:gridCol w:w="12950"/>
+      </w:tblGrid>
+      <w:tr>
+        <w:tc>
+          <w:tcPr>
+            <w:tcW w:w="12950" w:type="dxa"/>
+            <w:shd w:val="clear" w:color="auto" w:fill="5B9BD5" w:themeFill="accent5"/>
+          </w:tcPr>
+          <w:p>
+            <w:pPr>
+              <w:spacing w:after="160" w:line="276" w:lineRule="auto"/>
+              <w:rPr>
+                <w:rFonts w:ascii="Tahoma" w:hAnsi="Tahoma" w:cs="Tahoma"/>
+                <w:b/>
+                <w:bCs/>
+                <w:sz w:val="24"/>
+                <w:szCs w:val="24"/>
+                <w:u w:val="single"/>
+              </w:rPr>
+            </w:pPr>
+            <w:r>
+              <w:rPr>
+                <w:rFonts w:ascii="Tahoma" w:hAnsi="Tahoma" w:cs="Tahoma"/>
+                <w:b/>
+                <w:bCs/>
+                <w:sz w:val="24"/>
+                <w:szCs w:val="24"/>
+                <w:u w:val="single"/>
+              </w:rPr>
+              <w:lastRenderedPageBreak/>
+              <w:t>#Construct</w:t>
+            </w:r>
+            <w:r>
+              <w:rPr>
+                <w:rFonts w:ascii="Tahoma" w:hAnsi="Tahoma" w:cs="Tahoma"/>
+                <w:b/>
+                <w:bCs/>
+                <w:sz w:val="24"/>
+                <w:szCs w:val="24"/>
+                <w:u w:val="single"/>
+              </w:rPr>
+              <w:t>or</w:t>
+            </w:r>
+            <w:r>
+              <w:rPr>
+                <w:rFonts w:ascii="Tahoma" w:hAnsi="Tahoma" w:cs="Tahoma"/>
+                <w:b/>
+                <w:bCs/>
+                <w:sz w:val="24"/>
+                <w:szCs w:val="24"/>
+                <w:u w:val="single"/>
+              </w:rPr>
+              <w:t xml:space="preserve"> dengan nilai default </w:t>
+            </w:r>
+            <w:r>
+              <w:rPr>
+                <w:rFonts w:ascii="Tahoma" w:hAnsi="Tahoma" w:cs="Tahoma"/>
+                <w:b/>
+                <w:bCs/>
+                <w:sz w:val="24"/>
+                <w:szCs w:val="24"/>
+                <w:u w:val="single"/>
+              </w:rPr>
+              <w:t>dengan</w:t>
+            </w:r>
+            <w:r>
+              <w:rPr>
+                <w:rFonts w:ascii="Tahoma" w:hAnsi="Tahoma" w:cs="Tahoma"/>
+                <w:b/>
+                <w:bCs/>
+                <w:sz w:val="24"/>
+                <w:szCs w:val="24"/>
+                <w:u w:val="single"/>
+              </w:rPr>
+              <w:t xml:space="preserve"> memberi variable parameter</w:t>
+            </w:r>
+          </w:p>
+        </w:tc>
+      </w:tr>
+    </w:tbl>
+    <w:p>
+      <w:pPr>
+        <w:keepNext/>
+        <w:spacing w:line="276" w:lineRule="auto"/>
+        <w:ind w:firstLine="720"/>
         <w:rPr>
           <w:rFonts w:ascii="Tahoma" w:hAnsi="Tahoma" w:cs="Tahoma"/>
         </w:rPr>
-        <w:t xml:space="preserve"> 2 atau </w:t>
-      </w:r>
-      <w:proofErr w:type="spellStart"/>
-      <w:r>
-        <w:rPr>
-          <w:rFonts w:ascii="Tahoma" w:hAnsi="Tahoma" w:cs="Tahoma"/>
-        </w:rPr>
-        <w:t>objek</w:t>
-      </w:r>
-      <w:proofErr w:type="spellEnd"/>
-      <w:r>
-        <w:rPr>
-          <w:rFonts w:ascii="Tahoma" w:hAnsi="Tahoma" w:cs="Tahoma"/>
-        </w:rPr>
-        <w:t xml:space="preserve"> yang </w:t>
-      </w:r>
-      <w:proofErr w:type="spellStart"/>
-      <w:r>
-        <w:rPr>
-          <w:rFonts w:ascii="Tahoma" w:hAnsi="Tahoma" w:cs="Tahoma"/>
-        </w:rPr>
-        <w:t>telah</w:t>
-      </w:r>
-      <w:proofErr w:type="spellEnd"/>
-      <w:r>
-        <w:rPr>
-          <w:rFonts w:ascii="Tahoma" w:hAnsi="Tahoma" w:cs="Tahoma"/>
-        </w:rPr>
-        <w:t xml:space="preserve"> </w:t>
-      </w:r>
-      <w:proofErr w:type="spellStart"/>
-      <w:r>
-        <w:rPr>
-          <w:rFonts w:ascii="Tahoma" w:hAnsi="Tahoma" w:cs="Tahoma"/>
-        </w:rPr>
-        <w:t>diinstansiasi</w:t>
-      </w:r>
-      <w:proofErr w:type="spellEnd"/>
-      <w:r>
-        <w:rPr>
-          <w:rFonts w:ascii="Tahoma" w:hAnsi="Tahoma" w:cs="Tahoma"/>
-        </w:rPr>
-        <w:t xml:space="preserve"> </w:t>
-      </w:r>
-      <w:proofErr w:type="spellStart"/>
-      <w:r>
-        <w:rPr>
-          <w:rFonts w:ascii="Tahoma" w:hAnsi="Tahoma" w:cs="Tahoma"/>
-        </w:rPr>
-        <w:t>ada</w:t>
-      </w:r>
-      <w:proofErr w:type="spellEnd"/>
-      <w:r>
-        <w:rPr>
-          <w:rFonts w:ascii="Tahoma" w:hAnsi="Tahoma" w:cs="Tahoma"/>
-        </w:rPr>
-        <w:t xml:space="preserve"> 2 namun data yang ditampilkan sama </w:t>
-      </w:r>
-      <w:proofErr w:type="spellStart"/>
-      <w:r>
-        <w:rPr>
-          <w:rFonts w:ascii="Tahoma" w:hAnsi="Tahoma" w:cs="Tahoma"/>
-        </w:rPr>
-        <w:t>dikarnakan</w:t>
-      </w:r>
-      <w:proofErr w:type="spellEnd"/>
-      <w:r>
-        <w:rPr>
-          <w:rFonts w:ascii="Tahoma" w:hAnsi="Tahoma" w:cs="Tahoma"/>
-        </w:rPr>
-        <w:t xml:space="preserve"> </w:t>
-      </w:r>
-      <w:proofErr w:type="spellStart"/>
-      <w:r>
-        <w:rPr>
-          <w:rFonts w:ascii="Tahoma" w:hAnsi="Tahoma" w:cs="Tahoma"/>
-        </w:rPr>
-        <w:t>nilai</w:t>
-      </w:r>
-      <w:proofErr w:type="spellEnd"/>
-      <w:r>
-        <w:rPr>
-          <w:rFonts w:ascii="Tahoma" w:hAnsi="Tahoma" w:cs="Tahoma"/>
-        </w:rPr>
-        <w:t xml:space="preserve"> yang dalam construct </w:t>
-      </w:r>
-      <w:proofErr w:type="spellStart"/>
-      <w:r>
-        <w:rPr>
-          <w:rFonts w:ascii="Tahoma" w:hAnsi="Tahoma" w:cs="Tahoma"/>
-        </w:rPr>
-        <w:t>telah</w:t>
-      </w:r>
-      <w:proofErr w:type="spellEnd"/>
-      <w:r>
-        <w:rPr>
-          <w:rFonts w:ascii="Tahoma" w:hAnsi="Tahoma" w:cs="Tahoma"/>
-        </w:rPr>
-        <w:t xml:space="preserve"> </w:t>
-      </w:r>
-      <w:proofErr w:type="spellStart"/>
-      <w:r>
-        <w:rPr>
-          <w:rFonts w:ascii="Tahoma" w:hAnsi="Tahoma" w:cs="Tahoma"/>
-        </w:rPr>
-        <w:t>diberi</w:t>
-      </w:r>
-      <w:proofErr w:type="spellEnd"/>
-      <w:r>
-        <w:rPr>
-          <w:rFonts w:ascii="Tahoma" w:hAnsi="Tahoma" w:cs="Tahoma"/>
-        </w:rPr>
-        <w:t xml:space="preserve"> </w:t>
-      </w:r>
-      <w:proofErr w:type="spellStart"/>
-      <w:r>
-        <w:rPr>
-          <w:rFonts w:ascii="Tahoma" w:hAnsi="Tahoma" w:cs="Tahoma"/>
-        </w:rPr>
-        <w:t>nilai</w:t>
-      </w:r>
-      <w:proofErr w:type="spellEnd"/>
-      <w:r>
-        <w:rPr>
-          <w:rFonts w:ascii="Tahoma" w:hAnsi="Tahoma" w:cs="Tahoma"/>
-        </w:rPr>
-        <w:t xml:space="preserve"> default.</w:t>
-      </w:r>
+      </w:pPr>
     </w:p>
     <w:p>
       <w:pPr>
         <w:keepNext/>
-        <w:spacing w:line="480" w:lineRule="auto"/>
+        <w:spacing w:line="276" w:lineRule="auto"/>
         <w:ind w:firstLine="720"/>
       </w:pPr>
       <w:r>
         <w:rPr>
           <w:noProof/>
         </w:rPr>
-        <w:lastRenderedPageBreak/>
         <w:drawing>
           <wp:inline distT="0" distB="0" distL="0" distR="0" wp14:anchorId="4FF0D611" wp14:editId="559EB6BF">
             <wp:extent cx="7667625" cy="5067300"/>
@@ -5248,6 +3190,7 @@
     <w:p>
       <w:pPr>
         <w:pStyle w:val="Caption"/>
+        <w:spacing w:line="276" w:lineRule="auto"/>
         <w:jc w:val="center"/>
         <w:rPr>
           <w:rFonts w:ascii="Tahoma" w:hAnsi="Tahoma" w:cs="Tahoma"/>
@@ -5348,20 +3291,8 @@
           <w:sz w:val="20"/>
           <w:szCs w:val="20"/>
         </w:rPr>
-        <w:t xml:space="preserve"> </w:t>
+        <w:t xml:space="preserve"> index.php</w:t>
       </w:r>
-      <w:proofErr w:type="spellStart"/>
-      <w:r>
-        <w:rPr>
-          <w:rFonts w:ascii="Tahoma" w:hAnsi="Tahoma" w:cs="Tahoma"/>
-          <w:i w:val="0"/>
-          <w:iCs w:val="0"/>
-          <w:sz w:val="20"/>
-          <w:szCs w:val="20"/>
-        </w:rPr>
-        <w:t>index.php</w:t>
-      </w:r>
-      <w:proofErr w:type="spellEnd"/>
     </w:p>
     <w:sectPr>
       <w:pgSz w:w="15840" w:h="12240" w:orient="landscape"/>

</xml_diff>

<commit_message>
perubahan pada materi pembelajaran text-book
</commit_message>
<xml_diff>
--- a/materi-teori-pbo/Materi PBO.docx
+++ b/materi-teori-pbo/Materi PBO.docx
@@ -2792,13 +2792,23 @@
         <w:t xml:space="preserve"> </w:t>
       </w:r>
       <w:proofErr w:type="spellStart"/>
-      <w:r>
-        <w:rPr>
-          <w:rFonts w:ascii="Tahoma" w:hAnsi="Tahoma" w:cs="Tahoma"/>
-          <w:sz w:val="24"/>
-          <w:szCs w:val="24"/>
-        </w:rPr>
-        <w:t>class,objek-objek</w:t>
+      <w:proofErr w:type="gramStart"/>
+      <w:r>
+        <w:rPr>
+          <w:rFonts w:ascii="Tahoma" w:hAnsi="Tahoma" w:cs="Tahoma"/>
+          <w:sz w:val="24"/>
+          <w:szCs w:val="24"/>
+        </w:rPr>
+        <w:t>class,objek</w:t>
+      </w:r>
+      <w:proofErr w:type="gramEnd"/>
+      <w:r>
+        <w:rPr>
+          <w:rFonts w:ascii="Tahoma" w:hAnsi="Tahoma" w:cs="Tahoma"/>
+          <w:sz w:val="24"/>
+          <w:szCs w:val="24"/>
+        </w:rPr>
+        <w:t>-objek</w:t>
       </w:r>
       <w:proofErr w:type="spellEnd"/>
       <w:r>
@@ -7170,7 +7180,16 @@
           <w:sz w:val="24"/>
           <w:szCs w:val="24"/>
         </w:rPr>
-        <w:t xml:space="preserve"> protected pada </w:t>
+        <w:t xml:space="preserve"> protected </w:t>
+      </w:r>
+      <w:proofErr w:type="gramStart"/>
+      <w:r>
+        <w:rPr>
+          <w:rFonts w:ascii="Tahoma" w:hAnsi="Tahoma" w:cs="Tahoma"/>
+          <w:sz w:val="24"/>
+          <w:szCs w:val="24"/>
+        </w:rPr>
+        <w:t xml:space="preserve">pada </w:t>
       </w:r>
       <w:r>
         <w:rPr>
@@ -7190,7 +7209,18 @@
           <w:sz w:val="24"/>
           <w:szCs w:val="24"/>
         </w:rPr>
-        <w:t xml:space="preserve">Property </w:t>
+        <w:t>Property</w:t>
+      </w:r>
+      <w:proofErr w:type="gramEnd"/>
+      <w:r>
+        <w:rPr>
+          <w:rFonts w:ascii="Tahoma" w:hAnsi="Tahoma" w:cs="Tahoma"/>
+          <w:i/>
+          <w:iCs/>
+          <w:sz w:val="24"/>
+          <w:szCs w:val="24"/>
+        </w:rPr>
+        <w:t xml:space="preserve"> </w:t>
       </w:r>
       <w:r>
         <w:rPr>
@@ -8258,7 +8288,25 @@
           <w:sz w:val="24"/>
           <w:szCs w:val="24"/>
         </w:rPr>
-        <w:t xml:space="preserve"> yang diatas(private, protected, public) dengan kata lain, ketika membuat </w:t>
+        <w:t xml:space="preserve"> yang </w:t>
+      </w:r>
+      <w:proofErr w:type="gramStart"/>
+      <w:r>
+        <w:rPr>
+          <w:rFonts w:ascii="Tahoma" w:hAnsi="Tahoma" w:cs="Tahoma"/>
+          <w:sz w:val="24"/>
+          <w:szCs w:val="24"/>
+        </w:rPr>
+        <w:t>diatas(</w:t>
+      </w:r>
+      <w:proofErr w:type="gramEnd"/>
+      <w:r>
+        <w:rPr>
+          <w:rFonts w:ascii="Tahoma" w:hAnsi="Tahoma" w:cs="Tahoma"/>
+          <w:sz w:val="24"/>
+          <w:szCs w:val="24"/>
+        </w:rPr>
+        <w:t xml:space="preserve">private, protected, public) dengan kata lain, ketika membuat </w:t>
       </w:r>
       <w:proofErr w:type="spellStart"/>
       <w:r>
@@ -8797,6 +8845,7 @@
         <w:t xml:space="preserve"> semua yang </w:t>
       </w:r>
       <w:proofErr w:type="spellStart"/>
+      <w:proofErr w:type="gramStart"/>
       <w:r>
         <w:rPr>
           <w:rFonts w:ascii="Tahoma" w:hAnsi="Tahoma" w:cs="Tahoma"/>
@@ -8812,7 +8861,16 @@
           <w:sz w:val="24"/>
           <w:szCs w:val="24"/>
         </w:rPr>
-        <w:t xml:space="preserve">  seperti property global, function dan </w:t>
+        <w:t xml:space="preserve">  seperti</w:t>
+      </w:r>
+      <w:proofErr w:type="gramEnd"/>
+      <w:r>
+        <w:rPr>
+          <w:rFonts w:ascii="Tahoma" w:hAnsi="Tahoma" w:cs="Tahoma"/>
+          <w:sz w:val="24"/>
+          <w:szCs w:val="24"/>
+        </w:rPr>
+        <w:t xml:space="preserve"> property global, function dan </w:t>
       </w:r>
       <w:proofErr w:type="spellStart"/>
       <w:r>
@@ -10022,12 +10080,17 @@
         <w:t xml:space="preserve"> </w:t>
       </w:r>
       <w:proofErr w:type="spellStart"/>
+      <w:proofErr w:type="gramStart"/>
       <w:r>
         <w:t>digunakan</w:t>
       </w:r>
       <w:proofErr w:type="spellEnd"/>
       <w:r>
-        <w:t xml:space="preserve">  sesuai dengan </w:t>
+        <w:t xml:space="preserve">  sesuai</w:t>
+      </w:r>
+      <w:proofErr w:type="gramEnd"/>
+      <w:r>
+        <w:t xml:space="preserve"> dengan </w:t>
       </w:r>
       <w:proofErr w:type="spellStart"/>
       <w:r>
@@ -10356,12 +10419,17 @@
         <w:t xml:space="preserve"> class yang tidak dapat dilakukan </w:t>
       </w:r>
       <w:proofErr w:type="spellStart"/>
+      <w:proofErr w:type="gramStart"/>
       <w:r>
         <w:t>instansiasi</w:t>
       </w:r>
       <w:proofErr w:type="spellEnd"/>
       <w:r>
-        <w:t xml:space="preserve">(tidak dapat </w:t>
+        <w:t>(</w:t>
+      </w:r>
+      <w:proofErr w:type="gramEnd"/>
+      <w:r>
+        <w:t xml:space="preserve">tidak dapat </w:t>
       </w:r>
       <w:proofErr w:type="spellStart"/>
       <w:r>
@@ -10498,11 +10566,586 @@
       </w:r>
       <w:proofErr w:type="spellEnd"/>
       <w:r>
-        <w:t xml:space="preserve"> contoh code dan </w:t>
+        <w:t xml:space="preserve"> </w:t>
+      </w:r>
+      <w:proofErr w:type="spellStart"/>
+      <w:r>
+        <w:t>syaray</w:t>
+      </w:r>
+      <w:proofErr w:type="spellEnd"/>
+      <w:r>
+        <w:t xml:space="preserve"> dan </w:t>
+      </w:r>
+      <w:proofErr w:type="spellStart"/>
+      <w:r>
+        <w:t>kemampuan</w:t>
+      </w:r>
+      <w:proofErr w:type="spellEnd"/>
+      <w:r>
+        <w:t xml:space="preserve"> </w:t>
+      </w:r>
+      <w:proofErr w:type="spellStart"/>
+      <w:r>
+        <w:t>dari</w:t>
+      </w:r>
+      <w:proofErr w:type="spellEnd"/>
+      <w:r>
+        <w:t xml:space="preserve"> abstract class</w:t>
+      </w:r>
+      <w:r>
+        <w:t xml:space="preserve">. Alamat link: </w:t>
+      </w:r>
+    </w:p>
+    <w:p>
+      <w:pPr>
+        <w:pStyle w:val="ListParagraph"/>
+        <w:numPr>
+          <w:ilvl w:val="0"/>
+          <w:numId w:val="3"/>
+        </w:numPr>
+      </w:pPr>
+      <w:r>
+        <w:t xml:space="preserve">Abstract-class tidak dapat </w:t>
+      </w:r>
+      <w:proofErr w:type="spellStart"/>
+      <w:r>
+        <w:t>melakukan</w:t>
+      </w:r>
+      <w:proofErr w:type="spellEnd"/>
+      <w:r>
+        <w:t xml:space="preserve"> </w:t>
+      </w:r>
+      <w:proofErr w:type="spellStart"/>
+      <w:r>
+        <w:t>instansiasi</w:t>
+      </w:r>
+      <w:proofErr w:type="spellEnd"/>
+      <w:r>
+        <w:t xml:space="preserve"> class-</w:t>
+      </w:r>
+      <w:proofErr w:type="spellStart"/>
+      <w:r>
+        <w:t>objek</w:t>
+      </w:r>
+      <w:proofErr w:type="spellEnd"/>
+    </w:p>
+    <w:p>
+      <w:pPr>
+        <w:pStyle w:val="ListParagraph"/>
+        <w:numPr>
+          <w:ilvl w:val="0"/>
+          <w:numId w:val="3"/>
+        </w:numPr>
+      </w:pPr>
+      <w:r>
+        <w:t xml:space="preserve">Abstract-class dapat </w:t>
+      </w:r>
+      <w:proofErr w:type="spellStart"/>
+      <w:r>
+        <w:t>menurukan</w:t>
+      </w:r>
+      <w:proofErr w:type="spellEnd"/>
+      <w:r>
+        <w:t xml:space="preserve"> / </w:t>
+      </w:r>
+      <w:proofErr w:type="spellStart"/>
+      <w:r>
+        <w:t>mewarisakan</w:t>
+      </w:r>
+      <w:proofErr w:type="spellEnd"/>
+      <w:r>
+        <w:t xml:space="preserve"> / inheritance property, </w:t>
+      </w:r>
+      <w:proofErr w:type="spellStart"/>
+      <w:r>
+        <w:t>serta</w:t>
+      </w:r>
+      <w:proofErr w:type="spellEnd"/>
+      <w:r>
+        <w:t xml:space="preserve"> method </w:t>
+      </w:r>
+      <w:proofErr w:type="spellStart"/>
+      <w:r>
+        <w:t>kepada</w:t>
+      </w:r>
+      <w:proofErr w:type="spellEnd"/>
+      <w:r>
+        <w:t xml:space="preserve"> child class</w:t>
+      </w:r>
+    </w:p>
+    <w:p>
+      <w:pPr>
+        <w:pStyle w:val="ListParagraph"/>
+        <w:numPr>
+          <w:ilvl w:val="0"/>
+          <w:numId w:val="3"/>
+        </w:numPr>
+      </w:pPr>
+      <w:r>
+        <w:t xml:space="preserve">Abstract-class dapat </w:t>
+      </w:r>
+      <w:proofErr w:type="spellStart"/>
+      <w:r>
+        <w:t>melakukan</w:t>
+      </w:r>
+      <w:proofErr w:type="spellEnd"/>
+      <w:r>
+        <w:t xml:space="preserve"> </w:t>
+      </w:r>
+      <w:proofErr w:type="spellStart"/>
+      <w:r>
+        <w:t>registrasi</w:t>
+      </w:r>
+      <w:proofErr w:type="spellEnd"/>
+      <w:r>
+        <w:t xml:space="preserve"> </w:t>
+      </w:r>
+      <w:r>
+        <w:t>action / function</w:t>
+      </w:r>
+      <w:r>
+        <w:t xml:space="preserve"> </w:t>
+      </w:r>
+      <w:proofErr w:type="spellStart"/>
+      <w:r>
+        <w:t>ataupun</w:t>
+      </w:r>
+      <w:proofErr w:type="spellEnd"/>
+      <w:r>
+        <w:t xml:space="preserve"> </w:t>
+      </w:r>
+      <w:proofErr w:type="spellStart"/>
+      <w:r>
+        <w:t>registrasi</w:t>
+      </w:r>
+      <w:proofErr w:type="spellEnd"/>
+      <w:r>
+        <w:t xml:space="preserve"> property global tanpa body code</w:t>
+      </w:r>
+    </w:p>
+    <w:p>
+      <w:pPr>
+        <w:ind w:firstLine="720"/>
+      </w:pPr>
+      <w:r>
+        <w:t xml:space="preserve">contoh code dan </w:t>
       </w:r>
       <w:proofErr w:type="spellStart"/>
       <w:r>
         <w:t>penjelasannya</w:t>
+      </w:r>
+      <w:proofErr w:type="spellEnd"/>
+    </w:p>
+    <w:p>
+      <w:pPr>
+        <w:keepNext/>
+        <w:ind w:firstLine="720"/>
+        <w:jc w:val="center"/>
+      </w:pPr>
+      <w:r>
+        <w:rPr>
+          <w:noProof/>
+        </w:rPr>
+        <w:lastRenderedPageBreak/>
+        <w:drawing>
+          <wp:inline distT="0" distB="0" distL="0" distR="0" wp14:anchorId="094843C6" wp14:editId="0AE5D6C1">
+            <wp:extent cx="7825105" cy="3833446"/>
+            <wp:effectExtent l="0" t="0" r="4445" b="0"/>
+            <wp:docPr id="1289643781" name="Picture 1"/>
+            <wp:cNvGraphicFramePr>
+              <a:graphicFrameLocks xmlns:a="http://schemas.openxmlformats.org/drawingml/2006/main" noChangeAspect="1"/>
+            </wp:cNvGraphicFramePr>
+            <a:graphic xmlns:a="http://schemas.openxmlformats.org/drawingml/2006/main">
+              <a:graphicData uri="http://schemas.openxmlformats.org/drawingml/2006/picture">
+                <pic:pic xmlns:pic="http://schemas.openxmlformats.org/drawingml/2006/picture">
+                  <pic:nvPicPr>
+                    <pic:cNvPr id="1289643781" name=""/>
+                    <pic:cNvPicPr/>
+                  </pic:nvPicPr>
+                  <pic:blipFill>
+                    <a:blip r:embed="rId39"/>
+                    <a:stretch>
+                      <a:fillRect/>
+                    </a:stretch>
+                  </pic:blipFill>
+                  <pic:spPr>
+                    <a:xfrm>
+                      <a:off x="0" y="0"/>
+                      <a:ext cx="7834492" cy="3838045"/>
+                    </a:xfrm>
+                    <a:prstGeom prst="rect">
+                      <a:avLst/>
+                    </a:prstGeom>
+                  </pic:spPr>
+                </pic:pic>
+              </a:graphicData>
+            </a:graphic>
+          </wp:inline>
+        </w:drawing>
+      </w:r>
+    </w:p>
+    <w:p>
+      <w:pPr>
+        <w:pStyle w:val="Caption"/>
+        <w:jc w:val="center"/>
+        <w:rPr>
+          <w:rFonts w:ascii="Tahoma" w:hAnsi="Tahoma" w:cs="Tahoma"/>
+          <w:i w:val="0"/>
+          <w:iCs w:val="0"/>
+          <w:sz w:val="20"/>
+          <w:szCs w:val="20"/>
+        </w:rPr>
+      </w:pPr>
+      <w:r>
+        <w:rPr>
+          <w:rFonts w:ascii="Tahoma" w:hAnsi="Tahoma" w:cs="Tahoma"/>
+          <w:b/>
+          <w:bCs/>
+          <w:i w:val="0"/>
+          <w:iCs w:val="0"/>
+          <w:sz w:val="20"/>
+          <w:szCs w:val="20"/>
+        </w:rPr>
+        <w:t>Gambar 6.1</w:t>
+      </w:r>
+      <w:r>
+        <w:rPr>
+          <w:rFonts w:ascii="Tahoma" w:hAnsi="Tahoma" w:cs="Tahoma"/>
+          <w:sz w:val="20"/>
+          <w:szCs w:val="20"/>
+        </w:rPr>
+        <w:t xml:space="preserve"> </w:t>
+      </w:r>
+      <w:r>
+        <w:rPr>
+          <w:rFonts w:ascii="Tahoma" w:hAnsi="Tahoma" w:cs="Tahoma"/>
+          <w:i w:val="0"/>
+          <w:iCs w:val="0"/>
+          <w:sz w:val="20"/>
+          <w:szCs w:val="20"/>
+        </w:rPr>
+        <w:t>Contoh abstract-class yang menjadi parent-class</w:t>
+      </w:r>
+    </w:p>
+    <w:p>
+      <w:pPr>
+        <w:ind w:firstLine="720"/>
+      </w:pPr>
+      <w:r>
+        <w:t xml:space="preserve">Pada gambar diatas, </w:t>
+      </w:r>
+      <w:proofErr w:type="spellStart"/>
+      <w:r>
+        <w:t>Baseclass</w:t>
+      </w:r>
+      <w:proofErr w:type="spellEnd"/>
+      <w:r>
+        <w:t xml:space="preserve"> dapat </w:t>
+      </w:r>
+      <w:proofErr w:type="spellStart"/>
+      <w:r>
+        <w:t>mewariskan</w:t>
+      </w:r>
+      <w:proofErr w:type="spellEnd"/>
+      <w:r>
+        <w:t xml:space="preserve"> / </w:t>
+      </w:r>
+      <w:proofErr w:type="spellStart"/>
+      <w:r>
+        <w:t>menurunkan</w:t>
+      </w:r>
+      <w:proofErr w:type="spellEnd"/>
+      <w:r>
+        <w:t xml:space="preserve"> / </w:t>
+      </w:r>
+      <w:proofErr w:type="spellStart"/>
+      <w:r>
+        <w:t>inherintance</w:t>
+      </w:r>
+      <w:proofErr w:type="spellEnd"/>
+      <w:r>
+        <w:t xml:space="preserve"> </w:t>
+      </w:r>
+      <w:proofErr w:type="spellStart"/>
+      <w:r>
+        <w:t>kepada</w:t>
+      </w:r>
+      <w:proofErr w:type="spellEnd"/>
+      <w:r>
+        <w:t xml:space="preserve"> child class dengan </w:t>
+      </w:r>
+      <w:proofErr w:type="spellStart"/>
+      <w:r>
+        <w:t>syarat</w:t>
+      </w:r>
+      <w:proofErr w:type="spellEnd"/>
+      <w:r>
+        <w:t xml:space="preserve"> </w:t>
+      </w:r>
+      <w:proofErr w:type="spellStart"/>
+      <w:r>
+        <w:t>setiap</w:t>
+      </w:r>
+      <w:proofErr w:type="spellEnd"/>
+      <w:r>
+        <w:t xml:space="preserve"> action </w:t>
+      </w:r>
+      <w:proofErr w:type="spellStart"/>
+      <w:r>
+        <w:t>ataupun</w:t>
+      </w:r>
+      <w:proofErr w:type="spellEnd"/>
+      <w:r>
+        <w:t xml:space="preserve"> property yang </w:t>
+      </w:r>
+      <w:proofErr w:type="spellStart"/>
+      <w:r>
+        <w:t>dimiliki</w:t>
+      </w:r>
+      <w:proofErr w:type="spellEnd"/>
+      <w:r>
+        <w:t xml:space="preserve"> oleh parent-class </w:t>
+      </w:r>
+      <w:proofErr w:type="spellStart"/>
+      <w:r>
+        <w:t>wajib</w:t>
+      </w:r>
+      <w:proofErr w:type="spellEnd"/>
+      <w:r>
+        <w:t xml:space="preserve"> </w:t>
+      </w:r>
+      <w:proofErr w:type="spellStart"/>
+      <w:r>
+        <w:t>digunakan</w:t>
+      </w:r>
+      <w:proofErr w:type="spellEnd"/>
+      <w:r>
+        <w:t xml:space="preserve">. </w:t>
+      </w:r>
+      <w:proofErr w:type="spellStart"/>
+      <w:r>
+        <w:t>Berikut</w:t>
+      </w:r>
+      <w:proofErr w:type="spellEnd"/>
+      <w:r>
+        <w:t xml:space="preserve"> contoh </w:t>
+      </w:r>
+      <w:proofErr w:type="spellStart"/>
+      <w:r>
+        <w:t>penggunaan</w:t>
+      </w:r>
+      <w:proofErr w:type="spellEnd"/>
+      <w:r>
+        <w:t xml:space="preserve"> </w:t>
+      </w:r>
+      <w:proofErr w:type="spellStart"/>
+      <w:r>
+        <w:t>pewarisan</w:t>
+      </w:r>
+      <w:proofErr w:type="spellEnd"/>
+      <w:r>
+        <w:t xml:space="preserve"> pada class User </w:t>
+      </w:r>
+      <w:proofErr w:type="spellStart"/>
+      <w:r>
+        <w:t>dari</w:t>
+      </w:r>
+      <w:proofErr w:type="spellEnd"/>
+      <w:r>
+        <w:t xml:space="preserve"> </w:t>
+      </w:r>
+      <w:proofErr w:type="spellStart"/>
+      <w:r>
+        <w:t>BaseClass</w:t>
+      </w:r>
+      <w:proofErr w:type="spellEnd"/>
+      <w:r>
+        <w:t xml:space="preserve">. Dapat juga diakses untuk </w:t>
+      </w:r>
+      <w:proofErr w:type="spellStart"/>
+      <w:r>
+        <w:t>melihat</w:t>
+      </w:r>
+      <w:proofErr w:type="spellEnd"/>
+      <w:r>
+        <w:t xml:space="preserve"> full base-code di link ini </w:t>
+      </w:r>
+      <w:r>
+        <w:br/>
+      </w:r>
+      <w:r>
+        <w:t>https://github.com/JunjungHasudungan/materi-pemograman-berorientasi-objek/tree/main/abstract-class</w:t>
+      </w:r>
+    </w:p>
+    <w:p>
+      <w:pPr>
+        <w:keepNext/>
+      </w:pPr>
+      <w:r>
+        <w:lastRenderedPageBreak/>
+        <w:t xml:space="preserve"> </w:t>
+      </w:r>
+      <w:r>
+        <w:rPr>
+          <w:noProof/>
+        </w:rPr>
+        <w:drawing>
+          <wp:inline distT="0" distB="0" distL="0" distR="0" wp14:anchorId="69EAA07D" wp14:editId="7465D3D0">
+            <wp:extent cx="8229600" cy="4247515"/>
+            <wp:effectExtent l="0" t="0" r="0" b="635"/>
+            <wp:docPr id="950795735" name="Picture 1"/>
+            <wp:cNvGraphicFramePr>
+              <a:graphicFrameLocks xmlns:a="http://schemas.openxmlformats.org/drawingml/2006/main" noChangeAspect="1"/>
+            </wp:cNvGraphicFramePr>
+            <a:graphic xmlns:a="http://schemas.openxmlformats.org/drawingml/2006/main">
+              <a:graphicData uri="http://schemas.openxmlformats.org/drawingml/2006/picture">
+                <pic:pic xmlns:pic="http://schemas.openxmlformats.org/drawingml/2006/picture">
+                  <pic:nvPicPr>
+                    <pic:cNvPr id="950795735" name=""/>
+                    <pic:cNvPicPr/>
+                  </pic:nvPicPr>
+                  <pic:blipFill>
+                    <a:blip r:embed="rId40"/>
+                    <a:stretch>
+                      <a:fillRect/>
+                    </a:stretch>
+                  </pic:blipFill>
+                  <pic:spPr>
+                    <a:xfrm>
+                      <a:off x="0" y="0"/>
+                      <a:ext cx="8229600" cy="4247515"/>
+                    </a:xfrm>
+                    <a:prstGeom prst="rect">
+                      <a:avLst/>
+                    </a:prstGeom>
+                  </pic:spPr>
+                </pic:pic>
+              </a:graphicData>
+            </a:graphic>
+          </wp:inline>
+        </w:drawing>
+      </w:r>
+    </w:p>
+    <w:p>
+      <w:pPr>
+        <w:pStyle w:val="Caption"/>
+        <w:jc w:val="center"/>
+        <w:rPr>
+          <w:rFonts w:ascii="Tahoma" w:hAnsi="Tahoma" w:cs="Tahoma"/>
+          <w:sz w:val="20"/>
+          <w:szCs w:val="20"/>
+        </w:rPr>
+      </w:pPr>
+      <w:r>
+        <w:rPr>
+          <w:rFonts w:ascii="Tahoma" w:hAnsi="Tahoma" w:cs="Tahoma"/>
+          <w:b/>
+          <w:bCs/>
+          <w:i w:val="0"/>
+          <w:iCs w:val="0"/>
+          <w:sz w:val="20"/>
+          <w:szCs w:val="20"/>
+        </w:rPr>
+        <w:t xml:space="preserve">Gambar </w:t>
+      </w:r>
+      <w:r>
+        <w:rPr>
+          <w:rFonts w:ascii="Tahoma" w:hAnsi="Tahoma" w:cs="Tahoma"/>
+          <w:b/>
+          <w:bCs/>
+          <w:i w:val="0"/>
+          <w:iCs w:val="0"/>
+          <w:sz w:val="20"/>
+          <w:szCs w:val="20"/>
+        </w:rPr>
+        <w:t>6.2</w:t>
+      </w:r>
+      <w:r>
+        <w:rPr>
+          <w:rFonts w:ascii="Tahoma" w:hAnsi="Tahoma" w:cs="Tahoma"/>
+          <w:i w:val="0"/>
+          <w:iCs w:val="0"/>
+          <w:sz w:val="20"/>
+          <w:szCs w:val="20"/>
+        </w:rPr>
+        <w:t xml:space="preserve"> </w:t>
+      </w:r>
+      <w:proofErr w:type="spellStart"/>
+      <w:r>
+        <w:rPr>
+          <w:rFonts w:ascii="Tahoma" w:hAnsi="Tahoma" w:cs="Tahoma"/>
+          <w:i w:val="0"/>
+          <w:iCs w:val="0"/>
+          <w:sz w:val="20"/>
+          <w:szCs w:val="20"/>
+        </w:rPr>
+        <w:t>Melakukan</w:t>
+      </w:r>
+      <w:proofErr w:type="spellEnd"/>
+      <w:r>
+        <w:rPr>
+          <w:rFonts w:ascii="Tahoma" w:hAnsi="Tahoma" w:cs="Tahoma"/>
+          <w:i w:val="0"/>
+          <w:iCs w:val="0"/>
+          <w:sz w:val="20"/>
+          <w:szCs w:val="20"/>
+        </w:rPr>
+        <w:t xml:space="preserve"> </w:t>
+      </w:r>
+      <w:proofErr w:type="spellStart"/>
+      <w:r>
+        <w:rPr>
+          <w:rFonts w:ascii="Tahoma" w:hAnsi="Tahoma" w:cs="Tahoma"/>
+          <w:i w:val="0"/>
+          <w:iCs w:val="0"/>
+          <w:sz w:val="20"/>
+          <w:szCs w:val="20"/>
+        </w:rPr>
+        <w:t>pewarisan</w:t>
+      </w:r>
+      <w:proofErr w:type="spellEnd"/>
+      <w:r>
+        <w:rPr>
+          <w:rFonts w:ascii="Tahoma" w:hAnsi="Tahoma" w:cs="Tahoma"/>
+          <w:i w:val="0"/>
+          <w:iCs w:val="0"/>
+          <w:sz w:val="20"/>
+          <w:szCs w:val="20"/>
+        </w:rPr>
+        <w:t xml:space="preserve"> / inheritance </w:t>
+      </w:r>
+      <w:proofErr w:type="spellStart"/>
+      <w:r>
+        <w:rPr>
+          <w:rFonts w:ascii="Tahoma" w:hAnsi="Tahoma" w:cs="Tahoma"/>
+          <w:i w:val="0"/>
+          <w:iCs w:val="0"/>
+          <w:sz w:val="20"/>
+          <w:szCs w:val="20"/>
+        </w:rPr>
+        <w:t>dari</w:t>
+      </w:r>
+      <w:proofErr w:type="spellEnd"/>
+      <w:r>
+        <w:rPr>
+          <w:rFonts w:ascii="Tahoma" w:hAnsi="Tahoma" w:cs="Tahoma"/>
+          <w:i w:val="0"/>
+          <w:iCs w:val="0"/>
+          <w:sz w:val="20"/>
+          <w:szCs w:val="20"/>
+        </w:rPr>
+        <w:t xml:space="preserve"> </w:t>
+      </w:r>
+      <w:proofErr w:type="spellStart"/>
+      <w:r>
+        <w:rPr>
+          <w:rFonts w:ascii="Tahoma" w:hAnsi="Tahoma" w:cs="Tahoma"/>
+          <w:i w:val="0"/>
+          <w:iCs w:val="0"/>
+          <w:sz w:val="20"/>
+          <w:szCs w:val="20"/>
+        </w:rPr>
+        <w:t>BaseClass</w:t>
       </w:r>
       <w:proofErr w:type="spellEnd"/>
     </w:p>
@@ -10937,7 +11580,7 @@
   <w:abstractNum w:abstractNumId="3" w15:restartNumberingAfterBreak="0">
     <w:nsid w:val="6EC6757F"/>
     <w:multiLevelType w:val="hybridMultilevel"/>
-    <w:tmpl w:val="A664D0D2"/>
+    <w:tmpl w:val="668EC97A"/>
     <w:lvl w:ilvl="0" w:tplc="04090005">
       <w:start w:val="1"/>
       <w:numFmt w:val="bullet"/>
@@ -11466,6 +12109,7 @@
   <w:style w:type="character" w:default="1" w:styleId="DefaultParagraphFont">
     <w:name w:val="Default Paragraph Font"/>
     <w:uiPriority w:val="1"/>
+    <w:semiHidden/>
     <w:unhideWhenUsed/>
   </w:style>
   <w:style w:type="table" w:default="1" w:styleId="TableNormal">

</xml_diff>

<commit_message>
perubahan nama  folder dari  pewarisan menjadi inheritance
</commit_message>
<xml_diff>
--- a/materi-teori-pbo/Materi PBO.docx
+++ b/materi-teori-pbo/Materi PBO.docx
@@ -1961,15 +1961,27 @@
             </w:pPr>
             <w:r>
               <w:rPr>
+                <w:rStyle w:val="Heading2Char"/>
+                <w:b/>
+                <w:bCs/>
+                <w:color w:val="FFFFFF" w:themeColor="background1"/>
+                <w:sz w:val="30"/>
+                <w:szCs w:val="30"/>
+              </w:rPr>
+              <w:lastRenderedPageBreak/>
+              <w:t>#</w:t>
+            </w:r>
+            <w:r>
+              <w:rPr>
                 <w:rFonts w:ascii="Tahoma" w:hAnsi="Tahoma" w:cs="Tahoma"/>
                 <w:b/>
                 <w:bCs/>
+                <w:color w:val="FFFFFF" w:themeColor="background1"/>
                 <w:sz w:val="30"/>
                 <w:szCs w:val="30"/>
                 <w:u w:val="single"/>
               </w:rPr>
-              <w:lastRenderedPageBreak/>
-              <w:t>#PROLOG</w:t>
+              <w:t>PROLOG</w:t>
             </w:r>
           </w:p>
         </w:tc>
@@ -2920,8 +2932,7 @@
           </w:tcPr>
           <w:p>
             <w:pPr>
-              <w:spacing w:line="276" w:lineRule="auto"/>
-              <w:jc w:val="both"/>
+              <w:pStyle w:val="Heading2"/>
               <w:rPr>
                 <w:rFonts w:ascii="Tahoma" w:hAnsi="Tahoma" w:cs="Tahoma"/>
                 <w:b/>
@@ -2936,6 +2947,7 @@
                 <w:rFonts w:ascii="Tahoma" w:hAnsi="Tahoma" w:cs="Tahoma"/>
                 <w:b/>
                 <w:bCs/>
+                <w:color w:val="FFFFFF" w:themeColor="background1"/>
                 <w:sz w:val="30"/>
                 <w:szCs w:val="30"/>
                 <w:u w:val="single"/>
@@ -3743,8 +3755,8 @@
                 <w:rFonts w:ascii="Tahoma" w:hAnsi="Tahoma" w:cs="Tahoma"/>
                 <w:b/>
                 <w:bCs/>
-                <w:sz w:val="24"/>
-                <w:szCs w:val="24"/>
+                <w:sz w:val="30"/>
+                <w:szCs w:val="30"/>
                 <w:u w:val="single"/>
               </w:rPr>
             </w:pPr>
@@ -3753,11 +3765,38 @@
                 <w:rFonts w:ascii="Tahoma" w:hAnsi="Tahoma" w:cs="Tahoma"/>
                 <w:b/>
                 <w:bCs/>
-                <w:sz w:val="24"/>
-                <w:szCs w:val="24"/>
+                <w:color w:val="FFFFFF" w:themeColor="background1"/>
+                <w:sz w:val="30"/>
+                <w:szCs w:val="30"/>
                 <w:u w:val="single"/>
               </w:rPr>
-              <w:t>#Constructor</w:t>
+              <w:t>#</w:t>
+            </w:r>
+            <w:r>
+              <w:rPr>
+                <w:rStyle w:val="Heading2Char"/>
+                <w:rFonts w:ascii="Tahoma" w:hAnsi="Tahoma" w:cs="Tahoma"/>
+                <w:b/>
+                <w:bCs/>
+                <w:color w:val="FFFFFF" w:themeColor="background1"/>
+                <w:sz w:val="30"/>
+                <w:szCs w:val="30"/>
+                <w:u w:val="single"/>
+              </w:rPr>
+              <w:t>C</w:t>
+            </w:r>
+            <w:r>
+              <w:rPr>
+                <w:rStyle w:val="Heading2Char"/>
+                <w:rFonts w:ascii="Tahoma" w:hAnsi="Tahoma" w:cs="Tahoma"/>
+                <w:b/>
+                <w:bCs/>
+                <w:color w:val="FFFFFF" w:themeColor="background1"/>
+                <w:sz w:val="30"/>
+                <w:szCs w:val="30"/>
+                <w:u w:val="single"/>
+              </w:rPr>
+              <w:t>ONSTRUCTOR</w:t>
             </w:r>
           </w:p>
         </w:tc>
@@ -4239,13 +4278,13 @@
           </w:tcPr>
           <w:p>
             <w:pPr>
-              <w:spacing w:line="276" w:lineRule="auto"/>
+              <w:pStyle w:val="Heading3"/>
               <w:rPr>
                 <w:rFonts w:ascii="Tahoma" w:hAnsi="Tahoma" w:cs="Tahoma"/>
                 <w:b/>
                 <w:bCs/>
-                <w:sz w:val="24"/>
-                <w:szCs w:val="24"/>
+                <w:sz w:val="30"/>
+                <w:szCs w:val="30"/>
                 <w:u w:val="single"/>
               </w:rPr>
             </w:pPr>
@@ -4254,8 +4293,9 @@
                 <w:rFonts w:ascii="Tahoma" w:hAnsi="Tahoma" w:cs="Tahoma"/>
                 <w:b/>
                 <w:bCs/>
-                <w:sz w:val="24"/>
-                <w:szCs w:val="24"/>
+                <w:color w:val="FFFFFF" w:themeColor="background1"/>
+                <w:sz w:val="30"/>
+                <w:szCs w:val="30"/>
                 <w:u w:val="single"/>
               </w:rPr>
               <w:lastRenderedPageBreak/>
@@ -4266,8 +4306,9 @@
                 <w:rFonts w:ascii="Tahoma" w:hAnsi="Tahoma" w:cs="Tahoma"/>
                 <w:b/>
                 <w:bCs/>
-                <w:sz w:val="24"/>
-                <w:szCs w:val="24"/>
+                <w:color w:val="FFFFFF" w:themeColor="background1"/>
+                <w:sz w:val="30"/>
+                <w:szCs w:val="30"/>
                 <w:u w:val="single"/>
               </w:rPr>
               <w:t>or</w:t>
@@ -4277,8 +4318,9 @@
                 <w:rFonts w:ascii="Tahoma" w:hAnsi="Tahoma" w:cs="Tahoma"/>
                 <w:b/>
                 <w:bCs/>
-                <w:sz w:val="24"/>
-                <w:szCs w:val="24"/>
+                <w:color w:val="FFFFFF" w:themeColor="background1"/>
+                <w:sz w:val="30"/>
+                <w:szCs w:val="30"/>
                 <w:u w:val="single"/>
               </w:rPr>
               <w:t xml:space="preserve"> dengan </w:t>
@@ -4289,8 +4331,9 @@
                 <w:rFonts w:ascii="Tahoma" w:hAnsi="Tahoma" w:cs="Tahoma"/>
                 <w:b/>
                 <w:bCs/>
-                <w:sz w:val="24"/>
-                <w:szCs w:val="24"/>
+                <w:color w:val="FFFFFF" w:themeColor="background1"/>
+                <w:sz w:val="30"/>
+                <w:szCs w:val="30"/>
                 <w:u w:val="single"/>
               </w:rPr>
               <w:t>nilai</w:t>
@@ -4301,8 +4344,9 @@
                 <w:rFonts w:ascii="Tahoma" w:hAnsi="Tahoma" w:cs="Tahoma"/>
                 <w:b/>
                 <w:bCs/>
-                <w:sz w:val="24"/>
-                <w:szCs w:val="24"/>
+                <w:color w:val="FFFFFF" w:themeColor="background1"/>
+                <w:sz w:val="30"/>
+                <w:szCs w:val="30"/>
                 <w:u w:val="single"/>
               </w:rPr>
               <w:t xml:space="preserve"> default tanpa </w:t>
@@ -4313,8 +4357,9 @@
                 <w:rFonts w:ascii="Tahoma" w:hAnsi="Tahoma" w:cs="Tahoma"/>
                 <w:b/>
                 <w:bCs/>
-                <w:sz w:val="24"/>
-                <w:szCs w:val="24"/>
+                <w:color w:val="FFFFFF" w:themeColor="background1"/>
+                <w:sz w:val="30"/>
+                <w:szCs w:val="30"/>
                 <w:u w:val="single"/>
               </w:rPr>
               <w:t>memberi</w:t>
@@ -4325,8 +4370,9 @@
                 <w:rFonts w:ascii="Tahoma" w:hAnsi="Tahoma" w:cs="Tahoma"/>
                 <w:b/>
                 <w:bCs/>
-                <w:sz w:val="24"/>
-                <w:szCs w:val="24"/>
+                <w:color w:val="FFFFFF" w:themeColor="background1"/>
+                <w:sz w:val="30"/>
+                <w:szCs w:val="30"/>
                 <w:u w:val="single"/>
               </w:rPr>
               <w:t xml:space="preserve"> variable parameter</w:t>
@@ -5521,12 +5567,13 @@
           </w:tcPr>
           <w:p>
             <w:pPr>
-              <w:keepNext/>
-              <w:spacing w:line="360" w:lineRule="auto"/>
+              <w:pStyle w:val="Heading3"/>
               <w:rPr>
                 <w:rFonts w:ascii="Tahoma" w:hAnsi="Tahoma" w:cs="Tahoma"/>
                 <w:b/>
                 <w:bCs/>
+                <w:sz w:val="30"/>
+                <w:szCs w:val="30"/>
               </w:rPr>
             </w:pPr>
             <w:r>
@@ -5534,6 +5581,9 @@
                 <w:rFonts w:ascii="Tahoma" w:hAnsi="Tahoma" w:cs="Tahoma"/>
                 <w:b/>
                 <w:bCs/>
+                <w:color w:val="FFFFFF" w:themeColor="background1"/>
+                <w:sz w:val="30"/>
+                <w:szCs w:val="30"/>
               </w:rPr>
               <w:t xml:space="preserve">#Constructor dengan </w:t>
             </w:r>
@@ -5543,6 +5593,9 @@
                 <w:rFonts w:ascii="Tahoma" w:hAnsi="Tahoma" w:cs="Tahoma"/>
                 <w:b/>
                 <w:bCs/>
+                <w:color w:val="FFFFFF" w:themeColor="background1"/>
+                <w:sz w:val="30"/>
+                <w:szCs w:val="30"/>
               </w:rPr>
               <w:t>nilai</w:t>
             </w:r>
@@ -5552,6 +5605,9 @@
                 <w:rFonts w:ascii="Tahoma" w:hAnsi="Tahoma" w:cs="Tahoma"/>
                 <w:b/>
                 <w:bCs/>
+                <w:color w:val="FFFFFF" w:themeColor="background1"/>
+                <w:sz w:val="30"/>
+                <w:szCs w:val="30"/>
               </w:rPr>
               <w:t xml:space="preserve"> default dalam parameter</w:t>
             </w:r>
@@ -6083,13 +6139,16 @@
           </w:tcPr>
           <w:p>
             <w:pPr>
-              <w:keepNext/>
-              <w:spacing w:line="360" w:lineRule="auto"/>
+              <w:pStyle w:val="Heading3"/>
               <w:rPr>
                 <w:rFonts w:ascii="Tahoma" w:hAnsi="Tahoma" w:cs="Tahoma"/>
                 <w:b/>
                 <w:bCs/>
                 <w:noProof/>
+                <w:color w:val="FFFFFF" w:themeColor="background1"/>
+                <w:sz w:val="30"/>
+                <w:szCs w:val="30"/>
+                <w:u w:val="single"/>
               </w:rPr>
             </w:pPr>
             <w:r>
@@ -6098,8 +6157,25 @@
                 <w:b/>
                 <w:bCs/>
                 <w:noProof/>
+                <w:color w:val="FFFFFF" w:themeColor="background1"/>
+                <w:sz w:val="30"/>
+                <w:szCs w:val="30"/>
+                <w:u w:val="single"/>
               </w:rPr>
               <w:lastRenderedPageBreak/>
+              <w:t>#</w:t>
+            </w:r>
+            <w:r>
+              <w:rPr>
+                <w:rFonts w:ascii="Tahoma" w:hAnsi="Tahoma" w:cs="Tahoma"/>
+                <w:b/>
+                <w:bCs/>
+                <w:noProof/>
+                <w:color w:val="FFFFFF" w:themeColor="background1"/>
+                <w:sz w:val="30"/>
+                <w:szCs w:val="30"/>
+                <w:u w:val="single"/>
+              </w:rPr>
               <w:t>Construtor dengan array kosong sebagai parameter</w:t>
             </w:r>
           </w:p>
@@ -6307,17 +6383,17 @@
           </w:tcPr>
           <w:p>
             <w:pPr>
-              <w:pStyle w:val="Caption"/>
-              <w:spacing w:line="276" w:lineRule="auto"/>
+              <w:pStyle w:val="Heading2"/>
               <w:rPr>
                 <w:rFonts w:ascii="Tahoma" w:hAnsi="Tahoma" w:cs="Tahoma"/>
                 <w:b/>
                 <w:bCs/>
-                <w:i w:val="0"/>
-                <w:iCs w:val="0"/>
+                <w:i/>
+                <w:iCs/>
                 <w:color w:val="FFFFFF" w:themeColor="background1"/>
-                <w:sz w:val="20"/>
-                <w:szCs w:val="20"/>
+                <w:sz w:val="30"/>
+                <w:szCs w:val="30"/>
+                <w:u w:val="single"/>
               </w:rPr>
             </w:pPr>
             <w:r>
@@ -6325,11 +6401,10 @@
                 <w:rFonts w:ascii="Tahoma" w:hAnsi="Tahoma" w:cs="Tahoma"/>
                 <w:b/>
                 <w:bCs/>
-                <w:i w:val="0"/>
-                <w:iCs w:val="0"/>
-                <w:color w:val="3B3838" w:themeColor="background2" w:themeShade="40"/>
-                <w:sz w:val="20"/>
-                <w:szCs w:val="20"/>
+                <w:color w:val="FFFFFF" w:themeColor="background1"/>
+                <w:sz w:val="30"/>
+                <w:szCs w:val="30"/>
+                <w:u w:val="single"/>
               </w:rPr>
               <w:lastRenderedPageBreak/>
               <w:t>#ACCESS MODIFIERS / AKSESBILIITAS</w:t>
@@ -8712,12 +8787,14 @@
           </w:tcPr>
           <w:p>
             <w:pPr>
+              <w:pStyle w:val="Heading2"/>
               <w:rPr>
                 <w:rFonts w:ascii="Tahoma" w:hAnsi="Tahoma" w:cs="Tahoma"/>
                 <w:b/>
                 <w:bCs/>
                 <w:sz w:val="30"/>
                 <w:szCs w:val="30"/>
+                <w:u w:val="single"/>
               </w:rPr>
             </w:pPr>
             <w:r>
@@ -8725,8 +8802,10 @@
                 <w:rFonts w:ascii="Tahoma" w:hAnsi="Tahoma" w:cs="Tahoma"/>
                 <w:b/>
                 <w:bCs/>
+                <w:color w:val="FFFFFF" w:themeColor="background1"/>
                 <w:sz w:val="30"/>
                 <w:szCs w:val="30"/>
+                <w:u w:val="single"/>
               </w:rPr>
               <w:t xml:space="preserve"># Inheritance / </w:t>
             </w:r>
@@ -8736,8 +8815,10 @@
                 <w:rFonts w:ascii="Tahoma" w:hAnsi="Tahoma" w:cs="Tahoma"/>
                 <w:b/>
                 <w:bCs/>
+                <w:color w:val="FFFFFF" w:themeColor="background1"/>
                 <w:sz w:val="30"/>
                 <w:szCs w:val="30"/>
+                <w:u w:val="single"/>
               </w:rPr>
               <w:t>Pewarisan</w:t>
             </w:r>
@@ -9655,11 +9736,12 @@
           </w:tcPr>
           <w:p>
             <w:pPr>
-              <w:spacing w:line="276" w:lineRule="auto"/>
+              <w:pStyle w:val="Heading3"/>
               <w:rPr>
                 <w:rFonts w:ascii="Tahoma" w:hAnsi="Tahoma" w:cs="Tahoma"/>
                 <w:b/>
                 <w:bCs/>
+                <w:color w:val="FFFFFF" w:themeColor="background1"/>
                 <w:sz w:val="30"/>
                 <w:szCs w:val="30"/>
               </w:rPr>
@@ -9669,21 +9751,12 @@
                 <w:rFonts w:ascii="Tahoma" w:hAnsi="Tahoma" w:cs="Tahoma"/>
                 <w:b/>
                 <w:bCs/>
+                <w:color w:val="FFFFFF" w:themeColor="background1"/>
                 <w:sz w:val="30"/>
                 <w:szCs w:val="30"/>
               </w:rPr>
               <w:lastRenderedPageBreak/>
-              <w:t>#</w:t>
-            </w:r>
-            <w:r>
-              <w:rPr>
-                <w:rFonts w:ascii="Tahoma" w:hAnsi="Tahoma" w:cs="Tahoma"/>
-                <w:b/>
-                <w:bCs/>
-                <w:sz w:val="30"/>
-                <w:szCs w:val="30"/>
-              </w:rPr>
-              <w:t xml:space="preserve">Overriding </w:t>
+              <w:t xml:space="preserve">#Overriding </w:t>
             </w:r>
             <w:proofErr w:type="spellStart"/>
             <w:r>
@@ -9691,20 +9764,11 @@
                 <w:rFonts w:ascii="Tahoma" w:hAnsi="Tahoma" w:cs="Tahoma"/>
                 <w:b/>
                 <w:bCs/>
+                <w:color w:val="FFFFFF" w:themeColor="background1"/>
                 <w:sz w:val="30"/>
                 <w:szCs w:val="30"/>
               </w:rPr>
-              <w:t>Inheritance</w:t>
-            </w:r>
-            <w:r>
-              <w:rPr>
-                <w:rFonts w:ascii="Tahoma" w:hAnsi="Tahoma" w:cs="Tahoma"/>
-                <w:b/>
-                <w:bCs/>
-                <w:sz w:val="30"/>
-                <w:szCs w:val="30"/>
-              </w:rPr>
-              <w:t>d</w:t>
+              <w:t>Inheritanced</w:t>
             </w:r>
             <w:proofErr w:type="spellEnd"/>
             <w:r>
@@ -9712,6 +9776,7 @@
                 <w:rFonts w:ascii="Tahoma" w:hAnsi="Tahoma" w:cs="Tahoma"/>
                 <w:b/>
                 <w:bCs/>
+                <w:color w:val="FFFFFF" w:themeColor="background1"/>
                 <w:sz w:val="30"/>
                 <w:szCs w:val="30"/>
               </w:rPr>
@@ -10001,7 +10066,7 @@
           </w:tcPr>
           <w:p>
             <w:pPr>
-              <w:spacing w:line="360" w:lineRule="auto"/>
+              <w:pStyle w:val="Heading2"/>
               <w:rPr>
                 <w:rFonts w:ascii="Tahoma" w:hAnsi="Tahoma" w:cs="Tahoma"/>
                 <w:b/>
@@ -10009,6 +10074,7 @@
                 <w:color w:val="BFBFBF" w:themeColor="background1" w:themeShade="BF"/>
                 <w:sz w:val="30"/>
                 <w:szCs w:val="30"/>
+                <w:u w:val="single"/>
               </w:rPr>
             </w:pPr>
             <w:r>
@@ -10016,8 +10082,10 @@
                 <w:rFonts w:ascii="Tahoma" w:hAnsi="Tahoma" w:cs="Tahoma"/>
                 <w:b/>
                 <w:bCs/>
+                <w:color w:val="FFFFFF" w:themeColor="background1"/>
                 <w:sz w:val="30"/>
                 <w:szCs w:val="30"/>
+                <w:u w:val="single"/>
               </w:rPr>
               <w:lastRenderedPageBreak/>
               <w:t>#CONSTANT</w:t>
@@ -10381,12 +10449,14 @@
           </w:tcPr>
           <w:p>
             <w:pPr>
+              <w:pStyle w:val="Heading2"/>
               <w:rPr>
                 <w:rFonts w:ascii="Tahoma" w:hAnsi="Tahoma" w:cs="Tahoma"/>
                 <w:b/>
                 <w:bCs/>
                 <w:sz w:val="30"/>
                 <w:szCs w:val="30"/>
+                <w:u w:val="single"/>
               </w:rPr>
             </w:pPr>
             <w:r>
@@ -10394,8 +10464,10 @@
                 <w:rFonts w:ascii="Tahoma" w:hAnsi="Tahoma" w:cs="Tahoma"/>
                 <w:b/>
                 <w:bCs/>
+                <w:color w:val="FFFFFF" w:themeColor="background1"/>
                 <w:sz w:val="30"/>
                 <w:szCs w:val="30"/>
+                <w:u w:val="single"/>
               </w:rPr>
               <w:t>#ABSTRACT CLASS</w:t>
             </w:r>
@@ -11032,6 +11104,8 @@
         <w:jc w:val="center"/>
         <w:rPr>
           <w:rFonts w:ascii="Tahoma" w:hAnsi="Tahoma" w:cs="Tahoma"/>
+          <w:i w:val="0"/>
+          <w:iCs w:val="0"/>
           <w:sz w:val="20"/>
           <w:szCs w:val="20"/>
         </w:rPr>
@@ -11149,6 +11223,7 @@
       </w:r>
       <w:proofErr w:type="spellEnd"/>
     </w:p>
+    <w:p/>
     <w:sectPr>
       <w:pgSz w:w="15840" w:h="12240" w:orient="landscape"/>
       <w:pgMar w:top="1440" w:right="1440" w:bottom="1440" w:left="1440" w:header="720" w:footer="720" w:gutter="0"/>
@@ -12106,6 +12181,50 @@
     <w:name w:val="Normal"/>
     <w:qFormat/>
   </w:style>
+  <w:style w:type="paragraph" w:styleId="Heading2">
+    <w:name w:val="heading 2"/>
+    <w:basedOn w:val="Normal"/>
+    <w:next w:val="Normal"/>
+    <w:link w:val="Heading2Char"/>
+    <w:uiPriority w:val="9"/>
+    <w:unhideWhenUsed/>
+    <w:qFormat/>
+    <w:rsid w:val="00E1535C"/>
+    <w:pPr>
+      <w:keepNext/>
+      <w:keepLines/>
+      <w:spacing w:before="40" w:after="0"/>
+      <w:outlineLvl w:val="1"/>
+    </w:pPr>
+    <w:rPr>
+      <w:rFonts w:asciiTheme="majorHAnsi" w:eastAsiaTheme="majorEastAsia" w:hAnsiTheme="majorHAnsi" w:cstheme="majorBidi"/>
+      <w:color w:val="2F5496" w:themeColor="accent1" w:themeShade="BF"/>
+      <w:sz w:val="26"/>
+      <w:szCs w:val="26"/>
+    </w:rPr>
+  </w:style>
+  <w:style w:type="paragraph" w:styleId="Heading3">
+    <w:name w:val="heading 3"/>
+    <w:basedOn w:val="Normal"/>
+    <w:next w:val="Normal"/>
+    <w:link w:val="Heading3Char"/>
+    <w:uiPriority w:val="9"/>
+    <w:unhideWhenUsed/>
+    <w:qFormat/>
+    <w:rsid w:val="00E1535C"/>
+    <w:pPr>
+      <w:keepNext/>
+      <w:keepLines/>
+      <w:spacing w:before="40" w:after="0"/>
+      <w:outlineLvl w:val="2"/>
+    </w:pPr>
+    <w:rPr>
+      <w:rFonts w:asciiTheme="majorHAnsi" w:eastAsiaTheme="majorEastAsia" w:hAnsiTheme="majorHAnsi" w:cstheme="majorBidi"/>
+      <w:color w:val="1F3763" w:themeColor="accent1" w:themeShade="7F"/>
+      <w:sz w:val="24"/>
+      <w:szCs w:val="24"/>
+    </w:rPr>
+  </w:style>
   <w:style w:type="character" w:default="1" w:styleId="DefaultParagraphFont">
     <w:name w:val="Default Paragraph Font"/>
     <w:uiPriority w:val="1"/>
@@ -12247,6 +12366,32 @@
       <w:color w:val="44546A" w:themeColor="text2"/>
       <w:sz w:val="18"/>
       <w:szCs w:val="18"/>
+    </w:rPr>
+  </w:style>
+  <w:style w:type="character" w:customStyle="1" w:styleId="Heading2Char">
+    <w:name w:val="Heading 2 Char"/>
+    <w:basedOn w:val="DefaultParagraphFont"/>
+    <w:link w:val="Heading2"/>
+    <w:uiPriority w:val="9"/>
+    <w:rsid w:val="00E1535C"/>
+    <w:rPr>
+      <w:rFonts w:asciiTheme="majorHAnsi" w:eastAsiaTheme="majorEastAsia" w:hAnsiTheme="majorHAnsi" w:cstheme="majorBidi"/>
+      <w:color w:val="2F5496" w:themeColor="accent1" w:themeShade="BF"/>
+      <w:sz w:val="26"/>
+      <w:szCs w:val="26"/>
+    </w:rPr>
+  </w:style>
+  <w:style w:type="character" w:customStyle="1" w:styleId="Heading3Char">
+    <w:name w:val="Heading 3 Char"/>
+    <w:basedOn w:val="DefaultParagraphFont"/>
+    <w:link w:val="Heading3"/>
+    <w:uiPriority w:val="9"/>
+    <w:rsid w:val="00E1535C"/>
+    <w:rPr>
+      <w:rFonts w:asciiTheme="majorHAnsi" w:eastAsiaTheme="majorEastAsia" w:hAnsiTheme="majorHAnsi" w:cstheme="majorBidi"/>
+      <w:color w:val="1F3763" w:themeColor="accent1" w:themeShade="7F"/>
+      <w:sz w:val="24"/>
+      <w:szCs w:val="24"/>
     </w:rPr>
   </w:style>
 </w:styles>

</xml_diff>

<commit_message>
materi tentang trait, base-code dan penggunaannya
</commit_message>
<xml_diff>
--- a/materi-teori-pbo/Materi PBO.docx
+++ b/materi-teori-pbo/Materi PBO.docx
@@ -2804,23 +2804,13 @@
         <w:t xml:space="preserve"> </w:t>
       </w:r>
       <w:proofErr w:type="spellStart"/>
-      <w:proofErr w:type="gramStart"/>
-      <w:r>
-        <w:rPr>
-          <w:rFonts w:ascii="Tahoma" w:hAnsi="Tahoma" w:cs="Tahoma"/>
-          <w:sz w:val="24"/>
-          <w:szCs w:val="24"/>
-        </w:rPr>
-        <w:t>class,objek</w:t>
-      </w:r>
-      <w:proofErr w:type="gramEnd"/>
-      <w:r>
-        <w:rPr>
-          <w:rFonts w:ascii="Tahoma" w:hAnsi="Tahoma" w:cs="Tahoma"/>
-          <w:sz w:val="24"/>
-          <w:szCs w:val="24"/>
-        </w:rPr>
-        <w:t>-objek</w:t>
+      <w:r>
+        <w:rPr>
+          <w:rFonts w:ascii="Tahoma" w:hAnsi="Tahoma" w:cs="Tahoma"/>
+          <w:sz w:val="24"/>
+          <w:szCs w:val="24"/>
+        </w:rPr>
+        <w:t>class,objek-objek</w:t>
       </w:r>
       <w:proofErr w:type="spellEnd"/>
       <w:r>
@@ -7255,16 +7245,7 @@
           <w:sz w:val="24"/>
           <w:szCs w:val="24"/>
         </w:rPr>
-        <w:t xml:space="preserve"> protected </w:t>
-      </w:r>
-      <w:proofErr w:type="gramStart"/>
-      <w:r>
-        <w:rPr>
-          <w:rFonts w:ascii="Tahoma" w:hAnsi="Tahoma" w:cs="Tahoma"/>
-          <w:sz w:val="24"/>
-          <w:szCs w:val="24"/>
-        </w:rPr>
-        <w:t xml:space="preserve">pada </w:t>
+        <w:t xml:space="preserve"> protected pada </w:t>
       </w:r>
       <w:r>
         <w:rPr>
@@ -7284,18 +7265,7 @@
           <w:sz w:val="24"/>
           <w:szCs w:val="24"/>
         </w:rPr>
-        <w:t>Property</w:t>
-      </w:r>
-      <w:proofErr w:type="gramEnd"/>
-      <w:r>
-        <w:rPr>
-          <w:rFonts w:ascii="Tahoma" w:hAnsi="Tahoma" w:cs="Tahoma"/>
-          <w:i/>
-          <w:iCs/>
-          <w:sz w:val="24"/>
-          <w:szCs w:val="24"/>
-        </w:rPr>
-        <w:t xml:space="preserve"> </w:t>
+        <w:t xml:space="preserve">Property </w:t>
       </w:r>
       <w:r>
         <w:rPr>
@@ -8363,25 +8333,7 @@
           <w:sz w:val="24"/>
           <w:szCs w:val="24"/>
         </w:rPr>
-        <w:t xml:space="preserve"> yang </w:t>
-      </w:r>
-      <w:proofErr w:type="gramStart"/>
-      <w:r>
-        <w:rPr>
-          <w:rFonts w:ascii="Tahoma" w:hAnsi="Tahoma" w:cs="Tahoma"/>
-          <w:sz w:val="24"/>
-          <w:szCs w:val="24"/>
-        </w:rPr>
-        <w:t>diatas(</w:t>
-      </w:r>
-      <w:proofErr w:type="gramEnd"/>
-      <w:r>
-        <w:rPr>
-          <w:rFonts w:ascii="Tahoma" w:hAnsi="Tahoma" w:cs="Tahoma"/>
-          <w:sz w:val="24"/>
-          <w:szCs w:val="24"/>
-        </w:rPr>
-        <w:t xml:space="preserve">private, protected, public) dengan kata lain, ketika membuat </w:t>
+        <w:t xml:space="preserve"> yang diatas(private, protected, public) dengan kata lain, ketika membuat </w:t>
       </w:r>
       <w:proofErr w:type="spellStart"/>
       <w:r>
@@ -8926,7 +8878,6 @@
         <w:t xml:space="preserve"> semua yang </w:t>
       </w:r>
       <w:proofErr w:type="spellStart"/>
-      <w:proofErr w:type="gramStart"/>
       <w:r>
         <w:rPr>
           <w:rFonts w:ascii="Tahoma" w:hAnsi="Tahoma" w:cs="Tahoma"/>
@@ -8942,16 +8893,7 @@
           <w:sz w:val="24"/>
           <w:szCs w:val="24"/>
         </w:rPr>
-        <w:t xml:space="preserve">  seperti</w:t>
-      </w:r>
-      <w:proofErr w:type="gramEnd"/>
-      <w:r>
-        <w:rPr>
-          <w:rFonts w:ascii="Tahoma" w:hAnsi="Tahoma" w:cs="Tahoma"/>
-          <w:sz w:val="24"/>
-          <w:szCs w:val="24"/>
-        </w:rPr>
-        <w:t xml:space="preserve"> property global, function dan </w:t>
+        <w:t xml:space="preserve">  seperti property global, function dan </w:t>
       </w:r>
       <w:proofErr w:type="spellStart"/>
       <w:r>
@@ -9077,7 +9019,85 @@
           <w:sz w:val="24"/>
           <w:szCs w:val="24"/>
         </w:rPr>
+        <w:t xml:space="preserve"> </w:t>
+      </w:r>
+      <w:proofErr w:type="spellStart"/>
+      <w:r>
+        <w:rPr>
+          <w:rFonts w:ascii="Tahoma" w:hAnsi="Tahoma" w:cs="Tahoma"/>
+          <w:sz w:val="24"/>
+          <w:szCs w:val="24"/>
+        </w:rPr>
+        <w:t>serta</w:t>
+      </w:r>
+      <w:proofErr w:type="spellEnd"/>
+      <w:r>
+        <w:rPr>
+          <w:rFonts w:ascii="Tahoma" w:hAnsi="Tahoma" w:cs="Tahoma"/>
+          <w:sz w:val="24"/>
+          <w:szCs w:val="24"/>
+        </w:rPr>
+        <w:t xml:space="preserve"> </w:t>
+      </w:r>
+      <w:proofErr w:type="spellStart"/>
+      <w:r>
+        <w:rPr>
+          <w:rFonts w:ascii="Tahoma" w:hAnsi="Tahoma" w:cs="Tahoma"/>
+          <w:sz w:val="24"/>
+          <w:szCs w:val="24"/>
+        </w:rPr>
+        <w:t>penulis</w:t>
+      </w:r>
+      <w:proofErr w:type="spellEnd"/>
+      <w:r>
+        <w:rPr>
+          <w:rFonts w:ascii="Tahoma" w:hAnsi="Tahoma" w:cs="Tahoma"/>
+          <w:sz w:val="24"/>
+          <w:szCs w:val="24"/>
+        </w:rPr>
+        <w:t xml:space="preserve"> </w:t>
+      </w:r>
+      <w:proofErr w:type="spellStart"/>
+      <w:r>
+        <w:rPr>
+          <w:rFonts w:ascii="Tahoma" w:hAnsi="Tahoma" w:cs="Tahoma"/>
+          <w:sz w:val="24"/>
+          <w:szCs w:val="24"/>
+        </w:rPr>
+        <w:t>menyematkan</w:t>
+      </w:r>
+      <w:proofErr w:type="spellEnd"/>
+      <w:r>
+        <w:rPr>
+          <w:rFonts w:ascii="Tahoma" w:hAnsi="Tahoma" w:cs="Tahoma"/>
+          <w:sz w:val="24"/>
+          <w:szCs w:val="24"/>
+        </w:rPr>
+        <w:t xml:space="preserve"> link full base-code</w:t>
+      </w:r>
+      <w:r>
+        <w:rPr>
+          <w:rFonts w:ascii="Tahoma" w:hAnsi="Tahoma" w:cs="Tahoma"/>
+          <w:sz w:val="24"/>
+          <w:szCs w:val="24"/>
+        </w:rPr>
         <w:t>:</w:t>
+      </w:r>
+      <w:r>
+        <w:rPr>
+          <w:rFonts w:ascii="Tahoma" w:hAnsi="Tahoma" w:cs="Tahoma"/>
+          <w:sz w:val="24"/>
+          <w:szCs w:val="24"/>
+        </w:rPr>
+        <w:br/>
+      </w:r>
+      <w:r>
+        <w:rPr>
+          <w:rFonts w:ascii="Tahoma" w:hAnsi="Tahoma" w:cs="Tahoma"/>
+          <w:sz w:val="24"/>
+          <w:szCs w:val="24"/>
+        </w:rPr>
+        <w:t>https://github.com/JunjungHasudungan/materi-pemograman-berorientasi-objek/tree/main/inheritance</w:t>
       </w:r>
     </w:p>
     <w:p>
@@ -10148,17 +10168,12 @@
         <w:t xml:space="preserve"> </w:t>
       </w:r>
       <w:proofErr w:type="spellStart"/>
-      <w:proofErr w:type="gramStart"/>
       <w:r>
         <w:t>digunakan</w:t>
       </w:r>
       <w:proofErr w:type="spellEnd"/>
       <w:r>
-        <w:t xml:space="preserve">  sesuai</w:t>
-      </w:r>
-      <w:proofErr w:type="gramEnd"/>
-      <w:r>
-        <w:t xml:space="preserve"> dengan </w:t>
+        <w:t xml:space="preserve">  sesuai dengan </w:t>
       </w:r>
       <w:proofErr w:type="spellStart"/>
       <w:r>
@@ -10181,6 +10196,28 @@
         <w:t>penjelasannya</w:t>
       </w:r>
       <w:proofErr w:type="spellEnd"/>
+      <w:r>
+        <w:t xml:space="preserve"> </w:t>
+      </w:r>
+      <w:proofErr w:type="spellStart"/>
+      <w:r>
+        <w:t>serta</w:t>
+      </w:r>
+      <w:proofErr w:type="spellEnd"/>
+      <w:r>
+        <w:t xml:space="preserve"> link full base-code</w:t>
+      </w:r>
+      <w:r>
+        <w:t>:</w:t>
+      </w:r>
+    </w:p>
+    <w:p>
+      <w:r>
+        <w:t xml:space="preserve"> </w:t>
+      </w:r>
+      <w:r>
+        <w:t>https://github.com/JunjungHasudungan/materi-pemograman-berorientasi-objek/tree/main/constant</w:t>
+      </w:r>
     </w:p>
     <w:p>
       <w:pPr>
@@ -10388,7 +10425,6 @@
         </w:rPr>
         <w:t xml:space="preserve"> </w:t>
       </w:r>
-      <w:proofErr w:type="spellStart"/>
       <w:r>
         <w:rPr>
           <w:rFonts w:ascii="Tahoma" w:hAnsi="Tahoma" w:cs="Tahoma"/>
@@ -10397,9 +10433,9 @@
           <w:sz w:val="20"/>
           <w:szCs w:val="20"/>
         </w:rPr>
-        <w:t>Penggunaan</w:t>
-      </w:r>
-      <w:proofErr w:type="spellEnd"/>
+        <w:t xml:space="preserve">Base-code </w:t>
+      </w:r>
+      <w:proofErr w:type="spellStart"/>
       <w:r>
         <w:rPr>
           <w:rFonts w:ascii="Tahoma" w:hAnsi="Tahoma" w:cs="Tahoma"/>
@@ -10408,7 +10444,7 @@
           <w:sz w:val="20"/>
           <w:szCs w:val="20"/>
         </w:rPr>
-        <w:t xml:space="preserve"> Constan</w:t>
+        <w:t>p</w:t>
       </w:r>
       <w:r>
         <w:rPr>
@@ -10418,8 +10454,9 @@
           <w:sz w:val="20"/>
           <w:szCs w:val="20"/>
         </w:rPr>
-        <w:t>t</w:t>
-      </w:r>
+        <w:t>enggunaan</w:t>
+      </w:r>
+      <w:proofErr w:type="spellEnd"/>
       <w:r>
         <w:rPr>
           <w:rFonts w:ascii="Tahoma" w:hAnsi="Tahoma" w:cs="Tahoma"/>
@@ -10428,7 +10465,306 @@
           <w:sz w:val="20"/>
           <w:szCs w:val="20"/>
         </w:rPr>
+        <w:t xml:space="preserve"> Constan</w:t>
+      </w:r>
+      <w:r>
+        <w:rPr>
+          <w:rFonts w:ascii="Tahoma" w:hAnsi="Tahoma" w:cs="Tahoma"/>
+          <w:i w:val="0"/>
+          <w:iCs w:val="0"/>
+          <w:sz w:val="20"/>
+          <w:szCs w:val="20"/>
+        </w:rPr>
+        <w:t>t</w:t>
+      </w:r>
+      <w:r>
+        <w:rPr>
+          <w:rFonts w:ascii="Tahoma" w:hAnsi="Tahoma" w:cs="Tahoma"/>
+          <w:i w:val="0"/>
+          <w:iCs w:val="0"/>
+          <w:sz w:val="20"/>
+          <w:szCs w:val="20"/>
+        </w:rPr>
         <w:t xml:space="preserve"> kedalam halaman website</w:t>
+      </w:r>
+    </w:p>
+    <w:p>
+      <w:pPr>
+        <w:keepNext/>
+      </w:pPr>
+      <w:r>
+        <w:rPr>
+          <w:noProof/>
+        </w:rPr>
+        <w:lastRenderedPageBreak/>
+        <w:drawing>
+          <wp:inline distT="0" distB="0" distL="0" distR="0" wp14:anchorId="0BBAC417" wp14:editId="170166F2">
+            <wp:extent cx="6781800" cy="4076700"/>
+            <wp:effectExtent l="0" t="0" r="0" b="0"/>
+            <wp:docPr id="520115012" name="Picture 1"/>
+            <wp:cNvGraphicFramePr>
+              <a:graphicFrameLocks xmlns:a="http://schemas.openxmlformats.org/drawingml/2006/main" noChangeAspect="1"/>
+            </wp:cNvGraphicFramePr>
+            <a:graphic xmlns:a="http://schemas.openxmlformats.org/drawingml/2006/main">
+              <a:graphicData uri="http://schemas.openxmlformats.org/drawingml/2006/picture">
+                <pic:pic xmlns:pic="http://schemas.openxmlformats.org/drawingml/2006/picture">
+                  <pic:nvPicPr>
+                    <pic:cNvPr id="520115012" name=""/>
+                    <pic:cNvPicPr/>
+                  </pic:nvPicPr>
+                  <pic:blipFill>
+                    <a:blip r:embed="rId38"/>
+                    <a:stretch>
+                      <a:fillRect/>
+                    </a:stretch>
+                  </pic:blipFill>
+                  <pic:spPr>
+                    <a:xfrm>
+                      <a:off x="0" y="0"/>
+                      <a:ext cx="6781800" cy="4076700"/>
+                    </a:xfrm>
+                    <a:prstGeom prst="rect">
+                      <a:avLst/>
+                    </a:prstGeom>
+                  </pic:spPr>
+                </pic:pic>
+              </a:graphicData>
+            </a:graphic>
+          </wp:inline>
+        </w:drawing>
+      </w:r>
+    </w:p>
+    <w:p>
+      <w:pPr>
+        <w:pStyle w:val="Caption"/>
+        <w:jc w:val="center"/>
+        <w:rPr>
+          <w:rFonts w:ascii="Tahoma" w:hAnsi="Tahoma" w:cs="Tahoma"/>
+          <w:i w:val="0"/>
+          <w:iCs w:val="0"/>
+          <w:sz w:val="20"/>
+          <w:szCs w:val="20"/>
+        </w:rPr>
+      </w:pPr>
+      <w:r>
+        <w:rPr>
+          <w:rFonts w:ascii="Tahoma" w:hAnsi="Tahoma" w:cs="Tahoma"/>
+          <w:b/>
+          <w:bCs/>
+          <w:i w:val="0"/>
+          <w:iCs w:val="0"/>
+          <w:sz w:val="20"/>
+          <w:szCs w:val="20"/>
+        </w:rPr>
+        <w:t xml:space="preserve">Gambar </w:t>
+      </w:r>
+      <w:r>
+        <w:rPr>
+          <w:rFonts w:ascii="Tahoma" w:hAnsi="Tahoma" w:cs="Tahoma"/>
+          <w:b/>
+          <w:bCs/>
+          <w:i w:val="0"/>
+          <w:iCs w:val="0"/>
+          <w:sz w:val="20"/>
+          <w:szCs w:val="20"/>
+        </w:rPr>
+        <w:t>5</w:t>
+      </w:r>
+      <w:r>
+        <w:rPr>
+          <w:rFonts w:ascii="Tahoma" w:hAnsi="Tahoma" w:cs="Tahoma"/>
+          <w:b/>
+          <w:bCs/>
+          <w:i w:val="0"/>
+          <w:iCs w:val="0"/>
+          <w:sz w:val="20"/>
+          <w:szCs w:val="20"/>
+        </w:rPr>
+        <w:t>.</w:t>
+      </w:r>
+      <w:r>
+        <w:rPr>
+          <w:rFonts w:ascii="Tahoma" w:hAnsi="Tahoma" w:cs="Tahoma"/>
+          <w:b/>
+          <w:bCs/>
+          <w:i w:val="0"/>
+          <w:iCs w:val="0"/>
+          <w:sz w:val="20"/>
+          <w:szCs w:val="20"/>
+        </w:rPr>
+        <w:t>3</w:t>
+      </w:r>
+      <w:r>
+        <w:rPr>
+          <w:rFonts w:ascii="Tahoma" w:hAnsi="Tahoma" w:cs="Tahoma"/>
+          <w:i w:val="0"/>
+          <w:iCs w:val="0"/>
+          <w:sz w:val="20"/>
+          <w:szCs w:val="20"/>
+        </w:rPr>
+        <w:t xml:space="preserve"> Tampilan pada form </w:t>
+      </w:r>
+      <w:proofErr w:type="spellStart"/>
+      <w:r>
+        <w:rPr>
+          <w:rFonts w:ascii="Tahoma" w:hAnsi="Tahoma" w:cs="Tahoma"/>
+          <w:i w:val="0"/>
+          <w:iCs w:val="0"/>
+          <w:sz w:val="20"/>
+          <w:szCs w:val="20"/>
+        </w:rPr>
+        <w:t>tambah</w:t>
+      </w:r>
+      <w:proofErr w:type="spellEnd"/>
+      <w:r>
+        <w:rPr>
+          <w:rFonts w:ascii="Tahoma" w:hAnsi="Tahoma" w:cs="Tahoma"/>
+          <w:i w:val="0"/>
+          <w:iCs w:val="0"/>
+          <w:sz w:val="20"/>
+          <w:szCs w:val="20"/>
+        </w:rPr>
+        <w:t xml:space="preserve"> </w:t>
+      </w:r>
+      <w:proofErr w:type="spellStart"/>
+      <w:r>
+        <w:rPr>
+          <w:rFonts w:ascii="Tahoma" w:hAnsi="Tahoma" w:cs="Tahoma"/>
+          <w:i w:val="0"/>
+          <w:iCs w:val="0"/>
+          <w:sz w:val="20"/>
+          <w:szCs w:val="20"/>
+        </w:rPr>
+        <w:t>pengguna</w:t>
+      </w:r>
+      <w:proofErr w:type="spellEnd"/>
+    </w:p>
+    <w:p>
+      <w:r>
+        <w:tab/>
+        <w:t xml:space="preserve">Pada gambar diatas </w:t>
+      </w:r>
+      <w:proofErr w:type="spellStart"/>
+      <w:r>
+        <w:t>merupakan</w:t>
+      </w:r>
+      <w:proofErr w:type="spellEnd"/>
+      <w:r>
+        <w:t xml:space="preserve"> tampilan halaman </w:t>
+      </w:r>
+      <w:proofErr w:type="spellStart"/>
+      <w:r>
+        <w:t>dari</w:t>
+      </w:r>
+      <w:proofErr w:type="spellEnd"/>
+      <w:r>
+        <w:t xml:space="preserve"> base-code yang </w:t>
+      </w:r>
+      <w:proofErr w:type="spellStart"/>
+      <w:r>
+        <w:t>digunakan</w:t>
+      </w:r>
+      <w:proofErr w:type="spellEnd"/>
+      <w:r>
+        <w:t xml:space="preserve"> </w:t>
+      </w:r>
+      <w:proofErr w:type="spellStart"/>
+      <w:r>
+        <w:t>serta</w:t>
+      </w:r>
+      <w:proofErr w:type="spellEnd"/>
+      <w:r>
+        <w:t xml:space="preserve"> </w:t>
+      </w:r>
+      <w:proofErr w:type="spellStart"/>
+      <w:r>
+        <w:t>pengunaan</w:t>
+      </w:r>
+      <w:proofErr w:type="spellEnd"/>
+      <w:r>
+        <w:t xml:space="preserve"> select-option yang dilakukan </w:t>
+      </w:r>
+      <w:proofErr w:type="spellStart"/>
+      <w:r>
+        <w:t>perulangan</w:t>
+      </w:r>
+      <w:proofErr w:type="spellEnd"/>
+      <w:r>
+        <w:t xml:space="preserve"> agar </w:t>
+      </w:r>
+      <w:proofErr w:type="spellStart"/>
+      <w:r>
+        <w:t>menampilkan</w:t>
+      </w:r>
+      <w:proofErr w:type="spellEnd"/>
+      <w:r>
+        <w:t xml:space="preserve"> value / </w:t>
+      </w:r>
+      <w:proofErr w:type="spellStart"/>
+      <w:r>
+        <w:t>nilai</w:t>
+      </w:r>
+      <w:proofErr w:type="spellEnd"/>
+      <w:r>
+        <w:t xml:space="preserve"> </w:t>
+      </w:r>
+      <w:proofErr w:type="spellStart"/>
+      <w:r>
+        <w:t>dari</w:t>
+      </w:r>
+      <w:proofErr w:type="spellEnd"/>
+      <w:r>
+        <w:t xml:space="preserve"> </w:t>
+      </w:r>
+      <w:proofErr w:type="spellStart"/>
+      <w:r>
+        <w:t>contant</w:t>
+      </w:r>
+      <w:proofErr w:type="spellEnd"/>
+      <w:r>
+        <w:t xml:space="preserve"> yang </w:t>
+      </w:r>
+      <w:proofErr w:type="spellStart"/>
+      <w:r>
+        <w:t>dimiliki</w:t>
+      </w:r>
+      <w:proofErr w:type="spellEnd"/>
+      <w:r>
+        <w:t>. Adapun URL(</w:t>
+      </w:r>
+      <w:r>
+        <w:rPr>
+          <w:i/>
+          <w:iCs/>
+        </w:rPr>
+        <w:t>Uniform RESOURCE LOCATION</w:t>
+      </w:r>
+      <w:r>
+        <w:t xml:space="preserve">) di atas </w:t>
+      </w:r>
+      <w:proofErr w:type="spellStart"/>
+      <w:r>
+        <w:t>merupakan</w:t>
+      </w:r>
+      <w:proofErr w:type="spellEnd"/>
+      <w:r>
+        <w:t xml:space="preserve"> alamat </w:t>
+      </w:r>
+      <w:proofErr w:type="spellStart"/>
+      <w:r>
+        <w:t>projek</w:t>
+      </w:r>
+      <w:proofErr w:type="spellEnd"/>
+      <w:r>
+        <w:t xml:space="preserve"> yang </w:t>
+      </w:r>
+      <w:proofErr w:type="spellStart"/>
+      <w:r>
+        <w:t>dimiliki</w:t>
+      </w:r>
+      <w:proofErr w:type="spellEnd"/>
+      <w:r>
+        <w:t xml:space="preserve"> </w:t>
       </w:r>
     </w:p>
     <w:tbl>
@@ -10491,17 +10827,12 @@
         <w:t xml:space="preserve"> class yang tidak dapat dilakukan </w:t>
       </w:r>
       <w:proofErr w:type="spellStart"/>
-      <w:proofErr w:type="gramStart"/>
       <w:r>
         <w:t>instansiasi</w:t>
       </w:r>
       <w:proofErr w:type="spellEnd"/>
       <w:r>
-        <w:t>(</w:t>
-      </w:r>
-      <w:proofErr w:type="gramEnd"/>
-      <w:r>
-        <w:t xml:space="preserve">tidak dapat </w:t>
+        <w:t xml:space="preserve">(tidak dapat </w:t>
       </w:r>
       <w:proofErr w:type="spellStart"/>
       <w:r>
@@ -10596,6 +10927,7 @@
       </w:r>
       <w:proofErr w:type="spellStart"/>
       <w:r>
+        <w:lastRenderedPageBreak/>
         <w:t>syarat</w:t>
       </w:r>
       <w:proofErr w:type="spellEnd"/>
@@ -10621,7 +10953,7 @@
       <w:r>
         <w:t xml:space="preserve"> </w:t>
       </w:r>
-      <w:hyperlink r:id="rId38" w:history="1">
+      <w:hyperlink r:id="rId39" w:history="1">
         <w:r>
           <w:rPr>
             <w:rStyle w:val="Hyperlink"/>
@@ -10642,7 +10974,10 @@
       </w:r>
       <w:proofErr w:type="spellStart"/>
       <w:r>
-        <w:t>syaray</w:t>
+        <w:t>syara</w:t>
+      </w:r>
+      <w:r>
+        <w:t>t</w:t>
       </w:r>
       <w:proofErr w:type="spellEnd"/>
       <w:r>
@@ -10665,7 +11000,18 @@
         <w:t xml:space="preserve"> abstract class</w:t>
       </w:r>
       <w:r>
-        <w:t xml:space="preserve">. Alamat link: </w:t>
+        <w:t>. Alamat link:</w:t>
+      </w:r>
+    </w:p>
+    <w:p>
+      <w:pPr>
+        <w:ind w:firstLine="720"/>
+      </w:pPr>
+      <w:r>
+        <w:t>https://github.com/JunjungHasudungan/materi-pemograman-berorientasi-objek/tree/main/abstract-class</w:t>
+      </w:r>
+      <w:r>
+        <w:t xml:space="preserve"> </w:t>
       </w:r>
     </w:p>
     <w:p>
@@ -10818,7 +11164,6 @@
         <w:rPr>
           <w:noProof/>
         </w:rPr>
-        <w:lastRenderedPageBreak/>
         <w:drawing>
           <wp:inline distT="0" distB="0" distL="0" distR="0" wp14:anchorId="094843C6" wp14:editId="0AE5D6C1">
             <wp:extent cx="7825105" cy="3833446"/>
@@ -10835,7 +11180,7 @@
                     <pic:cNvPicPr/>
                   </pic:nvPicPr>
                   <pic:blipFill>
-                    <a:blip r:embed="rId39"/>
+                    <a:blip r:embed="rId40"/>
                     <a:stretch>
                       <a:fillRect/>
                     </a:stretch>
@@ -10904,6 +11249,7 @@
         <w:ind w:firstLine="720"/>
       </w:pPr>
       <w:r>
+        <w:lastRenderedPageBreak/>
         <w:t xml:space="preserve">Pada gambar diatas, </w:t>
       </w:r>
       <w:proofErr w:type="spellStart"/>
@@ -11054,7 +11400,6 @@
         <w:keepNext/>
       </w:pPr>
       <w:r>
-        <w:lastRenderedPageBreak/>
         <w:t xml:space="preserve"> </w:t>
       </w:r>
       <w:r>
@@ -11077,7 +11422,7 @@
                     <pic:cNvPicPr/>
                   </pic:nvPicPr>
                   <pic:blipFill>
-                    <a:blip r:embed="rId40"/>
+                    <a:blip r:embed="rId41"/>
                     <a:stretch>
                       <a:fillRect/>
                     </a:stretch>
@@ -11224,6 +11569,2812 @@
       <w:proofErr w:type="spellEnd"/>
     </w:p>
     <w:p/>
+    <w:tbl>
+      <w:tblPr>
+        <w:tblStyle w:val="TableGrid"/>
+        <w:tblW w:w="0" w:type="auto"/>
+        <w:shd w:val="clear" w:color="auto" w:fill="4472C4" w:themeFill="accent1"/>
+        <w:tblLook w:val="04A0" w:firstRow="1" w:lastRow="0" w:firstColumn="1" w:lastColumn="0" w:noHBand="0" w:noVBand="1"/>
+      </w:tblPr>
+      <w:tblGrid>
+        <w:gridCol w:w="12950"/>
+      </w:tblGrid>
+      <w:tr>
+        <w:tc>
+          <w:tcPr>
+            <w:tcW w:w="12950" w:type="dxa"/>
+            <w:shd w:val="clear" w:color="auto" w:fill="4472C4" w:themeFill="accent1"/>
+          </w:tcPr>
+          <w:p>
+            <w:pPr>
+              <w:pStyle w:val="Heading2"/>
+              <w:rPr>
+                <w:rFonts w:ascii="Tahoma" w:hAnsi="Tahoma" w:cs="Tahoma"/>
+                <w:b/>
+                <w:bCs/>
+                <w:sz w:val="30"/>
+                <w:szCs w:val="30"/>
+                <w:u w:val="single"/>
+              </w:rPr>
+            </w:pPr>
+            <w:r>
+              <w:rPr>
+                <w:rFonts w:ascii="Tahoma" w:hAnsi="Tahoma" w:cs="Tahoma"/>
+                <w:b/>
+                <w:bCs/>
+                <w:color w:val="F2F2F2" w:themeColor="background1" w:themeShade="F2"/>
+                <w:sz w:val="30"/>
+                <w:szCs w:val="30"/>
+                <w:u w:val="single"/>
+              </w:rPr>
+              <w:lastRenderedPageBreak/>
+              <w:t>#INTERFACE</w:t>
+            </w:r>
+          </w:p>
+        </w:tc>
+      </w:tr>
+    </w:tbl>
+    <w:p>
+      <w:pPr>
+        <w:spacing w:line="240" w:lineRule="auto"/>
+        <w:rPr>
+          <w:rFonts w:ascii="Tahoma" w:hAnsi="Tahoma" w:cs="Tahoma"/>
+          <w:sz w:val="20"/>
+          <w:szCs w:val="20"/>
+        </w:rPr>
+      </w:pPr>
+      <w:r>
+        <w:tab/>
+      </w:r>
+      <w:r>
+        <w:rPr>
+          <w:rFonts w:ascii="Tahoma" w:hAnsi="Tahoma" w:cs="Tahoma"/>
+          <w:sz w:val="20"/>
+          <w:szCs w:val="20"/>
+        </w:rPr>
+        <w:t xml:space="preserve">Dalam </w:t>
+      </w:r>
+      <w:proofErr w:type="spellStart"/>
+      <w:r>
+        <w:rPr>
+          <w:rFonts w:ascii="Tahoma" w:hAnsi="Tahoma" w:cs="Tahoma"/>
+          <w:sz w:val="20"/>
+          <w:szCs w:val="20"/>
+        </w:rPr>
+        <w:t>pengertian</w:t>
+      </w:r>
+      <w:proofErr w:type="spellEnd"/>
+      <w:r>
+        <w:rPr>
+          <w:rFonts w:ascii="Tahoma" w:hAnsi="Tahoma" w:cs="Tahoma"/>
+          <w:sz w:val="20"/>
+          <w:szCs w:val="20"/>
+        </w:rPr>
+        <w:t xml:space="preserve"> sederhana interface adalah antar-</w:t>
+      </w:r>
+      <w:proofErr w:type="spellStart"/>
+      <w:r>
+        <w:rPr>
+          <w:rFonts w:ascii="Tahoma" w:hAnsi="Tahoma" w:cs="Tahoma"/>
+          <w:sz w:val="20"/>
+          <w:szCs w:val="20"/>
+        </w:rPr>
+        <w:t>muka</w:t>
+      </w:r>
+      <w:proofErr w:type="spellEnd"/>
+      <w:r>
+        <w:rPr>
+          <w:rFonts w:ascii="Tahoma" w:hAnsi="Tahoma" w:cs="Tahoma"/>
+          <w:sz w:val="20"/>
+          <w:szCs w:val="20"/>
+        </w:rPr>
+        <w:t xml:space="preserve"> dimana interface </w:t>
+      </w:r>
+      <w:proofErr w:type="spellStart"/>
+      <w:r>
+        <w:rPr>
+          <w:rFonts w:ascii="Tahoma" w:hAnsi="Tahoma" w:cs="Tahoma"/>
+          <w:sz w:val="20"/>
+          <w:szCs w:val="20"/>
+        </w:rPr>
+        <w:t>berperan</w:t>
+      </w:r>
+      <w:proofErr w:type="spellEnd"/>
+      <w:r>
+        <w:rPr>
+          <w:rFonts w:ascii="Tahoma" w:hAnsi="Tahoma" w:cs="Tahoma"/>
+          <w:sz w:val="20"/>
+          <w:szCs w:val="20"/>
+        </w:rPr>
+        <w:t xml:space="preserve"> sebagai membuat function / </w:t>
+      </w:r>
+      <w:proofErr w:type="spellStart"/>
+      <w:r>
+        <w:rPr>
+          <w:rFonts w:ascii="Tahoma" w:hAnsi="Tahoma" w:cs="Tahoma"/>
+          <w:sz w:val="20"/>
+          <w:szCs w:val="20"/>
+        </w:rPr>
+        <w:t>registrasi</w:t>
+      </w:r>
+      <w:proofErr w:type="spellEnd"/>
+      <w:r>
+        <w:rPr>
+          <w:rFonts w:ascii="Tahoma" w:hAnsi="Tahoma" w:cs="Tahoma"/>
+          <w:sz w:val="20"/>
+          <w:szCs w:val="20"/>
+        </w:rPr>
+        <w:t xml:space="preserve"> / signature function yang </w:t>
+      </w:r>
+      <w:proofErr w:type="spellStart"/>
+      <w:r>
+        <w:rPr>
+          <w:rFonts w:ascii="Tahoma" w:hAnsi="Tahoma" w:cs="Tahoma"/>
+          <w:sz w:val="20"/>
+          <w:szCs w:val="20"/>
+        </w:rPr>
+        <w:t>akan</w:t>
+      </w:r>
+      <w:proofErr w:type="spellEnd"/>
+      <w:r>
+        <w:rPr>
+          <w:rFonts w:ascii="Tahoma" w:hAnsi="Tahoma" w:cs="Tahoma"/>
+          <w:sz w:val="20"/>
+          <w:szCs w:val="20"/>
+        </w:rPr>
+        <w:t xml:space="preserve"> </w:t>
+      </w:r>
+      <w:proofErr w:type="spellStart"/>
+      <w:r>
+        <w:rPr>
+          <w:rFonts w:ascii="Tahoma" w:hAnsi="Tahoma" w:cs="Tahoma"/>
+          <w:sz w:val="20"/>
+          <w:szCs w:val="20"/>
+        </w:rPr>
+        <w:t>digunakan</w:t>
+      </w:r>
+      <w:proofErr w:type="spellEnd"/>
+      <w:r>
+        <w:rPr>
+          <w:rFonts w:ascii="Tahoma" w:hAnsi="Tahoma" w:cs="Tahoma"/>
+          <w:sz w:val="20"/>
+          <w:szCs w:val="20"/>
+        </w:rPr>
+        <w:t xml:space="preserve"> sebagai </w:t>
+      </w:r>
+      <w:proofErr w:type="spellStart"/>
+      <w:r>
+        <w:rPr>
+          <w:rFonts w:ascii="Tahoma" w:hAnsi="Tahoma" w:cs="Tahoma"/>
+          <w:sz w:val="20"/>
+          <w:szCs w:val="20"/>
+        </w:rPr>
+        <w:t>implementasi</w:t>
+      </w:r>
+      <w:proofErr w:type="spellEnd"/>
+      <w:r>
+        <w:rPr>
+          <w:rFonts w:ascii="Tahoma" w:hAnsi="Tahoma" w:cs="Tahoma"/>
+          <w:sz w:val="20"/>
+          <w:szCs w:val="20"/>
+        </w:rPr>
+        <w:t xml:space="preserve"> pada  beberapa class yang </w:t>
+      </w:r>
+      <w:proofErr w:type="spellStart"/>
+      <w:r>
+        <w:rPr>
+          <w:rFonts w:ascii="Tahoma" w:hAnsi="Tahoma" w:cs="Tahoma"/>
+          <w:sz w:val="20"/>
+          <w:szCs w:val="20"/>
+        </w:rPr>
+        <w:t>akan</w:t>
+      </w:r>
+      <w:proofErr w:type="spellEnd"/>
+      <w:r>
+        <w:rPr>
+          <w:rFonts w:ascii="Tahoma" w:hAnsi="Tahoma" w:cs="Tahoma"/>
+          <w:sz w:val="20"/>
+          <w:szCs w:val="20"/>
+        </w:rPr>
+        <w:t xml:space="preserve"> </w:t>
+      </w:r>
+      <w:proofErr w:type="spellStart"/>
+      <w:r>
+        <w:rPr>
+          <w:rFonts w:ascii="Tahoma" w:hAnsi="Tahoma" w:cs="Tahoma"/>
+          <w:sz w:val="20"/>
+          <w:szCs w:val="20"/>
+        </w:rPr>
+        <w:t>mengunakannya</w:t>
+      </w:r>
+      <w:proofErr w:type="spellEnd"/>
+      <w:r>
+        <w:rPr>
+          <w:rFonts w:ascii="Tahoma" w:hAnsi="Tahoma" w:cs="Tahoma"/>
+          <w:sz w:val="20"/>
+          <w:szCs w:val="20"/>
+        </w:rPr>
+        <w:t xml:space="preserve">. </w:t>
+      </w:r>
+      <w:hyperlink r:id="rId42" w:history="1">
+        <w:r>
+          <w:rPr>
+            <w:rStyle w:val="Hyperlink"/>
+            <w:rFonts w:ascii="Tahoma" w:hAnsi="Tahoma" w:cs="Tahoma"/>
+            <w:sz w:val="20"/>
+            <w:szCs w:val="20"/>
+          </w:rPr>
+          <w:t>https://www.duniailkom.com/tutorial-belajar-oop-php-pengertian-object-interface-dalam-pemrograman-berbasis-objek/</w:t>
+        </w:r>
+      </w:hyperlink>
+      <w:r>
+        <w:rPr>
+          <w:rFonts w:ascii="Tahoma" w:hAnsi="Tahoma" w:cs="Tahoma"/>
+          <w:sz w:val="20"/>
+          <w:szCs w:val="20"/>
+        </w:rPr>
+        <w:t xml:space="preserve"> </w:t>
+      </w:r>
+      <w:proofErr w:type="spellStart"/>
+      <w:r>
+        <w:rPr>
+          <w:rFonts w:ascii="Tahoma" w:hAnsi="Tahoma" w:cs="Tahoma"/>
+          <w:sz w:val="20"/>
+          <w:szCs w:val="20"/>
+        </w:rPr>
+        <w:t>ada</w:t>
+      </w:r>
+      <w:proofErr w:type="spellEnd"/>
+      <w:r>
+        <w:rPr>
+          <w:rFonts w:ascii="Tahoma" w:hAnsi="Tahoma" w:cs="Tahoma"/>
+          <w:sz w:val="20"/>
+          <w:szCs w:val="20"/>
+        </w:rPr>
+        <w:t xml:space="preserve"> pun </w:t>
+      </w:r>
+      <w:proofErr w:type="spellStart"/>
+      <w:r>
+        <w:rPr>
+          <w:rFonts w:ascii="Tahoma" w:hAnsi="Tahoma" w:cs="Tahoma"/>
+          <w:sz w:val="20"/>
+          <w:szCs w:val="20"/>
+        </w:rPr>
+        <w:t>syarat</w:t>
+      </w:r>
+      <w:proofErr w:type="spellEnd"/>
+      <w:r>
+        <w:rPr>
+          <w:rFonts w:ascii="Tahoma" w:hAnsi="Tahoma" w:cs="Tahoma"/>
+          <w:sz w:val="20"/>
+          <w:szCs w:val="20"/>
+        </w:rPr>
+        <w:t xml:space="preserve"> dan </w:t>
+      </w:r>
+      <w:proofErr w:type="spellStart"/>
+      <w:r>
+        <w:rPr>
+          <w:rFonts w:ascii="Tahoma" w:hAnsi="Tahoma" w:cs="Tahoma"/>
+          <w:sz w:val="20"/>
+          <w:szCs w:val="20"/>
+        </w:rPr>
+        <w:t>ketentuan</w:t>
+      </w:r>
+      <w:proofErr w:type="spellEnd"/>
+      <w:r>
+        <w:rPr>
+          <w:rFonts w:ascii="Tahoma" w:hAnsi="Tahoma" w:cs="Tahoma"/>
+          <w:sz w:val="20"/>
+          <w:szCs w:val="20"/>
+        </w:rPr>
+        <w:t xml:space="preserve"> dalam membuat dan menggunakan interface tersebut, </w:t>
+      </w:r>
+      <w:proofErr w:type="spellStart"/>
+      <w:r>
+        <w:rPr>
+          <w:rFonts w:ascii="Tahoma" w:hAnsi="Tahoma" w:cs="Tahoma"/>
+          <w:sz w:val="20"/>
+          <w:szCs w:val="20"/>
+        </w:rPr>
+        <w:t>diantaranya</w:t>
+      </w:r>
+      <w:proofErr w:type="spellEnd"/>
+      <w:r>
+        <w:rPr>
+          <w:rFonts w:ascii="Tahoma" w:hAnsi="Tahoma" w:cs="Tahoma"/>
+          <w:sz w:val="20"/>
+          <w:szCs w:val="20"/>
+        </w:rPr>
+        <w:t>:</w:t>
+      </w:r>
+    </w:p>
+    <w:p>
+      <w:pPr>
+        <w:pStyle w:val="ListParagraph"/>
+        <w:numPr>
+          <w:ilvl w:val="0"/>
+          <w:numId w:val="5"/>
+        </w:numPr>
+        <w:spacing w:line="240" w:lineRule="auto"/>
+        <w:rPr>
+          <w:rFonts w:ascii="Tahoma" w:hAnsi="Tahoma" w:cs="Tahoma"/>
+          <w:sz w:val="20"/>
+          <w:szCs w:val="20"/>
+        </w:rPr>
+      </w:pPr>
+      <w:r>
+        <w:rPr>
+          <w:rFonts w:ascii="Tahoma" w:hAnsi="Tahoma" w:cs="Tahoma"/>
+          <w:sz w:val="20"/>
+          <w:szCs w:val="20"/>
+        </w:rPr>
+        <w:t xml:space="preserve">Interface hanya bisa menggunakan access-modifiers / </w:t>
+      </w:r>
+      <w:proofErr w:type="spellStart"/>
+      <w:r>
+        <w:rPr>
+          <w:rFonts w:ascii="Tahoma" w:hAnsi="Tahoma" w:cs="Tahoma"/>
+          <w:sz w:val="20"/>
+          <w:szCs w:val="20"/>
+        </w:rPr>
+        <w:t>aksesbilitas</w:t>
+      </w:r>
+      <w:proofErr w:type="spellEnd"/>
+      <w:r>
+        <w:rPr>
+          <w:rFonts w:ascii="Tahoma" w:hAnsi="Tahoma" w:cs="Tahoma"/>
+          <w:sz w:val="20"/>
+          <w:szCs w:val="20"/>
+        </w:rPr>
+        <w:t xml:space="preserve"> </w:t>
+      </w:r>
+      <w:proofErr w:type="spellStart"/>
+      <w:r>
+        <w:rPr>
+          <w:rFonts w:ascii="Tahoma" w:hAnsi="Tahoma" w:cs="Tahoma"/>
+          <w:sz w:val="20"/>
+          <w:szCs w:val="20"/>
+        </w:rPr>
+        <w:t>jenis</w:t>
+      </w:r>
+      <w:proofErr w:type="spellEnd"/>
+      <w:r>
+        <w:rPr>
+          <w:rFonts w:ascii="Tahoma" w:hAnsi="Tahoma" w:cs="Tahoma"/>
+          <w:sz w:val="20"/>
+          <w:szCs w:val="20"/>
+        </w:rPr>
+        <w:t xml:space="preserve"> public</w:t>
+      </w:r>
+    </w:p>
+    <w:p>
+      <w:pPr>
+        <w:pStyle w:val="ListParagraph"/>
+        <w:numPr>
+          <w:ilvl w:val="0"/>
+          <w:numId w:val="5"/>
+        </w:numPr>
+        <w:spacing w:line="240" w:lineRule="auto"/>
+        <w:rPr>
+          <w:rFonts w:ascii="Tahoma" w:hAnsi="Tahoma" w:cs="Tahoma"/>
+          <w:sz w:val="20"/>
+          <w:szCs w:val="20"/>
+        </w:rPr>
+      </w:pPr>
+      <w:r>
+        <w:rPr>
+          <w:rFonts w:ascii="Tahoma" w:hAnsi="Tahoma" w:cs="Tahoma"/>
+          <w:sz w:val="20"/>
+          <w:szCs w:val="20"/>
+        </w:rPr>
+        <w:t xml:space="preserve">Interface hanya bisa membuat / </w:t>
+      </w:r>
+      <w:proofErr w:type="spellStart"/>
+      <w:r>
+        <w:rPr>
+          <w:rFonts w:ascii="Tahoma" w:hAnsi="Tahoma" w:cs="Tahoma"/>
+          <w:sz w:val="20"/>
+          <w:szCs w:val="20"/>
+        </w:rPr>
+        <w:t>registrasi</w:t>
+      </w:r>
+      <w:proofErr w:type="spellEnd"/>
+      <w:r>
+        <w:rPr>
+          <w:rFonts w:ascii="Tahoma" w:hAnsi="Tahoma" w:cs="Tahoma"/>
+          <w:sz w:val="20"/>
+          <w:szCs w:val="20"/>
+        </w:rPr>
+        <w:t xml:space="preserve"> / signature </w:t>
+      </w:r>
+      <w:proofErr w:type="spellStart"/>
+      <w:r>
+        <w:rPr>
+          <w:rFonts w:ascii="Tahoma" w:hAnsi="Tahoma" w:cs="Tahoma"/>
+          <w:sz w:val="20"/>
+          <w:szCs w:val="20"/>
+        </w:rPr>
+        <w:t>sebuah</w:t>
+      </w:r>
+      <w:proofErr w:type="spellEnd"/>
+      <w:r>
+        <w:rPr>
+          <w:rFonts w:ascii="Tahoma" w:hAnsi="Tahoma" w:cs="Tahoma"/>
+          <w:sz w:val="20"/>
+          <w:szCs w:val="20"/>
+        </w:rPr>
+        <w:t xml:space="preserve"> function yang </w:t>
+      </w:r>
+      <w:proofErr w:type="spellStart"/>
+      <w:r>
+        <w:rPr>
+          <w:rFonts w:ascii="Tahoma" w:hAnsi="Tahoma" w:cs="Tahoma"/>
+          <w:sz w:val="20"/>
+          <w:szCs w:val="20"/>
+        </w:rPr>
+        <w:t>memiliki</w:t>
+      </w:r>
+      <w:proofErr w:type="spellEnd"/>
+      <w:r>
+        <w:rPr>
+          <w:rFonts w:ascii="Tahoma" w:hAnsi="Tahoma" w:cs="Tahoma"/>
+          <w:sz w:val="20"/>
+          <w:szCs w:val="20"/>
+        </w:rPr>
+        <w:t xml:space="preserve"> </w:t>
+      </w:r>
+      <w:proofErr w:type="spellStart"/>
+      <w:r>
+        <w:rPr>
+          <w:rFonts w:ascii="Tahoma" w:hAnsi="Tahoma" w:cs="Tahoma"/>
+          <w:sz w:val="20"/>
+          <w:szCs w:val="20"/>
+        </w:rPr>
+        <w:t>tipe</w:t>
+      </w:r>
+      <w:proofErr w:type="spellEnd"/>
+      <w:r>
+        <w:rPr>
+          <w:rFonts w:ascii="Tahoma" w:hAnsi="Tahoma" w:cs="Tahoma"/>
+          <w:sz w:val="20"/>
+          <w:szCs w:val="20"/>
+        </w:rPr>
+        <w:t xml:space="preserve"> function void, void parameter, return </w:t>
+      </w:r>
+      <w:proofErr w:type="spellStart"/>
+      <w:r>
+        <w:rPr>
+          <w:rFonts w:ascii="Tahoma" w:hAnsi="Tahoma" w:cs="Tahoma"/>
+          <w:sz w:val="20"/>
+          <w:szCs w:val="20"/>
+        </w:rPr>
+        <w:t>tipe</w:t>
+      </w:r>
+      <w:proofErr w:type="spellEnd"/>
+      <w:r>
+        <w:rPr>
+          <w:rFonts w:ascii="Tahoma" w:hAnsi="Tahoma" w:cs="Tahoma"/>
+          <w:sz w:val="20"/>
+          <w:szCs w:val="20"/>
+        </w:rPr>
+        <w:t xml:space="preserve"> data</w:t>
+      </w:r>
+    </w:p>
+    <w:p>
+      <w:pPr>
+        <w:pStyle w:val="ListParagraph"/>
+        <w:numPr>
+          <w:ilvl w:val="0"/>
+          <w:numId w:val="5"/>
+        </w:numPr>
+        <w:spacing w:line="240" w:lineRule="auto"/>
+        <w:rPr>
+          <w:rFonts w:ascii="Tahoma" w:hAnsi="Tahoma" w:cs="Tahoma"/>
+          <w:sz w:val="20"/>
+          <w:szCs w:val="20"/>
+        </w:rPr>
+      </w:pPr>
+      <w:r>
+        <w:rPr>
+          <w:rFonts w:ascii="Tahoma" w:hAnsi="Tahoma" w:cs="Tahoma"/>
+          <w:sz w:val="20"/>
+          <w:szCs w:val="20"/>
+        </w:rPr>
+        <w:t xml:space="preserve">Interface tidak bisa </w:t>
+      </w:r>
+      <w:proofErr w:type="spellStart"/>
+      <w:r>
+        <w:rPr>
+          <w:rFonts w:ascii="Tahoma" w:hAnsi="Tahoma" w:cs="Tahoma"/>
+          <w:sz w:val="20"/>
+          <w:szCs w:val="20"/>
+        </w:rPr>
+        <w:t>melakukan</w:t>
+      </w:r>
+      <w:proofErr w:type="spellEnd"/>
+      <w:r>
+        <w:rPr>
+          <w:rFonts w:ascii="Tahoma" w:hAnsi="Tahoma" w:cs="Tahoma"/>
+          <w:sz w:val="20"/>
+          <w:szCs w:val="20"/>
+        </w:rPr>
+        <w:t xml:space="preserve"> </w:t>
+      </w:r>
+      <w:proofErr w:type="spellStart"/>
+      <w:r>
+        <w:rPr>
+          <w:rFonts w:ascii="Tahoma" w:hAnsi="Tahoma" w:cs="Tahoma"/>
+          <w:sz w:val="20"/>
+          <w:szCs w:val="20"/>
+        </w:rPr>
+        <w:t>registrasi</w:t>
+      </w:r>
+      <w:proofErr w:type="spellEnd"/>
+      <w:r>
+        <w:rPr>
+          <w:rFonts w:ascii="Tahoma" w:hAnsi="Tahoma" w:cs="Tahoma"/>
+          <w:sz w:val="20"/>
+          <w:szCs w:val="20"/>
+        </w:rPr>
+        <w:t xml:space="preserve"> / </w:t>
+      </w:r>
+      <w:proofErr w:type="spellStart"/>
+      <w:r>
+        <w:rPr>
+          <w:rFonts w:ascii="Tahoma" w:hAnsi="Tahoma" w:cs="Tahoma"/>
+          <w:sz w:val="20"/>
+          <w:szCs w:val="20"/>
+        </w:rPr>
+        <w:t>deklarasi</w:t>
+      </w:r>
+      <w:proofErr w:type="spellEnd"/>
+      <w:r>
+        <w:rPr>
+          <w:rFonts w:ascii="Tahoma" w:hAnsi="Tahoma" w:cs="Tahoma"/>
+          <w:sz w:val="20"/>
+          <w:szCs w:val="20"/>
+        </w:rPr>
+        <w:t xml:space="preserve"> property global</w:t>
+      </w:r>
+    </w:p>
+    <w:p>
+      <w:pPr>
+        <w:pStyle w:val="ListParagraph"/>
+        <w:numPr>
+          <w:ilvl w:val="0"/>
+          <w:numId w:val="5"/>
+        </w:numPr>
+        <w:spacing w:line="240" w:lineRule="auto"/>
+        <w:rPr>
+          <w:rFonts w:ascii="Tahoma" w:hAnsi="Tahoma" w:cs="Tahoma"/>
+          <w:sz w:val="20"/>
+          <w:szCs w:val="20"/>
+        </w:rPr>
+      </w:pPr>
+      <w:r>
+        <w:rPr>
+          <w:rFonts w:ascii="Tahoma" w:hAnsi="Tahoma" w:cs="Tahoma"/>
+          <w:sz w:val="20"/>
+          <w:szCs w:val="20"/>
+        </w:rPr>
+        <w:t xml:space="preserve">Interface tidak bisa membuat </w:t>
+      </w:r>
+      <w:proofErr w:type="spellStart"/>
+      <w:r>
+        <w:rPr>
+          <w:rFonts w:ascii="Tahoma" w:hAnsi="Tahoma" w:cs="Tahoma"/>
+          <w:sz w:val="20"/>
+          <w:szCs w:val="20"/>
+        </w:rPr>
+        <w:t>sebuah</w:t>
+      </w:r>
+      <w:proofErr w:type="spellEnd"/>
+      <w:r>
+        <w:rPr>
+          <w:rFonts w:ascii="Tahoma" w:hAnsi="Tahoma" w:cs="Tahoma"/>
+          <w:sz w:val="20"/>
+          <w:szCs w:val="20"/>
+        </w:rPr>
+        <w:t xml:space="preserve"> constructor</w:t>
+      </w:r>
+    </w:p>
+    <w:p>
+      <w:pPr>
+        <w:pStyle w:val="ListParagraph"/>
+        <w:numPr>
+          <w:ilvl w:val="0"/>
+          <w:numId w:val="5"/>
+        </w:numPr>
+        <w:spacing w:line="240" w:lineRule="auto"/>
+        <w:rPr>
+          <w:rFonts w:ascii="Tahoma" w:hAnsi="Tahoma" w:cs="Tahoma"/>
+          <w:sz w:val="20"/>
+          <w:szCs w:val="20"/>
+        </w:rPr>
+      </w:pPr>
+      <w:r>
+        <w:rPr>
+          <w:rFonts w:ascii="Tahoma" w:hAnsi="Tahoma" w:cs="Tahoma"/>
+          <w:sz w:val="20"/>
+          <w:szCs w:val="20"/>
+        </w:rPr>
+        <w:t xml:space="preserve">Interface </w:t>
+      </w:r>
+      <w:proofErr w:type="spellStart"/>
+      <w:r>
+        <w:rPr>
+          <w:rFonts w:ascii="Tahoma" w:hAnsi="Tahoma" w:cs="Tahoma"/>
+          <w:sz w:val="20"/>
+          <w:szCs w:val="20"/>
+        </w:rPr>
+        <w:t>merupakan</w:t>
+      </w:r>
+      <w:proofErr w:type="spellEnd"/>
+      <w:r>
+        <w:rPr>
+          <w:rFonts w:ascii="Tahoma" w:hAnsi="Tahoma" w:cs="Tahoma"/>
+          <w:sz w:val="20"/>
+          <w:szCs w:val="20"/>
+        </w:rPr>
+        <w:t xml:space="preserve"> </w:t>
+      </w:r>
+      <w:proofErr w:type="spellStart"/>
+      <w:r>
+        <w:rPr>
+          <w:rFonts w:ascii="Tahoma" w:hAnsi="Tahoma" w:cs="Tahoma"/>
+          <w:sz w:val="20"/>
+          <w:szCs w:val="20"/>
+        </w:rPr>
+        <w:t>sebuah</w:t>
+      </w:r>
+      <w:proofErr w:type="spellEnd"/>
+      <w:r>
+        <w:rPr>
+          <w:rFonts w:ascii="Tahoma" w:hAnsi="Tahoma" w:cs="Tahoma"/>
+          <w:sz w:val="20"/>
+          <w:szCs w:val="20"/>
+        </w:rPr>
+        <w:t xml:space="preserve"> </w:t>
+      </w:r>
+      <w:proofErr w:type="spellStart"/>
+      <w:r>
+        <w:rPr>
+          <w:rFonts w:ascii="Tahoma" w:hAnsi="Tahoma" w:cs="Tahoma"/>
+          <w:sz w:val="20"/>
+          <w:szCs w:val="20"/>
+        </w:rPr>
+        <w:t>kontrak</w:t>
+      </w:r>
+      <w:proofErr w:type="spellEnd"/>
+      <w:r>
+        <w:rPr>
+          <w:rFonts w:ascii="Tahoma" w:hAnsi="Tahoma" w:cs="Tahoma"/>
+          <w:sz w:val="20"/>
+          <w:szCs w:val="20"/>
+        </w:rPr>
+        <w:t xml:space="preserve"> bagi class yang </w:t>
+      </w:r>
+      <w:proofErr w:type="spellStart"/>
+      <w:r>
+        <w:rPr>
+          <w:rFonts w:ascii="Tahoma" w:hAnsi="Tahoma" w:cs="Tahoma"/>
+          <w:sz w:val="20"/>
+          <w:szCs w:val="20"/>
+        </w:rPr>
+        <w:t>menggunakannya</w:t>
+      </w:r>
+      <w:proofErr w:type="spellEnd"/>
+      <w:r>
+        <w:rPr>
+          <w:rFonts w:ascii="Tahoma" w:hAnsi="Tahoma" w:cs="Tahoma"/>
+          <w:sz w:val="20"/>
+          <w:szCs w:val="20"/>
+        </w:rPr>
+        <w:t xml:space="preserve">, dengan kata lain pada class yang menggunakan interface </w:t>
+      </w:r>
+      <w:proofErr w:type="spellStart"/>
+      <w:r>
+        <w:rPr>
+          <w:rFonts w:ascii="Tahoma" w:hAnsi="Tahoma" w:cs="Tahoma"/>
+          <w:sz w:val="20"/>
+          <w:szCs w:val="20"/>
+        </w:rPr>
+        <w:t>wajib</w:t>
+      </w:r>
+      <w:proofErr w:type="spellEnd"/>
+      <w:r>
+        <w:rPr>
+          <w:rFonts w:ascii="Tahoma" w:hAnsi="Tahoma" w:cs="Tahoma"/>
+          <w:sz w:val="20"/>
+          <w:szCs w:val="20"/>
+        </w:rPr>
+        <w:t xml:space="preserve"> memberikan k</w:t>
+      </w:r>
+      <w:r>
+        <w:rPr>
+          <w:rFonts w:ascii="Tahoma" w:hAnsi="Tahoma" w:cs="Tahoma"/>
+          <w:i/>
+          <w:iCs/>
+          <w:sz w:val="20"/>
+          <w:szCs w:val="20"/>
+        </w:rPr>
+        <w:t xml:space="preserve">eyword </w:t>
+      </w:r>
+      <w:r>
+        <w:rPr>
+          <w:rFonts w:ascii="Tahoma" w:hAnsi="Tahoma" w:cs="Tahoma"/>
+          <w:sz w:val="20"/>
+          <w:szCs w:val="20"/>
+        </w:rPr>
+        <w:t xml:space="preserve">/ kata kunci implements sebagai arti </w:t>
+      </w:r>
+      <w:proofErr w:type="spellStart"/>
+      <w:r>
+        <w:rPr>
+          <w:rFonts w:ascii="Tahoma" w:hAnsi="Tahoma" w:cs="Tahoma"/>
+          <w:sz w:val="20"/>
+          <w:szCs w:val="20"/>
+        </w:rPr>
+        <w:t>kontrak</w:t>
+      </w:r>
+      <w:proofErr w:type="spellEnd"/>
+      <w:r>
+        <w:rPr>
+          <w:rFonts w:ascii="Tahoma" w:hAnsi="Tahoma" w:cs="Tahoma"/>
+          <w:sz w:val="20"/>
+          <w:szCs w:val="20"/>
+        </w:rPr>
+        <w:t xml:space="preserve"> </w:t>
+      </w:r>
+      <w:proofErr w:type="spellStart"/>
+      <w:r>
+        <w:rPr>
+          <w:rFonts w:ascii="Tahoma" w:hAnsi="Tahoma" w:cs="Tahoma"/>
+          <w:sz w:val="20"/>
+          <w:szCs w:val="20"/>
+        </w:rPr>
+        <w:t>digunakan</w:t>
+      </w:r>
+      <w:proofErr w:type="spellEnd"/>
+      <w:r>
+        <w:rPr>
+          <w:rFonts w:ascii="Tahoma" w:hAnsi="Tahoma" w:cs="Tahoma"/>
+          <w:sz w:val="20"/>
+          <w:szCs w:val="20"/>
+        </w:rPr>
+        <w:t xml:space="preserve"> atau </w:t>
+      </w:r>
+      <w:proofErr w:type="spellStart"/>
+      <w:r>
+        <w:rPr>
+          <w:rFonts w:ascii="Tahoma" w:hAnsi="Tahoma" w:cs="Tahoma"/>
+          <w:sz w:val="20"/>
+          <w:szCs w:val="20"/>
+        </w:rPr>
+        <w:t>mengimplementasi</w:t>
+      </w:r>
+      <w:proofErr w:type="spellEnd"/>
+      <w:r>
+        <w:rPr>
+          <w:rFonts w:ascii="Tahoma" w:hAnsi="Tahoma" w:cs="Tahoma"/>
+          <w:sz w:val="20"/>
+          <w:szCs w:val="20"/>
+        </w:rPr>
+        <w:t xml:space="preserve"> </w:t>
+      </w:r>
+      <w:proofErr w:type="spellStart"/>
+      <w:r>
+        <w:rPr>
+          <w:rFonts w:ascii="Tahoma" w:hAnsi="Tahoma" w:cs="Tahoma"/>
+          <w:sz w:val="20"/>
+          <w:szCs w:val="20"/>
+        </w:rPr>
+        <w:t>dari</w:t>
+      </w:r>
+      <w:proofErr w:type="spellEnd"/>
+      <w:r>
+        <w:rPr>
+          <w:rFonts w:ascii="Tahoma" w:hAnsi="Tahoma" w:cs="Tahoma"/>
+          <w:sz w:val="20"/>
+          <w:szCs w:val="20"/>
+        </w:rPr>
+        <w:t xml:space="preserve"> interface tersebut</w:t>
+      </w:r>
+    </w:p>
+    <w:p>
+      <w:pPr>
+        <w:pStyle w:val="ListParagraph"/>
+        <w:numPr>
+          <w:ilvl w:val="0"/>
+          <w:numId w:val="5"/>
+        </w:numPr>
+        <w:spacing w:line="240" w:lineRule="auto"/>
+        <w:rPr>
+          <w:rFonts w:ascii="Tahoma" w:hAnsi="Tahoma" w:cs="Tahoma"/>
+          <w:sz w:val="20"/>
+          <w:szCs w:val="20"/>
+        </w:rPr>
+      </w:pPr>
+      <w:r>
+        <w:rPr>
+          <w:rFonts w:ascii="Tahoma" w:hAnsi="Tahoma" w:cs="Tahoma"/>
+          <w:sz w:val="20"/>
+          <w:szCs w:val="20"/>
+        </w:rPr>
+        <w:t xml:space="preserve">Pada class yang menggunakan interface, </w:t>
+      </w:r>
+      <w:proofErr w:type="spellStart"/>
+      <w:r>
+        <w:rPr>
+          <w:rFonts w:ascii="Tahoma" w:hAnsi="Tahoma" w:cs="Tahoma"/>
+          <w:sz w:val="20"/>
+          <w:szCs w:val="20"/>
+        </w:rPr>
+        <w:t>wajib</w:t>
+      </w:r>
+      <w:proofErr w:type="spellEnd"/>
+      <w:r>
+        <w:rPr>
+          <w:rFonts w:ascii="Tahoma" w:hAnsi="Tahoma" w:cs="Tahoma"/>
+          <w:sz w:val="20"/>
+          <w:szCs w:val="20"/>
+        </w:rPr>
+        <w:t xml:space="preserve"> menggunakan seluruh function yang </w:t>
+      </w:r>
+      <w:proofErr w:type="spellStart"/>
+      <w:r>
+        <w:rPr>
+          <w:rFonts w:ascii="Tahoma" w:hAnsi="Tahoma" w:cs="Tahoma"/>
+          <w:sz w:val="20"/>
+          <w:szCs w:val="20"/>
+        </w:rPr>
+        <w:t>diimplementasi</w:t>
+      </w:r>
+      <w:proofErr w:type="spellEnd"/>
+      <w:r>
+        <w:rPr>
+          <w:rFonts w:ascii="Tahoma" w:hAnsi="Tahoma" w:cs="Tahoma"/>
+          <w:sz w:val="20"/>
+          <w:szCs w:val="20"/>
+        </w:rPr>
+        <w:t xml:space="preserve"> </w:t>
+      </w:r>
+      <w:proofErr w:type="spellStart"/>
+      <w:r>
+        <w:rPr>
+          <w:rFonts w:ascii="Tahoma" w:hAnsi="Tahoma" w:cs="Tahoma"/>
+          <w:sz w:val="20"/>
+          <w:szCs w:val="20"/>
+        </w:rPr>
+        <w:t>dari</w:t>
+      </w:r>
+      <w:proofErr w:type="spellEnd"/>
+      <w:r>
+        <w:rPr>
+          <w:rFonts w:ascii="Tahoma" w:hAnsi="Tahoma" w:cs="Tahoma"/>
+          <w:sz w:val="20"/>
+          <w:szCs w:val="20"/>
+        </w:rPr>
+        <w:t xml:space="preserve"> interface yang dipakai</w:t>
+      </w:r>
+    </w:p>
+    <w:p>
+      <w:pPr>
+        <w:spacing w:line="240" w:lineRule="auto"/>
+        <w:rPr>
+          <w:rFonts w:ascii="Tahoma" w:hAnsi="Tahoma" w:cs="Tahoma"/>
+          <w:sz w:val="20"/>
+          <w:szCs w:val="20"/>
+        </w:rPr>
+      </w:pPr>
+      <w:proofErr w:type="spellStart"/>
+      <w:r>
+        <w:rPr>
+          <w:rFonts w:ascii="Tahoma" w:hAnsi="Tahoma" w:cs="Tahoma"/>
+          <w:sz w:val="20"/>
+          <w:szCs w:val="20"/>
+        </w:rPr>
+        <w:t>Berikut</w:t>
+      </w:r>
+      <w:proofErr w:type="spellEnd"/>
+      <w:r>
+        <w:rPr>
+          <w:rFonts w:ascii="Tahoma" w:hAnsi="Tahoma" w:cs="Tahoma"/>
+          <w:sz w:val="20"/>
+          <w:szCs w:val="20"/>
+        </w:rPr>
+        <w:t xml:space="preserve"> contoh base-code </w:t>
+      </w:r>
+      <w:proofErr w:type="spellStart"/>
+      <w:r>
+        <w:rPr>
+          <w:rFonts w:ascii="Tahoma" w:hAnsi="Tahoma" w:cs="Tahoma"/>
+          <w:sz w:val="20"/>
+          <w:szCs w:val="20"/>
+        </w:rPr>
+        <w:t>serta</w:t>
+      </w:r>
+      <w:proofErr w:type="spellEnd"/>
+      <w:r>
+        <w:rPr>
+          <w:rFonts w:ascii="Tahoma" w:hAnsi="Tahoma" w:cs="Tahoma"/>
+          <w:sz w:val="20"/>
+          <w:szCs w:val="20"/>
+        </w:rPr>
+        <w:t xml:space="preserve"> link full base-code: </w:t>
+      </w:r>
+      <w:hyperlink r:id="rId43" w:history="1">
+        <w:r>
+          <w:rPr>
+            <w:rStyle w:val="Hyperlink"/>
+            <w:rFonts w:ascii="Tahoma" w:hAnsi="Tahoma" w:cs="Tahoma"/>
+            <w:sz w:val="20"/>
+            <w:szCs w:val="20"/>
+          </w:rPr>
+          <w:t>https://github.com/JunjungHasudungan/materi-pemograman-berorientasi-objek/tree/main/interface</w:t>
+        </w:r>
+      </w:hyperlink>
+      <w:r>
+        <w:br/>
+      </w:r>
+      <w:r>
+        <w:rPr>
+          <w:noProof/>
+        </w:rPr>
+        <w:drawing>
+          <wp:inline distT="0" distB="0" distL="0" distR="0" wp14:anchorId="3E120CE3" wp14:editId="7E9F0490">
+            <wp:extent cx="8229600" cy="2828925"/>
+            <wp:effectExtent l="190500" t="190500" r="190500" b="200025"/>
+            <wp:docPr id="1541852159" name="Picture 1"/>
+            <wp:cNvGraphicFramePr>
+              <a:graphicFrameLocks xmlns:a="http://schemas.openxmlformats.org/drawingml/2006/main" noChangeAspect="1"/>
+            </wp:cNvGraphicFramePr>
+            <a:graphic xmlns:a="http://schemas.openxmlformats.org/drawingml/2006/main">
+              <a:graphicData uri="http://schemas.openxmlformats.org/drawingml/2006/picture">
+                <pic:pic xmlns:pic="http://schemas.openxmlformats.org/drawingml/2006/picture">
+                  <pic:nvPicPr>
+                    <pic:cNvPr id="1541852159" name=""/>
+                    <pic:cNvPicPr/>
+                  </pic:nvPicPr>
+                  <pic:blipFill>
+                    <a:blip r:embed="rId44"/>
+                    <a:stretch>
+                      <a:fillRect/>
+                    </a:stretch>
+                  </pic:blipFill>
+                  <pic:spPr>
+                    <a:xfrm>
+                      <a:off x="0" y="0"/>
+                      <a:ext cx="8229600" cy="2828925"/>
+                    </a:xfrm>
+                    <a:prstGeom prst="rect">
+                      <a:avLst/>
+                    </a:prstGeom>
+                    <a:ln>
+                      <a:noFill/>
+                    </a:ln>
+                    <a:effectLst>
+                      <a:outerShdw blurRad="190500" algn="tl" rotWithShape="0">
+                        <a:srgbClr val="000000">
+                          <a:alpha val="70000"/>
+                        </a:srgbClr>
+                      </a:outerShdw>
+                    </a:effectLst>
+                  </pic:spPr>
+                </pic:pic>
+              </a:graphicData>
+            </a:graphic>
+          </wp:inline>
+        </w:drawing>
+      </w:r>
+    </w:p>
+    <w:p>
+      <w:pPr>
+        <w:pStyle w:val="Caption"/>
+        <w:jc w:val="center"/>
+        <w:rPr>
+          <w:rFonts w:ascii="Tahoma" w:hAnsi="Tahoma" w:cs="Tahoma"/>
+          <w:i w:val="0"/>
+          <w:iCs w:val="0"/>
+          <w:sz w:val="20"/>
+          <w:szCs w:val="20"/>
+        </w:rPr>
+      </w:pPr>
+      <w:r>
+        <w:rPr>
+          <w:rFonts w:ascii="Tahoma" w:hAnsi="Tahoma" w:cs="Tahoma"/>
+          <w:b/>
+          <w:bCs/>
+          <w:i w:val="0"/>
+          <w:iCs w:val="0"/>
+          <w:sz w:val="20"/>
+          <w:szCs w:val="20"/>
+        </w:rPr>
+        <w:t xml:space="preserve">Gambar </w:t>
+      </w:r>
+      <w:r>
+        <w:rPr>
+          <w:rFonts w:ascii="Tahoma" w:hAnsi="Tahoma" w:cs="Tahoma"/>
+          <w:b/>
+          <w:bCs/>
+          <w:i w:val="0"/>
+          <w:iCs w:val="0"/>
+          <w:sz w:val="20"/>
+          <w:szCs w:val="20"/>
+        </w:rPr>
+        <w:t>6</w:t>
+      </w:r>
+      <w:r>
+        <w:rPr>
+          <w:rFonts w:ascii="Tahoma" w:hAnsi="Tahoma" w:cs="Tahoma"/>
+          <w:b/>
+          <w:bCs/>
+          <w:i w:val="0"/>
+          <w:iCs w:val="0"/>
+          <w:sz w:val="20"/>
+          <w:szCs w:val="20"/>
+        </w:rPr>
+        <w:t>.1</w:t>
+      </w:r>
+      <w:r>
+        <w:rPr>
+          <w:rFonts w:ascii="Tahoma" w:hAnsi="Tahoma" w:cs="Tahoma"/>
+          <w:i w:val="0"/>
+          <w:iCs w:val="0"/>
+          <w:sz w:val="20"/>
+          <w:szCs w:val="20"/>
+        </w:rPr>
+        <w:t xml:space="preserve"> base-code </w:t>
+      </w:r>
+      <w:proofErr w:type="spellStart"/>
+      <w:r>
+        <w:rPr>
+          <w:rFonts w:ascii="Tahoma" w:hAnsi="Tahoma" w:cs="Tahoma"/>
+          <w:i w:val="0"/>
+          <w:iCs w:val="0"/>
+          <w:sz w:val="20"/>
+          <w:szCs w:val="20"/>
+        </w:rPr>
+        <w:t>PersonInterface</w:t>
+      </w:r>
+      <w:proofErr w:type="spellEnd"/>
+    </w:p>
+    <w:p>
+      <w:r>
+        <w:lastRenderedPageBreak/>
+        <w:t xml:space="preserve">Pada base-code abstract class </w:t>
+      </w:r>
+      <w:proofErr w:type="spellStart"/>
+      <w:r>
+        <w:t>BaseClass</w:t>
+      </w:r>
+      <w:proofErr w:type="spellEnd"/>
+      <w:r>
+        <w:t xml:space="preserve"> </w:t>
+      </w:r>
+      <w:proofErr w:type="spellStart"/>
+      <w:r>
+        <w:t>melakukan</w:t>
+      </w:r>
+      <w:proofErr w:type="spellEnd"/>
+      <w:r>
+        <w:t xml:space="preserve"> implements atau </w:t>
+      </w:r>
+      <w:proofErr w:type="spellStart"/>
+      <w:r>
+        <w:t>kontrak</w:t>
+      </w:r>
+      <w:proofErr w:type="spellEnd"/>
+      <w:r>
+        <w:t xml:space="preserve"> yang </w:t>
+      </w:r>
+      <w:proofErr w:type="spellStart"/>
+      <w:r>
+        <w:t>telah</w:t>
+      </w:r>
+      <w:proofErr w:type="spellEnd"/>
+      <w:r>
+        <w:t xml:space="preserve"> dan </w:t>
+      </w:r>
+      <w:proofErr w:type="spellStart"/>
+      <w:r>
+        <w:t>wajib</w:t>
+      </w:r>
+      <w:proofErr w:type="spellEnd"/>
+      <w:r>
+        <w:t xml:space="preserve"> menggunakan semua function yang </w:t>
+      </w:r>
+      <w:proofErr w:type="spellStart"/>
+      <w:r>
+        <w:t>telah</w:t>
+      </w:r>
+      <w:proofErr w:type="spellEnd"/>
+      <w:r>
+        <w:t xml:space="preserve"> </w:t>
+      </w:r>
+      <w:proofErr w:type="spellStart"/>
+      <w:r>
+        <w:t>dibuat</w:t>
+      </w:r>
+      <w:proofErr w:type="spellEnd"/>
+      <w:r>
+        <w:t>/</w:t>
+      </w:r>
+      <w:proofErr w:type="spellStart"/>
+      <w:r>
+        <w:t>registrasi</w:t>
+      </w:r>
+      <w:proofErr w:type="spellEnd"/>
+      <w:r>
+        <w:t xml:space="preserve">/signature </w:t>
+      </w:r>
+      <w:proofErr w:type="spellStart"/>
+      <w:r>
+        <w:t>dari</w:t>
+      </w:r>
+      <w:proofErr w:type="spellEnd"/>
+      <w:r>
+        <w:t xml:space="preserve"> </w:t>
+      </w:r>
+      <w:proofErr w:type="spellStart"/>
+      <w:r>
+        <w:t>PersonInterface</w:t>
+      </w:r>
+      <w:proofErr w:type="spellEnd"/>
+      <w:r>
+        <w:t xml:space="preserve"> pada base-code sebelumnya.</w:t>
+      </w:r>
+    </w:p>
+    <w:p>
+      <w:pPr>
+        <w:keepNext/>
+        <w:jc w:val="center"/>
+        <w:rPr>
+          <w:rFonts w:ascii="Tahoma" w:hAnsi="Tahoma" w:cs="Tahoma"/>
+          <w:sz w:val="20"/>
+          <w:szCs w:val="20"/>
+        </w:rPr>
+      </w:pPr>
+      <w:r>
+        <w:rPr>
+          <w:noProof/>
+        </w:rPr>
+        <w:drawing>
+          <wp:inline distT="0" distB="0" distL="0" distR="0" wp14:anchorId="11D5827A" wp14:editId="5EF3025F">
+            <wp:extent cx="7905750" cy="4114800"/>
+            <wp:effectExtent l="152400" t="152400" r="361950" b="361950"/>
+            <wp:docPr id="1002307694" name="Picture 1"/>
+            <wp:cNvGraphicFramePr>
+              <a:graphicFrameLocks xmlns:a="http://schemas.openxmlformats.org/drawingml/2006/main" noChangeAspect="1"/>
+            </wp:cNvGraphicFramePr>
+            <a:graphic xmlns:a="http://schemas.openxmlformats.org/drawingml/2006/main">
+              <a:graphicData uri="http://schemas.openxmlformats.org/drawingml/2006/picture">
+                <pic:pic xmlns:pic="http://schemas.openxmlformats.org/drawingml/2006/picture">
+                  <pic:nvPicPr>
+                    <pic:cNvPr id="1002307694" name=""/>
+                    <pic:cNvPicPr/>
+                  </pic:nvPicPr>
+                  <pic:blipFill>
+                    <a:blip r:embed="rId45"/>
+                    <a:stretch>
+                      <a:fillRect/>
+                    </a:stretch>
+                  </pic:blipFill>
+                  <pic:spPr>
+                    <a:xfrm>
+                      <a:off x="0" y="0"/>
+                      <a:ext cx="7905750" cy="4114800"/>
+                    </a:xfrm>
+                    <a:prstGeom prst="rect">
+                      <a:avLst/>
+                    </a:prstGeom>
+                    <a:ln>
+                      <a:noFill/>
+                    </a:ln>
+                    <a:effectLst>
+                      <a:outerShdw blurRad="292100" dist="139700" dir="2700000" algn="tl" rotWithShape="0">
+                        <a:srgbClr val="333333">
+                          <a:alpha val="65000"/>
+                        </a:srgbClr>
+                      </a:outerShdw>
+                    </a:effectLst>
+                  </pic:spPr>
+                </pic:pic>
+              </a:graphicData>
+            </a:graphic>
+          </wp:inline>
+        </w:drawing>
+      </w:r>
+    </w:p>
+    <w:p>
+      <w:pPr>
+        <w:pStyle w:val="Caption"/>
+        <w:jc w:val="center"/>
+        <w:rPr>
+          <w:rFonts w:ascii="Tahoma" w:hAnsi="Tahoma" w:cs="Tahoma"/>
+          <w:i w:val="0"/>
+          <w:iCs w:val="0"/>
+          <w:sz w:val="20"/>
+          <w:szCs w:val="20"/>
+        </w:rPr>
+      </w:pPr>
+      <w:r>
+        <w:rPr>
+          <w:rFonts w:ascii="Tahoma" w:hAnsi="Tahoma" w:cs="Tahoma"/>
+          <w:b/>
+          <w:bCs/>
+          <w:i w:val="0"/>
+          <w:iCs w:val="0"/>
+          <w:sz w:val="20"/>
+          <w:szCs w:val="20"/>
+        </w:rPr>
+        <w:t>Gambar 6.</w:t>
+      </w:r>
+      <w:r>
+        <w:rPr>
+          <w:rFonts w:ascii="Tahoma" w:hAnsi="Tahoma" w:cs="Tahoma"/>
+          <w:b/>
+          <w:bCs/>
+          <w:i w:val="0"/>
+          <w:iCs w:val="0"/>
+          <w:sz w:val="20"/>
+          <w:szCs w:val="20"/>
+        </w:rPr>
+        <w:t>2</w:t>
+      </w:r>
+      <w:r>
+        <w:rPr>
+          <w:rFonts w:ascii="Tahoma" w:hAnsi="Tahoma" w:cs="Tahoma"/>
+          <w:i w:val="0"/>
+          <w:iCs w:val="0"/>
+          <w:sz w:val="20"/>
+          <w:szCs w:val="20"/>
+        </w:rPr>
+        <w:t xml:space="preserve"> </w:t>
+      </w:r>
+      <w:proofErr w:type="spellStart"/>
+      <w:r>
+        <w:rPr>
+          <w:rFonts w:ascii="Tahoma" w:hAnsi="Tahoma" w:cs="Tahoma"/>
+          <w:i w:val="0"/>
+          <w:iCs w:val="0"/>
+          <w:sz w:val="20"/>
+          <w:szCs w:val="20"/>
+        </w:rPr>
+        <w:t>Melakukan</w:t>
+      </w:r>
+      <w:proofErr w:type="spellEnd"/>
+      <w:r>
+        <w:rPr>
+          <w:rFonts w:ascii="Tahoma" w:hAnsi="Tahoma" w:cs="Tahoma"/>
+          <w:i w:val="0"/>
+          <w:iCs w:val="0"/>
+          <w:sz w:val="20"/>
+          <w:szCs w:val="20"/>
+        </w:rPr>
+        <w:t xml:space="preserve"> implement</w:t>
+      </w:r>
+      <w:r>
+        <w:rPr>
+          <w:rFonts w:ascii="Tahoma" w:hAnsi="Tahoma" w:cs="Tahoma"/>
+          <w:i w:val="0"/>
+          <w:iCs w:val="0"/>
+          <w:sz w:val="20"/>
+          <w:szCs w:val="20"/>
+        </w:rPr>
+        <w:t>s</w:t>
+      </w:r>
+      <w:r>
+        <w:rPr>
+          <w:rFonts w:ascii="Tahoma" w:hAnsi="Tahoma" w:cs="Tahoma"/>
+          <w:i w:val="0"/>
+          <w:iCs w:val="0"/>
+          <w:sz w:val="20"/>
+          <w:szCs w:val="20"/>
+        </w:rPr>
+        <w:t xml:space="preserve"> </w:t>
+      </w:r>
+      <w:proofErr w:type="spellStart"/>
+      <w:r>
+        <w:rPr>
+          <w:rFonts w:ascii="Tahoma" w:hAnsi="Tahoma" w:cs="Tahoma"/>
+          <w:i w:val="0"/>
+          <w:iCs w:val="0"/>
+          <w:sz w:val="20"/>
+          <w:szCs w:val="20"/>
+        </w:rPr>
+        <w:t>dari</w:t>
+      </w:r>
+      <w:proofErr w:type="spellEnd"/>
+      <w:r>
+        <w:rPr>
+          <w:rFonts w:ascii="Tahoma" w:hAnsi="Tahoma" w:cs="Tahoma"/>
+          <w:i w:val="0"/>
+          <w:iCs w:val="0"/>
+          <w:sz w:val="20"/>
+          <w:szCs w:val="20"/>
+        </w:rPr>
+        <w:t xml:space="preserve"> </w:t>
+      </w:r>
+      <w:proofErr w:type="spellStart"/>
+      <w:r>
+        <w:rPr>
+          <w:rFonts w:ascii="Tahoma" w:hAnsi="Tahoma" w:cs="Tahoma"/>
+          <w:i w:val="0"/>
+          <w:iCs w:val="0"/>
+          <w:sz w:val="20"/>
+          <w:szCs w:val="20"/>
+        </w:rPr>
+        <w:t>PersonInterface</w:t>
+      </w:r>
+      <w:proofErr w:type="spellEnd"/>
+    </w:p>
+    <w:p/>
+    <w:p>
+      <w:pPr>
+        <w:keepNext/>
+      </w:pPr>
+      <w:r>
+        <w:rPr>
+          <w:noProof/>
+        </w:rPr>
+        <w:lastRenderedPageBreak/>
+        <w:drawing>
+          <wp:inline distT="0" distB="0" distL="0" distR="0" wp14:anchorId="04245856" wp14:editId="0E18B6F5">
+            <wp:extent cx="7581900" cy="4733925"/>
+            <wp:effectExtent l="152400" t="152400" r="361950" b="371475"/>
+            <wp:docPr id="1474109573" name="Picture 1"/>
+            <wp:cNvGraphicFramePr>
+              <a:graphicFrameLocks xmlns:a="http://schemas.openxmlformats.org/drawingml/2006/main" noChangeAspect="1"/>
+            </wp:cNvGraphicFramePr>
+            <a:graphic xmlns:a="http://schemas.openxmlformats.org/drawingml/2006/main">
+              <a:graphicData uri="http://schemas.openxmlformats.org/drawingml/2006/picture">
+                <pic:pic xmlns:pic="http://schemas.openxmlformats.org/drawingml/2006/picture">
+                  <pic:nvPicPr>
+                    <pic:cNvPr id="1474109573" name=""/>
+                    <pic:cNvPicPr/>
+                  </pic:nvPicPr>
+                  <pic:blipFill>
+                    <a:blip r:embed="rId46"/>
+                    <a:stretch>
+                      <a:fillRect/>
+                    </a:stretch>
+                  </pic:blipFill>
+                  <pic:spPr>
+                    <a:xfrm>
+                      <a:off x="0" y="0"/>
+                      <a:ext cx="7581900" cy="4733925"/>
+                    </a:xfrm>
+                    <a:prstGeom prst="rect">
+                      <a:avLst/>
+                    </a:prstGeom>
+                    <a:ln>
+                      <a:noFill/>
+                    </a:ln>
+                    <a:effectLst>
+                      <a:outerShdw blurRad="292100" dist="139700" dir="2700000" algn="tl" rotWithShape="0">
+                        <a:srgbClr val="333333">
+                          <a:alpha val="65000"/>
+                        </a:srgbClr>
+                      </a:outerShdw>
+                    </a:effectLst>
+                  </pic:spPr>
+                </pic:pic>
+              </a:graphicData>
+            </a:graphic>
+          </wp:inline>
+        </w:drawing>
+      </w:r>
+    </w:p>
+    <w:p>
+      <w:pPr>
+        <w:pStyle w:val="Caption"/>
+        <w:jc w:val="center"/>
+        <w:rPr>
+          <w:rFonts w:ascii="Tahoma" w:hAnsi="Tahoma" w:cs="Tahoma"/>
+          <w:i w:val="0"/>
+          <w:iCs w:val="0"/>
+        </w:rPr>
+      </w:pPr>
+      <w:r>
+        <w:rPr>
+          <w:rFonts w:ascii="Tahoma" w:hAnsi="Tahoma" w:cs="Tahoma"/>
+          <w:b/>
+          <w:bCs/>
+          <w:i w:val="0"/>
+          <w:iCs w:val="0"/>
+        </w:rPr>
+        <w:t>Gambar 6.3</w:t>
+      </w:r>
+      <w:r>
+        <w:rPr>
+          <w:rFonts w:ascii="Tahoma" w:hAnsi="Tahoma" w:cs="Tahoma"/>
+          <w:i w:val="0"/>
+          <w:iCs w:val="0"/>
+        </w:rPr>
+        <w:t xml:space="preserve"> </w:t>
+      </w:r>
+      <w:proofErr w:type="spellStart"/>
+      <w:r>
+        <w:rPr>
+          <w:rFonts w:ascii="Tahoma" w:hAnsi="Tahoma" w:cs="Tahoma"/>
+          <w:i w:val="0"/>
+          <w:iCs w:val="0"/>
+        </w:rPr>
+        <w:t>Melakukan</w:t>
+      </w:r>
+      <w:proofErr w:type="spellEnd"/>
+      <w:r>
+        <w:rPr>
+          <w:rFonts w:ascii="Tahoma" w:hAnsi="Tahoma" w:cs="Tahoma"/>
+          <w:i w:val="0"/>
+          <w:iCs w:val="0"/>
+        </w:rPr>
+        <w:t xml:space="preserve"> </w:t>
+      </w:r>
+      <w:proofErr w:type="spellStart"/>
+      <w:r>
+        <w:rPr>
+          <w:rFonts w:ascii="Tahoma" w:hAnsi="Tahoma" w:cs="Tahoma"/>
+          <w:i w:val="0"/>
+          <w:iCs w:val="0"/>
+        </w:rPr>
+        <w:t>pewarisan</w:t>
+      </w:r>
+      <w:proofErr w:type="spellEnd"/>
+      <w:r>
+        <w:rPr>
+          <w:rFonts w:ascii="Tahoma" w:hAnsi="Tahoma" w:cs="Tahoma"/>
+          <w:i w:val="0"/>
+          <w:iCs w:val="0"/>
+        </w:rPr>
+        <w:t xml:space="preserve"> / </w:t>
+      </w:r>
+      <w:proofErr w:type="spellStart"/>
+      <w:r>
+        <w:rPr>
+          <w:rFonts w:ascii="Tahoma" w:hAnsi="Tahoma" w:cs="Tahoma"/>
+          <w:i w:val="0"/>
+          <w:iCs w:val="0"/>
+        </w:rPr>
+        <w:t>pewarisan</w:t>
+      </w:r>
+      <w:proofErr w:type="spellEnd"/>
+      <w:r>
+        <w:rPr>
+          <w:rFonts w:ascii="Tahoma" w:hAnsi="Tahoma" w:cs="Tahoma"/>
+          <w:i w:val="0"/>
+          <w:iCs w:val="0"/>
+        </w:rPr>
+        <w:t xml:space="preserve"> </w:t>
+      </w:r>
+      <w:proofErr w:type="spellStart"/>
+      <w:r>
+        <w:rPr>
+          <w:rFonts w:ascii="Tahoma" w:hAnsi="Tahoma" w:cs="Tahoma"/>
+          <w:i w:val="0"/>
+          <w:iCs w:val="0"/>
+        </w:rPr>
+        <w:t>dari</w:t>
+      </w:r>
+      <w:proofErr w:type="spellEnd"/>
+      <w:r>
+        <w:rPr>
+          <w:rFonts w:ascii="Tahoma" w:hAnsi="Tahoma" w:cs="Tahoma"/>
+          <w:i w:val="0"/>
+          <w:iCs w:val="0"/>
+        </w:rPr>
+        <w:t xml:space="preserve"> abstract-class (</w:t>
+      </w:r>
+      <w:proofErr w:type="spellStart"/>
+      <w:r>
+        <w:rPr>
+          <w:rFonts w:ascii="Tahoma" w:hAnsi="Tahoma" w:cs="Tahoma"/>
+          <w:i w:val="0"/>
+          <w:iCs w:val="0"/>
+        </w:rPr>
+        <w:t>BaseClass</w:t>
+      </w:r>
+      <w:proofErr w:type="spellEnd"/>
+      <w:r>
+        <w:rPr>
+          <w:rFonts w:ascii="Tahoma" w:hAnsi="Tahoma" w:cs="Tahoma"/>
+          <w:i w:val="0"/>
+          <w:iCs w:val="0"/>
+        </w:rPr>
+        <w:t>)</w:t>
+      </w:r>
+    </w:p>
+    <w:p>
+      <w:pPr>
+        <w:keepNext/>
+        <w:jc w:val="center"/>
+      </w:pPr>
+      <w:r>
+        <w:rPr>
+          <w:noProof/>
+        </w:rPr>
+        <w:lastRenderedPageBreak/>
+        <w:drawing>
+          <wp:inline distT="0" distB="0" distL="0" distR="0" wp14:anchorId="151D8276" wp14:editId="00F03723">
+            <wp:extent cx="6781800" cy="5648325"/>
+            <wp:effectExtent l="0" t="0" r="0" b="9525"/>
+            <wp:docPr id="1598578644" name="Picture 1"/>
+            <wp:cNvGraphicFramePr>
+              <a:graphicFrameLocks xmlns:a="http://schemas.openxmlformats.org/drawingml/2006/main" noChangeAspect="1"/>
+            </wp:cNvGraphicFramePr>
+            <a:graphic xmlns:a="http://schemas.openxmlformats.org/drawingml/2006/main">
+              <a:graphicData uri="http://schemas.openxmlformats.org/drawingml/2006/picture">
+                <pic:pic xmlns:pic="http://schemas.openxmlformats.org/drawingml/2006/picture">
+                  <pic:nvPicPr>
+                    <pic:cNvPr id="1598578644" name=""/>
+                    <pic:cNvPicPr/>
+                  </pic:nvPicPr>
+                  <pic:blipFill>
+                    <a:blip r:embed="rId47"/>
+                    <a:stretch>
+                      <a:fillRect/>
+                    </a:stretch>
+                  </pic:blipFill>
+                  <pic:spPr>
+                    <a:xfrm>
+                      <a:off x="0" y="0"/>
+                      <a:ext cx="6792222" cy="5657005"/>
+                    </a:xfrm>
+                    <a:prstGeom prst="rect">
+                      <a:avLst/>
+                    </a:prstGeom>
+                  </pic:spPr>
+                </pic:pic>
+              </a:graphicData>
+            </a:graphic>
+          </wp:inline>
+        </w:drawing>
+      </w:r>
+    </w:p>
+    <w:p>
+      <w:pPr>
+        <w:pStyle w:val="Caption"/>
+        <w:jc w:val="center"/>
+        <w:rPr>
+          <w:rFonts w:ascii="Tahoma" w:hAnsi="Tahoma" w:cs="Tahoma"/>
+          <w:i w:val="0"/>
+          <w:iCs w:val="0"/>
+          <w:sz w:val="20"/>
+          <w:szCs w:val="20"/>
+        </w:rPr>
+      </w:pPr>
+      <w:r>
+        <w:rPr>
+          <w:rFonts w:ascii="Tahoma" w:hAnsi="Tahoma" w:cs="Tahoma"/>
+          <w:b/>
+          <w:bCs/>
+          <w:i w:val="0"/>
+          <w:iCs w:val="0"/>
+          <w:sz w:val="20"/>
+          <w:szCs w:val="20"/>
+        </w:rPr>
+        <w:t>Gambar 6</w:t>
+      </w:r>
+      <w:r>
+        <w:rPr>
+          <w:rFonts w:ascii="Tahoma" w:hAnsi="Tahoma" w:cs="Tahoma"/>
+          <w:i w:val="0"/>
+          <w:iCs w:val="0"/>
+          <w:sz w:val="20"/>
+          <w:szCs w:val="20"/>
+        </w:rPr>
+        <w:t>.4 base-code user-</w:t>
+      </w:r>
+      <w:proofErr w:type="spellStart"/>
+      <w:r>
+        <w:rPr>
+          <w:rFonts w:ascii="Tahoma" w:hAnsi="Tahoma" w:cs="Tahoma"/>
+          <w:i w:val="0"/>
+          <w:iCs w:val="0"/>
+          <w:sz w:val="20"/>
+          <w:szCs w:val="20"/>
+        </w:rPr>
+        <w:t>index.php</w:t>
+      </w:r>
+      <w:proofErr w:type="spellEnd"/>
+    </w:p>
+    <w:p>
+      <w:pPr>
+        <w:keepNext/>
+        <w:jc w:val="center"/>
+      </w:pPr>
+      <w:r>
+        <w:rPr>
+          <w:noProof/>
+        </w:rPr>
+        <w:lastRenderedPageBreak/>
+        <w:drawing>
+          <wp:inline distT="0" distB="0" distL="0" distR="0" wp14:anchorId="4051819C" wp14:editId="11E601DC">
+            <wp:extent cx="6781800" cy="4448175"/>
+            <wp:effectExtent l="0" t="0" r="0" b="9525"/>
+            <wp:docPr id="1070859389" name="Picture 1"/>
+            <wp:cNvGraphicFramePr>
+              <a:graphicFrameLocks xmlns:a="http://schemas.openxmlformats.org/drawingml/2006/main" noChangeAspect="1"/>
+            </wp:cNvGraphicFramePr>
+            <a:graphic xmlns:a="http://schemas.openxmlformats.org/drawingml/2006/main">
+              <a:graphicData uri="http://schemas.openxmlformats.org/drawingml/2006/picture">
+                <pic:pic xmlns:pic="http://schemas.openxmlformats.org/drawingml/2006/picture">
+                  <pic:nvPicPr>
+                    <pic:cNvPr id="1070859389" name=""/>
+                    <pic:cNvPicPr/>
+                  </pic:nvPicPr>
+                  <pic:blipFill>
+                    <a:blip r:embed="rId48"/>
+                    <a:stretch>
+                      <a:fillRect/>
+                    </a:stretch>
+                  </pic:blipFill>
+                  <pic:spPr>
+                    <a:xfrm>
+                      <a:off x="0" y="0"/>
+                      <a:ext cx="6781800" cy="4448175"/>
+                    </a:xfrm>
+                    <a:prstGeom prst="rect">
+                      <a:avLst/>
+                    </a:prstGeom>
+                  </pic:spPr>
+                </pic:pic>
+              </a:graphicData>
+            </a:graphic>
+          </wp:inline>
+        </w:drawing>
+      </w:r>
+    </w:p>
+    <w:p>
+      <w:pPr>
+        <w:pStyle w:val="Caption"/>
+        <w:jc w:val="center"/>
+        <w:rPr>
+          <w:i w:val="0"/>
+          <w:iCs w:val="0"/>
+        </w:rPr>
+      </w:pPr>
+      <w:r>
+        <w:rPr>
+          <w:b/>
+          <w:bCs/>
+          <w:i w:val="0"/>
+          <w:iCs w:val="0"/>
+        </w:rPr>
+        <w:t xml:space="preserve">Gambar 6. </w:t>
+      </w:r>
+      <w:r>
+        <w:rPr>
+          <w:b/>
+          <w:bCs/>
+          <w:i w:val="0"/>
+          <w:iCs w:val="0"/>
+        </w:rPr>
+        <w:t xml:space="preserve">5 </w:t>
+      </w:r>
+      <w:r>
+        <w:rPr>
+          <w:i w:val="0"/>
+          <w:iCs w:val="0"/>
+        </w:rPr>
+        <w:t xml:space="preserve">tampilan halaman </w:t>
+      </w:r>
+      <w:proofErr w:type="spellStart"/>
+      <w:r>
+        <w:rPr>
+          <w:i w:val="0"/>
+          <w:iCs w:val="0"/>
+        </w:rPr>
+        <w:t>utama</w:t>
+      </w:r>
+      <w:proofErr w:type="spellEnd"/>
+      <w:r>
+        <w:rPr>
+          <w:i w:val="0"/>
+          <w:iCs w:val="0"/>
+        </w:rPr>
+        <w:t xml:space="preserve"> pada </w:t>
+      </w:r>
+      <w:proofErr w:type="spellStart"/>
+      <w:r>
+        <w:rPr>
+          <w:i w:val="0"/>
+          <w:iCs w:val="0"/>
+        </w:rPr>
+        <w:t>index.php</w:t>
+      </w:r>
+      <w:proofErr w:type="spellEnd"/>
+    </w:p>
+    <w:p>
+      <w:pPr>
+        <w:keepNext/>
+        <w:jc w:val="center"/>
+      </w:pPr>
+      <w:r>
+        <w:rPr>
+          <w:noProof/>
+        </w:rPr>
+        <w:lastRenderedPageBreak/>
+        <w:drawing>
+          <wp:inline distT="0" distB="0" distL="0" distR="0" wp14:anchorId="4037AEDC" wp14:editId="073EF534">
+            <wp:extent cx="6800850" cy="2771775"/>
+            <wp:effectExtent l="0" t="0" r="0" b="9525"/>
+            <wp:docPr id="1227338063" name="Picture 1"/>
+            <wp:cNvGraphicFramePr>
+              <a:graphicFrameLocks xmlns:a="http://schemas.openxmlformats.org/drawingml/2006/main" noChangeAspect="1"/>
+            </wp:cNvGraphicFramePr>
+            <a:graphic xmlns:a="http://schemas.openxmlformats.org/drawingml/2006/main">
+              <a:graphicData uri="http://schemas.openxmlformats.org/drawingml/2006/picture">
+                <pic:pic xmlns:pic="http://schemas.openxmlformats.org/drawingml/2006/picture">
+                  <pic:nvPicPr>
+                    <pic:cNvPr id="1227338063" name=""/>
+                    <pic:cNvPicPr/>
+                  </pic:nvPicPr>
+                  <pic:blipFill>
+                    <a:blip r:embed="rId49"/>
+                    <a:stretch>
+                      <a:fillRect/>
+                    </a:stretch>
+                  </pic:blipFill>
+                  <pic:spPr>
+                    <a:xfrm>
+                      <a:off x="0" y="0"/>
+                      <a:ext cx="6800850" cy="2771775"/>
+                    </a:xfrm>
+                    <a:prstGeom prst="rect">
+                      <a:avLst/>
+                    </a:prstGeom>
+                  </pic:spPr>
+                </pic:pic>
+              </a:graphicData>
+            </a:graphic>
+          </wp:inline>
+        </w:drawing>
+      </w:r>
+    </w:p>
+    <w:p>
+      <w:pPr>
+        <w:pStyle w:val="Caption"/>
+        <w:jc w:val="center"/>
+        <w:rPr>
+          <w:i w:val="0"/>
+          <w:iCs w:val="0"/>
+        </w:rPr>
+      </w:pPr>
+      <w:r>
+        <w:rPr>
+          <w:b/>
+          <w:bCs/>
+          <w:i w:val="0"/>
+          <w:iCs w:val="0"/>
+        </w:rPr>
+        <w:t>Gambar 6.</w:t>
+      </w:r>
+      <w:r>
+        <w:rPr>
+          <w:b/>
+          <w:bCs/>
+          <w:i w:val="0"/>
+          <w:iCs w:val="0"/>
+        </w:rPr>
+        <w:t>6</w:t>
+      </w:r>
+      <w:r>
+        <w:t xml:space="preserve"> </w:t>
+      </w:r>
+      <w:r>
+        <w:rPr>
+          <w:i w:val="0"/>
+          <w:iCs w:val="0"/>
+        </w:rPr>
+        <w:t xml:space="preserve">Tampilan Halaman user-edit </w:t>
+      </w:r>
+      <w:proofErr w:type="spellStart"/>
+      <w:r>
+        <w:rPr>
+          <w:i w:val="0"/>
+          <w:iCs w:val="0"/>
+        </w:rPr>
+        <w:t>menampilkan</w:t>
+      </w:r>
+      <w:proofErr w:type="spellEnd"/>
+      <w:r>
+        <w:rPr>
+          <w:i w:val="0"/>
+          <w:iCs w:val="0"/>
+        </w:rPr>
+        <w:t xml:space="preserve"> data awal user</w:t>
+      </w:r>
+    </w:p>
+    <w:p>
+      <w:pPr>
+        <w:keepNext/>
+        <w:jc w:val="center"/>
+      </w:pPr>
+      <w:r>
+        <w:rPr>
+          <w:noProof/>
+        </w:rPr>
+        <w:drawing>
+          <wp:inline distT="0" distB="0" distL="0" distR="0" wp14:anchorId="3F704A0D" wp14:editId="2A9FC4E9">
+            <wp:extent cx="6819900" cy="2438400"/>
+            <wp:effectExtent l="0" t="0" r="0" b="0"/>
+            <wp:docPr id="780976491" name="Picture 1"/>
+            <wp:cNvGraphicFramePr>
+              <a:graphicFrameLocks xmlns:a="http://schemas.openxmlformats.org/drawingml/2006/main" noChangeAspect="1"/>
+            </wp:cNvGraphicFramePr>
+            <a:graphic xmlns:a="http://schemas.openxmlformats.org/drawingml/2006/main">
+              <a:graphicData uri="http://schemas.openxmlformats.org/drawingml/2006/picture">
+                <pic:pic xmlns:pic="http://schemas.openxmlformats.org/drawingml/2006/picture">
+                  <pic:nvPicPr>
+                    <pic:cNvPr id="780976491" name=""/>
+                    <pic:cNvPicPr/>
+                  </pic:nvPicPr>
+                  <pic:blipFill>
+                    <a:blip r:embed="rId50"/>
+                    <a:stretch>
+                      <a:fillRect/>
+                    </a:stretch>
+                  </pic:blipFill>
+                  <pic:spPr>
+                    <a:xfrm>
+                      <a:off x="0" y="0"/>
+                      <a:ext cx="6819900" cy="2438400"/>
+                    </a:xfrm>
+                    <a:prstGeom prst="rect">
+                      <a:avLst/>
+                    </a:prstGeom>
+                  </pic:spPr>
+                </pic:pic>
+              </a:graphicData>
+            </a:graphic>
+          </wp:inline>
+        </w:drawing>
+      </w:r>
+    </w:p>
+    <w:p>
+      <w:pPr>
+        <w:pStyle w:val="Caption"/>
+        <w:jc w:val="center"/>
+        <w:rPr>
+          <w:i w:val="0"/>
+          <w:iCs w:val="0"/>
+        </w:rPr>
+      </w:pPr>
+      <w:r>
+        <w:rPr>
+          <w:i w:val="0"/>
+          <w:iCs w:val="0"/>
+        </w:rPr>
+        <w:t xml:space="preserve">Gambar 6. </w:t>
+      </w:r>
+      <w:r>
+        <w:rPr>
+          <w:i w:val="0"/>
+          <w:iCs w:val="0"/>
+        </w:rPr>
+        <w:t xml:space="preserve">7 Tampilan </w:t>
+      </w:r>
+      <w:proofErr w:type="spellStart"/>
+      <w:r>
+        <w:rPr>
+          <w:i w:val="0"/>
+          <w:iCs w:val="0"/>
+        </w:rPr>
+        <w:t>penginputan</w:t>
+      </w:r>
+      <w:proofErr w:type="spellEnd"/>
+      <w:r>
+        <w:rPr>
+          <w:i w:val="0"/>
+          <w:iCs w:val="0"/>
+        </w:rPr>
+        <w:t xml:space="preserve"> data user yang </w:t>
+      </w:r>
+      <w:proofErr w:type="spellStart"/>
+      <w:r>
+        <w:rPr>
+          <w:i w:val="0"/>
+          <w:iCs w:val="0"/>
+        </w:rPr>
+        <w:t>akan</w:t>
+      </w:r>
+      <w:proofErr w:type="spellEnd"/>
+      <w:r>
+        <w:rPr>
+          <w:i w:val="0"/>
+          <w:iCs w:val="0"/>
+        </w:rPr>
+        <w:t xml:space="preserve"> di update</w:t>
+      </w:r>
+    </w:p>
+    <w:p>
+      <w:pPr>
+        <w:keepNext/>
+        <w:jc w:val="center"/>
+      </w:pPr>
+      <w:r>
+        <w:rPr>
+          <w:noProof/>
+        </w:rPr>
+        <w:lastRenderedPageBreak/>
+        <w:drawing>
+          <wp:inline distT="0" distB="0" distL="0" distR="0" wp14:anchorId="221E9A5B" wp14:editId="0B145C18">
+            <wp:extent cx="6781800" cy="4429125"/>
+            <wp:effectExtent l="0" t="0" r="0" b="9525"/>
+            <wp:docPr id="887167409" name="Picture 1"/>
+            <wp:cNvGraphicFramePr>
+              <a:graphicFrameLocks xmlns:a="http://schemas.openxmlformats.org/drawingml/2006/main" noChangeAspect="1"/>
+            </wp:cNvGraphicFramePr>
+            <a:graphic xmlns:a="http://schemas.openxmlformats.org/drawingml/2006/main">
+              <a:graphicData uri="http://schemas.openxmlformats.org/drawingml/2006/picture">
+                <pic:pic xmlns:pic="http://schemas.openxmlformats.org/drawingml/2006/picture">
+                  <pic:nvPicPr>
+                    <pic:cNvPr id="887167409" name=""/>
+                    <pic:cNvPicPr/>
+                  </pic:nvPicPr>
+                  <pic:blipFill>
+                    <a:blip r:embed="rId51"/>
+                    <a:stretch>
+                      <a:fillRect/>
+                    </a:stretch>
+                  </pic:blipFill>
+                  <pic:spPr>
+                    <a:xfrm>
+                      <a:off x="0" y="0"/>
+                      <a:ext cx="6781800" cy="4429125"/>
+                    </a:xfrm>
+                    <a:prstGeom prst="rect">
+                      <a:avLst/>
+                    </a:prstGeom>
+                  </pic:spPr>
+                </pic:pic>
+              </a:graphicData>
+            </a:graphic>
+          </wp:inline>
+        </w:drawing>
+      </w:r>
+    </w:p>
+    <w:p>
+      <w:pPr>
+        <w:pStyle w:val="Caption"/>
+        <w:jc w:val="center"/>
+        <w:rPr>
+          <w:i w:val="0"/>
+          <w:iCs w:val="0"/>
+        </w:rPr>
+      </w:pPr>
+      <w:r>
+        <w:rPr>
+          <w:b/>
+          <w:bCs/>
+          <w:i w:val="0"/>
+          <w:iCs w:val="0"/>
+        </w:rPr>
+        <w:t xml:space="preserve">Gambar 6. </w:t>
+      </w:r>
+      <w:r>
+        <w:rPr>
+          <w:b/>
+          <w:bCs/>
+          <w:i w:val="0"/>
+          <w:iCs w:val="0"/>
+        </w:rPr>
+        <w:t>7</w:t>
+      </w:r>
+      <w:r>
+        <w:rPr>
+          <w:i w:val="0"/>
+          <w:iCs w:val="0"/>
+        </w:rPr>
+        <w:t xml:space="preserve"> Tampilan Halaman index yang </w:t>
+      </w:r>
+      <w:proofErr w:type="spellStart"/>
+      <w:r>
+        <w:rPr>
+          <w:i w:val="0"/>
+          <w:iCs w:val="0"/>
+        </w:rPr>
+        <w:t>telah</w:t>
+      </w:r>
+      <w:proofErr w:type="spellEnd"/>
+      <w:r>
+        <w:rPr>
+          <w:i w:val="0"/>
+          <w:iCs w:val="0"/>
+        </w:rPr>
+        <w:t xml:space="preserve"> dilakukan update data user berdasarkan id</w:t>
+      </w:r>
+    </w:p>
+    <w:p>
+      <w:pPr>
+        <w:rPr>
+          <w:color w:val="44546A" w:themeColor="text2"/>
+          <w:sz w:val="18"/>
+          <w:szCs w:val="18"/>
+        </w:rPr>
+      </w:pPr>
+      <w:r>
+        <w:rPr>
+          <w:i/>
+          <w:iCs/>
+        </w:rPr>
+        <w:br w:type="page"/>
+      </w:r>
+    </w:p>
+    <w:p>
+      <w:pPr>
+        <w:pStyle w:val="Caption"/>
+        <w:jc w:val="center"/>
+        <w:rPr>
+          <w:i w:val="0"/>
+          <w:iCs w:val="0"/>
+        </w:rPr>
+      </w:pPr>
+    </w:p>
+    <w:p/>
+    <w:tbl>
+      <w:tblPr>
+        <w:tblStyle w:val="TableGrid"/>
+        <w:tblW w:w="0" w:type="auto"/>
+        <w:shd w:val="clear" w:color="auto" w:fill="4472C4" w:themeFill="accent1"/>
+        <w:tblLook w:val="04A0" w:firstRow="1" w:lastRow="0" w:firstColumn="1" w:lastColumn="0" w:noHBand="0" w:noVBand="1"/>
+      </w:tblPr>
+      <w:tblGrid>
+        <w:gridCol w:w="12950"/>
+      </w:tblGrid>
+      <w:tr>
+        <w:tc>
+          <w:tcPr>
+            <w:tcW w:w="12950" w:type="dxa"/>
+            <w:shd w:val="clear" w:color="auto" w:fill="4472C4" w:themeFill="accent1"/>
+          </w:tcPr>
+          <w:p>
+            <w:pPr>
+              <w:rPr>
+                <w:rFonts w:ascii="Tahoma" w:hAnsi="Tahoma" w:cs="Tahoma"/>
+                <w:b/>
+                <w:bCs/>
+                <w:sz w:val="30"/>
+                <w:szCs w:val="30"/>
+              </w:rPr>
+            </w:pPr>
+            <w:r>
+              <w:rPr>
+                <w:rFonts w:ascii="Tahoma" w:hAnsi="Tahoma" w:cs="Tahoma"/>
+                <w:b/>
+                <w:bCs/>
+                <w:color w:val="FFFFFF" w:themeColor="background1"/>
+                <w:sz w:val="30"/>
+                <w:szCs w:val="30"/>
+              </w:rPr>
+              <w:t>#TRAIT</w:t>
+            </w:r>
+          </w:p>
+        </w:tc>
+      </w:tr>
+    </w:tbl>
+    <w:p>
+      <w:pPr>
+        <w:ind w:firstLine="720"/>
+      </w:pPr>
+    </w:p>
+    <w:p>
+      <w:pPr>
+        <w:ind w:firstLine="720"/>
+      </w:pPr>
+      <w:r>
+        <w:t>Trait adalah Kumpulan-</w:t>
+      </w:r>
+      <w:proofErr w:type="spellStart"/>
+      <w:r>
+        <w:t>kumpulan</w:t>
+      </w:r>
+      <w:proofErr w:type="spellEnd"/>
+      <w:r>
+        <w:t xml:space="preserve"> function yang dapat </w:t>
+      </w:r>
+      <w:proofErr w:type="spellStart"/>
+      <w:r>
+        <w:t>digunakan</w:t>
+      </w:r>
+      <w:proofErr w:type="spellEnd"/>
+      <w:r>
+        <w:t xml:space="preserve"> tanpa </w:t>
+      </w:r>
+      <w:proofErr w:type="spellStart"/>
+      <w:r>
+        <w:t>melakukan</w:t>
+      </w:r>
+      <w:proofErr w:type="spellEnd"/>
+      <w:r>
+        <w:t xml:space="preserve"> </w:t>
+      </w:r>
+      <w:r>
+        <w:rPr>
+          <w:i/>
+          <w:iCs/>
+        </w:rPr>
+        <w:t>inheritance</w:t>
+      </w:r>
+      <w:r>
+        <w:t xml:space="preserve"> / </w:t>
+      </w:r>
+      <w:proofErr w:type="spellStart"/>
+      <w:r>
+        <w:t>pewarisan</w:t>
+      </w:r>
+      <w:proofErr w:type="spellEnd"/>
+      <w:r>
+        <w:t xml:space="preserve"> </w:t>
+      </w:r>
+      <w:proofErr w:type="spellStart"/>
+      <w:r>
+        <w:t>ataupun</w:t>
+      </w:r>
+      <w:proofErr w:type="spellEnd"/>
+      <w:r>
+        <w:t xml:space="preserve"> </w:t>
+      </w:r>
+      <w:proofErr w:type="spellStart"/>
+      <w:r>
+        <w:t>melakukan</w:t>
+      </w:r>
+      <w:proofErr w:type="spellEnd"/>
+      <w:r>
+        <w:t xml:space="preserve"> </w:t>
+      </w:r>
+      <w:proofErr w:type="spellStart"/>
+      <w:r>
+        <w:t>kontrak</w:t>
+      </w:r>
+      <w:proofErr w:type="spellEnd"/>
+      <w:r>
+        <w:t xml:space="preserve"> / </w:t>
+      </w:r>
+      <w:r>
+        <w:rPr>
+          <w:i/>
+          <w:iCs/>
+        </w:rPr>
+        <w:t>implements</w:t>
+      </w:r>
+      <w:r>
+        <w:t xml:space="preserve">. </w:t>
+      </w:r>
+      <w:hyperlink r:id="rId52" w:history="1">
+        <w:r>
+          <w:rPr>
+            <w:rStyle w:val="Hyperlink"/>
+          </w:rPr>
+          <w:t>https://ngide.net/apa-itu-traits-dalam-php</w:t>
+        </w:r>
+      </w:hyperlink>
+      <w:r>
+        <w:t xml:space="preserve">  .  Dengan kata lain trait adalah Kumpulan </w:t>
+      </w:r>
+      <w:proofErr w:type="spellStart"/>
+      <w:r>
+        <w:t>sifat-sifat</w:t>
+      </w:r>
+      <w:proofErr w:type="spellEnd"/>
+      <w:r>
+        <w:t xml:space="preserve"> / function / method yang dapat </w:t>
+      </w:r>
+      <w:proofErr w:type="spellStart"/>
+      <w:r>
+        <w:t>digunakan</w:t>
+      </w:r>
+      <w:proofErr w:type="spellEnd"/>
+      <w:r>
+        <w:t xml:space="preserve"> di class lain tanpa harus </w:t>
+      </w:r>
+      <w:proofErr w:type="spellStart"/>
+      <w:r>
+        <w:t>melakukan</w:t>
+      </w:r>
+      <w:proofErr w:type="spellEnd"/>
+      <w:r>
+        <w:t xml:space="preserve"> </w:t>
+      </w:r>
+      <w:proofErr w:type="spellStart"/>
+      <w:r>
+        <w:t>pewarisan</w:t>
+      </w:r>
+      <w:proofErr w:type="spellEnd"/>
+      <w:r>
+        <w:t xml:space="preserve"> / </w:t>
+      </w:r>
+      <w:r>
+        <w:rPr>
+          <w:i/>
+          <w:iCs/>
+        </w:rPr>
+        <w:t xml:space="preserve">inheritance </w:t>
+      </w:r>
+      <w:proofErr w:type="spellStart"/>
+      <w:r>
+        <w:t>maupun</w:t>
+      </w:r>
+      <w:proofErr w:type="spellEnd"/>
+      <w:r>
+        <w:t xml:space="preserve"> </w:t>
+      </w:r>
+      <w:proofErr w:type="spellStart"/>
+      <w:r>
+        <w:t>kontrak</w:t>
+      </w:r>
+      <w:proofErr w:type="spellEnd"/>
+      <w:r>
+        <w:t xml:space="preserve"> / </w:t>
+      </w:r>
+      <w:r>
+        <w:rPr>
+          <w:i/>
+          <w:iCs/>
+        </w:rPr>
+        <w:t xml:space="preserve">implements </w:t>
+      </w:r>
+      <w:r>
+        <w:t xml:space="preserve">dan juga trait itu </w:t>
+      </w:r>
+      <w:proofErr w:type="spellStart"/>
+      <w:r>
+        <w:t>sendiri</w:t>
+      </w:r>
+      <w:proofErr w:type="spellEnd"/>
+      <w:r>
+        <w:t xml:space="preserve"> </w:t>
+      </w:r>
+      <w:proofErr w:type="spellStart"/>
+      <w:r>
+        <w:t>merupakan</w:t>
+      </w:r>
+      <w:proofErr w:type="spellEnd"/>
+      <w:r>
+        <w:t xml:space="preserve"> module untuk </w:t>
+      </w:r>
+      <w:proofErr w:type="spellStart"/>
+      <w:r>
+        <w:t>mendukung</w:t>
+      </w:r>
+      <w:proofErr w:type="spellEnd"/>
+      <w:r>
+        <w:t xml:space="preserve"> </w:t>
+      </w:r>
+      <w:proofErr w:type="spellStart"/>
+      <w:r>
+        <w:t>kinerja</w:t>
+      </w:r>
+      <w:proofErr w:type="spellEnd"/>
+      <w:r>
+        <w:t xml:space="preserve">  </w:t>
+      </w:r>
+      <w:proofErr w:type="spellStart"/>
+      <w:r>
+        <w:t>ataupun</w:t>
+      </w:r>
+      <w:proofErr w:type="spellEnd"/>
+      <w:r>
+        <w:t xml:space="preserve"> </w:t>
+      </w:r>
+      <w:proofErr w:type="spellStart"/>
+      <w:r>
+        <w:t>performa</w:t>
+      </w:r>
+      <w:proofErr w:type="spellEnd"/>
+      <w:r>
+        <w:t xml:space="preserve"> untuk class yang menggunakan trait itu </w:t>
+      </w:r>
+      <w:proofErr w:type="spellStart"/>
+      <w:r>
+        <w:t>sendiri</w:t>
+      </w:r>
+      <w:proofErr w:type="spellEnd"/>
+      <w:r>
+        <w:t xml:space="preserve">. </w:t>
+      </w:r>
+    </w:p>
+    <w:p>
+      <w:r>
+        <w:t xml:space="preserve"> </w:t>
+      </w:r>
+      <w:proofErr w:type="spellStart"/>
+      <w:r>
+        <w:t>Syarat</w:t>
+      </w:r>
+      <w:proofErr w:type="spellEnd"/>
+      <w:r>
+        <w:t xml:space="preserve"> dan </w:t>
+      </w:r>
+      <w:proofErr w:type="spellStart"/>
+      <w:r>
+        <w:t>ketentuan</w:t>
+      </w:r>
+      <w:proofErr w:type="spellEnd"/>
+      <w:r>
+        <w:t xml:space="preserve"> </w:t>
+      </w:r>
+      <w:proofErr w:type="spellStart"/>
+      <w:r>
+        <w:t>membuatan</w:t>
+      </w:r>
+      <w:proofErr w:type="spellEnd"/>
+      <w:r>
+        <w:t xml:space="preserve"> dan </w:t>
+      </w:r>
+      <w:proofErr w:type="spellStart"/>
+      <w:r>
+        <w:t>penggunaan</w:t>
+      </w:r>
+      <w:proofErr w:type="spellEnd"/>
+      <w:r>
+        <w:t xml:space="preserve"> trait sebagai </w:t>
+      </w:r>
+      <w:proofErr w:type="spellStart"/>
+      <w:r>
+        <w:t>berikut</w:t>
+      </w:r>
+      <w:proofErr w:type="spellEnd"/>
+      <w:r>
+        <w:t>:</w:t>
+      </w:r>
+    </w:p>
+    <w:p>
+      <w:pPr>
+        <w:pStyle w:val="ListParagraph"/>
+        <w:numPr>
+          <w:ilvl w:val="0"/>
+          <w:numId w:val="6"/>
+        </w:numPr>
+      </w:pPr>
+      <w:proofErr w:type="spellStart"/>
+      <w:r>
+        <w:t>Diawali</w:t>
+      </w:r>
+      <w:proofErr w:type="spellEnd"/>
+      <w:r>
+        <w:t xml:space="preserve"> dengan keyword </w:t>
+      </w:r>
+      <w:r>
+        <w:rPr>
+          <w:b/>
+          <w:bCs/>
+        </w:rPr>
+        <w:t>trait</w:t>
+      </w:r>
+    </w:p>
+    <w:p>
+      <w:pPr>
+        <w:pStyle w:val="ListParagraph"/>
+        <w:numPr>
+          <w:ilvl w:val="0"/>
+          <w:numId w:val="6"/>
+        </w:numPr>
+      </w:pPr>
+      <w:r>
+        <w:rPr>
+          <w:b/>
+          <w:bCs/>
+        </w:rPr>
+        <w:t xml:space="preserve">Dapat </w:t>
+      </w:r>
+      <w:proofErr w:type="spellStart"/>
+      <w:r>
+        <w:rPr>
+          <w:b/>
+          <w:bCs/>
+        </w:rPr>
+        <w:t>memiliki</w:t>
+      </w:r>
+      <w:proofErr w:type="spellEnd"/>
+      <w:r>
+        <w:rPr>
+          <w:b/>
+          <w:bCs/>
+        </w:rPr>
+        <w:t xml:space="preserve"> property </w:t>
+      </w:r>
+      <w:proofErr w:type="spellStart"/>
+      <w:r>
+        <w:rPr>
+          <w:b/>
+          <w:bCs/>
+        </w:rPr>
+        <w:t>serta</w:t>
+      </w:r>
+      <w:proofErr w:type="spellEnd"/>
+      <w:r>
+        <w:rPr>
+          <w:b/>
+          <w:bCs/>
+        </w:rPr>
+        <w:t xml:space="preserve"> </w:t>
+      </w:r>
+      <w:proofErr w:type="spellStart"/>
+      <w:r>
+        <w:rPr>
+          <w:b/>
+          <w:bCs/>
+        </w:rPr>
+        <w:t>diwajibkan</w:t>
+      </w:r>
+      <w:proofErr w:type="spellEnd"/>
+      <w:r>
+        <w:rPr>
+          <w:b/>
+          <w:bCs/>
+        </w:rPr>
+        <w:t xml:space="preserve"> menggunakan </w:t>
+      </w:r>
+      <w:proofErr w:type="spellStart"/>
+      <w:r>
+        <w:rPr>
+          <w:b/>
+          <w:bCs/>
+        </w:rPr>
+        <w:t>jenis</w:t>
+      </w:r>
+      <w:proofErr w:type="spellEnd"/>
+      <w:r>
+        <w:rPr>
+          <w:b/>
+          <w:bCs/>
+        </w:rPr>
+        <w:t xml:space="preserve"> </w:t>
+      </w:r>
+      <w:proofErr w:type="spellStart"/>
+      <w:r>
+        <w:rPr>
+          <w:b/>
+          <w:bCs/>
+        </w:rPr>
+        <w:t>aksesbilitas</w:t>
+      </w:r>
+      <w:proofErr w:type="spellEnd"/>
+      <w:r>
+        <w:rPr>
+          <w:b/>
+          <w:bCs/>
+        </w:rPr>
+        <w:t xml:space="preserve"> public </w:t>
+      </w:r>
+      <w:proofErr w:type="spellStart"/>
+      <w:r>
+        <w:rPr>
+          <w:b/>
+          <w:bCs/>
+        </w:rPr>
+        <w:t>ataupun</w:t>
+      </w:r>
+      <w:proofErr w:type="spellEnd"/>
+      <w:r>
+        <w:rPr>
+          <w:b/>
+          <w:bCs/>
+        </w:rPr>
+        <w:t xml:space="preserve"> protected</w:t>
+      </w:r>
+    </w:p>
+    <w:p>
+      <w:pPr>
+        <w:pStyle w:val="ListParagraph"/>
+        <w:numPr>
+          <w:ilvl w:val="0"/>
+          <w:numId w:val="6"/>
+        </w:numPr>
+      </w:pPr>
+      <w:r>
+        <w:t xml:space="preserve">Trait tidak bisa </w:t>
+      </w:r>
+      <w:proofErr w:type="spellStart"/>
+      <w:r>
+        <w:t>melakukan</w:t>
+      </w:r>
+      <w:proofErr w:type="spellEnd"/>
+      <w:r>
+        <w:t xml:space="preserve"> extends</w:t>
+      </w:r>
+      <w:r>
+        <w:rPr>
+          <w:b/>
+          <w:bCs/>
+        </w:rPr>
+        <w:t xml:space="preserve"> </w:t>
+      </w:r>
+      <w:r>
+        <w:t>untuk</w:t>
+      </w:r>
+      <w:r>
+        <w:t xml:space="preserve"> </w:t>
+      </w:r>
+      <w:proofErr w:type="spellStart"/>
+      <w:r>
+        <w:t>digunakan</w:t>
+      </w:r>
+      <w:proofErr w:type="spellEnd"/>
+      <w:r>
+        <w:t xml:space="preserve"> </w:t>
+      </w:r>
+      <w:proofErr w:type="spellStart"/>
+      <w:r>
+        <w:t>diclass</w:t>
+      </w:r>
+      <w:proofErr w:type="spellEnd"/>
+      <w:r>
+        <w:t xml:space="preserve"> lain</w:t>
+      </w:r>
+    </w:p>
+    <w:p>
+      <w:pPr>
+        <w:pStyle w:val="ListParagraph"/>
+        <w:numPr>
+          <w:ilvl w:val="0"/>
+          <w:numId w:val="6"/>
+        </w:numPr>
+        <w:rPr>
+          <w:b/>
+          <w:bCs/>
+        </w:rPr>
+      </w:pPr>
+      <w:r>
+        <w:rPr>
+          <w:b/>
+          <w:bCs/>
+        </w:rPr>
+        <w:t>Trait</w:t>
+      </w:r>
+      <w:r>
+        <w:rPr>
+          <w:b/>
+          <w:bCs/>
+        </w:rPr>
+        <w:t xml:space="preserve"> </w:t>
+      </w:r>
+      <w:r>
+        <w:t xml:space="preserve">tidak bisa </w:t>
+      </w:r>
+      <w:proofErr w:type="spellStart"/>
+      <w:r>
+        <w:t>melakukan</w:t>
+      </w:r>
+      <w:proofErr w:type="spellEnd"/>
+      <w:r>
+        <w:t xml:space="preserve"> </w:t>
+      </w:r>
+      <w:proofErr w:type="spellStart"/>
+      <w:r>
+        <w:t>kontrak</w:t>
+      </w:r>
+      <w:proofErr w:type="spellEnd"/>
+      <w:r>
+        <w:t xml:space="preserve"> / </w:t>
+      </w:r>
+      <w:r>
+        <w:rPr>
+          <w:i/>
+          <w:iCs/>
+        </w:rPr>
+        <w:t xml:space="preserve">implements </w:t>
+      </w:r>
+      <w:r>
+        <w:t xml:space="preserve">untuk class yang </w:t>
+      </w:r>
+      <w:proofErr w:type="spellStart"/>
+      <w:r>
+        <w:t>akan</w:t>
+      </w:r>
+      <w:proofErr w:type="spellEnd"/>
+      <w:r>
+        <w:t xml:space="preserve"> </w:t>
+      </w:r>
+      <w:proofErr w:type="spellStart"/>
+      <w:r>
+        <w:t>digunakan</w:t>
+      </w:r>
+      <w:proofErr w:type="spellEnd"/>
+    </w:p>
+    <w:p>
+      <w:pPr>
+        <w:pStyle w:val="ListParagraph"/>
+        <w:numPr>
+          <w:ilvl w:val="0"/>
+          <w:numId w:val="6"/>
+        </w:numPr>
+        <w:rPr>
+          <w:b/>
+          <w:bCs/>
+        </w:rPr>
+      </w:pPr>
+      <w:r>
+        <w:rPr>
+          <w:b/>
+          <w:bCs/>
+        </w:rPr>
+        <w:t xml:space="preserve">Bila </w:t>
+      </w:r>
+      <w:proofErr w:type="spellStart"/>
+      <w:r>
+        <w:rPr>
+          <w:b/>
+          <w:bCs/>
+        </w:rPr>
+        <w:t>ingin</w:t>
+      </w:r>
+      <w:proofErr w:type="spellEnd"/>
+      <w:r>
+        <w:rPr>
+          <w:b/>
+          <w:bCs/>
+        </w:rPr>
+        <w:t xml:space="preserve"> menggunakan trait, </w:t>
+      </w:r>
+      <w:proofErr w:type="spellStart"/>
+      <w:r>
+        <w:rPr>
+          <w:b/>
+          <w:bCs/>
+        </w:rPr>
+        <w:t>diwajibkakn</w:t>
+      </w:r>
+      <w:proofErr w:type="spellEnd"/>
+      <w:r>
+        <w:rPr>
+          <w:b/>
+          <w:bCs/>
+        </w:rPr>
+        <w:t xml:space="preserve"> </w:t>
+      </w:r>
+      <w:proofErr w:type="spellStart"/>
+      <w:r>
+        <w:rPr>
+          <w:b/>
+          <w:bCs/>
+        </w:rPr>
+        <w:t>registrasi</w:t>
+      </w:r>
+      <w:proofErr w:type="spellEnd"/>
+      <w:r>
+        <w:rPr>
+          <w:b/>
+          <w:bCs/>
+        </w:rPr>
+        <w:t xml:space="preserve"> alamat </w:t>
+      </w:r>
+      <w:proofErr w:type="spellStart"/>
+      <w:r>
+        <w:rPr>
+          <w:b/>
+          <w:bCs/>
+        </w:rPr>
+        <w:t>serta</w:t>
+      </w:r>
+      <w:proofErr w:type="spellEnd"/>
+      <w:r>
+        <w:rPr>
+          <w:b/>
+          <w:bCs/>
+        </w:rPr>
+        <w:t xml:space="preserve"> </w:t>
+      </w:r>
+      <w:proofErr w:type="spellStart"/>
+      <w:r>
+        <w:rPr>
+          <w:b/>
+          <w:bCs/>
+        </w:rPr>
+        <w:t>nama</w:t>
+      </w:r>
+      <w:proofErr w:type="spellEnd"/>
+      <w:r>
+        <w:rPr>
+          <w:b/>
+          <w:bCs/>
+        </w:rPr>
+        <w:t xml:space="preserve"> trait yang </w:t>
+      </w:r>
+      <w:proofErr w:type="spellStart"/>
+      <w:r>
+        <w:rPr>
+          <w:b/>
+          <w:bCs/>
+        </w:rPr>
+        <w:t>digunakan</w:t>
+      </w:r>
+      <w:proofErr w:type="spellEnd"/>
+      <w:r>
+        <w:rPr>
+          <w:b/>
+          <w:bCs/>
+        </w:rPr>
+        <w:t xml:space="preserve"> </w:t>
+      </w:r>
+      <w:proofErr w:type="spellStart"/>
+      <w:r>
+        <w:rPr>
+          <w:b/>
+          <w:bCs/>
+        </w:rPr>
+        <w:t>serta</w:t>
+      </w:r>
+      <w:proofErr w:type="spellEnd"/>
+      <w:r>
+        <w:rPr>
+          <w:b/>
+          <w:bCs/>
+        </w:rPr>
+        <w:t xml:space="preserve"> didalam body class di </w:t>
+      </w:r>
+      <w:proofErr w:type="spellStart"/>
+      <w:r>
+        <w:rPr>
+          <w:b/>
+          <w:bCs/>
+        </w:rPr>
+        <w:t>sertai</w:t>
+      </w:r>
+      <w:proofErr w:type="spellEnd"/>
+      <w:r>
+        <w:rPr>
+          <w:b/>
+          <w:bCs/>
+        </w:rPr>
+        <w:t xml:space="preserve"> dengan keyword </w:t>
+      </w:r>
+      <w:r>
+        <w:rPr>
+          <w:b/>
+          <w:bCs/>
+        </w:rPr>
+        <w:t>use</w:t>
+      </w:r>
+      <w:r>
+        <w:t xml:space="preserve"> untuk dapat menggunakan trait tersebut</w:t>
+      </w:r>
+    </w:p>
+    <w:p>
+      <w:proofErr w:type="spellStart"/>
+      <w:r>
+        <w:t>Berikut</w:t>
+      </w:r>
+      <w:proofErr w:type="spellEnd"/>
+      <w:r>
+        <w:t xml:space="preserve"> contoh base-code dan </w:t>
+      </w:r>
+      <w:proofErr w:type="spellStart"/>
+      <w:r>
+        <w:t>penggunaan</w:t>
+      </w:r>
+      <w:proofErr w:type="spellEnd"/>
+      <w:r>
+        <w:t xml:space="preserve"> trait </w:t>
+      </w:r>
+      <w:proofErr w:type="spellStart"/>
+      <w:r>
+        <w:t>serta</w:t>
+      </w:r>
+      <w:proofErr w:type="spellEnd"/>
+      <w:r>
+        <w:t xml:space="preserve"> link yang </w:t>
+      </w:r>
+      <w:proofErr w:type="spellStart"/>
+      <w:r>
+        <w:t>disertakan</w:t>
+      </w:r>
+      <w:proofErr w:type="spellEnd"/>
+    </w:p>
+    <w:p>
+      <w:pPr>
+        <w:rPr>
+          <w:b/>
+          <w:bCs/>
+        </w:rPr>
+      </w:pPr>
+      <w:r>
+        <w:t xml:space="preserve"> </w:t>
+      </w:r>
+    </w:p>
     <w:sectPr>
       <w:pgSz w:w="15840" w:h="12240" w:orient="landscape"/>
       <w:pgMar w:top="1440" w:right="1440" w:bottom="1440" w:left="1440" w:header="720" w:footer="720" w:gutter="0"/>
@@ -11653,6 +14804,119 @@
     </w:lvl>
   </w:abstractNum>
   <w:abstractNum w:abstractNumId="3" w15:restartNumberingAfterBreak="0">
+    <w:nsid w:val="4E997E75"/>
+    <w:multiLevelType w:val="hybridMultilevel"/>
+    <w:tmpl w:val="3A9A808E"/>
+    <w:lvl w:ilvl="0" w:tplc="04090005">
+      <w:start w:val="1"/>
+      <w:numFmt w:val="bullet"/>
+      <w:lvlText w:val=""/>
+      <w:lvlJc w:val="left"/>
+      <w:pPr>
+        <w:ind w:left="720" w:hanging="360"/>
+      </w:pPr>
+      <w:rPr>
+        <w:rFonts w:ascii="Wingdings" w:hAnsi="Wingdings" w:hint="default"/>
+      </w:rPr>
+    </w:lvl>
+    <w:lvl w:ilvl="1" w:tplc="04090003" w:tentative="1">
+      <w:start w:val="1"/>
+      <w:numFmt w:val="bullet"/>
+      <w:lvlText w:val="o"/>
+      <w:lvlJc w:val="left"/>
+      <w:pPr>
+        <w:ind w:left="1440" w:hanging="360"/>
+      </w:pPr>
+      <w:rPr>
+        <w:rFonts w:ascii="Courier New" w:hAnsi="Courier New" w:cs="Courier New" w:hint="default"/>
+      </w:rPr>
+    </w:lvl>
+    <w:lvl w:ilvl="2" w:tplc="04090005" w:tentative="1">
+      <w:start w:val="1"/>
+      <w:numFmt w:val="bullet"/>
+      <w:lvlText w:val=""/>
+      <w:lvlJc w:val="left"/>
+      <w:pPr>
+        <w:ind w:left="2160" w:hanging="360"/>
+      </w:pPr>
+      <w:rPr>
+        <w:rFonts w:ascii="Wingdings" w:hAnsi="Wingdings" w:hint="default"/>
+      </w:rPr>
+    </w:lvl>
+    <w:lvl w:ilvl="3" w:tplc="04090001" w:tentative="1">
+      <w:start w:val="1"/>
+      <w:numFmt w:val="bullet"/>
+      <w:lvlText w:val=""/>
+      <w:lvlJc w:val="left"/>
+      <w:pPr>
+        <w:ind w:left="2880" w:hanging="360"/>
+      </w:pPr>
+      <w:rPr>
+        <w:rFonts w:ascii="Symbol" w:hAnsi="Symbol" w:hint="default"/>
+      </w:rPr>
+    </w:lvl>
+    <w:lvl w:ilvl="4" w:tplc="04090003" w:tentative="1">
+      <w:start w:val="1"/>
+      <w:numFmt w:val="bullet"/>
+      <w:lvlText w:val="o"/>
+      <w:lvlJc w:val="left"/>
+      <w:pPr>
+        <w:ind w:left="3600" w:hanging="360"/>
+      </w:pPr>
+      <w:rPr>
+        <w:rFonts w:ascii="Courier New" w:hAnsi="Courier New" w:cs="Courier New" w:hint="default"/>
+      </w:rPr>
+    </w:lvl>
+    <w:lvl w:ilvl="5" w:tplc="04090005" w:tentative="1">
+      <w:start w:val="1"/>
+      <w:numFmt w:val="bullet"/>
+      <w:lvlText w:val=""/>
+      <w:lvlJc w:val="left"/>
+      <w:pPr>
+        <w:ind w:left="4320" w:hanging="360"/>
+      </w:pPr>
+      <w:rPr>
+        <w:rFonts w:ascii="Wingdings" w:hAnsi="Wingdings" w:hint="default"/>
+      </w:rPr>
+    </w:lvl>
+    <w:lvl w:ilvl="6" w:tplc="04090001" w:tentative="1">
+      <w:start w:val="1"/>
+      <w:numFmt w:val="bullet"/>
+      <w:lvlText w:val=""/>
+      <w:lvlJc w:val="left"/>
+      <w:pPr>
+        <w:ind w:left="5040" w:hanging="360"/>
+      </w:pPr>
+      <w:rPr>
+        <w:rFonts w:ascii="Symbol" w:hAnsi="Symbol" w:hint="default"/>
+      </w:rPr>
+    </w:lvl>
+    <w:lvl w:ilvl="7" w:tplc="04090003" w:tentative="1">
+      <w:start w:val="1"/>
+      <w:numFmt w:val="bullet"/>
+      <w:lvlText w:val="o"/>
+      <w:lvlJc w:val="left"/>
+      <w:pPr>
+        <w:ind w:left="5760" w:hanging="360"/>
+      </w:pPr>
+      <w:rPr>
+        <w:rFonts w:ascii="Courier New" w:hAnsi="Courier New" w:cs="Courier New" w:hint="default"/>
+      </w:rPr>
+    </w:lvl>
+    <w:lvl w:ilvl="8" w:tplc="04090005" w:tentative="1">
+      <w:start w:val="1"/>
+      <w:numFmt w:val="bullet"/>
+      <w:lvlText w:val=""/>
+      <w:lvlJc w:val="left"/>
+      <w:pPr>
+        <w:ind w:left="6480" w:hanging="360"/>
+      </w:pPr>
+      <w:rPr>
+        <w:rFonts w:ascii="Wingdings" w:hAnsi="Wingdings" w:hint="default"/>
+      </w:rPr>
+    </w:lvl>
+  </w:abstractNum>
+  <w:abstractNum w:abstractNumId="4" w15:restartNumberingAfterBreak="0">
     <w:nsid w:val="6EC6757F"/>
     <w:multiLevelType w:val="hybridMultilevel"/>
     <w:tmpl w:val="668EC97A"/>
@@ -11765,6 +15029,92 @@
       </w:rPr>
     </w:lvl>
   </w:abstractNum>
+  <w:abstractNum w:abstractNumId="5" w15:restartNumberingAfterBreak="0">
+    <w:nsid w:val="73E15E5D"/>
+    <w:multiLevelType w:val="hybridMultilevel"/>
+    <w:tmpl w:val="C3E2290A"/>
+    <w:lvl w:ilvl="0" w:tplc="04090019">
+      <w:start w:val="1"/>
+      <w:numFmt w:val="lowerLetter"/>
+      <w:lvlText w:val="%1."/>
+      <w:lvlJc w:val="left"/>
+      <w:pPr>
+        <w:ind w:left="720" w:hanging="360"/>
+      </w:pPr>
+    </w:lvl>
+    <w:lvl w:ilvl="1" w:tplc="04090019" w:tentative="1">
+      <w:start w:val="1"/>
+      <w:numFmt w:val="lowerLetter"/>
+      <w:lvlText w:val="%2."/>
+      <w:lvlJc w:val="left"/>
+      <w:pPr>
+        <w:ind w:left="1440" w:hanging="360"/>
+      </w:pPr>
+    </w:lvl>
+    <w:lvl w:ilvl="2" w:tplc="0409001B" w:tentative="1">
+      <w:start w:val="1"/>
+      <w:numFmt w:val="lowerRoman"/>
+      <w:lvlText w:val="%3."/>
+      <w:lvlJc w:val="right"/>
+      <w:pPr>
+        <w:ind w:left="2160" w:hanging="180"/>
+      </w:pPr>
+    </w:lvl>
+    <w:lvl w:ilvl="3" w:tplc="0409000F" w:tentative="1">
+      <w:start w:val="1"/>
+      <w:numFmt w:val="decimal"/>
+      <w:lvlText w:val="%4."/>
+      <w:lvlJc w:val="left"/>
+      <w:pPr>
+        <w:ind w:left="2880" w:hanging="360"/>
+      </w:pPr>
+    </w:lvl>
+    <w:lvl w:ilvl="4" w:tplc="04090019" w:tentative="1">
+      <w:start w:val="1"/>
+      <w:numFmt w:val="lowerLetter"/>
+      <w:lvlText w:val="%5."/>
+      <w:lvlJc w:val="left"/>
+      <w:pPr>
+        <w:ind w:left="3600" w:hanging="360"/>
+      </w:pPr>
+    </w:lvl>
+    <w:lvl w:ilvl="5" w:tplc="0409001B" w:tentative="1">
+      <w:start w:val="1"/>
+      <w:numFmt w:val="lowerRoman"/>
+      <w:lvlText w:val="%6."/>
+      <w:lvlJc w:val="right"/>
+      <w:pPr>
+        <w:ind w:left="4320" w:hanging="180"/>
+      </w:pPr>
+    </w:lvl>
+    <w:lvl w:ilvl="6" w:tplc="0409000F" w:tentative="1">
+      <w:start w:val="1"/>
+      <w:numFmt w:val="decimal"/>
+      <w:lvlText w:val="%7."/>
+      <w:lvlJc w:val="left"/>
+      <w:pPr>
+        <w:ind w:left="5040" w:hanging="360"/>
+      </w:pPr>
+    </w:lvl>
+    <w:lvl w:ilvl="7" w:tplc="04090019" w:tentative="1">
+      <w:start w:val="1"/>
+      <w:numFmt w:val="lowerLetter"/>
+      <w:lvlText w:val="%8."/>
+      <w:lvlJc w:val="left"/>
+      <w:pPr>
+        <w:ind w:left="5760" w:hanging="360"/>
+      </w:pPr>
+    </w:lvl>
+    <w:lvl w:ilvl="8" w:tplc="0409001B" w:tentative="1">
+      <w:start w:val="1"/>
+      <w:numFmt w:val="lowerRoman"/>
+      <w:lvlText w:val="%9."/>
+      <w:lvlJc w:val="right"/>
+      <w:pPr>
+        <w:ind w:left="6480" w:hanging="180"/>
+      </w:pPr>
+    </w:lvl>
+  </w:abstractNum>
   <w:num w:numId="1" w16cid:durableId="1319194246">
     <w:abstractNumId w:val="1"/>
   </w:num>
@@ -11772,10 +15122,16 @@
     <w:abstractNumId w:val="2"/>
   </w:num>
   <w:num w:numId="3" w16cid:durableId="982195734">
-    <w:abstractNumId w:val="3"/>
+    <w:abstractNumId w:val="4"/>
   </w:num>
   <w:num w:numId="4" w16cid:durableId="1896771748">
     <w:abstractNumId w:val="0"/>
+  </w:num>
+  <w:num w:numId="5" w16cid:durableId="1120340230">
+    <w:abstractNumId w:val="3"/>
+  </w:num>
+  <w:num w:numId="6" w16cid:durableId="1396972648">
+    <w:abstractNumId w:val="5"/>
   </w:num>
 </w:numbering>
 </file>

</xml_diff>

<commit_message>
perubahan pada sesi untuk mengirimkan sesi sukses delete
</commit_message>
<xml_diff>
--- a/materi-teori-pbo/Materi PBO.docx
+++ b/materi-teori-pbo/Materi PBO.docx
@@ -2804,13 +2804,23 @@
         <w:t xml:space="preserve"> </w:t>
       </w:r>
       <w:proofErr w:type="spellStart"/>
-      <w:r>
-        <w:rPr>
-          <w:rFonts w:ascii="Tahoma" w:hAnsi="Tahoma" w:cs="Tahoma"/>
-          <w:sz w:val="24"/>
-          <w:szCs w:val="24"/>
-        </w:rPr>
-        <w:t>class,objek-objek</w:t>
+      <w:proofErr w:type="gramStart"/>
+      <w:r>
+        <w:rPr>
+          <w:rFonts w:ascii="Tahoma" w:hAnsi="Tahoma" w:cs="Tahoma"/>
+          <w:sz w:val="24"/>
+          <w:szCs w:val="24"/>
+        </w:rPr>
+        <w:t>class,objek</w:t>
+      </w:r>
+      <w:proofErr w:type="gramEnd"/>
+      <w:r>
+        <w:rPr>
+          <w:rFonts w:ascii="Tahoma" w:hAnsi="Tahoma" w:cs="Tahoma"/>
+          <w:sz w:val="24"/>
+          <w:szCs w:val="24"/>
+        </w:rPr>
+        <w:t>-objek</w:t>
       </w:r>
       <w:proofErr w:type="spellEnd"/>
       <w:r>
@@ -7245,7 +7255,16 @@
           <w:sz w:val="24"/>
           <w:szCs w:val="24"/>
         </w:rPr>
-        <w:t xml:space="preserve"> protected pada </w:t>
+        <w:t xml:space="preserve"> protected </w:t>
+      </w:r>
+      <w:proofErr w:type="gramStart"/>
+      <w:r>
+        <w:rPr>
+          <w:rFonts w:ascii="Tahoma" w:hAnsi="Tahoma" w:cs="Tahoma"/>
+          <w:sz w:val="24"/>
+          <w:szCs w:val="24"/>
+        </w:rPr>
+        <w:t xml:space="preserve">pada </w:t>
       </w:r>
       <w:r>
         <w:rPr>
@@ -7265,7 +7284,18 @@
           <w:sz w:val="24"/>
           <w:szCs w:val="24"/>
         </w:rPr>
-        <w:t xml:space="preserve">Property </w:t>
+        <w:t>Property</w:t>
+      </w:r>
+      <w:proofErr w:type="gramEnd"/>
+      <w:r>
+        <w:rPr>
+          <w:rFonts w:ascii="Tahoma" w:hAnsi="Tahoma" w:cs="Tahoma"/>
+          <w:i/>
+          <w:iCs/>
+          <w:sz w:val="24"/>
+          <w:szCs w:val="24"/>
+        </w:rPr>
+        <w:t xml:space="preserve"> </w:t>
       </w:r>
       <w:r>
         <w:rPr>
@@ -8333,7 +8363,25 @@
           <w:sz w:val="24"/>
           <w:szCs w:val="24"/>
         </w:rPr>
-        <w:t xml:space="preserve"> yang diatas(private, protected, public) dengan kata lain, ketika membuat </w:t>
+        <w:t xml:space="preserve"> yang </w:t>
+      </w:r>
+      <w:proofErr w:type="gramStart"/>
+      <w:r>
+        <w:rPr>
+          <w:rFonts w:ascii="Tahoma" w:hAnsi="Tahoma" w:cs="Tahoma"/>
+          <w:sz w:val="24"/>
+          <w:szCs w:val="24"/>
+        </w:rPr>
+        <w:t>diatas(</w:t>
+      </w:r>
+      <w:proofErr w:type="gramEnd"/>
+      <w:r>
+        <w:rPr>
+          <w:rFonts w:ascii="Tahoma" w:hAnsi="Tahoma" w:cs="Tahoma"/>
+          <w:sz w:val="24"/>
+          <w:szCs w:val="24"/>
+        </w:rPr>
+        <w:t xml:space="preserve">private, protected, public) dengan kata lain, ketika membuat </w:t>
       </w:r>
       <w:proofErr w:type="spellStart"/>
       <w:r>
@@ -8878,6 +8926,7 @@
         <w:t xml:space="preserve"> semua yang </w:t>
       </w:r>
       <w:proofErr w:type="spellStart"/>
+      <w:proofErr w:type="gramStart"/>
       <w:r>
         <w:rPr>
           <w:rFonts w:ascii="Tahoma" w:hAnsi="Tahoma" w:cs="Tahoma"/>
@@ -8893,7 +8942,16 @@
           <w:sz w:val="24"/>
           <w:szCs w:val="24"/>
         </w:rPr>
-        <w:t xml:space="preserve">  seperti property global, function dan </w:t>
+        <w:t xml:space="preserve">  seperti</w:t>
+      </w:r>
+      <w:proofErr w:type="gramEnd"/>
+      <w:r>
+        <w:rPr>
+          <w:rFonts w:ascii="Tahoma" w:hAnsi="Tahoma" w:cs="Tahoma"/>
+          <w:sz w:val="24"/>
+          <w:szCs w:val="24"/>
+        </w:rPr>
+        <w:t xml:space="preserve"> property global, function dan </w:t>
       </w:r>
       <w:proofErr w:type="spellStart"/>
       <w:r>
@@ -10168,12 +10226,17 @@
         <w:t xml:space="preserve"> </w:t>
       </w:r>
       <w:proofErr w:type="spellStart"/>
+      <w:proofErr w:type="gramStart"/>
       <w:r>
         <w:t>digunakan</w:t>
       </w:r>
       <w:proofErr w:type="spellEnd"/>
       <w:r>
-        <w:t xml:space="preserve">  sesuai dengan </w:t>
+        <w:t xml:space="preserve">  sesuai</w:t>
+      </w:r>
+      <w:proofErr w:type="gramEnd"/>
+      <w:r>
+        <w:t xml:space="preserve"> dengan </w:t>
       </w:r>
       <w:proofErr w:type="spellStart"/>
       <w:r>
@@ -10730,8 +10793,13 @@
       </w:r>
       <w:proofErr w:type="spellEnd"/>
       <w:r>
-        <w:t>. Adapun URL(</w:t>
-      </w:r>
+        <w:t xml:space="preserve">. Adapun </w:t>
+      </w:r>
+      <w:proofErr w:type="gramStart"/>
+      <w:r>
+        <w:t>URL(</w:t>
+      </w:r>
+      <w:proofErr w:type="gramEnd"/>
       <w:r>
         <w:rPr>
           <w:i/>
@@ -10827,12 +10895,17 @@
         <w:t xml:space="preserve"> class yang tidak dapat dilakukan </w:t>
       </w:r>
       <w:proofErr w:type="spellStart"/>
+      <w:proofErr w:type="gramStart"/>
       <w:r>
         <w:t>instansiasi</w:t>
       </w:r>
       <w:proofErr w:type="spellEnd"/>
       <w:r>
-        <w:t xml:space="preserve">(tidak dapat </w:t>
+        <w:t>(</w:t>
+      </w:r>
+      <w:proofErr w:type="gramEnd"/>
+      <w:r>
+        <w:t xml:space="preserve">tidak dapat </w:t>
       </w:r>
       <w:proofErr w:type="spellStart"/>
       <w:r>
@@ -11758,7 +11831,25 @@
           <w:sz w:val="20"/>
           <w:szCs w:val="20"/>
         </w:rPr>
-        <w:t xml:space="preserve"> pada  beberapa class yang </w:t>
+        <w:t xml:space="preserve"> </w:t>
+      </w:r>
+      <w:proofErr w:type="gramStart"/>
+      <w:r>
+        <w:rPr>
+          <w:rFonts w:ascii="Tahoma" w:hAnsi="Tahoma" w:cs="Tahoma"/>
+          <w:sz w:val="20"/>
+          <w:szCs w:val="20"/>
+        </w:rPr>
+        <w:t>pada  beberapa</w:t>
+      </w:r>
+      <w:proofErr w:type="gramEnd"/>
+      <w:r>
+        <w:rPr>
+          <w:rFonts w:ascii="Tahoma" w:hAnsi="Tahoma" w:cs="Tahoma"/>
+          <w:sz w:val="20"/>
+          <w:szCs w:val="20"/>
+        </w:rPr>
+        <w:t xml:space="preserve"> class yang </w:t>
       </w:r>
       <w:proofErr w:type="spellStart"/>
       <w:r>
@@ -13844,6 +13935,7 @@
         <w:t xml:space="preserve"> </w:t>
       </w:r>
       <w:proofErr w:type="spellStart"/>
+      <w:proofErr w:type="gramStart"/>
       <w:r>
         <w:t>kinerja</w:t>
       </w:r>
@@ -13856,6 +13948,7 @@
         <w:t>ataupun</w:t>
       </w:r>
       <w:proofErr w:type="spellEnd"/>
+      <w:proofErr w:type="gramEnd"/>
       <w:r>
         <w:t xml:space="preserve"> </w:t>
       </w:r>
@@ -13954,108 +14047,179 @@
         </w:numPr>
       </w:pPr>
       <w:r>
-        <w:rPr>
-          <w:b/>
-          <w:bCs/>
-        </w:rPr>
         <w:t xml:space="preserve">Dapat </w:t>
       </w:r>
       <w:proofErr w:type="spellStart"/>
       <w:r>
-        <w:rPr>
-          <w:b/>
-          <w:bCs/>
-        </w:rPr>
         <w:t>memiliki</w:t>
       </w:r>
       <w:proofErr w:type="spellEnd"/>
       <w:r>
-        <w:rPr>
-          <w:b/>
-          <w:bCs/>
-        </w:rPr>
-        <w:t xml:space="preserve"> property </w:t>
-      </w:r>
-      <w:proofErr w:type="spellStart"/>
-      <w:r>
-        <w:rPr>
-          <w:b/>
-          <w:bCs/>
-        </w:rPr>
+        <w:t xml:space="preserve"> </w:t>
+      </w:r>
+      <w:proofErr w:type="spellStart"/>
+      <w:r>
+        <w:t>propert</w:t>
+      </w:r>
+      <w:r>
+        <w:t>i</w:t>
+      </w:r>
+      <w:proofErr w:type="spellEnd"/>
+      <w:r>
+        <w:t xml:space="preserve"> </w:t>
+      </w:r>
+      <w:proofErr w:type="spellStart"/>
+      <w:r>
         <w:t>serta</w:t>
       </w:r>
       <w:proofErr w:type="spellEnd"/>
       <w:r>
-        <w:rPr>
-          <w:b/>
-          <w:bCs/>
-        </w:rPr>
         <w:t xml:space="preserve"> </w:t>
       </w:r>
       <w:proofErr w:type="spellStart"/>
       <w:r>
-        <w:rPr>
-          <w:b/>
-          <w:bCs/>
-        </w:rPr>
         <w:t>diwajibkan</w:t>
       </w:r>
       <w:proofErr w:type="spellEnd"/>
       <w:r>
-        <w:rPr>
-          <w:b/>
-          <w:bCs/>
-        </w:rPr>
         <w:t xml:space="preserve"> menggunakan </w:t>
       </w:r>
       <w:proofErr w:type="spellStart"/>
       <w:r>
-        <w:rPr>
-          <w:b/>
-          <w:bCs/>
-        </w:rPr>
         <w:t>jenis</w:t>
       </w:r>
       <w:proofErr w:type="spellEnd"/>
       <w:r>
-        <w:rPr>
-          <w:b/>
-          <w:bCs/>
-        </w:rPr>
         <w:t xml:space="preserve"> </w:t>
       </w:r>
       <w:proofErr w:type="spellStart"/>
       <w:r>
-        <w:rPr>
-          <w:b/>
-          <w:bCs/>
-        </w:rPr>
         <w:t>aksesbilitas</w:t>
       </w:r>
       <w:proofErr w:type="spellEnd"/>
       <w:r>
-        <w:rPr>
-          <w:b/>
-          <w:bCs/>
-        </w:rPr>
         <w:t xml:space="preserve"> public </w:t>
       </w:r>
       <w:proofErr w:type="spellStart"/>
       <w:r>
-        <w:rPr>
-          <w:b/>
-          <w:bCs/>
-        </w:rPr>
         <w:t>ataupun</w:t>
       </w:r>
       <w:proofErr w:type="spellEnd"/>
       <w:r>
-        <w:rPr>
-          <w:b/>
-          <w:bCs/>
-        </w:rPr>
         <w:t xml:space="preserve"> protected</w:t>
       </w:r>
+      <w:r>
+        <w:t xml:space="preserve">, namun bila </w:t>
+      </w:r>
+      <w:proofErr w:type="spellStart"/>
+      <w:r>
+        <w:t>telah</w:t>
+      </w:r>
+      <w:proofErr w:type="spellEnd"/>
+      <w:r>
+        <w:t xml:space="preserve"> </w:t>
+      </w:r>
+      <w:proofErr w:type="spellStart"/>
+      <w:r>
+        <w:t>melakukan</w:t>
+      </w:r>
+      <w:proofErr w:type="spellEnd"/>
+      <w:r>
+        <w:t xml:space="preserve"> </w:t>
+      </w:r>
+      <w:proofErr w:type="spellStart"/>
+      <w:r>
+        <w:t>registrasi</w:t>
+      </w:r>
+      <w:proofErr w:type="spellEnd"/>
+      <w:r>
+        <w:t xml:space="preserve"> </w:t>
+      </w:r>
+      <w:proofErr w:type="spellStart"/>
+      <w:r>
+        <w:t>properti</w:t>
+      </w:r>
+      <w:proofErr w:type="spellEnd"/>
+      <w:r>
+        <w:t xml:space="preserve"> dengan </w:t>
+      </w:r>
+      <w:proofErr w:type="spellStart"/>
+      <w:r>
+        <w:t>jenis</w:t>
+      </w:r>
+      <w:proofErr w:type="spellEnd"/>
+      <w:r>
+        <w:t xml:space="preserve"> </w:t>
+      </w:r>
+      <w:proofErr w:type="spellStart"/>
+      <w:r>
+        <w:t>aksesbilitas</w:t>
+      </w:r>
+      <w:proofErr w:type="spellEnd"/>
+      <w:r>
+        <w:t xml:space="preserve"> public, ketika </w:t>
+      </w:r>
+      <w:proofErr w:type="spellStart"/>
+      <w:r>
+        <w:t>ingin</w:t>
+      </w:r>
+      <w:proofErr w:type="spellEnd"/>
+      <w:r>
+        <w:t xml:space="preserve"> menggunakan trait </w:t>
+      </w:r>
+      <w:proofErr w:type="spellStart"/>
+      <w:r>
+        <w:t>dari</w:t>
+      </w:r>
+      <w:proofErr w:type="spellEnd"/>
+      <w:r>
+        <w:t xml:space="preserve"> </w:t>
+      </w:r>
+      <w:proofErr w:type="spellStart"/>
+      <w:r>
+        <w:t>properti</w:t>
+      </w:r>
+      <w:proofErr w:type="spellEnd"/>
+      <w:r>
+        <w:t xml:space="preserve"> </w:t>
+      </w:r>
+      <w:proofErr w:type="spellStart"/>
+      <w:r>
+        <w:t>ataupun</w:t>
+      </w:r>
+      <w:proofErr w:type="spellEnd"/>
+      <w:r>
+        <w:t xml:space="preserve"> function </w:t>
+      </w:r>
+      <w:proofErr w:type="spellStart"/>
+      <w:r>
+        <w:t>diwajibkan</w:t>
+      </w:r>
+      <w:proofErr w:type="spellEnd"/>
+      <w:r>
+        <w:t xml:space="preserve"> </w:t>
+      </w:r>
+      <w:proofErr w:type="spellStart"/>
+      <w:r>
+        <w:t>jenis</w:t>
+      </w:r>
+      <w:proofErr w:type="spellEnd"/>
+      <w:r>
+        <w:t xml:space="preserve"> </w:t>
+      </w:r>
+      <w:proofErr w:type="spellStart"/>
+      <w:r>
+        <w:t>aksesbilitas</w:t>
+      </w:r>
+      <w:proofErr w:type="spellEnd"/>
+      <w:r>
+        <w:t xml:space="preserve"> yang sama dalam trait itu </w:t>
+      </w:r>
+      <w:proofErr w:type="spellStart"/>
+      <w:r>
+        <w:t>tersebu</w:t>
+      </w:r>
+      <w:proofErr w:type="spellEnd"/>
     </w:p>
     <w:p>
       <w:pPr>
@@ -14182,161 +14346,85 @@
           <w:ilvl w:val="0"/>
           <w:numId w:val="6"/>
         </w:numPr>
-        <w:rPr>
-          <w:b/>
-          <w:bCs/>
-        </w:rPr>
       </w:pPr>
       <w:r>
-        <w:rPr>
-          <w:b/>
-          <w:bCs/>
-        </w:rPr>
         <w:t xml:space="preserve">Bila </w:t>
       </w:r>
       <w:proofErr w:type="spellStart"/>
       <w:r>
-        <w:rPr>
-          <w:b/>
-          <w:bCs/>
-        </w:rPr>
         <w:t>ingin</w:t>
       </w:r>
       <w:proofErr w:type="spellEnd"/>
       <w:r>
-        <w:rPr>
-          <w:b/>
-          <w:bCs/>
-        </w:rPr>
         <w:t xml:space="preserve"> menggunakan trait, </w:t>
       </w:r>
       <w:proofErr w:type="spellStart"/>
       <w:r>
-        <w:rPr>
-          <w:b/>
-          <w:bCs/>
-        </w:rPr>
         <w:t>diwajibkakn</w:t>
       </w:r>
       <w:proofErr w:type="spellEnd"/>
       <w:r>
-        <w:rPr>
-          <w:b/>
-          <w:bCs/>
-        </w:rPr>
         <w:t xml:space="preserve"> </w:t>
       </w:r>
       <w:proofErr w:type="spellStart"/>
       <w:r>
-        <w:rPr>
-          <w:b/>
-          <w:bCs/>
-        </w:rPr>
         <w:t>registrasi</w:t>
       </w:r>
       <w:proofErr w:type="spellEnd"/>
       <w:r>
-        <w:rPr>
-          <w:b/>
-          <w:bCs/>
-        </w:rPr>
         <w:t xml:space="preserve"> alamat </w:t>
       </w:r>
       <w:proofErr w:type="spellStart"/>
       <w:r>
-        <w:rPr>
-          <w:b/>
-          <w:bCs/>
-        </w:rPr>
         <w:t>serta</w:t>
       </w:r>
       <w:proofErr w:type="spellEnd"/>
       <w:r>
-        <w:rPr>
-          <w:b/>
-          <w:bCs/>
-        </w:rPr>
         <w:t xml:space="preserve"> </w:t>
       </w:r>
       <w:proofErr w:type="spellStart"/>
       <w:r>
-        <w:rPr>
-          <w:b/>
-          <w:bCs/>
-        </w:rPr>
         <w:t>nama</w:t>
       </w:r>
       <w:proofErr w:type="spellEnd"/>
       <w:r>
-        <w:rPr>
-          <w:b/>
-          <w:bCs/>
-        </w:rPr>
         <w:t xml:space="preserve"> trait yang </w:t>
       </w:r>
       <w:proofErr w:type="spellStart"/>
       <w:r>
-        <w:rPr>
-          <w:b/>
-          <w:bCs/>
-        </w:rPr>
         <w:t>digunakan</w:t>
       </w:r>
       <w:proofErr w:type="spellEnd"/>
       <w:r>
-        <w:rPr>
-          <w:b/>
-          <w:bCs/>
-        </w:rPr>
         <w:t xml:space="preserve"> </w:t>
       </w:r>
       <w:proofErr w:type="spellStart"/>
       <w:r>
-        <w:rPr>
-          <w:b/>
-          <w:bCs/>
-        </w:rPr>
         <w:t>serta</w:t>
       </w:r>
       <w:proofErr w:type="spellEnd"/>
       <w:r>
-        <w:rPr>
-          <w:b/>
-          <w:bCs/>
-        </w:rPr>
         <w:t xml:space="preserve"> didalam body class di </w:t>
       </w:r>
       <w:proofErr w:type="spellStart"/>
       <w:r>
-        <w:rPr>
-          <w:b/>
-          <w:bCs/>
-        </w:rPr>
         <w:t>sertai</w:t>
       </w:r>
       <w:proofErr w:type="spellEnd"/>
       <w:r>
-        <w:rPr>
-          <w:b/>
-          <w:bCs/>
-        </w:rPr>
-        <w:t xml:space="preserve"> dengan keyword </w:t>
-      </w:r>
-      <w:r>
-        <w:rPr>
-          <w:b/>
-          <w:bCs/>
-        </w:rPr>
-        <w:t>use</w:t>
-      </w:r>
-      <w:r>
-        <w:t xml:space="preserve"> untuk dapat menggunakan trait tersebut</w:t>
+        <w:t xml:space="preserve"> dengan keyword use untuk dapat menggunakan trait tersebut</w:t>
       </w:r>
     </w:p>
     <w:p>
-      <w:proofErr w:type="spellStart"/>
-      <w:r>
-        <w:t>Berikut</w:t>
+      <w:pPr>
+        <w:ind w:firstLine="360"/>
+      </w:pPr>
+      <w:proofErr w:type="spellStart"/>
+      <w:r>
+        <w:t>B</w:t>
+      </w:r>
+      <w:r>
+        <w:t>erikut</w:t>
       </w:r>
       <w:proofErr w:type="spellEnd"/>
       <w:r>

</xml_diff>

<commit_message>
materi namespace dan update
</commit_message>
<xml_diff>
--- a/materi-teori-pbo/Materi PBO.docx
+++ b/materi-teori-pbo/Materi PBO.docx
@@ -14419,6 +14419,41 @@
       <w:pPr>
         <w:ind w:firstLine="360"/>
       </w:pPr>
+      <w:r>
+        <w:t xml:space="preserve">Dalam contoh </w:t>
+      </w:r>
+      <w:proofErr w:type="spellStart"/>
+      <w:r>
+        <w:t>penggunaan</w:t>
+      </w:r>
+      <w:proofErr w:type="spellEnd"/>
+      <w:r>
+        <w:t xml:space="preserve"> trait </w:t>
+      </w:r>
+      <w:proofErr w:type="spellStart"/>
+      <w:r>
+        <w:t>berfokus</w:t>
+      </w:r>
+      <w:proofErr w:type="spellEnd"/>
+      <w:r>
+        <w:t xml:space="preserve"> pada bagian </w:t>
+      </w:r>
+      <w:proofErr w:type="spellStart"/>
+      <w:r>
+        <w:t>aksi</w:t>
+      </w:r>
+      <w:proofErr w:type="spellEnd"/>
+      <w:r>
+        <w:t xml:space="preserve"> </w:t>
+      </w:r>
+      <w:proofErr w:type="spellStart"/>
+      <w:r>
+        <w:t>mengjhapus</w:t>
+      </w:r>
+      <w:proofErr w:type="spellEnd"/>
+      <w:r>
+        <w:t xml:space="preserve"> data user. </w:t>
+      </w:r>
       <w:proofErr w:type="spellStart"/>
       <w:r>
         <w:t>B</w:t>
@@ -14454,13 +14489,688 @@
     </w:p>
     <w:p>
       <w:pPr>
-        <w:rPr>
+        <w:keepNext/>
+        <w:ind w:firstLine="360"/>
+      </w:pPr>
+      <w:r>
+        <w:rPr>
+          <w:noProof/>
+        </w:rPr>
+        <w:lastRenderedPageBreak/>
+        <w:drawing>
+          <wp:inline distT="0" distB="0" distL="0" distR="0" wp14:anchorId="4672EF92" wp14:editId="1F484F6F">
+            <wp:extent cx="8229600" cy="4474210"/>
+            <wp:effectExtent l="0" t="0" r="0" b="2540"/>
+            <wp:docPr id="116455473" name="Picture 1"/>
+            <wp:cNvGraphicFramePr>
+              <a:graphicFrameLocks xmlns:a="http://schemas.openxmlformats.org/drawingml/2006/main" noChangeAspect="1"/>
+            </wp:cNvGraphicFramePr>
+            <a:graphic xmlns:a="http://schemas.openxmlformats.org/drawingml/2006/main">
+              <a:graphicData uri="http://schemas.openxmlformats.org/drawingml/2006/picture">
+                <pic:pic xmlns:pic="http://schemas.openxmlformats.org/drawingml/2006/picture">
+                  <pic:nvPicPr>
+                    <pic:cNvPr id="116455473" name=""/>
+                    <pic:cNvPicPr/>
+                  </pic:nvPicPr>
+                  <pic:blipFill>
+                    <a:blip r:embed="rId53"/>
+                    <a:stretch>
+                      <a:fillRect/>
+                    </a:stretch>
+                  </pic:blipFill>
+                  <pic:spPr>
+                    <a:xfrm>
+                      <a:off x="0" y="0"/>
+                      <a:ext cx="8229600" cy="4474210"/>
+                    </a:xfrm>
+                    <a:prstGeom prst="rect">
+                      <a:avLst/>
+                    </a:prstGeom>
+                    <a:ln>
+                      <a:noFill/>
+                    </a:ln>
+                    <a:effectLst>
+                      <a:softEdge rad="112500"/>
+                    </a:effectLst>
+                  </pic:spPr>
+                </pic:pic>
+              </a:graphicData>
+            </a:graphic>
+          </wp:inline>
+        </w:drawing>
+      </w:r>
+    </w:p>
+    <w:p>
+      <w:pPr>
+        <w:pStyle w:val="Caption"/>
+        <w:jc w:val="center"/>
+        <w:rPr>
+          <w:rFonts w:ascii="Tahoma" w:hAnsi="Tahoma" w:cs="Tahoma"/>
+          <w:sz w:val="20"/>
+          <w:szCs w:val="20"/>
+        </w:rPr>
+      </w:pPr>
+      <w:r>
+        <w:rPr>
+          <w:rFonts w:ascii="Tahoma" w:hAnsi="Tahoma" w:cs="Tahoma"/>
           <w:b/>
           <w:bCs/>
-        </w:rPr>
+          <w:i w:val="0"/>
+          <w:iCs w:val="0"/>
+          <w:sz w:val="20"/>
+          <w:szCs w:val="20"/>
+        </w:rPr>
+        <w:t xml:space="preserve">Gambar 7. </w:t>
+      </w:r>
+      <w:r>
+        <w:rPr>
+          <w:rFonts w:ascii="Tahoma" w:hAnsi="Tahoma" w:cs="Tahoma"/>
+          <w:b/>
+          <w:bCs/>
+          <w:i w:val="0"/>
+          <w:iCs w:val="0"/>
+          <w:sz w:val="20"/>
+          <w:szCs w:val="20"/>
+        </w:rPr>
+        <w:fldChar w:fldCharType="begin"/>
+      </w:r>
+      <w:r>
+        <w:rPr>
+          <w:rFonts w:ascii="Tahoma" w:hAnsi="Tahoma" w:cs="Tahoma"/>
+          <w:b/>
+          <w:bCs/>
+          <w:i w:val="0"/>
+          <w:iCs w:val="0"/>
+          <w:sz w:val="20"/>
+          <w:szCs w:val="20"/>
+        </w:rPr>
+        <w:instrText xml:space="preserve"> SEQ Gambar_7. \* ARABIC </w:instrText>
+      </w:r>
+      <w:r>
+        <w:rPr>
+          <w:rFonts w:ascii="Tahoma" w:hAnsi="Tahoma" w:cs="Tahoma"/>
+          <w:b/>
+          <w:bCs/>
+          <w:i w:val="0"/>
+          <w:iCs w:val="0"/>
+          <w:sz w:val="20"/>
+          <w:szCs w:val="20"/>
+        </w:rPr>
+        <w:fldChar w:fldCharType="separate"/>
+      </w:r>
+      <w:r>
+        <w:rPr>
+          <w:rFonts w:ascii="Tahoma" w:hAnsi="Tahoma" w:cs="Tahoma"/>
+          <w:b/>
+          <w:bCs/>
+          <w:i w:val="0"/>
+          <w:iCs w:val="0"/>
+          <w:noProof/>
+          <w:sz w:val="20"/>
+          <w:szCs w:val="20"/>
+        </w:rPr>
+        <w:t>1</w:t>
+      </w:r>
+      <w:r>
+        <w:rPr>
+          <w:rFonts w:ascii="Tahoma" w:hAnsi="Tahoma" w:cs="Tahoma"/>
+          <w:b/>
+          <w:bCs/>
+          <w:i w:val="0"/>
+          <w:iCs w:val="0"/>
+          <w:sz w:val="20"/>
+          <w:szCs w:val="20"/>
+        </w:rPr>
+        <w:fldChar w:fldCharType="end"/>
+      </w:r>
+      <w:r>
+        <w:rPr>
+          <w:rFonts w:ascii="Tahoma" w:hAnsi="Tahoma" w:cs="Tahoma"/>
+          <w:i w:val="0"/>
+          <w:iCs w:val="0"/>
+          <w:sz w:val="20"/>
+          <w:szCs w:val="20"/>
+        </w:rPr>
+        <w:t xml:space="preserve"> Contoh base-code trait</w:t>
+      </w:r>
+    </w:p>
+    <w:p>
+      <w:r>
+        <w:t xml:space="preserve"> </w:t>
+      </w:r>
+    </w:p>
+    <w:p>
+      <w:pPr>
+        <w:keepNext/>
       </w:pPr>
       <w:r>
+        <w:rPr>
+          <w:noProof/>
+        </w:rPr>
+        <w:lastRenderedPageBreak/>
+        <w:drawing>
+          <wp:inline distT="0" distB="0" distL="0" distR="0" wp14:anchorId="0AC91216" wp14:editId="5EC799F3">
+            <wp:extent cx="7658100" cy="4762500"/>
+            <wp:effectExtent l="0" t="0" r="0" b="0"/>
+            <wp:docPr id="760387372" name="Picture 1"/>
+            <wp:cNvGraphicFramePr>
+              <a:graphicFrameLocks xmlns:a="http://schemas.openxmlformats.org/drawingml/2006/main" noChangeAspect="1"/>
+            </wp:cNvGraphicFramePr>
+            <a:graphic xmlns:a="http://schemas.openxmlformats.org/drawingml/2006/main">
+              <a:graphicData uri="http://schemas.openxmlformats.org/drawingml/2006/picture">
+                <pic:pic xmlns:pic="http://schemas.openxmlformats.org/drawingml/2006/picture">
+                  <pic:nvPicPr>
+                    <pic:cNvPr id="760387372" name=""/>
+                    <pic:cNvPicPr/>
+                  </pic:nvPicPr>
+                  <pic:blipFill>
+                    <a:blip r:embed="rId54"/>
+                    <a:stretch>
+                      <a:fillRect/>
+                    </a:stretch>
+                  </pic:blipFill>
+                  <pic:spPr>
+                    <a:xfrm>
+                      <a:off x="0" y="0"/>
+                      <a:ext cx="7658100" cy="4762500"/>
+                    </a:xfrm>
+                    <a:prstGeom prst="rect">
+                      <a:avLst/>
+                    </a:prstGeom>
+                  </pic:spPr>
+                </pic:pic>
+              </a:graphicData>
+            </a:graphic>
+          </wp:inline>
+        </w:drawing>
+      </w:r>
+    </w:p>
+    <w:p>
+      <w:pPr>
+        <w:pStyle w:val="Caption"/>
+        <w:jc w:val="center"/>
+        <w:rPr>
+          <w:rFonts w:ascii="Tahoma" w:hAnsi="Tahoma" w:cs="Tahoma"/>
+          <w:i w:val="0"/>
+          <w:iCs w:val="0"/>
+          <w:sz w:val="20"/>
+          <w:szCs w:val="20"/>
+        </w:rPr>
+      </w:pPr>
+      <w:r>
+        <w:rPr>
+          <w:rFonts w:ascii="Tahoma" w:hAnsi="Tahoma" w:cs="Tahoma"/>
+          <w:b/>
+          <w:bCs/>
+          <w:i w:val="0"/>
+          <w:iCs w:val="0"/>
+          <w:sz w:val="20"/>
+          <w:szCs w:val="20"/>
+        </w:rPr>
+        <w:t xml:space="preserve">Gambar 7. </w:t>
+      </w:r>
+      <w:r>
+        <w:rPr>
+          <w:rFonts w:ascii="Tahoma" w:hAnsi="Tahoma" w:cs="Tahoma"/>
+          <w:b/>
+          <w:bCs/>
+          <w:i w:val="0"/>
+          <w:iCs w:val="0"/>
+          <w:sz w:val="20"/>
+          <w:szCs w:val="20"/>
+        </w:rPr>
+        <w:fldChar w:fldCharType="begin"/>
+      </w:r>
+      <w:r>
+        <w:rPr>
+          <w:rFonts w:ascii="Tahoma" w:hAnsi="Tahoma" w:cs="Tahoma"/>
+          <w:b/>
+          <w:bCs/>
+          <w:i w:val="0"/>
+          <w:iCs w:val="0"/>
+          <w:sz w:val="20"/>
+          <w:szCs w:val="20"/>
+        </w:rPr>
+        <w:instrText xml:space="preserve"> SEQ Gambar_7. \* ARABIC </w:instrText>
+      </w:r>
+      <w:r>
+        <w:rPr>
+          <w:rFonts w:ascii="Tahoma" w:hAnsi="Tahoma" w:cs="Tahoma"/>
+          <w:b/>
+          <w:bCs/>
+          <w:i w:val="0"/>
+          <w:iCs w:val="0"/>
+          <w:sz w:val="20"/>
+          <w:szCs w:val="20"/>
+        </w:rPr>
+        <w:fldChar w:fldCharType="separate"/>
+      </w:r>
+      <w:r>
+        <w:rPr>
+          <w:rFonts w:ascii="Tahoma" w:hAnsi="Tahoma" w:cs="Tahoma"/>
+          <w:b/>
+          <w:bCs/>
+          <w:i w:val="0"/>
+          <w:iCs w:val="0"/>
+          <w:noProof/>
+          <w:sz w:val="20"/>
+          <w:szCs w:val="20"/>
+        </w:rPr>
+        <w:t>2</w:t>
+      </w:r>
+      <w:r>
+        <w:rPr>
+          <w:rFonts w:ascii="Tahoma" w:hAnsi="Tahoma" w:cs="Tahoma"/>
+          <w:b/>
+          <w:bCs/>
+          <w:i w:val="0"/>
+          <w:iCs w:val="0"/>
+          <w:sz w:val="20"/>
+          <w:szCs w:val="20"/>
+        </w:rPr>
+        <w:fldChar w:fldCharType="end"/>
+      </w:r>
+      <w:r>
+        <w:rPr>
+          <w:rFonts w:ascii="Tahoma" w:hAnsi="Tahoma" w:cs="Tahoma"/>
+          <w:i w:val="0"/>
+          <w:iCs w:val="0"/>
+          <w:sz w:val="20"/>
+          <w:szCs w:val="20"/>
+        </w:rPr>
+        <w:t xml:space="preserve"> base-code </w:t>
+      </w:r>
+      <w:proofErr w:type="spellStart"/>
+      <w:r>
+        <w:rPr>
+          <w:rFonts w:ascii="Tahoma" w:hAnsi="Tahoma" w:cs="Tahoma"/>
+          <w:i w:val="0"/>
+          <w:iCs w:val="0"/>
+          <w:sz w:val="20"/>
+          <w:szCs w:val="20"/>
+        </w:rPr>
+        <w:t>index.php</w:t>
+      </w:r>
+      <w:proofErr w:type="spellEnd"/>
+      <w:r>
+        <w:rPr>
+          <w:rFonts w:ascii="Tahoma" w:hAnsi="Tahoma" w:cs="Tahoma"/>
+          <w:i w:val="0"/>
+          <w:iCs w:val="0"/>
+          <w:sz w:val="20"/>
+          <w:szCs w:val="20"/>
+        </w:rPr>
+        <w:t xml:space="preserve"> untuk mengambil id user</w:t>
+      </w:r>
+    </w:p>
+    <w:p/>
+    <w:p>
+      <w:pPr>
+        <w:keepNext/>
+        <w:jc w:val="center"/>
+      </w:pPr>
+      <w:r>
+        <w:rPr>
+          <w:noProof/>
+        </w:rPr>
+        <w:lastRenderedPageBreak/>
+        <w:drawing>
+          <wp:inline distT="0" distB="0" distL="0" distR="0" wp14:anchorId="5A137E55" wp14:editId="09CA297D">
+            <wp:extent cx="7077075" cy="2971800"/>
+            <wp:effectExtent l="0" t="0" r="9525" b="0"/>
+            <wp:docPr id="1283784822" name="Picture 1"/>
+            <wp:cNvGraphicFramePr>
+              <a:graphicFrameLocks xmlns:a="http://schemas.openxmlformats.org/drawingml/2006/main" noChangeAspect="1"/>
+            </wp:cNvGraphicFramePr>
+            <a:graphic xmlns:a="http://schemas.openxmlformats.org/drawingml/2006/main">
+              <a:graphicData uri="http://schemas.openxmlformats.org/drawingml/2006/picture">
+                <pic:pic xmlns:pic="http://schemas.openxmlformats.org/drawingml/2006/picture">
+                  <pic:nvPicPr>
+                    <pic:cNvPr id="1283784822" name=""/>
+                    <pic:cNvPicPr/>
+                  </pic:nvPicPr>
+                  <pic:blipFill>
+                    <a:blip r:embed="rId55"/>
+                    <a:stretch>
+                      <a:fillRect/>
+                    </a:stretch>
+                  </pic:blipFill>
+                  <pic:spPr>
+                    <a:xfrm>
+                      <a:off x="0" y="0"/>
+                      <a:ext cx="7077075" cy="2971800"/>
+                    </a:xfrm>
+                    <a:prstGeom prst="rect">
+                      <a:avLst/>
+                    </a:prstGeom>
+                  </pic:spPr>
+                </pic:pic>
+              </a:graphicData>
+            </a:graphic>
+          </wp:inline>
+        </w:drawing>
+      </w:r>
+    </w:p>
+    <w:p>
+      <w:pPr>
+        <w:pStyle w:val="Caption"/>
+        <w:jc w:val="center"/>
+        <w:rPr>
+          <w:rFonts w:ascii="Tahoma" w:hAnsi="Tahoma" w:cs="Tahoma"/>
+          <w:i w:val="0"/>
+          <w:iCs w:val="0"/>
+          <w:sz w:val="20"/>
+          <w:szCs w:val="20"/>
+        </w:rPr>
+      </w:pPr>
+      <w:r>
+        <w:rPr>
+          <w:rFonts w:ascii="Tahoma" w:hAnsi="Tahoma" w:cs="Tahoma"/>
+          <w:b/>
+          <w:bCs/>
+          <w:i w:val="0"/>
+          <w:iCs w:val="0"/>
+          <w:sz w:val="20"/>
+          <w:szCs w:val="20"/>
+        </w:rPr>
+        <w:t xml:space="preserve">Gambar 7. </w:t>
+      </w:r>
+      <w:r>
+        <w:rPr>
+          <w:rFonts w:ascii="Tahoma" w:hAnsi="Tahoma" w:cs="Tahoma"/>
+          <w:b/>
+          <w:bCs/>
+          <w:i w:val="0"/>
+          <w:iCs w:val="0"/>
+          <w:sz w:val="20"/>
+          <w:szCs w:val="20"/>
+        </w:rPr>
+        <w:fldChar w:fldCharType="begin"/>
+      </w:r>
+      <w:r>
+        <w:rPr>
+          <w:rFonts w:ascii="Tahoma" w:hAnsi="Tahoma" w:cs="Tahoma"/>
+          <w:b/>
+          <w:bCs/>
+          <w:i w:val="0"/>
+          <w:iCs w:val="0"/>
+          <w:sz w:val="20"/>
+          <w:szCs w:val="20"/>
+        </w:rPr>
+        <w:instrText xml:space="preserve"> SEQ Gambar_7. \* ARABIC </w:instrText>
+      </w:r>
+      <w:r>
+        <w:rPr>
+          <w:rFonts w:ascii="Tahoma" w:hAnsi="Tahoma" w:cs="Tahoma"/>
+          <w:b/>
+          <w:bCs/>
+          <w:i w:val="0"/>
+          <w:iCs w:val="0"/>
+          <w:sz w:val="20"/>
+          <w:szCs w:val="20"/>
+        </w:rPr>
+        <w:fldChar w:fldCharType="separate"/>
+      </w:r>
+      <w:r>
+        <w:rPr>
+          <w:rFonts w:ascii="Tahoma" w:hAnsi="Tahoma" w:cs="Tahoma"/>
+          <w:b/>
+          <w:bCs/>
+          <w:i w:val="0"/>
+          <w:iCs w:val="0"/>
+          <w:noProof/>
+          <w:sz w:val="20"/>
+          <w:szCs w:val="20"/>
+        </w:rPr>
+        <w:t>3</w:t>
+      </w:r>
+      <w:r>
+        <w:rPr>
+          <w:rFonts w:ascii="Tahoma" w:hAnsi="Tahoma" w:cs="Tahoma"/>
+          <w:b/>
+          <w:bCs/>
+          <w:i w:val="0"/>
+          <w:iCs w:val="0"/>
+          <w:sz w:val="20"/>
+          <w:szCs w:val="20"/>
+        </w:rPr>
+        <w:fldChar w:fldCharType="end"/>
+      </w:r>
+      <w:r>
+        <w:rPr>
+          <w:rFonts w:ascii="Tahoma" w:hAnsi="Tahoma" w:cs="Tahoma"/>
+          <w:i w:val="0"/>
+          <w:iCs w:val="0"/>
+          <w:sz w:val="20"/>
+          <w:szCs w:val="20"/>
+        </w:rPr>
         <w:t xml:space="preserve"> </w:t>
+      </w:r>
+      <w:proofErr w:type="spellStart"/>
+      <w:r>
+        <w:rPr>
+          <w:rFonts w:ascii="Tahoma" w:hAnsi="Tahoma" w:cs="Tahoma"/>
+          <w:i w:val="0"/>
+          <w:iCs w:val="0"/>
+          <w:sz w:val="20"/>
+          <w:szCs w:val="20"/>
+        </w:rPr>
+        <w:t>potongan</w:t>
+      </w:r>
+      <w:proofErr w:type="spellEnd"/>
+      <w:r>
+        <w:rPr>
+          <w:rFonts w:ascii="Tahoma" w:hAnsi="Tahoma" w:cs="Tahoma"/>
+          <w:i w:val="0"/>
+          <w:iCs w:val="0"/>
+          <w:sz w:val="20"/>
+          <w:szCs w:val="20"/>
+        </w:rPr>
+        <w:t xml:space="preserve"> Base-code</w:t>
+      </w:r>
+      <w:r>
+        <w:rPr>
+          <w:rFonts w:ascii="Tahoma" w:hAnsi="Tahoma" w:cs="Tahoma"/>
+          <w:i w:val="0"/>
+          <w:iCs w:val="0"/>
+          <w:noProof/>
+          <w:sz w:val="20"/>
+          <w:szCs w:val="20"/>
+        </w:rPr>
+        <w:t xml:space="preserve"> </w:t>
+      </w:r>
+      <w:r>
+        <w:rPr>
+          <w:rFonts w:ascii="Tahoma" w:hAnsi="Tahoma" w:cs="Tahoma"/>
+          <w:i w:val="0"/>
+          <w:iCs w:val="0"/>
+          <w:sz w:val="20"/>
+          <w:szCs w:val="20"/>
+        </w:rPr>
+        <w:t xml:space="preserve">untuk </w:t>
+      </w:r>
+      <w:proofErr w:type="spellStart"/>
+      <w:r>
+        <w:rPr>
+          <w:rFonts w:ascii="Tahoma" w:hAnsi="Tahoma" w:cs="Tahoma"/>
+          <w:i w:val="0"/>
+          <w:iCs w:val="0"/>
+          <w:sz w:val="20"/>
+          <w:szCs w:val="20"/>
+        </w:rPr>
+        <w:t>melakukan</w:t>
+      </w:r>
+      <w:proofErr w:type="spellEnd"/>
+      <w:r>
+        <w:rPr>
+          <w:rFonts w:ascii="Tahoma" w:hAnsi="Tahoma" w:cs="Tahoma"/>
+          <w:i w:val="0"/>
+          <w:iCs w:val="0"/>
+          <w:sz w:val="20"/>
+          <w:szCs w:val="20"/>
+        </w:rPr>
+        <w:t xml:space="preserve"> </w:t>
+      </w:r>
+      <w:proofErr w:type="spellStart"/>
+      <w:r>
+        <w:rPr>
+          <w:rFonts w:ascii="Tahoma" w:hAnsi="Tahoma" w:cs="Tahoma"/>
+          <w:i w:val="0"/>
+          <w:iCs w:val="0"/>
+          <w:sz w:val="20"/>
+          <w:szCs w:val="20"/>
+        </w:rPr>
+        <w:t>penghapusan</w:t>
+      </w:r>
+      <w:proofErr w:type="spellEnd"/>
+      <w:r>
+        <w:rPr>
+          <w:rFonts w:ascii="Tahoma" w:hAnsi="Tahoma" w:cs="Tahoma"/>
+          <w:i w:val="0"/>
+          <w:iCs w:val="0"/>
+          <w:sz w:val="20"/>
+          <w:szCs w:val="20"/>
+        </w:rPr>
+        <w:t xml:space="preserve"> data user</w:t>
+      </w:r>
+    </w:p>
+    <w:p>
+      <w:pPr>
+        <w:keepNext/>
+      </w:pPr>
+      <w:r>
+        <w:rPr>
+          <w:noProof/>
+        </w:rPr>
+        <w:drawing>
+          <wp:inline distT="0" distB="0" distL="0" distR="0" wp14:anchorId="18F5F214" wp14:editId="2E54A549">
+            <wp:extent cx="7991475" cy="2305050"/>
+            <wp:effectExtent l="0" t="0" r="9525" b="0"/>
+            <wp:docPr id="353749619" name="Picture 1"/>
+            <wp:cNvGraphicFramePr>
+              <a:graphicFrameLocks xmlns:a="http://schemas.openxmlformats.org/drawingml/2006/main" noChangeAspect="1"/>
+            </wp:cNvGraphicFramePr>
+            <a:graphic xmlns:a="http://schemas.openxmlformats.org/drawingml/2006/main">
+              <a:graphicData uri="http://schemas.openxmlformats.org/drawingml/2006/picture">
+                <pic:pic xmlns:pic="http://schemas.openxmlformats.org/drawingml/2006/picture">
+                  <pic:nvPicPr>
+                    <pic:cNvPr id="353749619" name=""/>
+                    <pic:cNvPicPr/>
+                  </pic:nvPicPr>
+                  <pic:blipFill>
+                    <a:blip r:embed="rId56"/>
+                    <a:stretch>
+                      <a:fillRect/>
+                    </a:stretch>
+                  </pic:blipFill>
+                  <pic:spPr>
+                    <a:xfrm>
+                      <a:off x="0" y="0"/>
+                      <a:ext cx="7991475" cy="2305050"/>
+                    </a:xfrm>
+                    <a:prstGeom prst="rect">
+                      <a:avLst/>
+                    </a:prstGeom>
+                  </pic:spPr>
+                </pic:pic>
+              </a:graphicData>
+            </a:graphic>
+          </wp:inline>
+        </w:drawing>
+      </w:r>
+    </w:p>
+    <w:p>
+      <w:pPr>
+        <w:pStyle w:val="Caption"/>
+        <w:jc w:val="center"/>
+        <w:rPr>
+          <w:rFonts w:ascii="Tahoma" w:hAnsi="Tahoma" w:cs="Tahoma"/>
+          <w:sz w:val="20"/>
+          <w:szCs w:val="20"/>
+        </w:rPr>
+      </w:pPr>
+      <w:r>
+        <w:rPr>
+          <w:rFonts w:ascii="Tahoma" w:hAnsi="Tahoma" w:cs="Tahoma"/>
+          <w:b/>
+          <w:bCs/>
+          <w:i w:val="0"/>
+          <w:iCs w:val="0"/>
+          <w:sz w:val="20"/>
+          <w:szCs w:val="20"/>
+        </w:rPr>
+        <w:t xml:space="preserve">Gambar 7. </w:t>
+      </w:r>
+      <w:r>
+        <w:rPr>
+          <w:rFonts w:ascii="Tahoma" w:hAnsi="Tahoma" w:cs="Tahoma"/>
+          <w:b/>
+          <w:bCs/>
+          <w:i w:val="0"/>
+          <w:iCs w:val="0"/>
+          <w:sz w:val="20"/>
+          <w:szCs w:val="20"/>
+        </w:rPr>
+        <w:fldChar w:fldCharType="begin"/>
+      </w:r>
+      <w:r>
+        <w:rPr>
+          <w:rFonts w:ascii="Tahoma" w:hAnsi="Tahoma" w:cs="Tahoma"/>
+          <w:b/>
+          <w:bCs/>
+          <w:i w:val="0"/>
+          <w:iCs w:val="0"/>
+          <w:sz w:val="20"/>
+          <w:szCs w:val="20"/>
+        </w:rPr>
+        <w:instrText xml:space="preserve"> SEQ Gambar_7. \* ARABIC </w:instrText>
+      </w:r>
+      <w:r>
+        <w:rPr>
+          <w:rFonts w:ascii="Tahoma" w:hAnsi="Tahoma" w:cs="Tahoma"/>
+          <w:b/>
+          <w:bCs/>
+          <w:i w:val="0"/>
+          <w:iCs w:val="0"/>
+          <w:sz w:val="20"/>
+          <w:szCs w:val="20"/>
+        </w:rPr>
+        <w:fldChar w:fldCharType="separate"/>
+      </w:r>
+      <w:r>
+        <w:rPr>
+          <w:rFonts w:ascii="Tahoma" w:hAnsi="Tahoma" w:cs="Tahoma"/>
+          <w:b/>
+          <w:bCs/>
+          <w:i w:val="0"/>
+          <w:iCs w:val="0"/>
+          <w:noProof/>
+          <w:sz w:val="20"/>
+          <w:szCs w:val="20"/>
+        </w:rPr>
+        <w:t>4</w:t>
+      </w:r>
+      <w:r>
+        <w:rPr>
+          <w:rFonts w:ascii="Tahoma" w:hAnsi="Tahoma" w:cs="Tahoma"/>
+          <w:b/>
+          <w:bCs/>
+          <w:i w:val="0"/>
+          <w:iCs w:val="0"/>
+          <w:sz w:val="20"/>
+          <w:szCs w:val="20"/>
+        </w:rPr>
+        <w:fldChar w:fldCharType="end"/>
+      </w:r>
+      <w:r>
+        <w:rPr>
+          <w:rFonts w:ascii="Tahoma" w:hAnsi="Tahoma" w:cs="Tahoma"/>
+          <w:i w:val="0"/>
+          <w:iCs w:val="0"/>
+          <w:sz w:val="20"/>
+          <w:szCs w:val="20"/>
+        </w:rPr>
+        <w:t xml:space="preserve"> Tampilan halaman data user</w:t>
       </w:r>
     </w:p>
     <w:sectPr>

</xml_diff>